<commit_message>
Planteamiento de actividades y requisitos a cumplir
</commit_message>
<xml_diff>
--- a/Informe TPI - BDII - Equipo 29.docx
+++ b/Informe TPI - BDII - Equipo 29.docx
@@ -515,29 +515,7 @@
           <w:sz w:val="28"/>
           <w:szCs w:val="28"/>
         </w:rPr>
-        <w:t xml:space="preserve">Correa </w:t>
-      </w:r>
-      <w:proofErr w:type="spellStart"/>
-      <w:r>
-        <w:rPr>
-          <w:rFonts w:ascii="Fira Sans" w:eastAsia="Fira Sans" w:hAnsi="Fira Sans" w:cs="Fira Sans"/>
-          <w:b/>
-          <w:color w:val="434343"/>
-          <w:sz w:val="28"/>
-          <w:szCs w:val="28"/>
-        </w:rPr>
-        <w:t>Gimenez</w:t>
-      </w:r>
-      <w:proofErr w:type="spellEnd"/>
-      <w:r>
-        <w:rPr>
-          <w:rFonts w:ascii="Fira Sans" w:eastAsia="Fira Sans" w:hAnsi="Fira Sans" w:cs="Fira Sans"/>
-          <w:b/>
-          <w:color w:val="434343"/>
-          <w:sz w:val="28"/>
-          <w:szCs w:val="28"/>
-        </w:rPr>
-        <w:t>, Leandro Sebastian - 23908</w:t>
+        <w:t>Correa Gimenez, Leandro Sebastian - 23908</w:t>
       </w:r>
     </w:p>
     <w:p>
@@ -554,7 +532,6 @@
           <w:szCs w:val="28"/>
         </w:rPr>
       </w:pPr>
-      <w:proofErr w:type="spellStart"/>
       <w:r>
         <w:rPr>
           <w:rFonts w:ascii="Fira Sans" w:eastAsia="Fira Sans" w:hAnsi="Fira Sans" w:cs="Fira Sans"/>
@@ -563,18 +540,7 @@
           <w:sz w:val="28"/>
           <w:szCs w:val="28"/>
         </w:rPr>
-        <w:t>Jesus</w:t>
-      </w:r>
-      <w:proofErr w:type="spellEnd"/>
-      <w:r>
-        <w:rPr>
-          <w:rFonts w:ascii="Fira Sans" w:eastAsia="Fira Sans" w:hAnsi="Fira Sans" w:cs="Fira Sans"/>
-          <w:b/>
-          <w:color w:val="434343"/>
-          <w:sz w:val="28"/>
-          <w:szCs w:val="28"/>
-        </w:rPr>
-        <w:t xml:space="preserve"> Esteban Ballico</w:t>
+        <w:t>Jesus Esteban Ballico</w:t>
       </w:r>
       <w:r>
         <w:rPr>
@@ -619,20 +585,8 @@
           <w:sz w:val="28"/>
           <w:szCs w:val="28"/>
         </w:rPr>
-        <w:t xml:space="preserve">Facundo </w:t>
-      </w:r>
-      <w:proofErr w:type="spellStart"/>
-      <w:r>
-        <w:rPr>
-          <w:rFonts w:ascii="Fira Sans" w:eastAsia="Fira Sans" w:hAnsi="Fira Sans" w:cs="Fira Sans"/>
-          <w:b/>
-          <w:color w:val="434343"/>
-          <w:sz w:val="28"/>
-          <w:szCs w:val="28"/>
-        </w:rPr>
-        <w:t>Palomanes</w:t>
-      </w:r>
-      <w:proofErr w:type="spellEnd"/>
+        <w:t>Facundo Palomanes</w:t>
+      </w:r>
       <w:r>
         <w:rPr>
           <w:rFonts w:ascii="Fira Sans" w:eastAsia="Fira Sans" w:hAnsi="Fira Sans" w:cs="Fira Sans"/>
@@ -680,13 +634,8 @@
         <w:t>El sistema trata de un punto de venta de carácter general</w:t>
       </w:r>
       <w:r>
-        <w:t xml:space="preserve">, orientado a pequeños y medianos comercios como </w:t>
-      </w:r>
-      <w:proofErr w:type="spellStart"/>
-      <w:r>
-        <w:t>kioskos</w:t>
-      </w:r>
-      <w:proofErr w:type="spellEnd"/>
+        <w:t>, orientado a pequeños y medianos comercios como kioskos</w:t>
+      </w:r>
       <w:r>
         <w:t>,</w:t>
       </w:r>
@@ -794,19 +743,11 @@
         </w:numPr>
         <w:jc w:val="left"/>
       </w:pPr>
-      <w:proofErr w:type="spellStart"/>
-      <w:r>
-        <w:rPr>
-          <w:b/>
-        </w:rPr>
-        <w:t>Ordenes</w:t>
-      </w:r>
-      <w:proofErr w:type="spellEnd"/>
-      <w:r>
-        <w:rPr>
-          <w:b/>
-        </w:rPr>
-        <w:t xml:space="preserve"> de compra:</w:t>
+      <w:r>
+        <w:rPr>
+          <w:b/>
+        </w:rPr>
+        <w:t>Ordenes de compra:</w:t>
       </w:r>
       <w:r>
         <w:t xml:space="preserve"> En base al stock que va resultando, permite realizar ordenes de compras de los artículos que tengan un stock por debajo del umbral normal.</w:t>
@@ -825,15 +766,7 @@
         <w:t>[</w:t>
       </w:r>
       <w:r>
-        <w:t xml:space="preserve">Se han implementado tres vistas, dos procedimientos almacenados y dos </w:t>
-      </w:r>
-      <w:proofErr w:type="spellStart"/>
-      <w:r>
-        <w:t>triggers</w:t>
-      </w:r>
-      <w:proofErr w:type="spellEnd"/>
-      <w:r>
-        <w:t xml:space="preserve"> para mejorar la administración y la integridad de los datos.</w:t>
+        <w:t>Se han implementado tres vistas, dos procedimientos almacenados y dos triggers para mejorar la administración y la integridad de los datos.</w:t>
       </w:r>
       <w:r>
         <w:t>]</w:t>
@@ -859,6 +792,7 @@
       <w:bookmarkStart w:id="3" w:name="_g1m16btulxhi" w:colFirst="0" w:colLast="0"/>
       <w:bookmarkEnd w:id="3"/>
       <w:r>
+        <w:lastRenderedPageBreak/>
         <w:t>Diagrama de Entidad Relación</w:t>
       </w:r>
     </w:p>
@@ -866,19 +800,55 @@
       <w:pPr>
         <w:spacing w:before="240" w:after="240"/>
         <w:ind w:firstLine="0"/>
+        <w:jc w:val="center"/>
       </w:pPr>
       <w:r>
         <w:rPr>
           <w:noProof/>
-        </w:rPr>
-        <w:t>[INSERTAR DIAGRAMA]</w:t>
-      </w:r>
-    </w:p>
-    <w:p>
-      <w:pPr>
-        <w:spacing w:before="240" w:after="240"/>
-        <w:ind w:firstLine="0"/>
-      </w:pPr>
+          <w:highlight w:val="darkGray"/>
+        </w:rPr>
+        <w:drawing>
+          <wp:inline distT="0" distB="0" distL="0" distR="0" wp14:anchorId="0E2D267F" wp14:editId="6DFCDC62">
+            <wp:extent cx="4566613" cy="3895725"/>
+            <wp:effectExtent l="0" t="0" r="5715" b="0"/>
+            <wp:docPr id="1478058877" name="Imagen 1"/>
+            <wp:cNvGraphicFramePr>
+              <a:graphicFrameLocks xmlns:a="http://schemas.openxmlformats.org/drawingml/2006/main" noChangeAspect="1"/>
+            </wp:cNvGraphicFramePr>
+            <a:graphic xmlns:a="http://schemas.openxmlformats.org/drawingml/2006/main">
+              <a:graphicData uri="http://schemas.openxmlformats.org/drawingml/2006/picture">
+                <pic:pic xmlns:pic="http://schemas.openxmlformats.org/drawingml/2006/picture">
+                  <pic:nvPicPr>
+                    <pic:cNvPr id="1478058877" name="Imagen 1478058877"/>
+                    <pic:cNvPicPr/>
+                  </pic:nvPicPr>
+                  <pic:blipFill>
+                    <a:blip r:embed="rId12">
+                      <a:extLst>
+                        <a:ext uri="{28A0092B-C50C-407E-A947-70E740481C1C}">
+                          <a14:useLocalDpi xmlns:a14="http://schemas.microsoft.com/office/drawing/2010/main" val="0"/>
+                        </a:ext>
+                      </a:extLst>
+                    </a:blip>
+                    <a:stretch>
+                      <a:fillRect/>
+                    </a:stretch>
+                  </pic:blipFill>
+                  <pic:spPr>
+                    <a:xfrm>
+                      <a:off x="0" y="0"/>
+                      <a:ext cx="4576825" cy="3904437"/>
+                    </a:xfrm>
+                    <a:prstGeom prst="rect">
+                      <a:avLst/>
+                    </a:prstGeom>
+                  </pic:spPr>
+                </pic:pic>
+              </a:graphicData>
+            </a:graphic>
+          </wp:inline>
+        </w:drawing>
+      </w:r>
     </w:p>
     <w:p>
       <w:pPr>
@@ -892,17 +862,11 @@
     </w:p>
     <w:p>
       <w:pPr>
-        <w:ind w:firstLine="0"/>
-      </w:pPr>
-    </w:p>
-    <w:p>
-      <w:pPr>
         <w:pStyle w:val="Ttulo3"/>
       </w:pPr>
       <w:bookmarkStart w:id="5" w:name="_phcpkm17n520" w:colFirst="0" w:colLast="0"/>
       <w:bookmarkEnd w:id="5"/>
       <w:r>
-        <w:lastRenderedPageBreak/>
         <w:t>Vista 1</w:t>
       </w:r>
     </w:p>
@@ -911,28 +875,15 @@
         <w:ind w:firstLine="0"/>
       </w:pPr>
       <w:r>
-        <w:t xml:space="preserve">Se utiliza la vista </w:t>
-      </w:r>
-      <w:proofErr w:type="spellStart"/>
-      <w:r>
-        <w:t>VW_SolicitudesPendientes</w:t>
-      </w:r>
-      <w:proofErr w:type="spellEnd"/>
-      <w:r>
-        <w:t xml:space="preserve"> que muestra todas las solicitudes de días libres pendientes de dictamen. Solamente podrán verla los administradores del sistema y la misma cuenta con la siguiente información:</w:t>
-      </w:r>
-    </w:p>
-    <w:p>
-      <w:pPr>
-        <w:ind w:firstLine="0"/>
-      </w:pPr>
-      <w:proofErr w:type="spellStart"/>
-      <w:r>
-        <w:t>IDEmpleado</w:t>
-      </w:r>
-      <w:proofErr w:type="spellEnd"/>
-      <w:r>
-        <w:t>, Apellidos y nombres del empleado, Mail del Empleado, Antigüedad en la empresa, Nombre del Área y Fecha de la última solicitud de día libre.</w:t>
+        <w:t>Se utiliza la vista VW_SolicitudesPendientes que muestra todas las solicitudes de días libres pendientes de dictamen. Solamente podrán verla los administradores del sistema y la misma cuenta con la siguiente información:</w:t>
+      </w:r>
+    </w:p>
+    <w:p>
+      <w:pPr>
+        <w:ind w:firstLine="0"/>
+      </w:pPr>
+      <w:r>
+        <w:t>IDEmpleado, Apellidos y nombres del empleado, Mail del Empleado, Antigüedad en la empresa, Nombre del Área y Fecha de la última solicitud de día libre.</w:t>
       </w:r>
     </w:p>
     <w:p>
@@ -1017,25 +968,7 @@
                 <w:color w:val="000000"/>
                 <w:highlight w:val="white"/>
               </w:rPr>
-              <w:t xml:space="preserve"> </w:t>
-            </w:r>
-            <w:proofErr w:type="spellStart"/>
-            <w:r>
-              <w:rPr>
-                <w:rFonts w:ascii="Consolas" w:eastAsia="Consolas" w:hAnsi="Consolas" w:cs="Consolas"/>
-                <w:color w:val="000000"/>
-                <w:highlight w:val="white"/>
-              </w:rPr>
-              <w:t>SolicitudesPendientes</w:t>
-            </w:r>
-            <w:proofErr w:type="spellEnd"/>
-            <w:r>
-              <w:rPr>
-                <w:rFonts w:ascii="Consolas" w:eastAsia="Consolas" w:hAnsi="Consolas" w:cs="Consolas"/>
-                <w:color w:val="000000"/>
-                <w:highlight w:val="white"/>
-              </w:rPr>
-              <w:t xml:space="preserve"> </w:t>
+              <w:t xml:space="preserve"> SolicitudesPendientes </w:t>
             </w:r>
             <w:r>
               <w:rPr>
@@ -1076,24 +1009,7 @@
                 <w:highlight w:val="white"/>
               </w:rPr>
               <w:tab/>
-            </w:r>
-            <w:proofErr w:type="spellStart"/>
-            <w:r>
-              <w:rPr>
-                <w:rFonts w:ascii="Consolas" w:eastAsia="Consolas" w:hAnsi="Consolas" w:cs="Consolas"/>
-                <w:color w:val="000000"/>
-                <w:highlight w:val="white"/>
-              </w:rPr>
-              <w:t>e.IDEmpleado</w:t>
-            </w:r>
-            <w:proofErr w:type="spellEnd"/>
-            <w:r>
-              <w:rPr>
-                <w:rFonts w:ascii="Consolas" w:eastAsia="Consolas" w:hAnsi="Consolas" w:cs="Consolas"/>
-                <w:color w:val="000000"/>
-                <w:highlight w:val="white"/>
-              </w:rPr>
-              <w:t>,</w:t>
+              <w:t>e.IDEmpleado,</w:t>
             </w:r>
             <w:r>
               <w:rPr>
@@ -1110,26 +1026,7 @@
                 <w:highlight w:val="white"/>
               </w:rPr>
               <w:tab/>
-            </w:r>
-            <w:proofErr w:type="spellStart"/>
-            <w:proofErr w:type="gramStart"/>
-            <w:r>
-              <w:rPr>
-                <w:rFonts w:ascii="Consolas" w:eastAsia="Consolas" w:hAnsi="Consolas" w:cs="Consolas"/>
-                <w:color w:val="000000"/>
-                <w:highlight w:val="white"/>
-              </w:rPr>
-              <w:t>e.Apellidos</w:t>
-            </w:r>
-            <w:proofErr w:type="spellEnd"/>
-            <w:proofErr w:type="gramEnd"/>
-            <w:r>
-              <w:rPr>
-                <w:rFonts w:ascii="Consolas" w:eastAsia="Consolas" w:hAnsi="Consolas" w:cs="Consolas"/>
-                <w:color w:val="000000"/>
-                <w:highlight w:val="white"/>
-              </w:rPr>
-              <w:t>,</w:t>
+              <w:t>e.Apellidos,</w:t>
             </w:r>
             <w:r>
               <w:rPr>
@@ -1146,19 +1043,8 @@
                 <w:highlight w:val="white"/>
               </w:rPr>
               <w:tab/>
-            </w:r>
-            <w:proofErr w:type="spellStart"/>
-            <w:proofErr w:type="gramStart"/>
-            <w:r>
-              <w:rPr>
-                <w:rFonts w:ascii="Consolas" w:eastAsia="Consolas" w:hAnsi="Consolas" w:cs="Consolas"/>
-                <w:color w:val="000000"/>
-                <w:highlight w:val="white"/>
-              </w:rPr>
               <w:t>e.Nombres</w:t>
             </w:r>
-            <w:proofErr w:type="spellEnd"/>
-            <w:proofErr w:type="gramEnd"/>
             <w:r>
               <w:rPr>
                 <w:rFonts w:ascii="Consolas" w:eastAsia="Consolas" w:hAnsi="Consolas" w:cs="Consolas"/>
@@ -1191,6 +1077,7 @@
       <w:bookmarkStart w:id="6" w:name="_f9jmznci76f1" w:colFirst="0" w:colLast="0"/>
       <w:bookmarkEnd w:id="6"/>
       <w:r>
+        <w:lastRenderedPageBreak/>
         <w:t>Vista 2</w:t>
       </w:r>
     </w:p>
@@ -1240,15 +1127,7 @@
         <w:ind w:firstLine="0"/>
       </w:pPr>
       <w:r>
-        <w:t xml:space="preserve">Se utiliza el procedimiento almacenado llamado </w:t>
-      </w:r>
-      <w:proofErr w:type="spellStart"/>
-      <w:r>
-        <w:t>SP_NuevoEmpleado</w:t>
-      </w:r>
-      <w:proofErr w:type="spellEnd"/>
-      <w:r>
-        <w:t xml:space="preserve"> que permite generar un nuevo empleado. Valida que las fechas de ingreso a la empresa y la fecha de nacimiento sean consistentes. También verifica que la dirección de correo electrónico sea una dirección válida.</w:t>
+        <w:t>Se utiliza el procedimiento almacenado llamado SP_NuevoEmpleado que permite generar un nuevo empleado. Valida que las fechas de ingreso a la empresa y la fecha de nacimiento sean consistentes. También verifica que la dirección de correo electrónico sea una dirección válida.</w:t>
       </w:r>
     </w:p>
     <w:p>
@@ -1333,18 +1212,8 @@
                 <w:color w:val="000000"/>
                 <w:highlight w:val="white"/>
               </w:rPr>
-              <w:t xml:space="preserve"> </w:t>
-            </w:r>
-            <w:proofErr w:type="spellStart"/>
-            <w:r>
-              <w:rPr>
-                <w:rFonts w:ascii="Consolas" w:eastAsia="Consolas" w:hAnsi="Consolas" w:cs="Consolas"/>
-                <w:color w:val="000000"/>
-                <w:highlight w:val="white"/>
-              </w:rPr>
-              <w:t>SP_NuevoEmpleado</w:t>
-            </w:r>
-            <w:proofErr w:type="spellEnd"/>
+              <w:t xml:space="preserve"> SP_NuevoEmpleado</w:t>
+            </w:r>
             <w:r>
               <w:rPr>
                 <w:rFonts w:ascii="Consolas" w:eastAsia="Consolas" w:hAnsi="Consolas" w:cs="Consolas"/>
@@ -1395,7 +1264,6 @@
               <w:tab/>
               <w:t xml:space="preserve">@Apellidos </w:t>
             </w:r>
-            <w:proofErr w:type="gramStart"/>
             <w:r>
               <w:rPr>
                 <w:rFonts w:ascii="Consolas" w:eastAsia="Consolas" w:hAnsi="Consolas" w:cs="Consolas"/>
@@ -1412,7 +1280,6 @@
               </w:rPr>
               <w:t>(</w:t>
             </w:r>
-            <w:proofErr w:type="gramEnd"/>
             <w:r>
               <w:rPr>
                 <w:rFonts w:ascii="Consolas" w:eastAsia="Consolas" w:hAnsi="Consolas" w:cs="Consolas"/>
@@ -1446,7 +1313,6 @@
               <w:tab/>
               <w:t xml:space="preserve">@Nombres </w:t>
             </w:r>
-            <w:proofErr w:type="gramStart"/>
             <w:r>
               <w:rPr>
                 <w:rFonts w:ascii="Consolas" w:eastAsia="Consolas" w:hAnsi="Consolas" w:cs="Consolas"/>
@@ -1463,7 +1329,6 @@
               </w:rPr>
               <w:t>(</w:t>
             </w:r>
-            <w:proofErr w:type="gramEnd"/>
             <w:r>
               <w:rPr>
                 <w:rFonts w:ascii="Consolas" w:eastAsia="Consolas" w:hAnsi="Consolas" w:cs="Consolas"/>
@@ -1497,7 +1362,6 @@
               <w:tab/>
               <w:t xml:space="preserve">@Email </w:t>
             </w:r>
-            <w:proofErr w:type="gramStart"/>
             <w:r>
               <w:rPr>
                 <w:rFonts w:ascii="Consolas" w:eastAsia="Consolas" w:hAnsi="Consolas" w:cs="Consolas"/>
@@ -1514,7 +1378,6 @@
               </w:rPr>
               <w:t>(</w:t>
             </w:r>
-            <w:proofErr w:type="gramEnd"/>
             <w:r>
               <w:rPr>
                 <w:rFonts w:ascii="Consolas" w:eastAsia="Consolas" w:hAnsi="Consolas" w:cs="Consolas"/>
@@ -1548,7 +1411,6 @@
               <w:tab/>
               <w:t xml:space="preserve">@Telefono </w:t>
             </w:r>
-            <w:proofErr w:type="gramStart"/>
             <w:r>
               <w:rPr>
                 <w:rFonts w:ascii="Consolas" w:eastAsia="Consolas" w:hAnsi="Consolas" w:cs="Consolas"/>
@@ -1565,7 +1427,6 @@
               </w:rPr>
               <w:t>(</w:t>
             </w:r>
-            <w:proofErr w:type="gramEnd"/>
             <w:r>
               <w:rPr>
                 <w:rFonts w:ascii="Consolas" w:eastAsia="Consolas" w:hAnsi="Consolas" w:cs="Consolas"/>
@@ -1599,7 +1460,6 @@
               <w:tab/>
               <w:t xml:space="preserve">@Celular </w:t>
             </w:r>
-            <w:proofErr w:type="gramStart"/>
             <w:r>
               <w:rPr>
                 <w:rFonts w:ascii="Consolas" w:eastAsia="Consolas" w:hAnsi="Consolas" w:cs="Consolas"/>
@@ -1616,7 +1476,6 @@
               </w:rPr>
               <w:t>(</w:t>
             </w:r>
-            <w:proofErr w:type="gramEnd"/>
             <w:r>
               <w:rPr>
                 <w:rFonts w:ascii="Consolas" w:eastAsia="Consolas" w:hAnsi="Consolas" w:cs="Consolas"/>
@@ -1713,7 +1572,6 @@
                 <w:color w:val="000000"/>
                 <w:highlight w:val="white"/>
               </w:rPr>
-              <w:lastRenderedPageBreak/>
               <w:tab/>
               <w:t xml:space="preserve">@CantidadDiasLibres </w:t>
             </w:r>
@@ -1750,7 +1608,6 @@
               <w:tab/>
               <w:t xml:space="preserve">@Sueldo </w:t>
             </w:r>
-            <w:proofErr w:type="gramStart"/>
             <w:r>
               <w:rPr>
                 <w:rFonts w:ascii="Consolas" w:eastAsia="Consolas" w:hAnsi="Consolas" w:cs="Consolas"/>
@@ -1767,7 +1624,6 @@
               </w:rPr>
               <w:t>(</w:t>
             </w:r>
-            <w:proofErr w:type="gramEnd"/>
             <w:r>
               <w:rPr>
                 <w:rFonts w:ascii="Consolas" w:eastAsia="Consolas" w:hAnsi="Consolas" w:cs="Consolas"/>
@@ -1929,38 +1785,17 @@
       </w:pPr>
       <w:bookmarkStart w:id="11" w:name="_ubxltg94wk7m" w:colFirst="0" w:colLast="0"/>
       <w:bookmarkEnd w:id="11"/>
-      <w:proofErr w:type="spellStart"/>
       <w:r>
         <w:lastRenderedPageBreak/>
-        <w:t>Trigger</w:t>
-      </w:r>
-      <w:proofErr w:type="spellEnd"/>
-      <w:r>
-        <w:t xml:space="preserve"> 1</w:t>
-      </w:r>
-    </w:p>
-    <w:p>
-      <w:pPr>
-        <w:ind w:firstLine="0"/>
-      </w:pPr>
-      <w:r>
-        <w:t xml:space="preserve">Se utiliza el </w:t>
-      </w:r>
-      <w:proofErr w:type="spellStart"/>
-      <w:r>
-        <w:t>trigger</w:t>
-      </w:r>
-      <w:proofErr w:type="spellEnd"/>
-      <w:r>
-        <w:t xml:space="preserve"> </w:t>
-      </w:r>
-      <w:proofErr w:type="spellStart"/>
-      <w:r>
-        <w:t>TR_SolicitudDiaLibre</w:t>
-      </w:r>
-      <w:proofErr w:type="spellEnd"/>
-      <w:r>
-        <w:t xml:space="preserve"> que permite registrar una nueva solicitud de día libre por parte de un empleado aplicando la siguiente regla de negocio que automatiza el rechazo de las mismas dadas las siguientes condiciones:</w:t>
+        <w:t>Trigger 1</w:t>
+      </w:r>
+    </w:p>
+    <w:p>
+      <w:pPr>
+        <w:ind w:firstLine="0"/>
+      </w:pPr>
+      <w:r>
+        <w:t>Se utiliza el trigger TR_SolicitudDiaLibre que permite registrar una nueva solicitud de día libre por parte de un empleado aplicando la siguiente regla de negocio que automatiza el rechazo de las mismas dadas las siguientes condiciones:</w:t>
       </w:r>
     </w:p>
     <w:p>
@@ -2068,18 +1903,64 @@
                 <w:color w:val="000000"/>
                 <w:highlight w:val="white"/>
               </w:rPr>
+              <w:t xml:space="preserve"> TR_SolicitudDiaLibre</w:t>
+            </w:r>
+            <w:r>
+              <w:rPr>
+                <w:rFonts w:ascii="Consolas" w:eastAsia="Consolas" w:hAnsi="Consolas" w:cs="Consolas"/>
+                <w:color w:val="000000"/>
+                <w:highlight w:val="white"/>
+              </w:rPr>
+              <w:br/>
+            </w:r>
+            <w:r>
+              <w:rPr>
+                <w:rFonts w:ascii="Consolas" w:eastAsia="Consolas" w:hAnsi="Consolas" w:cs="Consolas"/>
+                <w:color w:val="AA0D91"/>
+                <w:highlight w:val="white"/>
+              </w:rPr>
+              <w:t>ON</w:t>
+            </w:r>
+            <w:r>
+              <w:rPr>
+                <w:rFonts w:ascii="Consolas" w:eastAsia="Consolas" w:hAnsi="Consolas" w:cs="Consolas"/>
+                <w:color w:val="000000"/>
+                <w:highlight w:val="white"/>
+              </w:rPr>
+              <w:t xml:space="preserve"> SolicitudDeDiasLibres</w:t>
+            </w:r>
+            <w:r>
+              <w:rPr>
+                <w:rFonts w:ascii="Consolas" w:eastAsia="Consolas" w:hAnsi="Consolas" w:cs="Consolas"/>
+                <w:color w:val="000000"/>
+                <w:highlight w:val="white"/>
+              </w:rPr>
+              <w:br/>
+            </w:r>
+            <w:r>
+              <w:rPr>
+                <w:rFonts w:ascii="Consolas" w:eastAsia="Consolas" w:hAnsi="Consolas" w:cs="Consolas"/>
+                <w:color w:val="AA0D91"/>
+                <w:highlight w:val="white"/>
+              </w:rPr>
+              <w:t>AFTER</w:t>
+            </w:r>
+            <w:r>
+              <w:rPr>
+                <w:rFonts w:ascii="Consolas" w:eastAsia="Consolas" w:hAnsi="Consolas" w:cs="Consolas"/>
+                <w:color w:val="000000"/>
+                <w:highlight w:val="white"/>
+              </w:rPr>
               <w:t xml:space="preserve"> </w:t>
             </w:r>
-            <w:proofErr w:type="spellStart"/>
-            <w:r>
-              <w:rPr>
-                <w:rFonts w:ascii="Consolas" w:eastAsia="Consolas" w:hAnsi="Consolas" w:cs="Consolas"/>
-                <w:color w:val="000000"/>
-                <w:highlight w:val="white"/>
-              </w:rPr>
-              <w:t>TR_SolicitudDiaLibre</w:t>
-            </w:r>
-            <w:proofErr w:type="spellEnd"/>
+            <w:r>
+              <w:rPr>
+                <w:rFonts w:ascii="Consolas" w:eastAsia="Consolas" w:hAnsi="Consolas" w:cs="Consolas"/>
+                <w:color w:val="AA0D91"/>
+                <w:highlight w:val="white"/>
+              </w:rPr>
+              <w:t>INSERT</w:t>
+            </w:r>
             <w:r>
               <w:rPr>
                 <w:rFonts w:ascii="Consolas" w:eastAsia="Consolas" w:hAnsi="Consolas" w:cs="Consolas"/>
@@ -2094,26 +1975,8 @@
                 <w:color w:val="AA0D91"/>
                 <w:highlight w:val="white"/>
               </w:rPr>
-              <w:t>ON</w:t>
-            </w:r>
-            <w:r>
-              <w:rPr>
-                <w:rFonts w:ascii="Consolas" w:eastAsia="Consolas" w:hAnsi="Consolas" w:cs="Consolas"/>
-                <w:color w:val="000000"/>
-                <w:highlight w:val="white"/>
-              </w:rPr>
-              <w:t xml:space="preserve"> </w:t>
-            </w:r>
-            <w:proofErr w:type="spellStart"/>
-            <w:r>
-              <w:rPr>
-                <w:rFonts w:ascii="Consolas" w:eastAsia="Consolas" w:hAnsi="Consolas" w:cs="Consolas"/>
-                <w:color w:val="000000"/>
-                <w:highlight w:val="white"/>
-              </w:rPr>
-              <w:t>SolicitudDeDiasLibres</w:t>
-            </w:r>
-            <w:proofErr w:type="spellEnd"/>
+              <w:t>AS</w:t>
+            </w:r>
             <w:r>
               <w:rPr>
                 <w:rFonts w:ascii="Consolas" w:eastAsia="Consolas" w:hAnsi="Consolas" w:cs="Consolas"/>
@@ -2128,15 +1991,23 @@
                 <w:color w:val="AA0D91"/>
                 <w:highlight w:val="white"/>
               </w:rPr>
-              <w:t>AFTER</w:t>
-            </w:r>
-            <w:r>
-              <w:rPr>
-                <w:rFonts w:ascii="Consolas" w:eastAsia="Consolas" w:hAnsi="Consolas" w:cs="Consolas"/>
-                <w:color w:val="000000"/>
-                <w:highlight w:val="white"/>
-              </w:rPr>
-              <w:t xml:space="preserve"> </w:t>
+              <w:t>BEGIN</w:t>
+            </w:r>
+            <w:r>
+              <w:rPr>
+                <w:rFonts w:ascii="Consolas" w:eastAsia="Consolas" w:hAnsi="Consolas" w:cs="Consolas"/>
+                <w:color w:val="000000"/>
+                <w:highlight w:val="white"/>
+              </w:rPr>
+              <w:br/>
+            </w:r>
+            <w:r>
+              <w:rPr>
+                <w:rFonts w:ascii="Consolas" w:eastAsia="Consolas" w:hAnsi="Consolas" w:cs="Consolas"/>
+                <w:color w:val="000000"/>
+                <w:highlight w:val="white"/>
+              </w:rPr>
+              <w:tab/>
             </w:r>
             <w:r>
               <w:rPr>
@@ -2144,7 +2015,47 @@
                 <w:color w:val="AA0D91"/>
                 <w:highlight w:val="white"/>
               </w:rPr>
-              <w:t>INSERT</w:t>
+              <w:t>DECLARE</w:t>
+            </w:r>
+            <w:r>
+              <w:rPr>
+                <w:rFonts w:ascii="Consolas" w:eastAsia="Consolas" w:hAnsi="Consolas" w:cs="Consolas"/>
+                <w:color w:val="000000"/>
+                <w:highlight w:val="white"/>
+              </w:rPr>
+              <w:t xml:space="preserve"> @IDEmpleado </w:t>
+            </w:r>
+            <w:r>
+              <w:rPr>
+                <w:rFonts w:ascii="Consolas" w:eastAsia="Consolas" w:hAnsi="Consolas" w:cs="Consolas"/>
+                <w:color w:val="5C2699"/>
+                <w:highlight w:val="white"/>
+              </w:rPr>
+              <w:t>INT</w:t>
+            </w:r>
+            <w:r>
+              <w:rPr>
+                <w:rFonts w:ascii="Consolas" w:eastAsia="Consolas" w:hAnsi="Consolas" w:cs="Consolas"/>
+                <w:color w:val="000000"/>
+                <w:highlight w:val="white"/>
+              </w:rPr>
+              <w:t xml:space="preserve">, @FechaSolicitud </w:t>
+            </w:r>
+            <w:r>
+              <w:rPr>
+                <w:rFonts w:ascii="Consolas" w:eastAsia="Consolas" w:hAnsi="Consolas" w:cs="Consolas"/>
+                <w:color w:val="5C2699"/>
+                <w:highlight w:val="white"/>
+              </w:rPr>
+              <w:t>DATE</w:t>
+            </w:r>
+            <w:r>
+              <w:rPr>
+                <w:rFonts w:ascii="Consolas" w:eastAsia="Consolas" w:hAnsi="Consolas" w:cs="Consolas"/>
+                <w:color w:val="000000"/>
+                <w:highlight w:val="white"/>
+              </w:rPr>
+              <w:t>;</w:t>
             </w:r>
             <w:r>
               <w:rPr>
@@ -2157,145 +2068,49 @@
             <w:r>
               <w:rPr>
                 <w:rFonts w:ascii="Consolas" w:eastAsia="Consolas" w:hAnsi="Consolas" w:cs="Consolas"/>
+                <w:color w:val="000000"/>
+                <w:highlight w:val="white"/>
+              </w:rPr>
+              <w:br/>
+            </w:r>
+            <w:r>
+              <w:rPr>
+                <w:rFonts w:ascii="Consolas" w:eastAsia="Consolas" w:hAnsi="Consolas" w:cs="Consolas"/>
+                <w:color w:val="000000"/>
+                <w:highlight w:val="white"/>
+              </w:rPr>
+              <w:tab/>
+            </w:r>
+            <w:r>
+              <w:rPr>
+                <w:rFonts w:ascii="Consolas" w:eastAsia="Consolas" w:hAnsi="Consolas" w:cs="Consolas"/>
+                <w:color w:val="006A00"/>
+                <w:highlight w:val="white"/>
+              </w:rPr>
+              <w:t>-- Obtener los datos de la nueva solicitud</w:t>
+            </w:r>
+            <w:r>
+              <w:rPr>
+                <w:rFonts w:ascii="Consolas" w:eastAsia="Consolas" w:hAnsi="Consolas" w:cs="Consolas"/>
+                <w:color w:val="000000"/>
+                <w:highlight w:val="white"/>
+              </w:rPr>
+              <w:br/>
+            </w:r>
+            <w:r>
+              <w:rPr>
+                <w:rFonts w:ascii="Consolas" w:eastAsia="Consolas" w:hAnsi="Consolas" w:cs="Consolas"/>
+                <w:color w:val="000000"/>
+                <w:highlight w:val="white"/>
+              </w:rPr>
+              <w:tab/>
+            </w:r>
+            <w:r>
+              <w:rPr>
+                <w:rFonts w:ascii="Consolas" w:eastAsia="Consolas" w:hAnsi="Consolas" w:cs="Consolas"/>
                 <w:color w:val="AA0D91"/>
                 <w:highlight w:val="white"/>
               </w:rPr>
-              <w:t>AS</w:t>
-            </w:r>
-            <w:r>
-              <w:rPr>
-                <w:rFonts w:ascii="Consolas" w:eastAsia="Consolas" w:hAnsi="Consolas" w:cs="Consolas"/>
-                <w:color w:val="000000"/>
-                <w:highlight w:val="white"/>
-              </w:rPr>
-              <w:br/>
-            </w:r>
-            <w:r>
-              <w:rPr>
-                <w:rFonts w:ascii="Consolas" w:eastAsia="Consolas" w:hAnsi="Consolas" w:cs="Consolas"/>
-                <w:color w:val="AA0D91"/>
-                <w:highlight w:val="white"/>
-              </w:rPr>
-              <w:t>BEGIN</w:t>
-            </w:r>
-            <w:r>
-              <w:rPr>
-                <w:rFonts w:ascii="Consolas" w:eastAsia="Consolas" w:hAnsi="Consolas" w:cs="Consolas"/>
-                <w:color w:val="000000"/>
-                <w:highlight w:val="white"/>
-              </w:rPr>
-              <w:br/>
-            </w:r>
-            <w:r>
-              <w:rPr>
-                <w:rFonts w:ascii="Consolas" w:eastAsia="Consolas" w:hAnsi="Consolas" w:cs="Consolas"/>
-                <w:color w:val="000000"/>
-                <w:highlight w:val="white"/>
-              </w:rPr>
-              <w:tab/>
-            </w:r>
-            <w:r>
-              <w:rPr>
-                <w:rFonts w:ascii="Consolas" w:eastAsia="Consolas" w:hAnsi="Consolas" w:cs="Consolas"/>
-                <w:color w:val="AA0D91"/>
-                <w:highlight w:val="white"/>
-              </w:rPr>
-              <w:t>DECLARE</w:t>
-            </w:r>
-            <w:r>
-              <w:rPr>
-                <w:rFonts w:ascii="Consolas" w:eastAsia="Consolas" w:hAnsi="Consolas" w:cs="Consolas"/>
-                <w:color w:val="000000"/>
-                <w:highlight w:val="white"/>
-              </w:rPr>
-              <w:t xml:space="preserve"> @IDEmpleado </w:t>
-            </w:r>
-            <w:r>
-              <w:rPr>
-                <w:rFonts w:ascii="Consolas" w:eastAsia="Consolas" w:hAnsi="Consolas" w:cs="Consolas"/>
-                <w:color w:val="5C2699"/>
-                <w:highlight w:val="white"/>
-              </w:rPr>
-              <w:t>INT</w:t>
-            </w:r>
-            <w:r>
-              <w:rPr>
-                <w:rFonts w:ascii="Consolas" w:eastAsia="Consolas" w:hAnsi="Consolas" w:cs="Consolas"/>
-                <w:color w:val="000000"/>
-                <w:highlight w:val="white"/>
-              </w:rPr>
-              <w:t xml:space="preserve">, @FechaSolicitud </w:t>
-            </w:r>
-            <w:r>
-              <w:rPr>
-                <w:rFonts w:ascii="Consolas" w:eastAsia="Consolas" w:hAnsi="Consolas" w:cs="Consolas"/>
-                <w:color w:val="5C2699"/>
-                <w:highlight w:val="white"/>
-              </w:rPr>
-              <w:t>DATE</w:t>
-            </w:r>
-            <w:r>
-              <w:rPr>
-                <w:rFonts w:ascii="Consolas" w:eastAsia="Consolas" w:hAnsi="Consolas" w:cs="Consolas"/>
-                <w:color w:val="000000"/>
-                <w:highlight w:val="white"/>
-              </w:rPr>
-              <w:t>;</w:t>
-            </w:r>
-            <w:r>
-              <w:rPr>
-                <w:rFonts w:ascii="Consolas" w:eastAsia="Consolas" w:hAnsi="Consolas" w:cs="Consolas"/>
-                <w:color w:val="000000"/>
-                <w:highlight w:val="white"/>
-              </w:rPr>
-              <w:br/>
-            </w:r>
-            <w:r>
-              <w:rPr>
-                <w:rFonts w:ascii="Consolas" w:eastAsia="Consolas" w:hAnsi="Consolas" w:cs="Consolas"/>
-                <w:color w:val="000000"/>
-                <w:highlight w:val="white"/>
-              </w:rPr>
-              <w:br/>
-            </w:r>
-            <w:r>
-              <w:rPr>
-                <w:rFonts w:ascii="Consolas" w:eastAsia="Consolas" w:hAnsi="Consolas" w:cs="Consolas"/>
-                <w:color w:val="000000"/>
-                <w:highlight w:val="white"/>
-              </w:rPr>
-              <w:tab/>
-            </w:r>
-            <w:r>
-              <w:rPr>
-                <w:rFonts w:ascii="Consolas" w:eastAsia="Consolas" w:hAnsi="Consolas" w:cs="Consolas"/>
-                <w:color w:val="006A00"/>
-                <w:highlight w:val="white"/>
-              </w:rPr>
-              <w:t>-- Obtener los datos de la nueva solicitud</w:t>
-            </w:r>
-            <w:r>
-              <w:rPr>
-                <w:rFonts w:ascii="Consolas" w:eastAsia="Consolas" w:hAnsi="Consolas" w:cs="Consolas"/>
-                <w:color w:val="000000"/>
-                <w:highlight w:val="white"/>
-              </w:rPr>
-              <w:br/>
-            </w:r>
-            <w:r>
-              <w:rPr>
-                <w:rFonts w:ascii="Consolas" w:eastAsia="Consolas" w:hAnsi="Consolas" w:cs="Consolas"/>
-                <w:color w:val="000000"/>
-                <w:highlight w:val="white"/>
-              </w:rPr>
-              <w:tab/>
-            </w:r>
-            <w:r>
-              <w:rPr>
-                <w:rFonts w:ascii="Consolas" w:eastAsia="Consolas" w:hAnsi="Consolas" w:cs="Consolas"/>
-                <w:color w:val="AA0D91"/>
-                <w:highlight w:val="white"/>
-              </w:rPr>
               <w:t>SELECT</w:t>
             </w:r>
             <w:r>
@@ -2304,36 +2119,8 @@
                 <w:color w:val="000000"/>
                 <w:highlight w:val="white"/>
               </w:rPr>
-              <w:t xml:space="preserve"> @IDEmpleado = </w:t>
-            </w:r>
-            <w:proofErr w:type="spellStart"/>
-            <w:r>
-              <w:rPr>
-                <w:rFonts w:ascii="Consolas" w:eastAsia="Consolas" w:hAnsi="Consolas" w:cs="Consolas"/>
-                <w:color w:val="000000"/>
-                <w:highlight w:val="white"/>
-              </w:rPr>
-              <w:t>IDEmpleado</w:t>
-            </w:r>
-            <w:proofErr w:type="spellEnd"/>
-            <w:r>
-              <w:rPr>
-                <w:rFonts w:ascii="Consolas" w:eastAsia="Consolas" w:hAnsi="Consolas" w:cs="Consolas"/>
-                <w:color w:val="000000"/>
-                <w:highlight w:val="white"/>
-              </w:rPr>
-              <w:t xml:space="preserve">, @FechaSolicitud = </w:t>
-            </w:r>
-            <w:proofErr w:type="spellStart"/>
-            <w:r>
-              <w:rPr>
-                <w:rFonts w:ascii="Consolas" w:eastAsia="Consolas" w:hAnsi="Consolas" w:cs="Consolas"/>
-                <w:color w:val="000000"/>
-                <w:highlight w:val="white"/>
-              </w:rPr>
-              <w:t>FechaSolicitud</w:t>
-            </w:r>
-            <w:proofErr w:type="spellEnd"/>
+              <w:t xml:space="preserve"> @IDEmpleado = IDEmpleado, @FechaSolicitud = FechaSolicitud</w:t>
+            </w:r>
             <w:r>
               <w:rPr>
                 <w:rFonts w:ascii="Consolas" w:eastAsia="Consolas" w:hAnsi="Consolas" w:cs="Consolas"/>
@@ -2406,25 +2193,7 @@
                 <w:color w:val="006A00"/>
                 <w:highlight w:val="white"/>
               </w:rPr>
-              <w:t xml:space="preserve">      -- Resto de la lógica del </w:t>
-            </w:r>
-            <w:proofErr w:type="spellStart"/>
-            <w:r>
-              <w:rPr>
-                <w:rFonts w:ascii="Consolas" w:eastAsia="Consolas" w:hAnsi="Consolas" w:cs="Consolas"/>
-                <w:color w:val="006A00"/>
-                <w:highlight w:val="white"/>
-              </w:rPr>
-              <w:t>trigger</w:t>
-            </w:r>
-            <w:proofErr w:type="spellEnd"/>
-            <w:r>
-              <w:rPr>
-                <w:rFonts w:ascii="Consolas" w:eastAsia="Consolas" w:hAnsi="Consolas" w:cs="Consolas"/>
-                <w:color w:val="006A00"/>
-                <w:highlight w:val="white"/>
-              </w:rPr>
-              <w:t xml:space="preserve"> para aplicar los rechazos automáticos a partir de las reglas de negocio.</w:t>
+              <w:t xml:space="preserve">      -- Resto de la lógica del trigger para aplicar los rechazos automáticos a partir de las reglas de negocio.</w:t>
             </w:r>
             <w:r>
               <w:rPr>
@@ -2473,29 +2242,16 @@
       </w:pPr>
       <w:bookmarkStart w:id="12" w:name="_m4dqyhkjo9dy" w:colFirst="0" w:colLast="0"/>
       <w:bookmarkEnd w:id="12"/>
-      <w:proofErr w:type="spellStart"/>
-      <w:r>
-        <w:t>Trigger</w:t>
-      </w:r>
-      <w:proofErr w:type="spellEnd"/>
-      <w:r>
-        <w:t xml:space="preserve"> 2</w:t>
-      </w:r>
-    </w:p>
-    <w:p>
-      <w:pPr>
-        <w:ind w:firstLine="0"/>
-      </w:pPr>
-      <w:r>
-        <w:t xml:space="preserve">Aquí se explica el propósito del </w:t>
-      </w:r>
-      <w:proofErr w:type="spellStart"/>
-      <w:r>
-        <w:t>Trigger</w:t>
-      </w:r>
-      <w:proofErr w:type="spellEnd"/>
-      <w:r>
-        <w:t xml:space="preserve"> 2 de la base de datos.</w:t>
+      <w:r>
+        <w:t>Trigger 2</w:t>
+      </w:r>
+    </w:p>
+    <w:p>
+      <w:pPr>
+        <w:ind w:firstLine="0"/>
+      </w:pPr>
+      <w:r>
+        <w:t>Aquí se explica el propósito del Trigger 2 de la base de datos.</w:t>
       </w:r>
     </w:p>
     <w:p>
@@ -2540,7 +2296,7 @@
         <w:spacing w:after="240"/>
         <w:ind w:firstLine="0"/>
       </w:pPr>
-      <w:hyperlink r:id="rId12" w:history="1">
+      <w:hyperlink r:id="rId13" w:history="1">
         <w:r>
           <w:rPr>
             <w:rStyle w:val="Hipervnculo"/>
@@ -2567,7 +2323,7 @@
       <w:pPr>
         <w:ind w:firstLine="0"/>
       </w:pPr>
-      <w:hyperlink r:id="rId13">
+      <w:hyperlink r:id="rId14">
         <w:r>
           <w:rPr>
             <w:color w:val="1155CC"/>
@@ -2586,8 +2342,8 @@
       </w:pPr>
     </w:p>
     <w:sectPr>
-      <w:headerReference w:type="default" r:id="rId14"/>
-      <w:footerReference w:type="default" r:id="rId15"/>
+      <w:headerReference w:type="default" r:id="rId15"/>
+      <w:footerReference w:type="default" r:id="rId16"/>
       <w:pgSz w:w="11909" w:h="16834"/>
       <w:pgMar w:top="1440" w:right="1440" w:bottom="1440" w:left="1440" w:header="720" w:footer="720" w:gutter="0"/>
       <w:pgNumType w:start="1"/>
@@ -2611,21 +2367,8 @@
         <w:annotationRef/>
       </w:r>
       <w:r>
-        <w:t xml:space="preserve">Actualizar luego al realizar las </w:t>
-      </w:r>
-      <w:proofErr w:type="gramStart"/>
-      <w:r>
-        <w:t>vistas ,procedimientos</w:t>
-      </w:r>
-      <w:proofErr w:type="gramEnd"/>
-      <w:r>
-        <w:t xml:space="preserve"> y </w:t>
-      </w:r>
-      <w:proofErr w:type="spellStart"/>
-      <w:r>
-        <w:t>triggers</w:t>
-      </w:r>
-      <w:proofErr w:type="spellEnd"/>
+        <w:t>Actualizar luego al realizar las vistas ,procedimientos y triggers</w:t>
+      </w:r>
     </w:p>
   </w:comment>
 </w:comments>

</xml_diff>

<commit_message>
Avances en procedimientos, y añadido de bloques de transacciones para mejor control
</commit_message>
<xml_diff>
--- a/Informe TPI - BDII - Equipo 29.docx
+++ b/Informe TPI - BDII - Equipo 29.docx
@@ -113,7 +113,7 @@
                     <pic:cNvPicPr preferRelativeResize="0"/>
                   </pic:nvPicPr>
                   <pic:blipFill>
-                    <a:blip r:embed="rId7"/>
+                    <a:blip r:embed="rId8"/>
                     <a:srcRect/>
                     <a:stretch>
                       <a:fillRect/>
@@ -759,24 +759,10 @@
         <w:ind w:firstLine="0"/>
       </w:pPr>
       <w:r>
-        <w:t xml:space="preserve">El sistema está construido con una base de datos relacional que almacena toda la información necesaria para gestionar estas funcionalidades. </w:t>
-      </w:r>
-      <w:commentRangeStart w:id="2"/>
-      <w:r>
-        <w:t>[</w:t>
-      </w:r>
-      <w:r>
-        <w:t>Se han implementado tres vistas, dos procedimientos almacenados y dos triggers para mejorar la administración y la integridad de los datos.</w:t>
-      </w:r>
-      <w:r>
-        <w:t>]</w:t>
-      </w:r>
-      <w:commentRangeEnd w:id="2"/>
-      <w:r>
-        <w:rPr>
-          <w:rStyle w:val="Refdecomentario"/>
-        </w:rPr>
-        <w:commentReference w:id="2"/>
+        <w:t>El sistema está construido con una base de datos relacional que almacena toda la información necesaria para gestionar estas funcionalidades. Se han implementado tres vistas, dos procedimientos almacenados y dos triggers</w:t>
+      </w:r>
+      <w:r>
+        <w:t>.</w:t>
       </w:r>
     </w:p>
     <w:p>
@@ -789,8 +775,8 @@
       <w:pPr>
         <w:pStyle w:val="Ttulo2"/>
       </w:pPr>
-      <w:bookmarkStart w:id="3" w:name="_g1m16btulxhi" w:colFirst="0" w:colLast="0"/>
-      <w:bookmarkEnd w:id="3"/>
+      <w:bookmarkStart w:id="2" w:name="_g1m16btulxhi" w:colFirst="0" w:colLast="0"/>
+      <w:bookmarkEnd w:id="2"/>
       <w:r>
         <w:lastRenderedPageBreak/>
         <w:t>Diagrama de Entidad Relación</w:t>
@@ -823,7 +809,7 @@
                     <pic:cNvPicPr/>
                   </pic:nvPicPr>
                   <pic:blipFill>
-                    <a:blip r:embed="rId12">
+                    <a:blip r:embed="rId9">
                       <a:extLst>
                         <a:ext uri="{28A0092B-C50C-407E-A947-70E740481C1C}">
                           <a14:useLocalDpi xmlns:a14="http://schemas.microsoft.com/office/drawing/2010/main" val="0"/>
@@ -854,8 +840,8 @@
       <w:pPr>
         <w:pStyle w:val="Ttulo2"/>
       </w:pPr>
-      <w:bookmarkStart w:id="4" w:name="_1sibs5v9bldx" w:colFirst="0" w:colLast="0"/>
-      <w:bookmarkEnd w:id="4"/>
+      <w:bookmarkStart w:id="3" w:name="_1sibs5v9bldx" w:colFirst="0" w:colLast="0"/>
+      <w:bookmarkEnd w:id="3"/>
       <w:r>
         <w:t>Objetos de Base de Datos clave en el sistema</w:t>
       </w:r>
@@ -864,10 +850,11 @@
       <w:pPr>
         <w:pStyle w:val="Ttulo3"/>
       </w:pPr>
-      <w:bookmarkStart w:id="5" w:name="_phcpkm17n520" w:colFirst="0" w:colLast="0"/>
-      <w:bookmarkEnd w:id="5"/>
-      <w:r>
-        <w:t>Vista 1</w:t>
+      <w:r>
+        <w:t xml:space="preserve">Vista </w:t>
+      </w:r>
+      <w:r>
+        <w:t>1</w:t>
       </w:r>
     </w:p>
     <w:p>
@@ -875,21 +862,8 @@
         <w:ind w:firstLine="0"/>
       </w:pPr>
       <w:r>
-        <w:t>Se utiliza la vista VW_SolicitudesPendientes que muestra todas las solicitudes de días libres pendientes de dictamen. Solamente podrán verla los administradores del sistema y la misma cuenta con la siguiente información:</w:t>
-      </w:r>
-    </w:p>
-    <w:p>
-      <w:pPr>
-        <w:ind w:firstLine="0"/>
-      </w:pPr>
-      <w:r>
-        <w:t>IDEmpleado, Apellidos y nombres del empleado, Mail del Empleado, Antigüedad en la empresa, Nombre del Área y Fecha de la última solicitud de día libre.</w:t>
-      </w:r>
-    </w:p>
-    <w:p>
-      <w:pPr>
-        <w:ind w:firstLine="0"/>
-      </w:pPr>
+        <w:t>Explicación vista 1</w:t>
+      </w:r>
     </w:p>
     <w:tbl>
       <w:tblPr>
@@ -936,130 +910,18 @@
               <w:rPr>
                 <w:rFonts w:ascii="Consolas" w:eastAsia="Consolas" w:hAnsi="Consolas" w:cs="Consolas"/>
                 <w:highlight w:val="white"/>
+                <w:lang w:val="en-US"/>
               </w:rPr>
             </w:pPr>
             <w:r>
               <w:rPr>
-                <w:rFonts w:ascii="Consolas" w:eastAsia="Consolas" w:hAnsi="Consolas" w:cs="Consolas"/>
-                <w:color w:val="AA0D91"/>
-                <w:highlight w:val="white"/>
-              </w:rPr>
-              <w:t>CREATE</w:t>
-            </w:r>
-            <w:r>
-              <w:rPr>
-                <w:rFonts w:ascii="Consolas" w:eastAsia="Consolas" w:hAnsi="Consolas" w:cs="Consolas"/>
-                <w:color w:val="000000"/>
-                <w:highlight w:val="white"/>
-              </w:rPr>
-              <w:t xml:space="preserve"> </w:t>
-            </w:r>
-            <w:r>
-              <w:rPr>
-                <w:rFonts w:ascii="Consolas" w:eastAsia="Consolas" w:hAnsi="Consolas" w:cs="Consolas"/>
-                <w:color w:val="AA0D91"/>
-                <w:highlight w:val="white"/>
-              </w:rPr>
-              <w:t>VIEW</w:t>
-            </w:r>
-            <w:r>
-              <w:rPr>
-                <w:rFonts w:ascii="Consolas" w:eastAsia="Consolas" w:hAnsi="Consolas" w:cs="Consolas"/>
-                <w:color w:val="000000"/>
-                <w:highlight w:val="white"/>
-              </w:rPr>
-              <w:t xml:space="preserve"> SolicitudesPendientes </w:t>
-            </w:r>
-            <w:r>
-              <w:rPr>
-                <w:rFonts w:ascii="Consolas" w:eastAsia="Consolas" w:hAnsi="Consolas" w:cs="Consolas"/>
-                <w:color w:val="AA0D91"/>
-                <w:highlight w:val="white"/>
-              </w:rPr>
-              <w:t>AS</w:t>
-            </w:r>
-            <w:r>
-              <w:rPr>
-                <w:rFonts w:ascii="Consolas" w:eastAsia="Consolas" w:hAnsi="Consolas" w:cs="Consolas"/>
-                <w:color w:val="000000"/>
-                <w:highlight w:val="white"/>
-              </w:rPr>
-              <w:br/>
-            </w:r>
-            <w:r>
-              <w:rPr>
-                <w:rFonts w:ascii="Consolas" w:eastAsia="Consolas" w:hAnsi="Consolas" w:cs="Consolas"/>
-                <w:color w:val="AA0D91"/>
-                <w:highlight w:val="white"/>
-              </w:rPr>
-              <w:t>SELECT</w:t>
-            </w:r>
-            <w:r>
-              <w:rPr>
-                <w:rFonts w:ascii="Consolas" w:eastAsia="Consolas" w:hAnsi="Consolas" w:cs="Consolas"/>
-                <w:color w:val="000000"/>
-                <w:highlight w:val="white"/>
-              </w:rPr>
-              <w:br/>
-            </w:r>
-            <w:r>
-              <w:rPr>
-                <w:rFonts w:ascii="Consolas" w:eastAsia="Consolas" w:hAnsi="Consolas" w:cs="Consolas"/>
-                <w:color w:val="000000"/>
-                <w:highlight w:val="white"/>
-              </w:rPr>
-              <w:tab/>
-              <w:t>e.IDEmpleado,</w:t>
-            </w:r>
-            <w:r>
-              <w:rPr>
-                <w:rFonts w:ascii="Consolas" w:eastAsia="Consolas" w:hAnsi="Consolas" w:cs="Consolas"/>
-                <w:color w:val="000000"/>
-                <w:highlight w:val="white"/>
-              </w:rPr>
-              <w:br/>
-            </w:r>
-            <w:r>
-              <w:rPr>
-                <w:rFonts w:ascii="Consolas" w:eastAsia="Consolas" w:hAnsi="Consolas" w:cs="Consolas"/>
-                <w:color w:val="000000"/>
-                <w:highlight w:val="white"/>
-              </w:rPr>
-              <w:tab/>
-              <w:t>e.Apellidos,</w:t>
-            </w:r>
-            <w:r>
-              <w:rPr>
-                <w:rFonts w:ascii="Consolas" w:eastAsia="Consolas" w:hAnsi="Consolas" w:cs="Consolas"/>
-                <w:color w:val="000000"/>
-                <w:highlight w:val="white"/>
-              </w:rPr>
-              <w:br/>
-            </w:r>
-            <w:r>
-              <w:rPr>
-                <w:rFonts w:ascii="Consolas" w:eastAsia="Consolas" w:hAnsi="Consolas" w:cs="Consolas"/>
-                <w:color w:val="000000"/>
-                <w:highlight w:val="white"/>
-              </w:rPr>
-              <w:tab/>
-              <w:t>e.Nombres</w:t>
-            </w:r>
-            <w:r>
-              <w:rPr>
-                <w:rFonts w:ascii="Consolas" w:eastAsia="Consolas" w:hAnsi="Consolas" w:cs="Consolas"/>
-                <w:color w:val="000000"/>
-                <w:highlight w:val="white"/>
-              </w:rPr>
-              <w:br/>
-            </w:r>
-            <w:r>
-              <w:rPr>
-                <w:rFonts w:ascii="Consolas" w:eastAsia="Consolas" w:hAnsi="Consolas" w:cs="Consolas"/>
-                <w:color w:val="006A00"/>
-                <w:highlight w:val="white"/>
-              </w:rPr>
-              <w:t>-- Resto de la lógica de la vista. Deberán adjuntar el código completo de su script.</w:t>
+                <w:rFonts w:ascii="Consolas" w:hAnsi="Consolas" w:cs="Consolas"/>
+                <w:color w:val="0000FF"/>
+                <w:sz w:val="19"/>
+                <w:szCs w:val="19"/>
+                <w:lang w:val="es-AR"/>
+              </w:rPr>
+              <w:t>-- Codigo</w:t>
             </w:r>
           </w:p>
         </w:tc>
@@ -1068,17 +930,1104 @@
     <w:p>
       <w:pPr>
         <w:ind w:firstLine="0"/>
+        <w:rPr>
+          <w:lang w:val="en-US"/>
+        </w:rPr>
       </w:pPr>
     </w:p>
     <w:p>
       <w:pPr>
         <w:pStyle w:val="Ttulo3"/>
       </w:pPr>
-      <w:bookmarkStart w:id="6" w:name="_f9jmznci76f1" w:colFirst="0" w:colLast="0"/>
+      <w:r>
+        <w:t xml:space="preserve">Vista </w:t>
+      </w:r>
+      <w:r>
+        <w:t>2</w:t>
+      </w:r>
+    </w:p>
+    <w:p>
+      <w:pPr>
+        <w:ind w:firstLine="0"/>
+      </w:pPr>
+      <w:r>
+        <w:t xml:space="preserve">La vista </w:t>
+      </w:r>
+      <w:r>
+        <w:rPr>
+          <w:b/>
+          <w:bCs/>
+        </w:rPr>
+        <w:t>VW_MostrarInformacionVentas</w:t>
+      </w:r>
+      <w:r>
+        <w:t xml:space="preserve"> nos devuelve un listado de todos los ítems de todas las ventas realizadas, para luego poder aplicar más filtros sobre el resultado.</w:t>
+      </w:r>
+    </w:p>
+    <w:p>
+      <w:pPr>
+        <w:ind w:firstLine="0"/>
+      </w:pPr>
+      <w:r>
+        <w:t>La misma nos trae las siguientes columnas:</w:t>
+      </w:r>
+    </w:p>
+    <w:p>
+      <w:pPr>
+        <w:ind w:firstLine="0"/>
+      </w:pPr>
+      <w:r>
+        <w:t>IDVenta, Fecha, Artículo, Cantidad, Precio Unitario, SubTotal, TipoFactura</w:t>
+      </w:r>
+    </w:p>
+    <w:p>
+      <w:pPr>
+        <w:ind w:firstLine="0"/>
+      </w:pPr>
+      <w:r>
+        <w:t>La vista simplifica los JOINS, para que podamos filtrar detalles de una venta por su ID, y ver los artículos de esa venta, ver los artículos que se vendieron en un lapso de tiempo, sacar conclusiones de negocio mediante los SubTotales, etc.</w:t>
+      </w:r>
+    </w:p>
+    <w:p>
+      <w:pPr>
+        <w:ind w:firstLine="0"/>
+      </w:pPr>
+    </w:p>
+    <w:tbl>
+      <w:tblPr>
+        <w:tblStyle w:val="a"/>
+        <w:tblW w:w="0" w:type="auto"/>
+        <w:tblInd w:w="0" w:type="dxa"/>
+        <w:tblLayout w:type="fixed"/>
+        <w:tblLook w:val="0600" w:firstRow="0" w:lastRow="0" w:firstColumn="0" w:lastColumn="0" w:noHBand="1" w:noVBand="1"/>
+      </w:tblPr>
+      <w:tblGrid>
+        <w:gridCol w:w="9029"/>
+      </w:tblGrid>
+      <w:tr>
+        <w:tc>
+          <w:tcPr>
+            <w:tcW w:w="9029" w:type="dxa"/>
+            <w:tcBorders>
+              <w:top w:val="single" w:sz="4" w:space="0" w:color="000000"/>
+              <w:left w:val="single" w:sz="4" w:space="0" w:color="000000"/>
+              <w:bottom w:val="single" w:sz="4" w:space="0" w:color="000000"/>
+              <w:right w:val="single" w:sz="4" w:space="0" w:color="000000"/>
+            </w:tcBorders>
+            <w:shd w:val="clear" w:color="auto" w:fill="FFFFFF"/>
+            <w:tcMar>
+              <w:top w:w="100" w:type="dxa"/>
+              <w:left w:w="100" w:type="dxa"/>
+              <w:bottom w:w="100" w:type="dxa"/>
+              <w:right w:w="100" w:type="dxa"/>
+            </w:tcMar>
+          </w:tcPr>
+          <w:p>
+            <w:pPr>
+              <w:autoSpaceDE w:val="0"/>
+              <w:autoSpaceDN w:val="0"/>
+              <w:adjustRightInd w:val="0"/>
+              <w:spacing w:line="240" w:lineRule="auto"/>
+              <w:ind w:firstLine="0"/>
+              <w:jc w:val="left"/>
+              <w:rPr>
+                <w:rFonts w:ascii="Consolas" w:hAnsi="Consolas" w:cs="Consolas"/>
+                <w:color w:val="000000"/>
+                <w:sz w:val="19"/>
+                <w:szCs w:val="19"/>
+                <w:lang w:val="es-AR"/>
+              </w:rPr>
+            </w:pPr>
+            <w:r>
+              <w:rPr>
+                <w:rFonts w:ascii="Consolas" w:hAnsi="Consolas" w:cs="Consolas"/>
+                <w:color w:val="0000FF"/>
+                <w:sz w:val="19"/>
+                <w:szCs w:val="19"/>
+                <w:lang w:val="es-AR"/>
+              </w:rPr>
+              <w:lastRenderedPageBreak/>
+              <w:t>CREATE</w:t>
+            </w:r>
+            <w:r>
+              <w:rPr>
+                <w:rFonts w:ascii="Consolas" w:hAnsi="Consolas" w:cs="Consolas"/>
+                <w:color w:val="000000"/>
+                <w:sz w:val="19"/>
+                <w:szCs w:val="19"/>
+                <w:lang w:val="es-AR"/>
+              </w:rPr>
+              <w:t xml:space="preserve"> </w:t>
+            </w:r>
+            <w:r>
+              <w:rPr>
+                <w:rFonts w:ascii="Consolas" w:hAnsi="Consolas" w:cs="Consolas"/>
+                <w:color w:val="0000FF"/>
+                <w:sz w:val="19"/>
+                <w:szCs w:val="19"/>
+                <w:lang w:val="es-AR"/>
+              </w:rPr>
+              <w:t>VIEW</w:t>
+            </w:r>
+            <w:r>
+              <w:rPr>
+                <w:rFonts w:ascii="Consolas" w:hAnsi="Consolas" w:cs="Consolas"/>
+                <w:color w:val="000000"/>
+                <w:sz w:val="19"/>
+                <w:szCs w:val="19"/>
+                <w:lang w:val="es-AR"/>
+              </w:rPr>
+              <w:t xml:space="preserve"> </w:t>
+            </w:r>
+            <w:bookmarkStart w:id="4" w:name="_Hlk201057300"/>
+            <w:r>
+              <w:rPr>
+                <w:rFonts w:ascii="Consolas" w:hAnsi="Consolas" w:cs="Consolas"/>
+                <w:color w:val="000000"/>
+                <w:sz w:val="19"/>
+                <w:szCs w:val="19"/>
+                <w:lang w:val="es-AR"/>
+              </w:rPr>
+              <w:t xml:space="preserve">VW_MostrarInformacionVentas </w:t>
+            </w:r>
+            <w:bookmarkEnd w:id="4"/>
+            <w:r>
+              <w:rPr>
+                <w:rFonts w:ascii="Consolas" w:hAnsi="Consolas" w:cs="Consolas"/>
+                <w:color w:val="0000FF"/>
+                <w:sz w:val="19"/>
+                <w:szCs w:val="19"/>
+                <w:lang w:val="es-AR"/>
+              </w:rPr>
+              <w:t>AS</w:t>
+            </w:r>
+          </w:p>
+          <w:p>
+            <w:pPr>
+              <w:autoSpaceDE w:val="0"/>
+              <w:autoSpaceDN w:val="0"/>
+              <w:adjustRightInd w:val="0"/>
+              <w:spacing w:line="240" w:lineRule="auto"/>
+              <w:ind w:firstLine="0"/>
+              <w:jc w:val="left"/>
+              <w:rPr>
+                <w:rFonts w:ascii="Consolas" w:hAnsi="Consolas" w:cs="Consolas"/>
+                <w:color w:val="000000"/>
+                <w:sz w:val="19"/>
+                <w:szCs w:val="19"/>
+                <w:lang w:val="es-AR"/>
+              </w:rPr>
+            </w:pPr>
+            <w:r>
+              <w:rPr>
+                <w:rFonts w:ascii="Consolas" w:hAnsi="Consolas" w:cs="Consolas"/>
+                <w:color w:val="000000"/>
+                <w:sz w:val="19"/>
+                <w:szCs w:val="19"/>
+                <w:lang w:val="es-AR"/>
+              </w:rPr>
+              <w:tab/>
+            </w:r>
+            <w:r>
+              <w:rPr>
+                <w:rFonts w:ascii="Consolas" w:hAnsi="Consolas" w:cs="Consolas"/>
+                <w:color w:val="0000FF"/>
+                <w:sz w:val="19"/>
+                <w:szCs w:val="19"/>
+                <w:lang w:val="es-AR"/>
+              </w:rPr>
+              <w:t>SELECT</w:t>
+            </w:r>
+          </w:p>
+          <w:p>
+            <w:pPr>
+              <w:autoSpaceDE w:val="0"/>
+              <w:autoSpaceDN w:val="0"/>
+              <w:adjustRightInd w:val="0"/>
+              <w:spacing w:line="240" w:lineRule="auto"/>
+              <w:ind w:firstLine="0"/>
+              <w:jc w:val="left"/>
+              <w:rPr>
+                <w:rFonts w:ascii="Consolas" w:hAnsi="Consolas" w:cs="Consolas"/>
+                <w:color w:val="000000"/>
+                <w:sz w:val="19"/>
+                <w:szCs w:val="19"/>
+                <w:lang w:val="es-AR"/>
+              </w:rPr>
+            </w:pPr>
+            <w:r>
+              <w:rPr>
+                <w:rFonts w:ascii="Consolas" w:hAnsi="Consolas" w:cs="Consolas"/>
+                <w:color w:val="000000"/>
+                <w:sz w:val="19"/>
+                <w:szCs w:val="19"/>
+                <w:lang w:val="es-AR"/>
+              </w:rPr>
+              <w:tab/>
+            </w:r>
+            <w:r>
+              <w:rPr>
+                <w:rFonts w:ascii="Consolas" w:hAnsi="Consolas" w:cs="Consolas"/>
+                <w:color w:val="000000"/>
+                <w:sz w:val="19"/>
+                <w:szCs w:val="19"/>
+                <w:lang w:val="es-AR"/>
+              </w:rPr>
+              <w:tab/>
+              <w:t>V</w:t>
+            </w:r>
+            <w:r>
+              <w:rPr>
+                <w:rFonts w:ascii="Consolas" w:hAnsi="Consolas" w:cs="Consolas"/>
+                <w:color w:val="808080"/>
+                <w:sz w:val="19"/>
+                <w:szCs w:val="19"/>
+                <w:lang w:val="es-AR"/>
+              </w:rPr>
+              <w:t>.</w:t>
+            </w:r>
+            <w:r>
+              <w:rPr>
+                <w:rFonts w:ascii="Consolas" w:hAnsi="Consolas" w:cs="Consolas"/>
+                <w:color w:val="000000"/>
+                <w:sz w:val="19"/>
+                <w:szCs w:val="19"/>
+                <w:lang w:val="es-AR"/>
+              </w:rPr>
+              <w:t>IDVenta</w:t>
+            </w:r>
+            <w:r>
+              <w:rPr>
+                <w:rFonts w:ascii="Consolas" w:hAnsi="Consolas" w:cs="Consolas"/>
+                <w:color w:val="808080"/>
+                <w:sz w:val="19"/>
+                <w:szCs w:val="19"/>
+                <w:lang w:val="es-AR"/>
+              </w:rPr>
+              <w:t>,</w:t>
+            </w:r>
+            <w:r>
+              <w:rPr>
+                <w:rFonts w:ascii="Consolas" w:hAnsi="Consolas" w:cs="Consolas"/>
+                <w:color w:val="000000"/>
+                <w:sz w:val="19"/>
+                <w:szCs w:val="19"/>
+                <w:lang w:val="es-AR"/>
+              </w:rPr>
+              <w:t xml:space="preserve"> V</w:t>
+            </w:r>
+            <w:r>
+              <w:rPr>
+                <w:rFonts w:ascii="Consolas" w:hAnsi="Consolas" w:cs="Consolas"/>
+                <w:color w:val="808080"/>
+                <w:sz w:val="19"/>
+                <w:szCs w:val="19"/>
+                <w:lang w:val="es-AR"/>
+              </w:rPr>
+              <w:t>.</w:t>
+            </w:r>
+            <w:r>
+              <w:rPr>
+                <w:rFonts w:ascii="Consolas" w:hAnsi="Consolas" w:cs="Consolas"/>
+                <w:color w:val="000000"/>
+                <w:sz w:val="19"/>
+                <w:szCs w:val="19"/>
+                <w:lang w:val="es-AR"/>
+              </w:rPr>
+              <w:t>Fecha</w:t>
+            </w:r>
+            <w:r>
+              <w:rPr>
+                <w:rFonts w:ascii="Consolas" w:hAnsi="Consolas" w:cs="Consolas"/>
+                <w:color w:val="808080"/>
+                <w:sz w:val="19"/>
+                <w:szCs w:val="19"/>
+                <w:lang w:val="es-AR"/>
+              </w:rPr>
+              <w:t>,</w:t>
+            </w:r>
+            <w:r>
+              <w:rPr>
+                <w:rFonts w:ascii="Consolas" w:hAnsi="Consolas" w:cs="Consolas"/>
+                <w:color w:val="000000"/>
+                <w:sz w:val="19"/>
+                <w:szCs w:val="19"/>
+                <w:lang w:val="es-AR"/>
+              </w:rPr>
+              <w:t xml:space="preserve"> A</w:t>
+            </w:r>
+            <w:r>
+              <w:rPr>
+                <w:rFonts w:ascii="Consolas" w:hAnsi="Consolas" w:cs="Consolas"/>
+                <w:color w:val="808080"/>
+                <w:sz w:val="19"/>
+                <w:szCs w:val="19"/>
+                <w:lang w:val="es-AR"/>
+              </w:rPr>
+              <w:t>.</w:t>
+            </w:r>
+            <w:r>
+              <w:rPr>
+                <w:rFonts w:ascii="Consolas" w:hAnsi="Consolas" w:cs="Consolas"/>
+                <w:color w:val="000000"/>
+                <w:sz w:val="19"/>
+                <w:szCs w:val="19"/>
+                <w:lang w:val="es-AR"/>
+              </w:rPr>
+              <w:t xml:space="preserve">Nombre </w:t>
+            </w:r>
+            <w:r>
+              <w:rPr>
+                <w:rFonts w:ascii="Consolas" w:hAnsi="Consolas" w:cs="Consolas"/>
+                <w:color w:val="0000FF"/>
+                <w:sz w:val="19"/>
+                <w:szCs w:val="19"/>
+                <w:lang w:val="es-AR"/>
+              </w:rPr>
+              <w:t>as</w:t>
+            </w:r>
+            <w:r>
+              <w:rPr>
+                <w:rFonts w:ascii="Consolas" w:hAnsi="Consolas" w:cs="Consolas"/>
+                <w:color w:val="000000"/>
+                <w:sz w:val="19"/>
+                <w:szCs w:val="19"/>
+                <w:lang w:val="es-AR"/>
+              </w:rPr>
+              <w:t xml:space="preserve"> </w:t>
+            </w:r>
+            <w:r>
+              <w:rPr>
+                <w:rFonts w:ascii="Consolas" w:hAnsi="Consolas" w:cs="Consolas"/>
+                <w:color w:val="FF0000"/>
+                <w:sz w:val="19"/>
+                <w:szCs w:val="19"/>
+                <w:lang w:val="es-AR"/>
+              </w:rPr>
+              <w:t>'Artículo'</w:t>
+            </w:r>
+            <w:r>
+              <w:rPr>
+                <w:rFonts w:ascii="Consolas" w:hAnsi="Consolas" w:cs="Consolas"/>
+                <w:color w:val="808080"/>
+                <w:sz w:val="19"/>
+                <w:szCs w:val="19"/>
+                <w:lang w:val="es-AR"/>
+              </w:rPr>
+              <w:t>,</w:t>
+            </w:r>
+            <w:r>
+              <w:rPr>
+                <w:rFonts w:ascii="Consolas" w:hAnsi="Consolas" w:cs="Consolas"/>
+                <w:color w:val="000000"/>
+                <w:sz w:val="19"/>
+                <w:szCs w:val="19"/>
+                <w:lang w:val="es-AR"/>
+              </w:rPr>
+              <w:t xml:space="preserve"> AV</w:t>
+            </w:r>
+            <w:r>
+              <w:rPr>
+                <w:rFonts w:ascii="Consolas" w:hAnsi="Consolas" w:cs="Consolas"/>
+                <w:color w:val="808080"/>
+                <w:sz w:val="19"/>
+                <w:szCs w:val="19"/>
+                <w:lang w:val="es-AR"/>
+              </w:rPr>
+              <w:t>.</w:t>
+            </w:r>
+            <w:r>
+              <w:rPr>
+                <w:rFonts w:ascii="Consolas" w:hAnsi="Consolas" w:cs="Consolas"/>
+                <w:color w:val="000000"/>
+                <w:sz w:val="19"/>
+                <w:szCs w:val="19"/>
+                <w:lang w:val="es-AR"/>
+              </w:rPr>
+              <w:t>Cantidad</w:t>
+            </w:r>
+            <w:r>
+              <w:rPr>
+                <w:rFonts w:ascii="Consolas" w:hAnsi="Consolas" w:cs="Consolas"/>
+                <w:color w:val="808080"/>
+                <w:sz w:val="19"/>
+                <w:szCs w:val="19"/>
+                <w:lang w:val="es-AR"/>
+              </w:rPr>
+              <w:t>,</w:t>
+            </w:r>
+            <w:r>
+              <w:rPr>
+                <w:rFonts w:ascii="Consolas" w:hAnsi="Consolas" w:cs="Consolas"/>
+                <w:color w:val="000000"/>
+                <w:sz w:val="19"/>
+                <w:szCs w:val="19"/>
+                <w:lang w:val="es-AR"/>
+              </w:rPr>
+              <w:t xml:space="preserve"> AV</w:t>
+            </w:r>
+            <w:r>
+              <w:rPr>
+                <w:rFonts w:ascii="Consolas" w:hAnsi="Consolas" w:cs="Consolas"/>
+                <w:color w:val="808080"/>
+                <w:sz w:val="19"/>
+                <w:szCs w:val="19"/>
+                <w:lang w:val="es-AR"/>
+              </w:rPr>
+              <w:t>.</w:t>
+            </w:r>
+            <w:r>
+              <w:rPr>
+                <w:rFonts w:ascii="Consolas" w:hAnsi="Consolas" w:cs="Consolas"/>
+                <w:color w:val="000000"/>
+                <w:sz w:val="19"/>
+                <w:szCs w:val="19"/>
+                <w:lang w:val="es-AR"/>
+              </w:rPr>
+              <w:t>PrecioUnitario</w:t>
+            </w:r>
+            <w:r>
+              <w:rPr>
+                <w:rFonts w:ascii="Consolas" w:hAnsi="Consolas" w:cs="Consolas"/>
+                <w:color w:val="808080"/>
+                <w:sz w:val="19"/>
+                <w:szCs w:val="19"/>
+                <w:lang w:val="es-AR"/>
+              </w:rPr>
+              <w:t>,</w:t>
+            </w:r>
+            <w:r>
+              <w:rPr>
+                <w:rFonts w:ascii="Consolas" w:hAnsi="Consolas" w:cs="Consolas"/>
+                <w:color w:val="000000"/>
+                <w:sz w:val="19"/>
+                <w:szCs w:val="19"/>
+                <w:lang w:val="es-AR"/>
+              </w:rPr>
+              <w:t xml:space="preserve"> AV</w:t>
+            </w:r>
+            <w:r>
+              <w:rPr>
+                <w:rFonts w:ascii="Consolas" w:hAnsi="Consolas" w:cs="Consolas"/>
+                <w:color w:val="808080"/>
+                <w:sz w:val="19"/>
+                <w:szCs w:val="19"/>
+                <w:lang w:val="es-AR"/>
+              </w:rPr>
+              <w:t>.</w:t>
+            </w:r>
+            <w:r>
+              <w:rPr>
+                <w:rFonts w:ascii="Consolas" w:hAnsi="Consolas" w:cs="Consolas"/>
+                <w:color w:val="000000"/>
+                <w:sz w:val="19"/>
+                <w:szCs w:val="19"/>
+                <w:lang w:val="es-AR"/>
+              </w:rPr>
+              <w:t xml:space="preserve">Cantidad </w:t>
+            </w:r>
+            <w:r>
+              <w:rPr>
+                <w:rFonts w:ascii="Consolas" w:hAnsi="Consolas" w:cs="Consolas"/>
+                <w:color w:val="808080"/>
+                <w:sz w:val="19"/>
+                <w:szCs w:val="19"/>
+                <w:lang w:val="es-AR"/>
+              </w:rPr>
+              <w:t>*</w:t>
+            </w:r>
+            <w:r>
+              <w:rPr>
+                <w:rFonts w:ascii="Consolas" w:hAnsi="Consolas" w:cs="Consolas"/>
+                <w:color w:val="000000"/>
+                <w:sz w:val="19"/>
+                <w:szCs w:val="19"/>
+                <w:lang w:val="es-AR"/>
+              </w:rPr>
+              <w:t xml:space="preserve"> AV</w:t>
+            </w:r>
+            <w:r>
+              <w:rPr>
+                <w:rFonts w:ascii="Consolas" w:hAnsi="Consolas" w:cs="Consolas"/>
+                <w:color w:val="808080"/>
+                <w:sz w:val="19"/>
+                <w:szCs w:val="19"/>
+                <w:lang w:val="es-AR"/>
+              </w:rPr>
+              <w:t>.</w:t>
+            </w:r>
+            <w:r>
+              <w:rPr>
+                <w:rFonts w:ascii="Consolas" w:hAnsi="Consolas" w:cs="Consolas"/>
+                <w:color w:val="000000"/>
+                <w:sz w:val="19"/>
+                <w:szCs w:val="19"/>
+                <w:lang w:val="es-AR"/>
+              </w:rPr>
+              <w:t xml:space="preserve">PrecioUnitario </w:t>
+            </w:r>
+            <w:r>
+              <w:rPr>
+                <w:rFonts w:ascii="Consolas" w:hAnsi="Consolas" w:cs="Consolas"/>
+                <w:color w:val="0000FF"/>
+                <w:sz w:val="19"/>
+                <w:szCs w:val="19"/>
+                <w:lang w:val="es-AR"/>
+              </w:rPr>
+              <w:t>AS</w:t>
+            </w:r>
+            <w:r>
+              <w:rPr>
+                <w:rFonts w:ascii="Consolas" w:hAnsi="Consolas" w:cs="Consolas"/>
+                <w:color w:val="000000"/>
+                <w:sz w:val="19"/>
+                <w:szCs w:val="19"/>
+                <w:lang w:val="es-AR"/>
+              </w:rPr>
+              <w:t xml:space="preserve"> </w:t>
+            </w:r>
+            <w:r>
+              <w:rPr>
+                <w:rFonts w:ascii="Consolas" w:hAnsi="Consolas" w:cs="Consolas"/>
+                <w:color w:val="FF0000"/>
+                <w:sz w:val="19"/>
+                <w:szCs w:val="19"/>
+                <w:lang w:val="es-AR"/>
+              </w:rPr>
+              <w:t>'SubTotal'</w:t>
+            </w:r>
+            <w:r>
+              <w:rPr>
+                <w:rFonts w:ascii="Consolas" w:hAnsi="Consolas" w:cs="Consolas"/>
+                <w:color w:val="808080"/>
+                <w:sz w:val="19"/>
+                <w:szCs w:val="19"/>
+                <w:lang w:val="es-AR"/>
+              </w:rPr>
+              <w:t>,</w:t>
+            </w:r>
+            <w:r>
+              <w:rPr>
+                <w:rFonts w:ascii="Consolas" w:hAnsi="Consolas" w:cs="Consolas"/>
+                <w:color w:val="000000"/>
+                <w:sz w:val="19"/>
+                <w:szCs w:val="19"/>
+                <w:lang w:val="es-AR"/>
+              </w:rPr>
+              <w:t xml:space="preserve"> V</w:t>
+            </w:r>
+            <w:r>
+              <w:rPr>
+                <w:rFonts w:ascii="Consolas" w:hAnsi="Consolas" w:cs="Consolas"/>
+                <w:color w:val="808080"/>
+                <w:sz w:val="19"/>
+                <w:szCs w:val="19"/>
+                <w:lang w:val="es-AR"/>
+              </w:rPr>
+              <w:t>.</w:t>
+            </w:r>
+            <w:r>
+              <w:rPr>
+                <w:rFonts w:ascii="Consolas" w:hAnsi="Consolas" w:cs="Consolas"/>
+                <w:color w:val="000000"/>
+                <w:sz w:val="19"/>
+                <w:szCs w:val="19"/>
+                <w:lang w:val="es-AR"/>
+              </w:rPr>
+              <w:t>TipoFactura</w:t>
+            </w:r>
+          </w:p>
+          <w:p>
+            <w:pPr>
+              <w:autoSpaceDE w:val="0"/>
+              <w:autoSpaceDN w:val="0"/>
+              <w:adjustRightInd w:val="0"/>
+              <w:spacing w:line="240" w:lineRule="auto"/>
+              <w:ind w:firstLine="0"/>
+              <w:jc w:val="left"/>
+              <w:rPr>
+                <w:rFonts w:ascii="Consolas" w:hAnsi="Consolas" w:cs="Consolas"/>
+                <w:color w:val="000000"/>
+                <w:sz w:val="19"/>
+                <w:szCs w:val="19"/>
+                <w:lang w:val="en-US"/>
+              </w:rPr>
+            </w:pPr>
+            <w:r>
+              <w:rPr>
+                <w:rFonts w:ascii="Consolas" w:hAnsi="Consolas" w:cs="Consolas"/>
+                <w:color w:val="000000"/>
+                <w:sz w:val="19"/>
+                <w:szCs w:val="19"/>
+                <w:lang w:val="es-AR"/>
+              </w:rPr>
+              <w:tab/>
+            </w:r>
+            <w:r>
+              <w:rPr>
+                <w:rFonts w:ascii="Consolas" w:hAnsi="Consolas" w:cs="Consolas"/>
+                <w:color w:val="0000FF"/>
+                <w:sz w:val="19"/>
+                <w:szCs w:val="19"/>
+                <w:lang w:val="en-US"/>
+              </w:rPr>
+              <w:t>FROM</w:t>
+            </w:r>
+            <w:r>
+              <w:rPr>
+                <w:rFonts w:ascii="Consolas" w:hAnsi="Consolas" w:cs="Consolas"/>
+                <w:color w:val="000000"/>
+                <w:sz w:val="19"/>
+                <w:szCs w:val="19"/>
+                <w:lang w:val="en-US"/>
+              </w:rPr>
+              <w:t xml:space="preserve"> ArticulosVenta </w:t>
+            </w:r>
+            <w:r>
+              <w:rPr>
+                <w:rFonts w:ascii="Consolas" w:hAnsi="Consolas" w:cs="Consolas"/>
+                <w:color w:val="0000FF"/>
+                <w:sz w:val="19"/>
+                <w:szCs w:val="19"/>
+                <w:lang w:val="en-US"/>
+              </w:rPr>
+              <w:t>AS</w:t>
+            </w:r>
+            <w:r>
+              <w:rPr>
+                <w:rFonts w:ascii="Consolas" w:hAnsi="Consolas" w:cs="Consolas"/>
+                <w:color w:val="000000"/>
+                <w:sz w:val="19"/>
+                <w:szCs w:val="19"/>
+                <w:lang w:val="en-US"/>
+              </w:rPr>
+              <w:t xml:space="preserve"> AV</w:t>
+            </w:r>
+          </w:p>
+          <w:p>
+            <w:pPr>
+              <w:autoSpaceDE w:val="0"/>
+              <w:autoSpaceDN w:val="0"/>
+              <w:adjustRightInd w:val="0"/>
+              <w:spacing w:line="240" w:lineRule="auto"/>
+              <w:ind w:firstLine="0"/>
+              <w:jc w:val="left"/>
+              <w:rPr>
+                <w:rFonts w:ascii="Consolas" w:hAnsi="Consolas" w:cs="Consolas"/>
+                <w:color w:val="000000"/>
+                <w:sz w:val="19"/>
+                <w:szCs w:val="19"/>
+                <w:lang w:val="en-US"/>
+              </w:rPr>
+            </w:pPr>
+            <w:r>
+              <w:rPr>
+                <w:rFonts w:ascii="Consolas" w:hAnsi="Consolas" w:cs="Consolas"/>
+                <w:color w:val="000000"/>
+                <w:sz w:val="19"/>
+                <w:szCs w:val="19"/>
+                <w:lang w:val="en-US"/>
+              </w:rPr>
+              <w:tab/>
+            </w:r>
+            <w:r>
+              <w:rPr>
+                <w:rFonts w:ascii="Consolas" w:hAnsi="Consolas" w:cs="Consolas"/>
+                <w:color w:val="808080"/>
+                <w:sz w:val="19"/>
+                <w:szCs w:val="19"/>
+                <w:lang w:val="en-US"/>
+              </w:rPr>
+              <w:t>INNER</w:t>
+            </w:r>
+            <w:r>
+              <w:rPr>
+                <w:rFonts w:ascii="Consolas" w:hAnsi="Consolas" w:cs="Consolas"/>
+                <w:color w:val="000000"/>
+                <w:sz w:val="19"/>
+                <w:szCs w:val="19"/>
+                <w:lang w:val="en-US"/>
+              </w:rPr>
+              <w:t xml:space="preserve"> </w:t>
+            </w:r>
+            <w:r>
+              <w:rPr>
+                <w:rFonts w:ascii="Consolas" w:hAnsi="Consolas" w:cs="Consolas"/>
+                <w:color w:val="808080"/>
+                <w:sz w:val="19"/>
+                <w:szCs w:val="19"/>
+                <w:lang w:val="en-US"/>
+              </w:rPr>
+              <w:t>JOIN</w:t>
+            </w:r>
+            <w:r>
+              <w:rPr>
+                <w:rFonts w:ascii="Consolas" w:hAnsi="Consolas" w:cs="Consolas"/>
+                <w:color w:val="000000"/>
+                <w:sz w:val="19"/>
+                <w:szCs w:val="19"/>
+                <w:lang w:val="en-US"/>
+              </w:rPr>
+              <w:t xml:space="preserve"> Articulos </w:t>
+            </w:r>
+            <w:r>
+              <w:rPr>
+                <w:rFonts w:ascii="Consolas" w:hAnsi="Consolas" w:cs="Consolas"/>
+                <w:color w:val="0000FF"/>
+                <w:sz w:val="19"/>
+                <w:szCs w:val="19"/>
+                <w:lang w:val="en-US"/>
+              </w:rPr>
+              <w:t>AS</w:t>
+            </w:r>
+            <w:r>
+              <w:rPr>
+                <w:rFonts w:ascii="Consolas" w:hAnsi="Consolas" w:cs="Consolas"/>
+                <w:color w:val="000000"/>
+                <w:sz w:val="19"/>
+                <w:szCs w:val="19"/>
+                <w:lang w:val="en-US"/>
+              </w:rPr>
+              <w:t xml:space="preserve"> A </w:t>
+            </w:r>
+            <w:r>
+              <w:rPr>
+                <w:rFonts w:ascii="Consolas" w:hAnsi="Consolas" w:cs="Consolas"/>
+                <w:color w:val="0000FF"/>
+                <w:sz w:val="19"/>
+                <w:szCs w:val="19"/>
+                <w:lang w:val="en-US"/>
+              </w:rPr>
+              <w:t>ON</w:t>
+            </w:r>
+            <w:r>
+              <w:rPr>
+                <w:rFonts w:ascii="Consolas" w:hAnsi="Consolas" w:cs="Consolas"/>
+                <w:color w:val="000000"/>
+                <w:sz w:val="19"/>
+                <w:szCs w:val="19"/>
+                <w:lang w:val="en-US"/>
+              </w:rPr>
+              <w:t xml:space="preserve"> AV</w:t>
+            </w:r>
+            <w:r>
+              <w:rPr>
+                <w:rFonts w:ascii="Consolas" w:hAnsi="Consolas" w:cs="Consolas"/>
+                <w:color w:val="808080"/>
+                <w:sz w:val="19"/>
+                <w:szCs w:val="19"/>
+                <w:lang w:val="en-US"/>
+              </w:rPr>
+              <w:t>.</w:t>
+            </w:r>
+            <w:r>
+              <w:rPr>
+                <w:rFonts w:ascii="Consolas" w:hAnsi="Consolas" w:cs="Consolas"/>
+                <w:color w:val="000000"/>
+                <w:sz w:val="19"/>
+                <w:szCs w:val="19"/>
+                <w:lang w:val="en-US"/>
+              </w:rPr>
+              <w:t xml:space="preserve">IDArticulo </w:t>
+            </w:r>
+            <w:r>
+              <w:rPr>
+                <w:rFonts w:ascii="Consolas" w:hAnsi="Consolas" w:cs="Consolas"/>
+                <w:color w:val="808080"/>
+                <w:sz w:val="19"/>
+                <w:szCs w:val="19"/>
+                <w:lang w:val="en-US"/>
+              </w:rPr>
+              <w:t>=</w:t>
+            </w:r>
+            <w:r>
+              <w:rPr>
+                <w:rFonts w:ascii="Consolas" w:hAnsi="Consolas" w:cs="Consolas"/>
+                <w:color w:val="000000"/>
+                <w:sz w:val="19"/>
+                <w:szCs w:val="19"/>
+                <w:lang w:val="en-US"/>
+              </w:rPr>
+              <w:t xml:space="preserve"> A</w:t>
+            </w:r>
+            <w:r>
+              <w:rPr>
+                <w:rFonts w:ascii="Consolas" w:hAnsi="Consolas" w:cs="Consolas"/>
+                <w:color w:val="808080"/>
+                <w:sz w:val="19"/>
+                <w:szCs w:val="19"/>
+                <w:lang w:val="en-US"/>
+              </w:rPr>
+              <w:t>.</w:t>
+            </w:r>
+            <w:r>
+              <w:rPr>
+                <w:rFonts w:ascii="Consolas" w:hAnsi="Consolas" w:cs="Consolas"/>
+                <w:color w:val="000000"/>
+                <w:sz w:val="19"/>
+                <w:szCs w:val="19"/>
+                <w:lang w:val="en-US"/>
+              </w:rPr>
+              <w:t>IDArticulo</w:t>
+            </w:r>
+          </w:p>
+          <w:p>
+            <w:pPr>
+              <w:widowControl w:val="0"/>
+              <w:pBdr>
+                <w:top w:val="nil"/>
+                <w:left w:val="nil"/>
+                <w:bottom w:val="nil"/>
+                <w:right w:val="nil"/>
+                <w:between w:val="nil"/>
+              </w:pBdr>
+              <w:spacing w:line="276" w:lineRule="auto"/>
+              <w:ind w:firstLine="0"/>
+              <w:jc w:val="left"/>
+              <w:rPr>
+                <w:rFonts w:ascii="Consolas" w:eastAsia="Consolas" w:hAnsi="Consolas" w:cs="Consolas"/>
+                <w:highlight w:val="white"/>
+                <w:lang w:val="en-US"/>
+              </w:rPr>
+            </w:pPr>
+            <w:r>
+              <w:rPr>
+                <w:rFonts w:ascii="Consolas" w:hAnsi="Consolas" w:cs="Consolas"/>
+                <w:color w:val="000000"/>
+                <w:sz w:val="19"/>
+                <w:szCs w:val="19"/>
+                <w:lang w:val="en-US"/>
+              </w:rPr>
+              <w:tab/>
+            </w:r>
+            <w:r>
+              <w:rPr>
+                <w:rFonts w:ascii="Consolas" w:hAnsi="Consolas" w:cs="Consolas"/>
+                <w:color w:val="808080"/>
+                <w:sz w:val="19"/>
+                <w:szCs w:val="19"/>
+                <w:lang w:val="en-US"/>
+              </w:rPr>
+              <w:t>INNER</w:t>
+            </w:r>
+            <w:r>
+              <w:rPr>
+                <w:rFonts w:ascii="Consolas" w:hAnsi="Consolas" w:cs="Consolas"/>
+                <w:color w:val="000000"/>
+                <w:sz w:val="19"/>
+                <w:szCs w:val="19"/>
+                <w:lang w:val="en-US"/>
+              </w:rPr>
+              <w:t xml:space="preserve"> </w:t>
+            </w:r>
+            <w:r>
+              <w:rPr>
+                <w:rFonts w:ascii="Consolas" w:hAnsi="Consolas" w:cs="Consolas"/>
+                <w:color w:val="808080"/>
+                <w:sz w:val="19"/>
+                <w:szCs w:val="19"/>
+                <w:lang w:val="en-US"/>
+              </w:rPr>
+              <w:t>JOIN</w:t>
+            </w:r>
+            <w:r>
+              <w:rPr>
+                <w:rFonts w:ascii="Consolas" w:hAnsi="Consolas" w:cs="Consolas"/>
+                <w:color w:val="000000"/>
+                <w:sz w:val="19"/>
+                <w:szCs w:val="19"/>
+                <w:lang w:val="en-US"/>
+              </w:rPr>
+              <w:t xml:space="preserve"> Ventas </w:t>
+            </w:r>
+            <w:r>
+              <w:rPr>
+                <w:rFonts w:ascii="Consolas" w:hAnsi="Consolas" w:cs="Consolas"/>
+                <w:color w:val="0000FF"/>
+                <w:sz w:val="19"/>
+                <w:szCs w:val="19"/>
+                <w:lang w:val="en-US"/>
+              </w:rPr>
+              <w:t>AS</w:t>
+            </w:r>
+            <w:r>
+              <w:rPr>
+                <w:rFonts w:ascii="Consolas" w:hAnsi="Consolas" w:cs="Consolas"/>
+                <w:color w:val="000000"/>
+                <w:sz w:val="19"/>
+                <w:szCs w:val="19"/>
+                <w:lang w:val="en-US"/>
+              </w:rPr>
+              <w:t xml:space="preserve"> V </w:t>
+            </w:r>
+            <w:r>
+              <w:rPr>
+                <w:rFonts w:ascii="Consolas" w:hAnsi="Consolas" w:cs="Consolas"/>
+                <w:color w:val="0000FF"/>
+                <w:sz w:val="19"/>
+                <w:szCs w:val="19"/>
+                <w:lang w:val="en-US"/>
+              </w:rPr>
+              <w:t>ON</w:t>
+            </w:r>
+            <w:r>
+              <w:rPr>
+                <w:rFonts w:ascii="Consolas" w:hAnsi="Consolas" w:cs="Consolas"/>
+                <w:color w:val="000000"/>
+                <w:sz w:val="19"/>
+                <w:szCs w:val="19"/>
+                <w:lang w:val="en-US"/>
+              </w:rPr>
+              <w:t xml:space="preserve"> AV</w:t>
+            </w:r>
+            <w:r>
+              <w:rPr>
+                <w:rFonts w:ascii="Consolas" w:hAnsi="Consolas" w:cs="Consolas"/>
+                <w:color w:val="808080"/>
+                <w:sz w:val="19"/>
+                <w:szCs w:val="19"/>
+                <w:lang w:val="en-US"/>
+              </w:rPr>
+              <w:t>.</w:t>
+            </w:r>
+            <w:r>
+              <w:rPr>
+                <w:rFonts w:ascii="Consolas" w:hAnsi="Consolas" w:cs="Consolas"/>
+                <w:color w:val="000000"/>
+                <w:sz w:val="19"/>
+                <w:szCs w:val="19"/>
+                <w:lang w:val="en-US"/>
+              </w:rPr>
+              <w:t xml:space="preserve">IDVenta </w:t>
+            </w:r>
+            <w:r>
+              <w:rPr>
+                <w:rFonts w:ascii="Consolas" w:hAnsi="Consolas" w:cs="Consolas"/>
+                <w:color w:val="808080"/>
+                <w:sz w:val="19"/>
+                <w:szCs w:val="19"/>
+                <w:lang w:val="en-US"/>
+              </w:rPr>
+              <w:t>=</w:t>
+            </w:r>
+            <w:r>
+              <w:rPr>
+                <w:rFonts w:ascii="Consolas" w:hAnsi="Consolas" w:cs="Consolas"/>
+                <w:color w:val="000000"/>
+                <w:sz w:val="19"/>
+                <w:szCs w:val="19"/>
+                <w:lang w:val="en-US"/>
+              </w:rPr>
+              <w:t xml:space="preserve"> V</w:t>
+            </w:r>
+            <w:r>
+              <w:rPr>
+                <w:rFonts w:ascii="Consolas" w:hAnsi="Consolas" w:cs="Consolas"/>
+                <w:color w:val="808080"/>
+                <w:sz w:val="19"/>
+                <w:szCs w:val="19"/>
+                <w:lang w:val="en-US"/>
+              </w:rPr>
+              <w:t>.</w:t>
+            </w:r>
+            <w:r>
+              <w:rPr>
+                <w:rFonts w:ascii="Consolas" w:hAnsi="Consolas" w:cs="Consolas"/>
+                <w:color w:val="000000"/>
+                <w:sz w:val="19"/>
+                <w:szCs w:val="19"/>
+                <w:lang w:val="en-US"/>
+              </w:rPr>
+              <w:t>IDVenta</w:t>
+            </w:r>
+            <w:r>
+              <w:rPr>
+                <w:rFonts w:ascii="Consolas" w:hAnsi="Consolas" w:cs="Consolas"/>
+                <w:color w:val="808080"/>
+                <w:sz w:val="19"/>
+                <w:szCs w:val="19"/>
+                <w:lang w:val="en-US"/>
+              </w:rPr>
+              <w:t>;</w:t>
+            </w:r>
+          </w:p>
+        </w:tc>
+      </w:tr>
+    </w:tbl>
+    <w:p>
+      <w:pPr>
+        <w:ind w:firstLine="0"/>
+        <w:rPr>
+          <w:lang w:val="en-US"/>
+        </w:rPr>
+      </w:pPr>
+    </w:p>
+    <w:p>
+      <w:pPr>
+        <w:pStyle w:val="Ttulo3"/>
+      </w:pPr>
+      <w:bookmarkStart w:id="5" w:name="_f9jmznci76f1" w:colFirst="0" w:colLast="0"/>
+      <w:bookmarkEnd w:id="5"/>
+      <w:r>
+        <w:t xml:space="preserve">Vista </w:t>
+      </w:r>
+      <w:r>
+        <w:t>3</w:t>
+      </w:r>
+    </w:p>
+    <w:p>
+      <w:pPr>
+        <w:ind w:firstLine="0"/>
+      </w:pPr>
+      <w:r>
+        <w:t>Aquí se explica el propósito de la Vista 2 del sistema.</w:t>
+      </w:r>
+    </w:p>
+    <w:tbl>
+      <w:tblPr>
+        <w:tblStyle w:val="Tablaconcuadrcula"/>
+        <w:tblW w:w="0" w:type="auto"/>
+        <w:tblLook w:val="0600" w:firstRow="0" w:lastRow="0" w:firstColumn="0" w:lastColumn="0" w:noHBand="1" w:noVBand="1"/>
+      </w:tblPr>
+      <w:tblGrid>
+        <w:gridCol w:w="9019"/>
+      </w:tblGrid>
+      <w:tr>
+        <w:tc>
+          <w:tcPr>
+            <w:tcW w:w="9019" w:type="dxa"/>
+          </w:tcPr>
+          <w:p>
+            <w:pPr>
+              <w:ind w:firstLine="0"/>
+              <w:jc w:val="left"/>
+              <w:rPr>
+                <w:rFonts w:ascii="Consolas" w:hAnsi="Consolas"/>
+              </w:rPr>
+            </w:pPr>
+            <w:r>
+              <w:rPr>
+                <w:rFonts w:ascii="Consolas" w:hAnsi="Consolas"/>
+              </w:rPr>
+              <w:t>-- codigo</w:t>
+            </w:r>
+          </w:p>
+        </w:tc>
+      </w:tr>
+    </w:tbl>
+    <w:p>
+      <w:pPr>
+        <w:ind w:firstLine="0"/>
+      </w:pPr>
+    </w:p>
+    <w:p>
+      <w:pPr>
+        <w:pStyle w:val="Ttulo3"/>
+      </w:pPr>
+      <w:bookmarkStart w:id="6" w:name="_9j1mgf35kan8" w:colFirst="0" w:colLast="0"/>
       <w:bookmarkEnd w:id="6"/>
       <w:r>
-        <w:lastRenderedPageBreak/>
-        <w:t>Vista 2</w:t>
+        <w:t>Procedimiento Almacenado 1</w:t>
       </w:r>
     </w:p>
     <w:p>
@@ -1086,17 +2035,37 @@
         <w:ind w:firstLine="0"/>
       </w:pPr>
       <w:r>
-        <w:t>Aquí se explica el propósito de la Vista 2 del sistema.</w:t>
-      </w:r>
-    </w:p>
-    <w:p>
-      <w:pPr>
-        <w:pStyle w:val="Ttulo3"/>
-      </w:pPr>
-      <w:bookmarkStart w:id="7" w:name="_qi2e98um8xt6" w:colFirst="0" w:colLast="0"/>
-      <w:bookmarkEnd w:id="7"/>
-      <w:r>
-        <w:t>Vista 3</w:t>
+        <w:t>El procedimiento</w:t>
+      </w:r>
+      <w:r>
+        <w:t xml:space="preserve"> </w:t>
+      </w:r>
+      <w:r>
+        <w:rPr>
+          <w:b/>
+          <w:bCs/>
+        </w:rPr>
+        <w:t>SP_</w:t>
+      </w:r>
+      <w:r>
+        <w:rPr>
+          <w:b/>
+          <w:bCs/>
+          <w:lang w:val="es-AR"/>
+        </w:rPr>
+        <w:t>AgregarArticulo</w:t>
+      </w:r>
+      <w:r>
+        <w:t xml:space="preserve"> </w:t>
+      </w:r>
+      <w:r>
+        <w:t>permite dar de alta un artículo nuev</w:t>
+      </w:r>
+      <w:r>
+        <w:t>o al negocio, y establecerle un posible precio de venta, lo que significa que lo pone disponible para luego cargarle stock, si lo tuviera.</w:t>
+      </w:r>
+      <w:r>
+        <w:t xml:space="preserve"> Por defecto, establece stock en 0.</w:t>
       </w:r>
     </w:p>
     <w:p>
@@ -1104,36 +2073,8 @@
         <w:ind w:firstLine="0"/>
       </w:pPr>
       <w:r>
-        <w:t>Aquí se explica el propósito de la Vista 2 del sistema.</w:t>
-      </w:r>
-    </w:p>
-    <w:p>
-      <w:pPr>
-        <w:ind w:firstLine="0"/>
-      </w:pPr>
-    </w:p>
-    <w:p>
-      <w:pPr>
-        <w:pStyle w:val="Ttulo3"/>
-      </w:pPr>
-      <w:bookmarkStart w:id="8" w:name="_9j1mgf35kan8" w:colFirst="0" w:colLast="0"/>
-      <w:bookmarkEnd w:id="8"/>
-      <w:r>
-        <w:t>Procedimiento Almacenado 1</w:t>
-      </w:r>
-    </w:p>
-    <w:p>
-      <w:pPr>
-        <w:ind w:firstLine="0"/>
-      </w:pPr>
-      <w:r>
-        <w:t>Se utiliza el procedimiento almacenado llamado SP_NuevoEmpleado que permite generar un nuevo empleado. Valida que las fechas de ingreso a la empresa y la fecha de nacimiento sean consistentes. También verifica que la dirección de correo electrónico sea una dirección válida.</w:t>
-      </w:r>
-    </w:p>
-    <w:p>
-      <w:pPr>
-        <w:ind w:firstLine="0"/>
-      </w:pPr>
+        <w:t>El mismo valida que no se inserte un precio negativo, y que previamente esté registrada la marca del producto en el sistema.</w:t>
+      </w:r>
     </w:p>
     <w:tbl>
       <w:tblPr>
@@ -1166,6 +2107,2376 @@
           </w:tcPr>
           <w:p>
             <w:pPr>
+              <w:autoSpaceDE w:val="0"/>
+              <w:autoSpaceDN w:val="0"/>
+              <w:adjustRightInd w:val="0"/>
+              <w:spacing w:line="240" w:lineRule="auto"/>
+              <w:ind w:firstLine="0"/>
+              <w:jc w:val="left"/>
+              <w:rPr>
+                <w:rFonts w:ascii="Consolas" w:hAnsi="Consolas" w:cs="Consolas"/>
+                <w:color w:val="000000"/>
+                <w:sz w:val="19"/>
+                <w:szCs w:val="19"/>
+                <w:lang w:val="en-US"/>
+              </w:rPr>
+            </w:pPr>
+            <w:r>
+              <w:rPr>
+                <w:rFonts w:ascii="Consolas" w:hAnsi="Consolas" w:cs="Consolas"/>
+                <w:color w:val="0000FF"/>
+                <w:sz w:val="19"/>
+                <w:szCs w:val="19"/>
+                <w:lang w:val="en-US"/>
+              </w:rPr>
+              <w:t>CREATE</w:t>
+            </w:r>
+            <w:r>
+              <w:rPr>
+                <w:rFonts w:ascii="Consolas" w:hAnsi="Consolas" w:cs="Consolas"/>
+                <w:color w:val="000000"/>
+                <w:sz w:val="19"/>
+                <w:szCs w:val="19"/>
+                <w:lang w:val="en-US"/>
+              </w:rPr>
+              <w:t xml:space="preserve"> </w:t>
+            </w:r>
+            <w:r>
+              <w:rPr>
+                <w:rFonts w:ascii="Consolas" w:hAnsi="Consolas" w:cs="Consolas"/>
+                <w:color w:val="0000FF"/>
+                <w:sz w:val="19"/>
+                <w:szCs w:val="19"/>
+                <w:lang w:val="en-US"/>
+              </w:rPr>
+              <w:t>PROCEDURE</w:t>
+            </w:r>
+            <w:r>
+              <w:rPr>
+                <w:rFonts w:ascii="Consolas" w:hAnsi="Consolas" w:cs="Consolas"/>
+                <w:color w:val="000000"/>
+                <w:sz w:val="19"/>
+                <w:szCs w:val="19"/>
+                <w:lang w:val="en-US"/>
+              </w:rPr>
+              <w:t xml:space="preserve"> SP_AgregarArticulo</w:t>
+            </w:r>
+            <w:r>
+              <w:rPr>
+                <w:rFonts w:ascii="Consolas" w:hAnsi="Consolas" w:cs="Consolas"/>
+                <w:color w:val="808080"/>
+                <w:sz w:val="19"/>
+                <w:szCs w:val="19"/>
+                <w:lang w:val="en-US"/>
+              </w:rPr>
+              <w:t>(</w:t>
+            </w:r>
+          </w:p>
+          <w:p>
+            <w:pPr>
+              <w:autoSpaceDE w:val="0"/>
+              <w:autoSpaceDN w:val="0"/>
+              <w:adjustRightInd w:val="0"/>
+              <w:spacing w:line="240" w:lineRule="auto"/>
+              <w:ind w:firstLine="0"/>
+              <w:jc w:val="left"/>
+              <w:rPr>
+                <w:rFonts w:ascii="Consolas" w:hAnsi="Consolas" w:cs="Consolas"/>
+                <w:color w:val="000000"/>
+                <w:sz w:val="19"/>
+                <w:szCs w:val="19"/>
+                <w:lang w:val="en-US"/>
+              </w:rPr>
+            </w:pPr>
+            <w:r>
+              <w:rPr>
+                <w:rFonts w:ascii="Consolas" w:hAnsi="Consolas" w:cs="Consolas"/>
+                <w:color w:val="000000"/>
+                <w:sz w:val="19"/>
+                <w:szCs w:val="19"/>
+                <w:lang w:val="en-US"/>
+              </w:rPr>
+              <w:tab/>
+            </w:r>
+            <w:r>
+              <w:rPr>
+                <w:rFonts w:ascii="Consolas" w:hAnsi="Consolas" w:cs="Consolas"/>
+                <w:color w:val="000000"/>
+                <w:sz w:val="19"/>
+                <w:szCs w:val="19"/>
+                <w:lang w:val="en-US"/>
+              </w:rPr>
+              <w:tab/>
+              <w:t xml:space="preserve">@nombreArticulo </w:t>
+            </w:r>
+            <w:r>
+              <w:rPr>
+                <w:rFonts w:ascii="Consolas" w:hAnsi="Consolas" w:cs="Consolas"/>
+                <w:color w:val="0000FF"/>
+                <w:sz w:val="19"/>
+                <w:szCs w:val="19"/>
+                <w:lang w:val="en-US"/>
+              </w:rPr>
+              <w:t>nvarchar</w:t>
+            </w:r>
+            <w:r>
+              <w:rPr>
+                <w:rFonts w:ascii="Consolas" w:hAnsi="Consolas" w:cs="Consolas"/>
+                <w:color w:val="808080"/>
+                <w:sz w:val="19"/>
+                <w:szCs w:val="19"/>
+                <w:lang w:val="en-US"/>
+              </w:rPr>
+              <w:t>(</w:t>
+            </w:r>
+            <w:r>
+              <w:rPr>
+                <w:rFonts w:ascii="Consolas" w:hAnsi="Consolas" w:cs="Consolas"/>
+                <w:color w:val="000000"/>
+                <w:sz w:val="19"/>
+                <w:szCs w:val="19"/>
+                <w:lang w:val="en-US"/>
+              </w:rPr>
+              <w:t>100</w:t>
+            </w:r>
+            <w:r>
+              <w:rPr>
+                <w:rFonts w:ascii="Consolas" w:hAnsi="Consolas" w:cs="Consolas"/>
+                <w:color w:val="808080"/>
+                <w:sz w:val="19"/>
+                <w:szCs w:val="19"/>
+                <w:lang w:val="en-US"/>
+              </w:rPr>
+              <w:t>),</w:t>
+            </w:r>
+          </w:p>
+          <w:p>
+            <w:pPr>
+              <w:autoSpaceDE w:val="0"/>
+              <w:autoSpaceDN w:val="0"/>
+              <w:adjustRightInd w:val="0"/>
+              <w:spacing w:line="240" w:lineRule="auto"/>
+              <w:ind w:firstLine="0"/>
+              <w:jc w:val="left"/>
+              <w:rPr>
+                <w:rFonts w:ascii="Consolas" w:hAnsi="Consolas" w:cs="Consolas"/>
+                <w:color w:val="000000"/>
+                <w:sz w:val="19"/>
+                <w:szCs w:val="19"/>
+                <w:lang w:val="en-US"/>
+              </w:rPr>
+            </w:pPr>
+            <w:r>
+              <w:rPr>
+                <w:rFonts w:ascii="Consolas" w:hAnsi="Consolas" w:cs="Consolas"/>
+                <w:color w:val="000000"/>
+                <w:sz w:val="19"/>
+                <w:szCs w:val="19"/>
+                <w:lang w:val="en-US"/>
+              </w:rPr>
+              <w:tab/>
+            </w:r>
+            <w:r>
+              <w:rPr>
+                <w:rFonts w:ascii="Consolas" w:hAnsi="Consolas" w:cs="Consolas"/>
+                <w:color w:val="000000"/>
+                <w:sz w:val="19"/>
+                <w:szCs w:val="19"/>
+                <w:lang w:val="en-US"/>
+              </w:rPr>
+              <w:tab/>
+              <w:t xml:space="preserve">@idMarca </w:t>
+            </w:r>
+            <w:r>
+              <w:rPr>
+                <w:rFonts w:ascii="Consolas" w:hAnsi="Consolas" w:cs="Consolas"/>
+                <w:color w:val="0000FF"/>
+                <w:sz w:val="19"/>
+                <w:szCs w:val="19"/>
+                <w:lang w:val="en-US"/>
+              </w:rPr>
+              <w:t>int</w:t>
+            </w:r>
+            <w:r>
+              <w:rPr>
+                <w:rFonts w:ascii="Consolas" w:hAnsi="Consolas" w:cs="Consolas"/>
+                <w:color w:val="808080"/>
+                <w:sz w:val="19"/>
+                <w:szCs w:val="19"/>
+                <w:lang w:val="en-US"/>
+              </w:rPr>
+              <w:t>,</w:t>
+            </w:r>
+          </w:p>
+          <w:p>
+            <w:pPr>
+              <w:autoSpaceDE w:val="0"/>
+              <w:autoSpaceDN w:val="0"/>
+              <w:adjustRightInd w:val="0"/>
+              <w:spacing w:line="240" w:lineRule="auto"/>
+              <w:ind w:firstLine="0"/>
+              <w:jc w:val="left"/>
+              <w:rPr>
+                <w:rFonts w:ascii="Consolas" w:hAnsi="Consolas" w:cs="Consolas"/>
+                <w:color w:val="000000"/>
+                <w:sz w:val="19"/>
+                <w:szCs w:val="19"/>
+                <w:lang w:val="en-US"/>
+              </w:rPr>
+            </w:pPr>
+            <w:r>
+              <w:rPr>
+                <w:rFonts w:ascii="Consolas" w:hAnsi="Consolas" w:cs="Consolas"/>
+                <w:color w:val="000000"/>
+                <w:sz w:val="19"/>
+                <w:szCs w:val="19"/>
+                <w:lang w:val="en-US"/>
+              </w:rPr>
+              <w:tab/>
+            </w:r>
+            <w:r>
+              <w:rPr>
+                <w:rFonts w:ascii="Consolas" w:hAnsi="Consolas" w:cs="Consolas"/>
+                <w:color w:val="000000"/>
+                <w:sz w:val="19"/>
+                <w:szCs w:val="19"/>
+                <w:lang w:val="en-US"/>
+              </w:rPr>
+              <w:tab/>
+              <w:t xml:space="preserve">@precioArticulo </w:t>
+            </w:r>
+            <w:r>
+              <w:rPr>
+                <w:rFonts w:ascii="Consolas" w:hAnsi="Consolas" w:cs="Consolas"/>
+                <w:color w:val="0000FF"/>
+                <w:sz w:val="19"/>
+                <w:szCs w:val="19"/>
+                <w:lang w:val="en-US"/>
+              </w:rPr>
+              <w:t>float</w:t>
+            </w:r>
+          </w:p>
+          <w:p>
+            <w:pPr>
+              <w:autoSpaceDE w:val="0"/>
+              <w:autoSpaceDN w:val="0"/>
+              <w:adjustRightInd w:val="0"/>
+              <w:spacing w:line="240" w:lineRule="auto"/>
+              <w:ind w:firstLine="0"/>
+              <w:jc w:val="left"/>
+              <w:rPr>
+                <w:rFonts w:ascii="Consolas" w:hAnsi="Consolas" w:cs="Consolas"/>
+                <w:color w:val="000000"/>
+                <w:sz w:val="19"/>
+                <w:szCs w:val="19"/>
+                <w:lang w:val="en-US"/>
+              </w:rPr>
+            </w:pPr>
+            <w:r>
+              <w:rPr>
+                <w:rFonts w:ascii="Consolas" w:hAnsi="Consolas" w:cs="Consolas"/>
+                <w:color w:val="000000"/>
+                <w:sz w:val="19"/>
+                <w:szCs w:val="19"/>
+                <w:lang w:val="en-US"/>
+              </w:rPr>
+              <w:tab/>
+            </w:r>
+            <w:r>
+              <w:rPr>
+                <w:rFonts w:ascii="Consolas" w:hAnsi="Consolas" w:cs="Consolas"/>
+                <w:color w:val="808080"/>
+                <w:sz w:val="19"/>
+                <w:szCs w:val="19"/>
+                <w:lang w:val="en-US"/>
+              </w:rPr>
+              <w:t>)</w:t>
+            </w:r>
+          </w:p>
+          <w:p>
+            <w:pPr>
+              <w:autoSpaceDE w:val="0"/>
+              <w:autoSpaceDN w:val="0"/>
+              <w:adjustRightInd w:val="0"/>
+              <w:spacing w:line="240" w:lineRule="auto"/>
+              <w:ind w:firstLine="0"/>
+              <w:jc w:val="left"/>
+              <w:rPr>
+                <w:rFonts w:ascii="Consolas" w:hAnsi="Consolas" w:cs="Consolas"/>
+                <w:color w:val="000000"/>
+                <w:sz w:val="19"/>
+                <w:szCs w:val="19"/>
+                <w:lang w:val="en-US"/>
+              </w:rPr>
+            </w:pPr>
+            <w:r>
+              <w:rPr>
+                <w:rFonts w:ascii="Consolas" w:hAnsi="Consolas" w:cs="Consolas"/>
+                <w:color w:val="0000FF"/>
+                <w:sz w:val="19"/>
+                <w:szCs w:val="19"/>
+                <w:lang w:val="en-US"/>
+              </w:rPr>
+              <w:t>AS</w:t>
+            </w:r>
+          </w:p>
+          <w:p>
+            <w:pPr>
+              <w:autoSpaceDE w:val="0"/>
+              <w:autoSpaceDN w:val="0"/>
+              <w:adjustRightInd w:val="0"/>
+              <w:spacing w:line="240" w:lineRule="auto"/>
+              <w:ind w:firstLine="0"/>
+              <w:jc w:val="left"/>
+              <w:rPr>
+                <w:rFonts w:ascii="Consolas" w:hAnsi="Consolas" w:cs="Consolas"/>
+                <w:color w:val="000000"/>
+                <w:sz w:val="19"/>
+                <w:szCs w:val="19"/>
+                <w:lang w:val="en-US"/>
+              </w:rPr>
+            </w:pPr>
+            <w:r>
+              <w:rPr>
+                <w:rFonts w:ascii="Consolas" w:hAnsi="Consolas" w:cs="Consolas"/>
+                <w:color w:val="000000"/>
+                <w:sz w:val="19"/>
+                <w:szCs w:val="19"/>
+                <w:lang w:val="en-US"/>
+              </w:rPr>
+              <w:tab/>
+            </w:r>
+            <w:r>
+              <w:rPr>
+                <w:rFonts w:ascii="Consolas" w:hAnsi="Consolas" w:cs="Consolas"/>
+                <w:color w:val="0000FF"/>
+                <w:sz w:val="19"/>
+                <w:szCs w:val="19"/>
+                <w:lang w:val="en-US"/>
+              </w:rPr>
+              <w:t>BEGIN</w:t>
+            </w:r>
+            <w:r>
+              <w:rPr>
+                <w:rFonts w:ascii="Consolas" w:hAnsi="Consolas" w:cs="Consolas"/>
+                <w:color w:val="000000"/>
+                <w:sz w:val="19"/>
+                <w:szCs w:val="19"/>
+                <w:lang w:val="en-US"/>
+              </w:rPr>
+              <w:t xml:space="preserve"> </w:t>
+            </w:r>
+            <w:r>
+              <w:rPr>
+                <w:rFonts w:ascii="Consolas" w:hAnsi="Consolas" w:cs="Consolas"/>
+                <w:color w:val="0000FF"/>
+                <w:sz w:val="19"/>
+                <w:szCs w:val="19"/>
+                <w:lang w:val="en-US"/>
+              </w:rPr>
+              <w:t>TRANSACTION</w:t>
+            </w:r>
+          </w:p>
+          <w:p>
+            <w:pPr>
+              <w:autoSpaceDE w:val="0"/>
+              <w:autoSpaceDN w:val="0"/>
+              <w:adjustRightInd w:val="0"/>
+              <w:spacing w:line="240" w:lineRule="auto"/>
+              <w:ind w:firstLine="0"/>
+              <w:jc w:val="left"/>
+              <w:rPr>
+                <w:rFonts w:ascii="Consolas" w:hAnsi="Consolas" w:cs="Consolas"/>
+                <w:color w:val="000000"/>
+                <w:sz w:val="19"/>
+                <w:szCs w:val="19"/>
+                <w:lang w:val="es-AR"/>
+              </w:rPr>
+            </w:pPr>
+            <w:r>
+              <w:rPr>
+                <w:rFonts w:ascii="Consolas" w:hAnsi="Consolas" w:cs="Consolas"/>
+                <w:color w:val="000000"/>
+                <w:sz w:val="19"/>
+                <w:szCs w:val="19"/>
+                <w:lang w:val="en-US"/>
+              </w:rPr>
+              <w:tab/>
+            </w:r>
+            <w:r>
+              <w:rPr>
+                <w:rFonts w:ascii="Consolas" w:hAnsi="Consolas" w:cs="Consolas"/>
+                <w:color w:val="000000"/>
+                <w:sz w:val="19"/>
+                <w:szCs w:val="19"/>
+                <w:lang w:val="en-US"/>
+              </w:rPr>
+              <w:tab/>
+            </w:r>
+            <w:r>
+              <w:rPr>
+                <w:rFonts w:ascii="Consolas" w:hAnsi="Consolas" w:cs="Consolas"/>
+                <w:color w:val="0000FF"/>
+                <w:sz w:val="19"/>
+                <w:szCs w:val="19"/>
+                <w:lang w:val="es-AR"/>
+              </w:rPr>
+              <w:t>BEGIN</w:t>
+            </w:r>
+            <w:r>
+              <w:rPr>
+                <w:rFonts w:ascii="Consolas" w:hAnsi="Consolas" w:cs="Consolas"/>
+                <w:color w:val="000000"/>
+                <w:sz w:val="19"/>
+                <w:szCs w:val="19"/>
+                <w:lang w:val="es-AR"/>
+              </w:rPr>
+              <w:t xml:space="preserve"> </w:t>
+            </w:r>
+            <w:r>
+              <w:rPr>
+                <w:rFonts w:ascii="Consolas" w:hAnsi="Consolas" w:cs="Consolas"/>
+                <w:color w:val="0000FF"/>
+                <w:sz w:val="19"/>
+                <w:szCs w:val="19"/>
+                <w:lang w:val="es-AR"/>
+              </w:rPr>
+              <w:t>TRY</w:t>
+            </w:r>
+          </w:p>
+          <w:p>
+            <w:pPr>
+              <w:autoSpaceDE w:val="0"/>
+              <w:autoSpaceDN w:val="0"/>
+              <w:adjustRightInd w:val="0"/>
+              <w:spacing w:line="240" w:lineRule="auto"/>
+              <w:ind w:firstLine="0"/>
+              <w:jc w:val="left"/>
+              <w:rPr>
+                <w:rFonts w:ascii="Consolas" w:hAnsi="Consolas" w:cs="Consolas"/>
+                <w:color w:val="000000"/>
+                <w:sz w:val="19"/>
+                <w:szCs w:val="19"/>
+                <w:lang w:val="es-AR"/>
+              </w:rPr>
+            </w:pPr>
+            <w:r>
+              <w:rPr>
+                <w:rFonts w:ascii="Consolas" w:hAnsi="Consolas" w:cs="Consolas"/>
+                <w:color w:val="000000"/>
+                <w:sz w:val="19"/>
+                <w:szCs w:val="19"/>
+                <w:lang w:val="es-AR"/>
+              </w:rPr>
+              <w:tab/>
+            </w:r>
+            <w:r>
+              <w:rPr>
+                <w:rFonts w:ascii="Consolas" w:hAnsi="Consolas" w:cs="Consolas"/>
+                <w:color w:val="000000"/>
+                <w:sz w:val="19"/>
+                <w:szCs w:val="19"/>
+                <w:lang w:val="es-AR"/>
+              </w:rPr>
+              <w:tab/>
+            </w:r>
+            <w:r>
+              <w:rPr>
+                <w:rFonts w:ascii="Consolas" w:hAnsi="Consolas" w:cs="Consolas"/>
+                <w:color w:val="000000"/>
+                <w:sz w:val="19"/>
+                <w:szCs w:val="19"/>
+                <w:lang w:val="es-AR"/>
+              </w:rPr>
+              <w:tab/>
+            </w:r>
+            <w:r>
+              <w:rPr>
+                <w:rFonts w:ascii="Consolas" w:hAnsi="Consolas" w:cs="Consolas"/>
+                <w:color w:val="0000FF"/>
+                <w:sz w:val="19"/>
+                <w:szCs w:val="19"/>
+                <w:lang w:val="es-AR"/>
+              </w:rPr>
+              <w:t xml:space="preserve">IF </w:t>
+            </w:r>
+            <w:r>
+              <w:rPr>
+                <w:rFonts w:ascii="Consolas" w:hAnsi="Consolas" w:cs="Consolas"/>
+                <w:color w:val="808080"/>
+                <w:sz w:val="19"/>
+                <w:szCs w:val="19"/>
+                <w:lang w:val="es-AR"/>
+              </w:rPr>
+              <w:t>(</w:t>
+            </w:r>
+            <w:r>
+              <w:rPr>
+                <w:rFonts w:ascii="Consolas" w:hAnsi="Consolas" w:cs="Consolas"/>
+                <w:color w:val="000000"/>
+                <w:sz w:val="19"/>
+                <w:szCs w:val="19"/>
+                <w:lang w:val="es-AR"/>
+              </w:rPr>
+              <w:t xml:space="preserve">@precioArticulo </w:t>
+            </w:r>
+            <w:r>
+              <w:rPr>
+                <w:rFonts w:ascii="Consolas" w:hAnsi="Consolas" w:cs="Consolas"/>
+                <w:color w:val="808080"/>
+                <w:sz w:val="19"/>
+                <w:szCs w:val="19"/>
+                <w:lang w:val="es-AR"/>
+              </w:rPr>
+              <w:t>&lt;</w:t>
+            </w:r>
+            <w:r>
+              <w:rPr>
+                <w:rFonts w:ascii="Consolas" w:hAnsi="Consolas" w:cs="Consolas"/>
+                <w:color w:val="000000"/>
+                <w:sz w:val="19"/>
+                <w:szCs w:val="19"/>
+                <w:lang w:val="es-AR"/>
+              </w:rPr>
+              <w:t xml:space="preserve"> 0</w:t>
+            </w:r>
+            <w:r>
+              <w:rPr>
+                <w:rFonts w:ascii="Consolas" w:hAnsi="Consolas" w:cs="Consolas"/>
+                <w:color w:val="808080"/>
+                <w:sz w:val="19"/>
+                <w:szCs w:val="19"/>
+                <w:lang w:val="es-AR"/>
+              </w:rPr>
+              <w:t>)</w:t>
+            </w:r>
+            <w:r>
+              <w:rPr>
+                <w:rFonts w:ascii="Consolas" w:hAnsi="Consolas" w:cs="Consolas"/>
+                <w:color w:val="000000"/>
+                <w:sz w:val="19"/>
+                <w:szCs w:val="19"/>
+                <w:lang w:val="es-AR"/>
+              </w:rPr>
+              <w:t xml:space="preserve"> </w:t>
+            </w:r>
+            <w:r>
+              <w:rPr>
+                <w:rFonts w:ascii="Consolas" w:hAnsi="Consolas" w:cs="Consolas"/>
+                <w:color w:val="0000FF"/>
+                <w:sz w:val="19"/>
+                <w:szCs w:val="19"/>
+                <w:lang w:val="es-AR"/>
+              </w:rPr>
+              <w:t>BEGIN</w:t>
+            </w:r>
+          </w:p>
+          <w:p>
+            <w:pPr>
+              <w:autoSpaceDE w:val="0"/>
+              <w:autoSpaceDN w:val="0"/>
+              <w:adjustRightInd w:val="0"/>
+              <w:spacing w:line="240" w:lineRule="auto"/>
+              <w:ind w:firstLine="0"/>
+              <w:jc w:val="left"/>
+              <w:rPr>
+                <w:rFonts w:ascii="Consolas" w:hAnsi="Consolas" w:cs="Consolas"/>
+                <w:color w:val="000000"/>
+                <w:sz w:val="19"/>
+                <w:szCs w:val="19"/>
+                <w:lang w:val="es-AR"/>
+              </w:rPr>
+            </w:pPr>
+            <w:r>
+              <w:rPr>
+                <w:rFonts w:ascii="Consolas" w:hAnsi="Consolas" w:cs="Consolas"/>
+                <w:color w:val="000000"/>
+                <w:sz w:val="19"/>
+                <w:szCs w:val="19"/>
+                <w:lang w:val="es-AR"/>
+              </w:rPr>
+              <w:tab/>
+            </w:r>
+            <w:r>
+              <w:rPr>
+                <w:rFonts w:ascii="Consolas" w:hAnsi="Consolas" w:cs="Consolas"/>
+                <w:color w:val="000000"/>
+                <w:sz w:val="19"/>
+                <w:szCs w:val="19"/>
+                <w:lang w:val="es-AR"/>
+              </w:rPr>
+              <w:tab/>
+            </w:r>
+            <w:r>
+              <w:rPr>
+                <w:rFonts w:ascii="Consolas" w:hAnsi="Consolas" w:cs="Consolas"/>
+                <w:color w:val="000000"/>
+                <w:sz w:val="19"/>
+                <w:szCs w:val="19"/>
+                <w:lang w:val="es-AR"/>
+              </w:rPr>
+              <w:tab/>
+            </w:r>
+            <w:r>
+              <w:rPr>
+                <w:rFonts w:ascii="Consolas" w:hAnsi="Consolas" w:cs="Consolas"/>
+                <w:color w:val="000000"/>
+                <w:sz w:val="19"/>
+                <w:szCs w:val="19"/>
+                <w:lang w:val="es-AR"/>
+              </w:rPr>
+              <w:tab/>
+            </w:r>
+            <w:r>
+              <w:rPr>
+                <w:rFonts w:ascii="Consolas" w:hAnsi="Consolas" w:cs="Consolas"/>
+                <w:color w:val="0000FF"/>
+                <w:sz w:val="19"/>
+                <w:szCs w:val="19"/>
+                <w:lang w:val="es-AR"/>
+              </w:rPr>
+              <w:t>RAISERROR</w:t>
+            </w:r>
+            <w:r>
+              <w:rPr>
+                <w:rFonts w:ascii="Consolas" w:hAnsi="Consolas" w:cs="Consolas"/>
+                <w:color w:val="808080"/>
+                <w:sz w:val="19"/>
+                <w:szCs w:val="19"/>
+                <w:lang w:val="es-AR"/>
+              </w:rPr>
+              <w:t>(</w:t>
+            </w:r>
+            <w:r>
+              <w:rPr>
+                <w:rFonts w:ascii="Consolas" w:hAnsi="Consolas" w:cs="Consolas"/>
+                <w:color w:val="FF0000"/>
+                <w:sz w:val="19"/>
+                <w:szCs w:val="19"/>
+                <w:lang w:val="es-AR"/>
+              </w:rPr>
+              <w:t>'No se puede insertar un precio de artículo negativo'</w:t>
+            </w:r>
+            <w:r>
+              <w:rPr>
+                <w:rFonts w:ascii="Consolas" w:hAnsi="Consolas" w:cs="Consolas"/>
+                <w:color w:val="808080"/>
+                <w:sz w:val="19"/>
+                <w:szCs w:val="19"/>
+                <w:lang w:val="es-AR"/>
+              </w:rPr>
+              <w:t>,</w:t>
+            </w:r>
+            <w:r>
+              <w:rPr>
+                <w:rFonts w:ascii="Consolas" w:hAnsi="Consolas" w:cs="Consolas"/>
+                <w:color w:val="000000"/>
+                <w:sz w:val="19"/>
+                <w:szCs w:val="19"/>
+                <w:lang w:val="es-AR"/>
+              </w:rPr>
+              <w:t xml:space="preserve"> 16</w:t>
+            </w:r>
+            <w:r>
+              <w:rPr>
+                <w:rFonts w:ascii="Consolas" w:hAnsi="Consolas" w:cs="Consolas"/>
+                <w:color w:val="808080"/>
+                <w:sz w:val="19"/>
+                <w:szCs w:val="19"/>
+                <w:lang w:val="es-AR"/>
+              </w:rPr>
+              <w:t>,</w:t>
+            </w:r>
+            <w:r>
+              <w:rPr>
+                <w:rFonts w:ascii="Consolas" w:hAnsi="Consolas" w:cs="Consolas"/>
+                <w:color w:val="000000"/>
+                <w:sz w:val="19"/>
+                <w:szCs w:val="19"/>
+                <w:lang w:val="es-AR"/>
+              </w:rPr>
+              <w:t xml:space="preserve"> 1</w:t>
+            </w:r>
+            <w:r>
+              <w:rPr>
+                <w:rFonts w:ascii="Consolas" w:hAnsi="Consolas" w:cs="Consolas"/>
+                <w:color w:val="808080"/>
+                <w:sz w:val="19"/>
+                <w:szCs w:val="19"/>
+                <w:lang w:val="es-AR"/>
+              </w:rPr>
+              <w:t>)</w:t>
+            </w:r>
+          </w:p>
+          <w:p>
+            <w:pPr>
+              <w:autoSpaceDE w:val="0"/>
+              <w:autoSpaceDN w:val="0"/>
+              <w:adjustRightInd w:val="0"/>
+              <w:spacing w:line="240" w:lineRule="auto"/>
+              <w:ind w:firstLine="0"/>
+              <w:jc w:val="left"/>
+              <w:rPr>
+                <w:rFonts w:ascii="Consolas" w:hAnsi="Consolas" w:cs="Consolas"/>
+                <w:color w:val="000000"/>
+                <w:sz w:val="19"/>
+                <w:szCs w:val="19"/>
+                <w:lang w:val="en-US"/>
+              </w:rPr>
+            </w:pPr>
+            <w:r>
+              <w:rPr>
+                <w:rFonts w:ascii="Consolas" w:hAnsi="Consolas" w:cs="Consolas"/>
+                <w:color w:val="000000"/>
+                <w:sz w:val="19"/>
+                <w:szCs w:val="19"/>
+                <w:lang w:val="es-AR"/>
+              </w:rPr>
+              <w:tab/>
+            </w:r>
+            <w:r>
+              <w:rPr>
+                <w:rFonts w:ascii="Consolas" w:hAnsi="Consolas" w:cs="Consolas"/>
+                <w:color w:val="000000"/>
+                <w:sz w:val="19"/>
+                <w:szCs w:val="19"/>
+                <w:lang w:val="es-AR"/>
+              </w:rPr>
+              <w:tab/>
+            </w:r>
+            <w:r>
+              <w:rPr>
+                <w:rFonts w:ascii="Consolas" w:hAnsi="Consolas" w:cs="Consolas"/>
+                <w:color w:val="000000"/>
+                <w:sz w:val="19"/>
+                <w:szCs w:val="19"/>
+                <w:lang w:val="es-AR"/>
+              </w:rPr>
+              <w:tab/>
+            </w:r>
+            <w:r>
+              <w:rPr>
+                <w:rFonts w:ascii="Consolas" w:hAnsi="Consolas" w:cs="Consolas"/>
+                <w:color w:val="0000FF"/>
+                <w:sz w:val="19"/>
+                <w:szCs w:val="19"/>
+                <w:lang w:val="en-US"/>
+              </w:rPr>
+              <w:t>END</w:t>
+            </w:r>
+          </w:p>
+          <w:p>
+            <w:pPr>
+              <w:autoSpaceDE w:val="0"/>
+              <w:autoSpaceDN w:val="0"/>
+              <w:adjustRightInd w:val="0"/>
+              <w:spacing w:line="240" w:lineRule="auto"/>
+              <w:ind w:firstLine="0"/>
+              <w:jc w:val="left"/>
+              <w:rPr>
+                <w:rFonts w:ascii="Consolas" w:hAnsi="Consolas" w:cs="Consolas"/>
+                <w:color w:val="000000"/>
+                <w:sz w:val="19"/>
+                <w:szCs w:val="19"/>
+                <w:lang w:val="en-US"/>
+              </w:rPr>
+            </w:pPr>
+            <w:r>
+              <w:rPr>
+                <w:rFonts w:ascii="Consolas" w:hAnsi="Consolas" w:cs="Consolas"/>
+                <w:color w:val="000000"/>
+                <w:sz w:val="19"/>
+                <w:szCs w:val="19"/>
+                <w:lang w:val="en-US"/>
+              </w:rPr>
+              <w:tab/>
+            </w:r>
+            <w:r>
+              <w:rPr>
+                <w:rFonts w:ascii="Consolas" w:hAnsi="Consolas" w:cs="Consolas"/>
+                <w:color w:val="000000"/>
+                <w:sz w:val="19"/>
+                <w:szCs w:val="19"/>
+                <w:lang w:val="en-US"/>
+              </w:rPr>
+              <w:tab/>
+            </w:r>
+            <w:r>
+              <w:rPr>
+                <w:rFonts w:ascii="Consolas" w:hAnsi="Consolas" w:cs="Consolas"/>
+                <w:color w:val="000000"/>
+                <w:sz w:val="19"/>
+                <w:szCs w:val="19"/>
+                <w:lang w:val="en-US"/>
+              </w:rPr>
+              <w:tab/>
+            </w:r>
+            <w:r>
+              <w:rPr>
+                <w:rFonts w:ascii="Consolas" w:hAnsi="Consolas" w:cs="Consolas"/>
+                <w:color w:val="0000FF"/>
+                <w:sz w:val="19"/>
+                <w:szCs w:val="19"/>
+                <w:lang w:val="en-US"/>
+              </w:rPr>
+              <w:t>DECLARE</w:t>
+            </w:r>
+            <w:r>
+              <w:rPr>
+                <w:rFonts w:ascii="Consolas" w:hAnsi="Consolas" w:cs="Consolas"/>
+                <w:color w:val="000000"/>
+                <w:sz w:val="19"/>
+                <w:szCs w:val="19"/>
+                <w:lang w:val="en-US"/>
+              </w:rPr>
+              <w:t xml:space="preserve"> @marcaID </w:t>
+            </w:r>
+            <w:r>
+              <w:rPr>
+                <w:rFonts w:ascii="Consolas" w:hAnsi="Consolas" w:cs="Consolas"/>
+                <w:color w:val="0000FF"/>
+                <w:sz w:val="19"/>
+                <w:szCs w:val="19"/>
+                <w:lang w:val="en-US"/>
+              </w:rPr>
+              <w:t>int</w:t>
+            </w:r>
+          </w:p>
+          <w:p>
+            <w:pPr>
+              <w:autoSpaceDE w:val="0"/>
+              <w:autoSpaceDN w:val="0"/>
+              <w:adjustRightInd w:val="0"/>
+              <w:spacing w:line="240" w:lineRule="auto"/>
+              <w:ind w:firstLine="0"/>
+              <w:jc w:val="left"/>
+              <w:rPr>
+                <w:rFonts w:ascii="Consolas" w:hAnsi="Consolas" w:cs="Consolas"/>
+                <w:color w:val="000000"/>
+                <w:sz w:val="19"/>
+                <w:szCs w:val="19"/>
+                <w:lang w:val="en-US"/>
+              </w:rPr>
+            </w:pPr>
+            <w:r>
+              <w:rPr>
+                <w:rFonts w:ascii="Consolas" w:hAnsi="Consolas" w:cs="Consolas"/>
+                <w:color w:val="000000"/>
+                <w:sz w:val="19"/>
+                <w:szCs w:val="19"/>
+                <w:lang w:val="en-US"/>
+              </w:rPr>
+              <w:tab/>
+            </w:r>
+            <w:r>
+              <w:rPr>
+                <w:rFonts w:ascii="Consolas" w:hAnsi="Consolas" w:cs="Consolas"/>
+                <w:color w:val="000000"/>
+                <w:sz w:val="19"/>
+                <w:szCs w:val="19"/>
+                <w:lang w:val="en-US"/>
+              </w:rPr>
+              <w:tab/>
+            </w:r>
+            <w:r>
+              <w:rPr>
+                <w:rFonts w:ascii="Consolas" w:hAnsi="Consolas" w:cs="Consolas"/>
+                <w:color w:val="000000"/>
+                <w:sz w:val="19"/>
+                <w:szCs w:val="19"/>
+                <w:lang w:val="en-US"/>
+              </w:rPr>
+              <w:tab/>
+            </w:r>
+            <w:r>
+              <w:rPr>
+                <w:rFonts w:ascii="Consolas" w:hAnsi="Consolas" w:cs="Consolas"/>
+                <w:color w:val="0000FF"/>
+                <w:sz w:val="19"/>
+                <w:szCs w:val="19"/>
+                <w:lang w:val="en-US"/>
+              </w:rPr>
+              <w:t>SET</w:t>
+            </w:r>
+            <w:r>
+              <w:rPr>
+                <w:rFonts w:ascii="Consolas" w:hAnsi="Consolas" w:cs="Consolas"/>
+                <w:color w:val="000000"/>
+                <w:sz w:val="19"/>
+                <w:szCs w:val="19"/>
+                <w:lang w:val="en-US"/>
+              </w:rPr>
+              <w:t xml:space="preserve"> @marcaID </w:t>
+            </w:r>
+            <w:r>
+              <w:rPr>
+                <w:rFonts w:ascii="Consolas" w:hAnsi="Consolas" w:cs="Consolas"/>
+                <w:color w:val="808080"/>
+                <w:sz w:val="19"/>
+                <w:szCs w:val="19"/>
+                <w:lang w:val="en-US"/>
+              </w:rPr>
+              <w:t>=</w:t>
+            </w:r>
+            <w:r>
+              <w:rPr>
+                <w:rFonts w:ascii="Consolas" w:hAnsi="Consolas" w:cs="Consolas"/>
+                <w:color w:val="000000"/>
+                <w:sz w:val="19"/>
+                <w:szCs w:val="19"/>
+                <w:lang w:val="en-US"/>
+              </w:rPr>
+              <w:t xml:space="preserve"> 0</w:t>
+            </w:r>
+            <w:r>
+              <w:rPr>
+                <w:rFonts w:ascii="Consolas" w:hAnsi="Consolas" w:cs="Consolas"/>
+                <w:color w:val="808080"/>
+                <w:sz w:val="19"/>
+                <w:szCs w:val="19"/>
+                <w:lang w:val="en-US"/>
+              </w:rPr>
+              <w:t>;</w:t>
+            </w:r>
+          </w:p>
+          <w:p>
+            <w:pPr>
+              <w:autoSpaceDE w:val="0"/>
+              <w:autoSpaceDN w:val="0"/>
+              <w:adjustRightInd w:val="0"/>
+              <w:spacing w:line="240" w:lineRule="auto"/>
+              <w:ind w:firstLine="0"/>
+              <w:jc w:val="left"/>
+              <w:rPr>
+                <w:rFonts w:ascii="Consolas" w:hAnsi="Consolas" w:cs="Consolas"/>
+                <w:color w:val="000000"/>
+                <w:sz w:val="19"/>
+                <w:szCs w:val="19"/>
+                <w:lang w:val="en-US"/>
+              </w:rPr>
+            </w:pPr>
+          </w:p>
+          <w:p>
+            <w:pPr>
+              <w:autoSpaceDE w:val="0"/>
+              <w:autoSpaceDN w:val="0"/>
+              <w:adjustRightInd w:val="0"/>
+              <w:spacing w:line="240" w:lineRule="auto"/>
+              <w:ind w:firstLine="0"/>
+              <w:jc w:val="left"/>
+              <w:rPr>
+                <w:rFonts w:ascii="Consolas" w:hAnsi="Consolas" w:cs="Consolas"/>
+                <w:color w:val="000000"/>
+                <w:sz w:val="19"/>
+                <w:szCs w:val="19"/>
+                <w:lang w:val="en-US"/>
+              </w:rPr>
+            </w:pPr>
+            <w:r>
+              <w:rPr>
+                <w:rFonts w:ascii="Consolas" w:hAnsi="Consolas" w:cs="Consolas"/>
+                <w:color w:val="000000"/>
+                <w:sz w:val="19"/>
+                <w:szCs w:val="19"/>
+                <w:lang w:val="en-US"/>
+              </w:rPr>
+              <w:tab/>
+            </w:r>
+            <w:r>
+              <w:rPr>
+                <w:rFonts w:ascii="Consolas" w:hAnsi="Consolas" w:cs="Consolas"/>
+                <w:color w:val="000000"/>
+                <w:sz w:val="19"/>
+                <w:szCs w:val="19"/>
+                <w:lang w:val="en-US"/>
+              </w:rPr>
+              <w:tab/>
+            </w:r>
+            <w:r>
+              <w:rPr>
+                <w:rFonts w:ascii="Consolas" w:hAnsi="Consolas" w:cs="Consolas"/>
+                <w:color w:val="000000"/>
+                <w:sz w:val="19"/>
+                <w:szCs w:val="19"/>
+                <w:lang w:val="en-US"/>
+              </w:rPr>
+              <w:tab/>
+            </w:r>
+            <w:r>
+              <w:rPr>
+                <w:rFonts w:ascii="Consolas" w:hAnsi="Consolas" w:cs="Consolas"/>
+                <w:color w:val="0000FF"/>
+                <w:sz w:val="19"/>
+                <w:szCs w:val="19"/>
+                <w:lang w:val="en-US"/>
+              </w:rPr>
+              <w:t>SELECT</w:t>
+            </w:r>
+            <w:r>
+              <w:rPr>
+                <w:rFonts w:ascii="Consolas" w:hAnsi="Consolas" w:cs="Consolas"/>
+                <w:color w:val="000000"/>
+                <w:sz w:val="19"/>
+                <w:szCs w:val="19"/>
+                <w:lang w:val="en-US"/>
+              </w:rPr>
+              <w:t xml:space="preserve"> @marcaID </w:t>
+            </w:r>
+            <w:r>
+              <w:rPr>
+                <w:rFonts w:ascii="Consolas" w:hAnsi="Consolas" w:cs="Consolas"/>
+                <w:color w:val="808080"/>
+                <w:sz w:val="19"/>
+                <w:szCs w:val="19"/>
+                <w:lang w:val="en-US"/>
+              </w:rPr>
+              <w:t>=</w:t>
+            </w:r>
+            <w:r>
+              <w:rPr>
+                <w:rFonts w:ascii="Consolas" w:hAnsi="Consolas" w:cs="Consolas"/>
+                <w:color w:val="000000"/>
+                <w:sz w:val="19"/>
+                <w:szCs w:val="19"/>
+                <w:lang w:val="en-US"/>
+              </w:rPr>
+              <w:t xml:space="preserve"> M</w:t>
+            </w:r>
+            <w:r>
+              <w:rPr>
+                <w:rFonts w:ascii="Consolas" w:hAnsi="Consolas" w:cs="Consolas"/>
+                <w:color w:val="808080"/>
+                <w:sz w:val="19"/>
+                <w:szCs w:val="19"/>
+                <w:lang w:val="en-US"/>
+              </w:rPr>
+              <w:t>.</w:t>
+            </w:r>
+            <w:r>
+              <w:rPr>
+                <w:rFonts w:ascii="Consolas" w:hAnsi="Consolas" w:cs="Consolas"/>
+                <w:color w:val="000000"/>
+                <w:sz w:val="19"/>
+                <w:szCs w:val="19"/>
+                <w:lang w:val="en-US"/>
+              </w:rPr>
+              <w:t xml:space="preserve">IDMarca </w:t>
+            </w:r>
+            <w:r>
+              <w:rPr>
+                <w:rFonts w:ascii="Consolas" w:hAnsi="Consolas" w:cs="Consolas"/>
+                <w:color w:val="0000FF"/>
+                <w:sz w:val="19"/>
+                <w:szCs w:val="19"/>
+                <w:lang w:val="en-US"/>
+              </w:rPr>
+              <w:t>FROM</w:t>
+            </w:r>
+            <w:r>
+              <w:rPr>
+                <w:rFonts w:ascii="Consolas" w:hAnsi="Consolas" w:cs="Consolas"/>
+                <w:color w:val="000000"/>
+                <w:sz w:val="19"/>
+                <w:szCs w:val="19"/>
+                <w:lang w:val="en-US"/>
+              </w:rPr>
+              <w:t xml:space="preserve"> MARCAS </w:t>
+            </w:r>
+            <w:r>
+              <w:rPr>
+                <w:rFonts w:ascii="Consolas" w:hAnsi="Consolas" w:cs="Consolas"/>
+                <w:color w:val="0000FF"/>
+                <w:sz w:val="19"/>
+                <w:szCs w:val="19"/>
+                <w:lang w:val="en-US"/>
+              </w:rPr>
+              <w:t>AS</w:t>
+            </w:r>
+            <w:r>
+              <w:rPr>
+                <w:rFonts w:ascii="Consolas" w:hAnsi="Consolas" w:cs="Consolas"/>
+                <w:color w:val="000000"/>
+                <w:sz w:val="19"/>
+                <w:szCs w:val="19"/>
+                <w:lang w:val="en-US"/>
+              </w:rPr>
+              <w:t xml:space="preserve"> M </w:t>
+            </w:r>
+            <w:r>
+              <w:rPr>
+                <w:rFonts w:ascii="Consolas" w:hAnsi="Consolas" w:cs="Consolas"/>
+                <w:color w:val="0000FF"/>
+                <w:sz w:val="19"/>
+                <w:szCs w:val="19"/>
+                <w:lang w:val="en-US"/>
+              </w:rPr>
+              <w:t>WHERE</w:t>
+            </w:r>
+            <w:r>
+              <w:rPr>
+                <w:rFonts w:ascii="Consolas" w:hAnsi="Consolas" w:cs="Consolas"/>
+                <w:color w:val="000000"/>
+                <w:sz w:val="19"/>
+                <w:szCs w:val="19"/>
+                <w:lang w:val="en-US"/>
+              </w:rPr>
+              <w:t xml:space="preserve"> M</w:t>
+            </w:r>
+            <w:r>
+              <w:rPr>
+                <w:rFonts w:ascii="Consolas" w:hAnsi="Consolas" w:cs="Consolas"/>
+                <w:color w:val="808080"/>
+                <w:sz w:val="19"/>
+                <w:szCs w:val="19"/>
+                <w:lang w:val="en-US"/>
+              </w:rPr>
+              <w:t>.</w:t>
+            </w:r>
+            <w:r>
+              <w:rPr>
+                <w:rFonts w:ascii="Consolas" w:hAnsi="Consolas" w:cs="Consolas"/>
+                <w:color w:val="000000"/>
+                <w:sz w:val="19"/>
+                <w:szCs w:val="19"/>
+                <w:lang w:val="en-US"/>
+              </w:rPr>
+              <w:t xml:space="preserve">IDMarca </w:t>
+            </w:r>
+            <w:r>
+              <w:rPr>
+                <w:rFonts w:ascii="Consolas" w:hAnsi="Consolas" w:cs="Consolas"/>
+                <w:color w:val="808080"/>
+                <w:sz w:val="19"/>
+                <w:szCs w:val="19"/>
+                <w:lang w:val="en-US"/>
+              </w:rPr>
+              <w:t>=</w:t>
+            </w:r>
+            <w:r>
+              <w:rPr>
+                <w:rFonts w:ascii="Consolas" w:hAnsi="Consolas" w:cs="Consolas"/>
+                <w:color w:val="000000"/>
+                <w:sz w:val="19"/>
+                <w:szCs w:val="19"/>
+                <w:lang w:val="en-US"/>
+              </w:rPr>
+              <w:t xml:space="preserve"> @idMarca</w:t>
+            </w:r>
+            <w:r>
+              <w:rPr>
+                <w:rFonts w:ascii="Consolas" w:hAnsi="Consolas" w:cs="Consolas"/>
+                <w:color w:val="808080"/>
+                <w:sz w:val="19"/>
+                <w:szCs w:val="19"/>
+                <w:lang w:val="en-US"/>
+              </w:rPr>
+              <w:t>;</w:t>
+            </w:r>
+          </w:p>
+          <w:p>
+            <w:pPr>
+              <w:autoSpaceDE w:val="0"/>
+              <w:autoSpaceDN w:val="0"/>
+              <w:adjustRightInd w:val="0"/>
+              <w:spacing w:line="240" w:lineRule="auto"/>
+              <w:ind w:firstLine="0"/>
+              <w:jc w:val="left"/>
+              <w:rPr>
+                <w:rFonts w:ascii="Consolas" w:hAnsi="Consolas" w:cs="Consolas"/>
+                <w:color w:val="000000"/>
+                <w:sz w:val="19"/>
+                <w:szCs w:val="19"/>
+                <w:lang w:val="en-US"/>
+              </w:rPr>
+            </w:pPr>
+          </w:p>
+          <w:p>
+            <w:pPr>
+              <w:autoSpaceDE w:val="0"/>
+              <w:autoSpaceDN w:val="0"/>
+              <w:adjustRightInd w:val="0"/>
+              <w:spacing w:line="240" w:lineRule="auto"/>
+              <w:ind w:firstLine="0"/>
+              <w:jc w:val="left"/>
+              <w:rPr>
+                <w:rFonts w:ascii="Consolas" w:hAnsi="Consolas" w:cs="Consolas"/>
+                <w:color w:val="000000"/>
+                <w:sz w:val="19"/>
+                <w:szCs w:val="19"/>
+                <w:lang w:val="es-AR"/>
+              </w:rPr>
+            </w:pPr>
+            <w:r>
+              <w:rPr>
+                <w:rFonts w:ascii="Consolas" w:hAnsi="Consolas" w:cs="Consolas"/>
+                <w:color w:val="000000"/>
+                <w:sz w:val="19"/>
+                <w:szCs w:val="19"/>
+                <w:lang w:val="en-US"/>
+              </w:rPr>
+              <w:tab/>
+            </w:r>
+            <w:r>
+              <w:rPr>
+                <w:rFonts w:ascii="Consolas" w:hAnsi="Consolas" w:cs="Consolas"/>
+                <w:color w:val="000000"/>
+                <w:sz w:val="19"/>
+                <w:szCs w:val="19"/>
+                <w:lang w:val="en-US"/>
+              </w:rPr>
+              <w:tab/>
+            </w:r>
+            <w:r>
+              <w:rPr>
+                <w:rFonts w:ascii="Consolas" w:hAnsi="Consolas" w:cs="Consolas"/>
+                <w:color w:val="000000"/>
+                <w:sz w:val="19"/>
+                <w:szCs w:val="19"/>
+                <w:lang w:val="en-US"/>
+              </w:rPr>
+              <w:tab/>
+            </w:r>
+            <w:r>
+              <w:rPr>
+                <w:rFonts w:ascii="Consolas" w:hAnsi="Consolas" w:cs="Consolas"/>
+                <w:color w:val="0000FF"/>
+                <w:sz w:val="19"/>
+                <w:szCs w:val="19"/>
+                <w:lang w:val="es-AR"/>
+              </w:rPr>
+              <w:t xml:space="preserve">IF </w:t>
+            </w:r>
+            <w:r>
+              <w:rPr>
+                <w:rFonts w:ascii="Consolas" w:hAnsi="Consolas" w:cs="Consolas"/>
+                <w:color w:val="808080"/>
+                <w:sz w:val="19"/>
+                <w:szCs w:val="19"/>
+                <w:lang w:val="es-AR"/>
+              </w:rPr>
+              <w:t>(</w:t>
+            </w:r>
+            <w:r>
+              <w:rPr>
+                <w:rFonts w:ascii="Consolas" w:hAnsi="Consolas" w:cs="Consolas"/>
+                <w:color w:val="000000"/>
+                <w:sz w:val="19"/>
+                <w:szCs w:val="19"/>
+                <w:lang w:val="es-AR"/>
+              </w:rPr>
+              <w:t xml:space="preserve">@marcaID </w:t>
+            </w:r>
+            <w:r>
+              <w:rPr>
+                <w:rFonts w:ascii="Consolas" w:hAnsi="Consolas" w:cs="Consolas"/>
+                <w:color w:val="808080"/>
+                <w:sz w:val="19"/>
+                <w:szCs w:val="19"/>
+                <w:lang w:val="es-AR"/>
+              </w:rPr>
+              <w:t>=</w:t>
+            </w:r>
+            <w:r>
+              <w:rPr>
+                <w:rFonts w:ascii="Consolas" w:hAnsi="Consolas" w:cs="Consolas"/>
+                <w:color w:val="000000"/>
+                <w:sz w:val="19"/>
+                <w:szCs w:val="19"/>
+                <w:lang w:val="es-AR"/>
+              </w:rPr>
+              <w:t xml:space="preserve"> 0</w:t>
+            </w:r>
+            <w:r>
+              <w:rPr>
+                <w:rFonts w:ascii="Consolas" w:hAnsi="Consolas" w:cs="Consolas"/>
+                <w:color w:val="808080"/>
+                <w:sz w:val="19"/>
+                <w:szCs w:val="19"/>
+                <w:lang w:val="es-AR"/>
+              </w:rPr>
+              <w:t>)</w:t>
+            </w:r>
+            <w:r>
+              <w:rPr>
+                <w:rFonts w:ascii="Consolas" w:hAnsi="Consolas" w:cs="Consolas"/>
+                <w:color w:val="000000"/>
+                <w:sz w:val="19"/>
+                <w:szCs w:val="19"/>
+                <w:lang w:val="es-AR"/>
+              </w:rPr>
+              <w:t xml:space="preserve"> </w:t>
+            </w:r>
+            <w:r>
+              <w:rPr>
+                <w:rFonts w:ascii="Consolas" w:hAnsi="Consolas" w:cs="Consolas"/>
+                <w:color w:val="0000FF"/>
+                <w:sz w:val="19"/>
+                <w:szCs w:val="19"/>
+                <w:lang w:val="es-AR"/>
+              </w:rPr>
+              <w:t>BEGIN</w:t>
+            </w:r>
+          </w:p>
+          <w:p>
+            <w:pPr>
+              <w:autoSpaceDE w:val="0"/>
+              <w:autoSpaceDN w:val="0"/>
+              <w:adjustRightInd w:val="0"/>
+              <w:spacing w:line="240" w:lineRule="auto"/>
+              <w:ind w:firstLine="0"/>
+              <w:jc w:val="left"/>
+              <w:rPr>
+                <w:rFonts w:ascii="Consolas" w:hAnsi="Consolas" w:cs="Consolas"/>
+                <w:color w:val="000000"/>
+                <w:sz w:val="19"/>
+                <w:szCs w:val="19"/>
+                <w:lang w:val="es-AR"/>
+              </w:rPr>
+            </w:pPr>
+            <w:r>
+              <w:rPr>
+                <w:rFonts w:ascii="Consolas" w:hAnsi="Consolas" w:cs="Consolas"/>
+                <w:color w:val="000000"/>
+                <w:sz w:val="19"/>
+                <w:szCs w:val="19"/>
+                <w:lang w:val="es-AR"/>
+              </w:rPr>
+              <w:tab/>
+            </w:r>
+            <w:r>
+              <w:rPr>
+                <w:rFonts w:ascii="Consolas" w:hAnsi="Consolas" w:cs="Consolas"/>
+                <w:color w:val="000000"/>
+                <w:sz w:val="19"/>
+                <w:szCs w:val="19"/>
+                <w:lang w:val="es-AR"/>
+              </w:rPr>
+              <w:tab/>
+            </w:r>
+            <w:r>
+              <w:rPr>
+                <w:rFonts w:ascii="Consolas" w:hAnsi="Consolas" w:cs="Consolas"/>
+                <w:color w:val="000000"/>
+                <w:sz w:val="19"/>
+                <w:szCs w:val="19"/>
+                <w:lang w:val="es-AR"/>
+              </w:rPr>
+              <w:tab/>
+            </w:r>
+            <w:r>
+              <w:rPr>
+                <w:rFonts w:ascii="Consolas" w:hAnsi="Consolas" w:cs="Consolas"/>
+                <w:color w:val="000000"/>
+                <w:sz w:val="19"/>
+                <w:szCs w:val="19"/>
+                <w:lang w:val="es-AR"/>
+              </w:rPr>
+              <w:tab/>
+            </w:r>
+            <w:r>
+              <w:rPr>
+                <w:rFonts w:ascii="Consolas" w:hAnsi="Consolas" w:cs="Consolas"/>
+                <w:color w:val="0000FF"/>
+                <w:sz w:val="19"/>
+                <w:szCs w:val="19"/>
+                <w:lang w:val="es-AR"/>
+              </w:rPr>
+              <w:t>RAISERROR</w:t>
+            </w:r>
+            <w:r>
+              <w:rPr>
+                <w:rFonts w:ascii="Consolas" w:hAnsi="Consolas" w:cs="Consolas"/>
+                <w:color w:val="808080"/>
+                <w:sz w:val="19"/>
+                <w:szCs w:val="19"/>
+                <w:lang w:val="es-AR"/>
+              </w:rPr>
+              <w:t>(</w:t>
+            </w:r>
+            <w:r>
+              <w:rPr>
+                <w:rFonts w:ascii="Consolas" w:hAnsi="Consolas" w:cs="Consolas"/>
+                <w:color w:val="FF0000"/>
+                <w:sz w:val="19"/>
+                <w:szCs w:val="19"/>
+                <w:lang w:val="es-AR"/>
+              </w:rPr>
+              <w:t>'Número de ID de marca no existe en la base de datos'</w:t>
+            </w:r>
+            <w:r>
+              <w:rPr>
+                <w:rFonts w:ascii="Consolas" w:hAnsi="Consolas" w:cs="Consolas"/>
+                <w:color w:val="808080"/>
+                <w:sz w:val="19"/>
+                <w:szCs w:val="19"/>
+                <w:lang w:val="es-AR"/>
+              </w:rPr>
+              <w:t>,</w:t>
+            </w:r>
+            <w:r>
+              <w:rPr>
+                <w:rFonts w:ascii="Consolas" w:hAnsi="Consolas" w:cs="Consolas"/>
+                <w:color w:val="000000"/>
+                <w:sz w:val="19"/>
+                <w:szCs w:val="19"/>
+                <w:lang w:val="es-AR"/>
+              </w:rPr>
+              <w:t xml:space="preserve"> 16</w:t>
+            </w:r>
+            <w:r>
+              <w:rPr>
+                <w:rFonts w:ascii="Consolas" w:hAnsi="Consolas" w:cs="Consolas"/>
+                <w:color w:val="808080"/>
+                <w:sz w:val="19"/>
+                <w:szCs w:val="19"/>
+                <w:lang w:val="es-AR"/>
+              </w:rPr>
+              <w:t>,</w:t>
+            </w:r>
+            <w:r>
+              <w:rPr>
+                <w:rFonts w:ascii="Consolas" w:hAnsi="Consolas" w:cs="Consolas"/>
+                <w:color w:val="000000"/>
+                <w:sz w:val="19"/>
+                <w:szCs w:val="19"/>
+                <w:lang w:val="es-AR"/>
+              </w:rPr>
+              <w:t xml:space="preserve"> 1</w:t>
+            </w:r>
+            <w:r>
+              <w:rPr>
+                <w:rFonts w:ascii="Consolas" w:hAnsi="Consolas" w:cs="Consolas"/>
+                <w:color w:val="808080"/>
+                <w:sz w:val="19"/>
+                <w:szCs w:val="19"/>
+                <w:lang w:val="es-AR"/>
+              </w:rPr>
+              <w:t>)</w:t>
+            </w:r>
+          </w:p>
+          <w:p>
+            <w:pPr>
+              <w:autoSpaceDE w:val="0"/>
+              <w:autoSpaceDN w:val="0"/>
+              <w:adjustRightInd w:val="0"/>
+              <w:spacing w:line="240" w:lineRule="auto"/>
+              <w:ind w:firstLine="0"/>
+              <w:jc w:val="left"/>
+              <w:rPr>
+                <w:rFonts w:ascii="Consolas" w:hAnsi="Consolas" w:cs="Consolas"/>
+                <w:color w:val="000000"/>
+                <w:sz w:val="19"/>
+                <w:szCs w:val="19"/>
+                <w:lang w:val="en-US"/>
+              </w:rPr>
+            </w:pPr>
+            <w:r>
+              <w:rPr>
+                <w:rFonts w:ascii="Consolas" w:hAnsi="Consolas" w:cs="Consolas"/>
+                <w:color w:val="000000"/>
+                <w:sz w:val="19"/>
+                <w:szCs w:val="19"/>
+                <w:lang w:val="es-AR"/>
+              </w:rPr>
+              <w:tab/>
+            </w:r>
+            <w:r>
+              <w:rPr>
+                <w:rFonts w:ascii="Consolas" w:hAnsi="Consolas" w:cs="Consolas"/>
+                <w:color w:val="000000"/>
+                <w:sz w:val="19"/>
+                <w:szCs w:val="19"/>
+                <w:lang w:val="es-AR"/>
+              </w:rPr>
+              <w:tab/>
+            </w:r>
+            <w:r>
+              <w:rPr>
+                <w:rFonts w:ascii="Consolas" w:hAnsi="Consolas" w:cs="Consolas"/>
+                <w:color w:val="000000"/>
+                <w:sz w:val="19"/>
+                <w:szCs w:val="19"/>
+                <w:lang w:val="es-AR"/>
+              </w:rPr>
+              <w:tab/>
+            </w:r>
+            <w:r>
+              <w:rPr>
+                <w:rFonts w:ascii="Consolas" w:hAnsi="Consolas" w:cs="Consolas"/>
+                <w:color w:val="0000FF"/>
+                <w:sz w:val="19"/>
+                <w:szCs w:val="19"/>
+                <w:lang w:val="en-US"/>
+              </w:rPr>
+              <w:t>END</w:t>
+            </w:r>
+          </w:p>
+          <w:p>
+            <w:pPr>
+              <w:autoSpaceDE w:val="0"/>
+              <w:autoSpaceDN w:val="0"/>
+              <w:adjustRightInd w:val="0"/>
+              <w:spacing w:line="240" w:lineRule="auto"/>
+              <w:ind w:firstLine="0"/>
+              <w:jc w:val="left"/>
+              <w:rPr>
+                <w:rFonts w:ascii="Consolas" w:hAnsi="Consolas" w:cs="Consolas"/>
+                <w:color w:val="000000"/>
+                <w:sz w:val="19"/>
+                <w:szCs w:val="19"/>
+                <w:lang w:val="en-US"/>
+              </w:rPr>
+            </w:pPr>
+            <w:r>
+              <w:rPr>
+                <w:rFonts w:ascii="Consolas" w:hAnsi="Consolas" w:cs="Consolas"/>
+                <w:color w:val="000000"/>
+                <w:sz w:val="19"/>
+                <w:szCs w:val="19"/>
+                <w:lang w:val="en-US"/>
+              </w:rPr>
+              <w:tab/>
+            </w:r>
+            <w:r>
+              <w:rPr>
+                <w:rFonts w:ascii="Consolas" w:hAnsi="Consolas" w:cs="Consolas"/>
+                <w:color w:val="000000"/>
+                <w:sz w:val="19"/>
+                <w:szCs w:val="19"/>
+                <w:lang w:val="en-US"/>
+              </w:rPr>
+              <w:tab/>
+            </w:r>
+            <w:r>
+              <w:rPr>
+                <w:rFonts w:ascii="Consolas" w:hAnsi="Consolas" w:cs="Consolas"/>
+                <w:color w:val="000000"/>
+                <w:sz w:val="19"/>
+                <w:szCs w:val="19"/>
+                <w:lang w:val="en-US"/>
+              </w:rPr>
+              <w:tab/>
+            </w:r>
+            <w:r>
+              <w:rPr>
+                <w:rFonts w:ascii="Consolas" w:hAnsi="Consolas" w:cs="Consolas"/>
+                <w:color w:val="0000FF"/>
+                <w:sz w:val="19"/>
+                <w:szCs w:val="19"/>
+                <w:lang w:val="en-US"/>
+              </w:rPr>
+              <w:t>INSERT</w:t>
+            </w:r>
+            <w:r>
+              <w:rPr>
+                <w:rFonts w:ascii="Consolas" w:hAnsi="Consolas" w:cs="Consolas"/>
+                <w:color w:val="000000"/>
+                <w:sz w:val="19"/>
+                <w:szCs w:val="19"/>
+                <w:lang w:val="en-US"/>
+              </w:rPr>
+              <w:t xml:space="preserve"> </w:t>
+            </w:r>
+            <w:r>
+              <w:rPr>
+                <w:rFonts w:ascii="Consolas" w:hAnsi="Consolas" w:cs="Consolas"/>
+                <w:color w:val="0000FF"/>
+                <w:sz w:val="19"/>
+                <w:szCs w:val="19"/>
+                <w:lang w:val="en-US"/>
+              </w:rPr>
+              <w:t>INTO</w:t>
+            </w:r>
+            <w:r>
+              <w:rPr>
+                <w:rFonts w:ascii="Consolas" w:hAnsi="Consolas" w:cs="Consolas"/>
+                <w:color w:val="000000"/>
+                <w:sz w:val="19"/>
+                <w:szCs w:val="19"/>
+                <w:lang w:val="en-US"/>
+              </w:rPr>
+              <w:t xml:space="preserve"> Articulos</w:t>
+            </w:r>
+            <w:r>
+              <w:rPr>
+                <w:rFonts w:ascii="Consolas" w:hAnsi="Consolas" w:cs="Consolas"/>
+                <w:color w:val="0000FF"/>
+                <w:sz w:val="19"/>
+                <w:szCs w:val="19"/>
+                <w:lang w:val="en-US"/>
+              </w:rPr>
+              <w:t xml:space="preserve"> </w:t>
+            </w:r>
+            <w:r>
+              <w:rPr>
+                <w:rFonts w:ascii="Consolas" w:hAnsi="Consolas" w:cs="Consolas"/>
+                <w:color w:val="808080"/>
+                <w:sz w:val="19"/>
+                <w:szCs w:val="19"/>
+                <w:lang w:val="en-US"/>
+              </w:rPr>
+              <w:t>(</w:t>
+            </w:r>
+            <w:r>
+              <w:rPr>
+                <w:rFonts w:ascii="Consolas" w:hAnsi="Consolas" w:cs="Consolas"/>
+                <w:color w:val="000000"/>
+                <w:sz w:val="19"/>
+                <w:szCs w:val="19"/>
+                <w:lang w:val="en-US"/>
+              </w:rPr>
+              <w:t>Nombre</w:t>
+            </w:r>
+            <w:r>
+              <w:rPr>
+                <w:rFonts w:ascii="Consolas" w:hAnsi="Consolas" w:cs="Consolas"/>
+                <w:color w:val="808080"/>
+                <w:sz w:val="19"/>
+                <w:szCs w:val="19"/>
+                <w:lang w:val="en-US"/>
+              </w:rPr>
+              <w:t>,</w:t>
+            </w:r>
+            <w:r>
+              <w:rPr>
+                <w:rFonts w:ascii="Consolas" w:hAnsi="Consolas" w:cs="Consolas"/>
+                <w:color w:val="000000"/>
+                <w:sz w:val="19"/>
+                <w:szCs w:val="19"/>
+                <w:lang w:val="en-US"/>
+              </w:rPr>
+              <w:t xml:space="preserve"> IDMarca</w:t>
+            </w:r>
+            <w:r>
+              <w:rPr>
+                <w:rFonts w:ascii="Consolas" w:hAnsi="Consolas" w:cs="Consolas"/>
+                <w:color w:val="808080"/>
+                <w:sz w:val="19"/>
+                <w:szCs w:val="19"/>
+                <w:lang w:val="en-US"/>
+              </w:rPr>
+              <w:t>,</w:t>
+            </w:r>
+            <w:r>
+              <w:rPr>
+                <w:rFonts w:ascii="Consolas" w:hAnsi="Consolas" w:cs="Consolas"/>
+                <w:color w:val="000000"/>
+                <w:sz w:val="19"/>
+                <w:szCs w:val="19"/>
+                <w:lang w:val="en-US"/>
+              </w:rPr>
+              <w:t xml:space="preserve"> Precio</w:t>
+            </w:r>
+            <w:r>
+              <w:rPr>
+                <w:rFonts w:ascii="Consolas" w:hAnsi="Consolas" w:cs="Consolas"/>
+                <w:color w:val="808080"/>
+                <w:sz w:val="19"/>
+                <w:szCs w:val="19"/>
+                <w:lang w:val="en-US"/>
+              </w:rPr>
+              <w:t>)</w:t>
+            </w:r>
+            <w:r>
+              <w:rPr>
+                <w:rFonts w:ascii="Consolas" w:hAnsi="Consolas" w:cs="Consolas"/>
+                <w:color w:val="000000"/>
+                <w:sz w:val="19"/>
+                <w:szCs w:val="19"/>
+                <w:lang w:val="en-US"/>
+              </w:rPr>
+              <w:t xml:space="preserve"> </w:t>
+            </w:r>
+            <w:r>
+              <w:rPr>
+                <w:rFonts w:ascii="Consolas" w:hAnsi="Consolas" w:cs="Consolas"/>
+                <w:color w:val="0000FF"/>
+                <w:sz w:val="19"/>
+                <w:szCs w:val="19"/>
+                <w:lang w:val="en-US"/>
+              </w:rPr>
+              <w:t xml:space="preserve">VALUES </w:t>
+            </w:r>
+            <w:r>
+              <w:rPr>
+                <w:rFonts w:ascii="Consolas" w:hAnsi="Consolas" w:cs="Consolas"/>
+                <w:color w:val="808080"/>
+                <w:sz w:val="19"/>
+                <w:szCs w:val="19"/>
+                <w:lang w:val="en-US"/>
+              </w:rPr>
+              <w:t>(</w:t>
+            </w:r>
+            <w:r>
+              <w:rPr>
+                <w:rFonts w:ascii="Consolas" w:hAnsi="Consolas" w:cs="Consolas"/>
+                <w:color w:val="000000"/>
+                <w:sz w:val="19"/>
+                <w:szCs w:val="19"/>
+                <w:lang w:val="en-US"/>
+              </w:rPr>
+              <w:t>@nombreArticulo</w:t>
+            </w:r>
+            <w:r>
+              <w:rPr>
+                <w:rFonts w:ascii="Consolas" w:hAnsi="Consolas" w:cs="Consolas"/>
+                <w:color w:val="808080"/>
+                <w:sz w:val="19"/>
+                <w:szCs w:val="19"/>
+                <w:lang w:val="en-US"/>
+              </w:rPr>
+              <w:t>,</w:t>
+            </w:r>
+            <w:r>
+              <w:rPr>
+                <w:rFonts w:ascii="Consolas" w:hAnsi="Consolas" w:cs="Consolas"/>
+                <w:color w:val="000000"/>
+                <w:sz w:val="19"/>
+                <w:szCs w:val="19"/>
+                <w:lang w:val="en-US"/>
+              </w:rPr>
+              <w:t xml:space="preserve"> @idMarca</w:t>
+            </w:r>
+            <w:r>
+              <w:rPr>
+                <w:rFonts w:ascii="Consolas" w:hAnsi="Consolas" w:cs="Consolas"/>
+                <w:color w:val="808080"/>
+                <w:sz w:val="19"/>
+                <w:szCs w:val="19"/>
+                <w:lang w:val="en-US"/>
+              </w:rPr>
+              <w:t>,</w:t>
+            </w:r>
+            <w:r>
+              <w:rPr>
+                <w:rFonts w:ascii="Consolas" w:hAnsi="Consolas" w:cs="Consolas"/>
+                <w:color w:val="000000"/>
+                <w:sz w:val="19"/>
+                <w:szCs w:val="19"/>
+                <w:lang w:val="en-US"/>
+              </w:rPr>
+              <w:t xml:space="preserve"> @precioArticulo</w:t>
+            </w:r>
+            <w:r>
+              <w:rPr>
+                <w:rFonts w:ascii="Consolas" w:hAnsi="Consolas" w:cs="Consolas"/>
+                <w:color w:val="808080"/>
+                <w:sz w:val="19"/>
+                <w:szCs w:val="19"/>
+                <w:lang w:val="en-US"/>
+              </w:rPr>
+              <w:t>);</w:t>
+            </w:r>
+          </w:p>
+          <w:p>
+            <w:pPr>
+              <w:autoSpaceDE w:val="0"/>
+              <w:autoSpaceDN w:val="0"/>
+              <w:adjustRightInd w:val="0"/>
+              <w:spacing w:line="240" w:lineRule="auto"/>
+              <w:ind w:firstLine="0"/>
+              <w:jc w:val="left"/>
+              <w:rPr>
+                <w:rFonts w:ascii="Consolas" w:hAnsi="Consolas" w:cs="Consolas"/>
+                <w:color w:val="000000"/>
+                <w:sz w:val="19"/>
+                <w:szCs w:val="19"/>
+                <w:lang w:val="en-US"/>
+              </w:rPr>
+            </w:pPr>
+          </w:p>
+          <w:p>
+            <w:pPr>
+              <w:autoSpaceDE w:val="0"/>
+              <w:autoSpaceDN w:val="0"/>
+              <w:adjustRightInd w:val="0"/>
+              <w:spacing w:line="240" w:lineRule="auto"/>
+              <w:ind w:firstLine="0"/>
+              <w:jc w:val="left"/>
+              <w:rPr>
+                <w:rFonts w:ascii="Consolas" w:hAnsi="Consolas" w:cs="Consolas"/>
+                <w:color w:val="000000"/>
+                <w:sz w:val="19"/>
+                <w:szCs w:val="19"/>
+                <w:lang w:val="en-US"/>
+              </w:rPr>
+            </w:pPr>
+            <w:r>
+              <w:rPr>
+                <w:rFonts w:ascii="Consolas" w:hAnsi="Consolas" w:cs="Consolas"/>
+                <w:color w:val="000000"/>
+                <w:sz w:val="19"/>
+                <w:szCs w:val="19"/>
+                <w:lang w:val="en-US"/>
+              </w:rPr>
+              <w:tab/>
+            </w:r>
+            <w:r>
+              <w:rPr>
+                <w:rFonts w:ascii="Consolas" w:hAnsi="Consolas" w:cs="Consolas"/>
+                <w:color w:val="000000"/>
+                <w:sz w:val="19"/>
+                <w:szCs w:val="19"/>
+                <w:lang w:val="en-US"/>
+              </w:rPr>
+              <w:tab/>
+            </w:r>
+            <w:r>
+              <w:rPr>
+                <w:rFonts w:ascii="Consolas" w:hAnsi="Consolas" w:cs="Consolas"/>
+                <w:color w:val="000000"/>
+                <w:sz w:val="19"/>
+                <w:szCs w:val="19"/>
+                <w:lang w:val="en-US"/>
+              </w:rPr>
+              <w:tab/>
+            </w:r>
+            <w:r>
+              <w:rPr>
+                <w:rFonts w:ascii="Consolas" w:hAnsi="Consolas" w:cs="Consolas"/>
+                <w:color w:val="0000FF"/>
+                <w:sz w:val="19"/>
+                <w:szCs w:val="19"/>
+                <w:lang w:val="en-US"/>
+              </w:rPr>
+              <w:t>INSERT</w:t>
+            </w:r>
+            <w:r>
+              <w:rPr>
+                <w:rFonts w:ascii="Consolas" w:hAnsi="Consolas" w:cs="Consolas"/>
+                <w:color w:val="000000"/>
+                <w:sz w:val="19"/>
+                <w:szCs w:val="19"/>
+                <w:lang w:val="en-US"/>
+              </w:rPr>
+              <w:t xml:space="preserve"> </w:t>
+            </w:r>
+            <w:r>
+              <w:rPr>
+                <w:rFonts w:ascii="Consolas" w:hAnsi="Consolas" w:cs="Consolas"/>
+                <w:color w:val="0000FF"/>
+                <w:sz w:val="19"/>
+                <w:szCs w:val="19"/>
+                <w:lang w:val="en-US"/>
+              </w:rPr>
+              <w:t>INTO</w:t>
+            </w:r>
+            <w:r>
+              <w:rPr>
+                <w:rFonts w:ascii="Consolas" w:hAnsi="Consolas" w:cs="Consolas"/>
+                <w:color w:val="000000"/>
+                <w:sz w:val="19"/>
+                <w:szCs w:val="19"/>
+                <w:lang w:val="en-US"/>
+              </w:rPr>
+              <w:t xml:space="preserve"> Stock </w:t>
+            </w:r>
+            <w:r>
+              <w:rPr>
+                <w:rFonts w:ascii="Consolas" w:hAnsi="Consolas" w:cs="Consolas"/>
+                <w:color w:val="0000FF"/>
+                <w:sz w:val="19"/>
+                <w:szCs w:val="19"/>
+                <w:lang w:val="en-US"/>
+              </w:rPr>
+              <w:t xml:space="preserve">VALUES </w:t>
+            </w:r>
+            <w:r>
+              <w:rPr>
+                <w:rFonts w:ascii="Consolas" w:hAnsi="Consolas" w:cs="Consolas"/>
+                <w:color w:val="808080"/>
+                <w:sz w:val="19"/>
+                <w:szCs w:val="19"/>
+                <w:lang w:val="en-US"/>
+              </w:rPr>
+              <w:t>(</w:t>
+            </w:r>
+            <w:r>
+              <w:rPr>
+                <w:rFonts w:ascii="Consolas" w:hAnsi="Consolas" w:cs="Consolas"/>
+                <w:color w:val="FF00FF"/>
+                <w:sz w:val="19"/>
+                <w:szCs w:val="19"/>
+                <w:lang w:val="en-US"/>
+              </w:rPr>
+              <w:t>@@IDENTITY</w:t>
+            </w:r>
+            <w:r>
+              <w:rPr>
+                <w:rFonts w:ascii="Consolas" w:hAnsi="Consolas" w:cs="Consolas"/>
+                <w:color w:val="808080"/>
+                <w:sz w:val="19"/>
+                <w:szCs w:val="19"/>
+                <w:lang w:val="en-US"/>
+              </w:rPr>
+              <w:t>,</w:t>
+            </w:r>
+            <w:r>
+              <w:rPr>
+                <w:rFonts w:ascii="Consolas" w:hAnsi="Consolas" w:cs="Consolas"/>
+                <w:color w:val="000000"/>
+                <w:sz w:val="19"/>
+                <w:szCs w:val="19"/>
+                <w:lang w:val="en-US"/>
+              </w:rPr>
+              <w:t xml:space="preserve"> 0</w:t>
+            </w:r>
+            <w:r>
+              <w:rPr>
+                <w:rFonts w:ascii="Consolas" w:hAnsi="Consolas" w:cs="Consolas"/>
+                <w:color w:val="808080"/>
+                <w:sz w:val="19"/>
+                <w:szCs w:val="19"/>
+                <w:lang w:val="en-US"/>
+              </w:rPr>
+              <w:t>);</w:t>
+            </w:r>
+          </w:p>
+          <w:p>
+            <w:pPr>
+              <w:autoSpaceDE w:val="0"/>
+              <w:autoSpaceDN w:val="0"/>
+              <w:adjustRightInd w:val="0"/>
+              <w:spacing w:line="240" w:lineRule="auto"/>
+              <w:ind w:firstLine="0"/>
+              <w:jc w:val="left"/>
+              <w:rPr>
+                <w:rFonts w:ascii="Consolas" w:hAnsi="Consolas" w:cs="Consolas"/>
+                <w:color w:val="000000"/>
+                <w:sz w:val="19"/>
+                <w:szCs w:val="19"/>
+                <w:lang w:val="en-US"/>
+              </w:rPr>
+            </w:pPr>
+            <w:r>
+              <w:rPr>
+                <w:rFonts w:ascii="Consolas" w:hAnsi="Consolas" w:cs="Consolas"/>
+                <w:color w:val="000000"/>
+                <w:sz w:val="19"/>
+                <w:szCs w:val="19"/>
+                <w:lang w:val="en-US"/>
+              </w:rPr>
+              <w:tab/>
+            </w:r>
+            <w:r>
+              <w:rPr>
+                <w:rFonts w:ascii="Consolas" w:hAnsi="Consolas" w:cs="Consolas"/>
+                <w:color w:val="000000"/>
+                <w:sz w:val="19"/>
+                <w:szCs w:val="19"/>
+                <w:lang w:val="en-US"/>
+              </w:rPr>
+              <w:tab/>
+            </w:r>
+            <w:r>
+              <w:rPr>
+                <w:rFonts w:ascii="Consolas" w:hAnsi="Consolas" w:cs="Consolas"/>
+                <w:color w:val="000000"/>
+                <w:sz w:val="19"/>
+                <w:szCs w:val="19"/>
+                <w:lang w:val="en-US"/>
+              </w:rPr>
+              <w:tab/>
+            </w:r>
+          </w:p>
+          <w:p>
+            <w:pPr>
+              <w:autoSpaceDE w:val="0"/>
+              <w:autoSpaceDN w:val="0"/>
+              <w:adjustRightInd w:val="0"/>
+              <w:spacing w:line="240" w:lineRule="auto"/>
+              <w:ind w:firstLine="0"/>
+              <w:jc w:val="left"/>
+              <w:rPr>
+                <w:rFonts w:ascii="Consolas" w:hAnsi="Consolas" w:cs="Consolas"/>
+                <w:color w:val="000000"/>
+                <w:sz w:val="19"/>
+                <w:szCs w:val="19"/>
+                <w:lang w:val="en-US"/>
+              </w:rPr>
+            </w:pPr>
+            <w:r>
+              <w:rPr>
+                <w:rFonts w:ascii="Consolas" w:hAnsi="Consolas" w:cs="Consolas"/>
+                <w:color w:val="000000"/>
+                <w:sz w:val="19"/>
+                <w:szCs w:val="19"/>
+                <w:lang w:val="en-US"/>
+              </w:rPr>
+              <w:tab/>
+            </w:r>
+            <w:r>
+              <w:rPr>
+                <w:rFonts w:ascii="Consolas" w:hAnsi="Consolas" w:cs="Consolas"/>
+                <w:color w:val="000000"/>
+                <w:sz w:val="19"/>
+                <w:szCs w:val="19"/>
+                <w:lang w:val="en-US"/>
+              </w:rPr>
+              <w:tab/>
+            </w:r>
+            <w:r>
+              <w:rPr>
+                <w:rFonts w:ascii="Consolas" w:hAnsi="Consolas" w:cs="Consolas"/>
+                <w:color w:val="000000"/>
+                <w:sz w:val="19"/>
+                <w:szCs w:val="19"/>
+                <w:lang w:val="en-US"/>
+              </w:rPr>
+              <w:tab/>
+            </w:r>
+            <w:r>
+              <w:rPr>
+                <w:rFonts w:ascii="Consolas" w:hAnsi="Consolas" w:cs="Consolas"/>
+                <w:color w:val="0000FF"/>
+                <w:sz w:val="19"/>
+                <w:szCs w:val="19"/>
+                <w:lang w:val="en-US"/>
+              </w:rPr>
+              <w:t>COMMIT</w:t>
+            </w:r>
+            <w:r>
+              <w:rPr>
+                <w:rFonts w:ascii="Consolas" w:hAnsi="Consolas" w:cs="Consolas"/>
+                <w:color w:val="000000"/>
+                <w:sz w:val="19"/>
+                <w:szCs w:val="19"/>
+                <w:lang w:val="en-US"/>
+              </w:rPr>
+              <w:t xml:space="preserve"> </w:t>
+            </w:r>
+            <w:r>
+              <w:rPr>
+                <w:rFonts w:ascii="Consolas" w:hAnsi="Consolas" w:cs="Consolas"/>
+                <w:color w:val="0000FF"/>
+                <w:sz w:val="19"/>
+                <w:szCs w:val="19"/>
+                <w:lang w:val="en-US"/>
+              </w:rPr>
+              <w:t>TRANSACTION</w:t>
+            </w:r>
+            <w:r>
+              <w:rPr>
+                <w:rFonts w:ascii="Consolas" w:hAnsi="Consolas" w:cs="Consolas"/>
+                <w:color w:val="808080"/>
+                <w:sz w:val="19"/>
+                <w:szCs w:val="19"/>
+                <w:lang w:val="en-US"/>
+              </w:rPr>
+              <w:t>;</w:t>
+            </w:r>
+          </w:p>
+          <w:p>
+            <w:pPr>
+              <w:autoSpaceDE w:val="0"/>
+              <w:autoSpaceDN w:val="0"/>
+              <w:adjustRightInd w:val="0"/>
+              <w:spacing w:line="240" w:lineRule="auto"/>
+              <w:ind w:firstLine="0"/>
+              <w:jc w:val="left"/>
+              <w:rPr>
+                <w:rFonts w:ascii="Consolas" w:hAnsi="Consolas" w:cs="Consolas"/>
+                <w:color w:val="000000"/>
+                <w:sz w:val="19"/>
+                <w:szCs w:val="19"/>
+                <w:lang w:val="en-US"/>
+              </w:rPr>
+            </w:pPr>
+            <w:r>
+              <w:rPr>
+                <w:rFonts w:ascii="Consolas" w:hAnsi="Consolas" w:cs="Consolas"/>
+                <w:color w:val="000000"/>
+                <w:sz w:val="19"/>
+                <w:szCs w:val="19"/>
+                <w:lang w:val="en-US"/>
+              </w:rPr>
+              <w:tab/>
+            </w:r>
+            <w:r>
+              <w:rPr>
+                <w:rFonts w:ascii="Consolas" w:hAnsi="Consolas" w:cs="Consolas"/>
+                <w:color w:val="000000"/>
+                <w:sz w:val="19"/>
+                <w:szCs w:val="19"/>
+                <w:lang w:val="en-US"/>
+              </w:rPr>
+              <w:tab/>
+            </w:r>
+            <w:r>
+              <w:rPr>
+                <w:rFonts w:ascii="Consolas" w:hAnsi="Consolas" w:cs="Consolas"/>
+                <w:color w:val="0000FF"/>
+                <w:sz w:val="19"/>
+                <w:szCs w:val="19"/>
+                <w:lang w:val="en-US"/>
+              </w:rPr>
+              <w:t>END</w:t>
+            </w:r>
+            <w:r>
+              <w:rPr>
+                <w:rFonts w:ascii="Consolas" w:hAnsi="Consolas" w:cs="Consolas"/>
+                <w:color w:val="000000"/>
+                <w:sz w:val="19"/>
+                <w:szCs w:val="19"/>
+                <w:lang w:val="en-US"/>
+              </w:rPr>
+              <w:t xml:space="preserve"> </w:t>
+            </w:r>
+            <w:r>
+              <w:rPr>
+                <w:rFonts w:ascii="Consolas" w:hAnsi="Consolas" w:cs="Consolas"/>
+                <w:color w:val="0000FF"/>
+                <w:sz w:val="19"/>
+                <w:szCs w:val="19"/>
+                <w:lang w:val="en-US"/>
+              </w:rPr>
+              <w:t>TRY</w:t>
+            </w:r>
+          </w:p>
+          <w:p>
+            <w:pPr>
+              <w:autoSpaceDE w:val="0"/>
+              <w:autoSpaceDN w:val="0"/>
+              <w:adjustRightInd w:val="0"/>
+              <w:spacing w:line="240" w:lineRule="auto"/>
+              <w:ind w:firstLine="0"/>
+              <w:jc w:val="left"/>
+              <w:rPr>
+                <w:rFonts w:ascii="Consolas" w:hAnsi="Consolas" w:cs="Consolas"/>
+                <w:color w:val="000000"/>
+                <w:sz w:val="19"/>
+                <w:szCs w:val="19"/>
+                <w:lang w:val="en-US"/>
+              </w:rPr>
+            </w:pPr>
+            <w:r>
+              <w:rPr>
+                <w:rFonts w:ascii="Consolas" w:hAnsi="Consolas" w:cs="Consolas"/>
+                <w:color w:val="000000"/>
+                <w:sz w:val="19"/>
+                <w:szCs w:val="19"/>
+                <w:lang w:val="en-US"/>
+              </w:rPr>
+              <w:tab/>
+            </w:r>
+            <w:r>
+              <w:rPr>
+                <w:rFonts w:ascii="Consolas" w:hAnsi="Consolas" w:cs="Consolas"/>
+                <w:color w:val="000000"/>
+                <w:sz w:val="19"/>
+                <w:szCs w:val="19"/>
+                <w:lang w:val="en-US"/>
+              </w:rPr>
+              <w:tab/>
+            </w:r>
+            <w:r>
+              <w:rPr>
+                <w:rFonts w:ascii="Consolas" w:hAnsi="Consolas" w:cs="Consolas"/>
+                <w:color w:val="0000FF"/>
+                <w:sz w:val="19"/>
+                <w:szCs w:val="19"/>
+                <w:lang w:val="en-US"/>
+              </w:rPr>
+              <w:t>BEGIN</w:t>
+            </w:r>
+            <w:r>
+              <w:rPr>
+                <w:rFonts w:ascii="Consolas" w:hAnsi="Consolas" w:cs="Consolas"/>
+                <w:color w:val="000000"/>
+                <w:sz w:val="19"/>
+                <w:szCs w:val="19"/>
+                <w:lang w:val="en-US"/>
+              </w:rPr>
+              <w:t xml:space="preserve"> </w:t>
+            </w:r>
+            <w:r>
+              <w:rPr>
+                <w:rFonts w:ascii="Consolas" w:hAnsi="Consolas" w:cs="Consolas"/>
+                <w:color w:val="0000FF"/>
+                <w:sz w:val="19"/>
+                <w:szCs w:val="19"/>
+                <w:lang w:val="en-US"/>
+              </w:rPr>
+              <w:t>CATCH</w:t>
+            </w:r>
+          </w:p>
+          <w:p>
+            <w:pPr>
+              <w:autoSpaceDE w:val="0"/>
+              <w:autoSpaceDN w:val="0"/>
+              <w:adjustRightInd w:val="0"/>
+              <w:spacing w:line="240" w:lineRule="auto"/>
+              <w:ind w:firstLine="0"/>
+              <w:jc w:val="left"/>
+              <w:rPr>
+                <w:rFonts w:ascii="Consolas" w:hAnsi="Consolas" w:cs="Consolas"/>
+                <w:color w:val="000000"/>
+                <w:sz w:val="19"/>
+                <w:szCs w:val="19"/>
+                <w:lang w:val="en-US"/>
+              </w:rPr>
+            </w:pPr>
+            <w:r>
+              <w:rPr>
+                <w:rFonts w:ascii="Consolas" w:hAnsi="Consolas" w:cs="Consolas"/>
+                <w:color w:val="000000"/>
+                <w:sz w:val="19"/>
+                <w:szCs w:val="19"/>
+                <w:lang w:val="en-US"/>
+              </w:rPr>
+              <w:lastRenderedPageBreak/>
+              <w:tab/>
+            </w:r>
+            <w:r>
+              <w:rPr>
+                <w:rFonts w:ascii="Consolas" w:hAnsi="Consolas" w:cs="Consolas"/>
+                <w:color w:val="000000"/>
+                <w:sz w:val="19"/>
+                <w:szCs w:val="19"/>
+                <w:lang w:val="en-US"/>
+              </w:rPr>
+              <w:tab/>
+            </w:r>
+            <w:r>
+              <w:rPr>
+                <w:rFonts w:ascii="Consolas" w:hAnsi="Consolas" w:cs="Consolas"/>
+                <w:color w:val="000000"/>
+                <w:sz w:val="19"/>
+                <w:szCs w:val="19"/>
+                <w:lang w:val="en-US"/>
+              </w:rPr>
+              <w:tab/>
+            </w:r>
+            <w:r>
+              <w:rPr>
+                <w:rFonts w:ascii="Consolas" w:hAnsi="Consolas" w:cs="Consolas"/>
+                <w:color w:val="0000FF"/>
+                <w:sz w:val="19"/>
+                <w:szCs w:val="19"/>
+                <w:lang w:val="en-US"/>
+              </w:rPr>
+              <w:t>ROLLBACK</w:t>
+            </w:r>
+            <w:r>
+              <w:rPr>
+                <w:rFonts w:ascii="Consolas" w:hAnsi="Consolas" w:cs="Consolas"/>
+                <w:color w:val="000000"/>
+                <w:sz w:val="19"/>
+                <w:szCs w:val="19"/>
+                <w:lang w:val="en-US"/>
+              </w:rPr>
+              <w:t xml:space="preserve"> </w:t>
+            </w:r>
+            <w:r>
+              <w:rPr>
+                <w:rFonts w:ascii="Consolas" w:hAnsi="Consolas" w:cs="Consolas"/>
+                <w:color w:val="0000FF"/>
+                <w:sz w:val="19"/>
+                <w:szCs w:val="19"/>
+                <w:lang w:val="en-US"/>
+              </w:rPr>
+              <w:t>TRANSACTION</w:t>
+            </w:r>
+            <w:r>
+              <w:rPr>
+                <w:rFonts w:ascii="Consolas" w:hAnsi="Consolas" w:cs="Consolas"/>
+                <w:color w:val="808080"/>
+                <w:sz w:val="19"/>
+                <w:szCs w:val="19"/>
+                <w:lang w:val="en-US"/>
+              </w:rPr>
+              <w:t>;</w:t>
+            </w:r>
+          </w:p>
+          <w:p>
+            <w:pPr>
+              <w:autoSpaceDE w:val="0"/>
+              <w:autoSpaceDN w:val="0"/>
+              <w:adjustRightInd w:val="0"/>
+              <w:spacing w:line="240" w:lineRule="auto"/>
+              <w:ind w:firstLine="0"/>
+              <w:jc w:val="left"/>
+              <w:rPr>
+                <w:rFonts w:ascii="Consolas" w:hAnsi="Consolas" w:cs="Consolas"/>
+                <w:color w:val="000000"/>
+                <w:sz w:val="19"/>
+                <w:szCs w:val="19"/>
+                <w:lang w:val="en-US"/>
+              </w:rPr>
+            </w:pPr>
+            <w:r>
+              <w:rPr>
+                <w:rFonts w:ascii="Consolas" w:hAnsi="Consolas" w:cs="Consolas"/>
+                <w:color w:val="000000"/>
+                <w:sz w:val="19"/>
+                <w:szCs w:val="19"/>
+                <w:lang w:val="en-US"/>
+              </w:rPr>
+              <w:tab/>
+            </w:r>
+            <w:r>
+              <w:rPr>
+                <w:rFonts w:ascii="Consolas" w:hAnsi="Consolas" w:cs="Consolas"/>
+                <w:color w:val="000000"/>
+                <w:sz w:val="19"/>
+                <w:szCs w:val="19"/>
+                <w:lang w:val="en-US"/>
+              </w:rPr>
+              <w:tab/>
+            </w:r>
+            <w:r>
+              <w:rPr>
+                <w:rFonts w:ascii="Consolas" w:hAnsi="Consolas" w:cs="Consolas"/>
+                <w:color w:val="000000"/>
+                <w:sz w:val="19"/>
+                <w:szCs w:val="19"/>
+                <w:lang w:val="en-US"/>
+              </w:rPr>
+              <w:tab/>
+            </w:r>
+            <w:r>
+              <w:rPr>
+                <w:rFonts w:ascii="Consolas" w:hAnsi="Consolas" w:cs="Consolas"/>
+                <w:color w:val="0000FF"/>
+                <w:sz w:val="19"/>
+                <w:szCs w:val="19"/>
+                <w:lang w:val="en-US"/>
+              </w:rPr>
+              <w:t>PRINT</w:t>
+            </w:r>
+            <w:r>
+              <w:rPr>
+                <w:rFonts w:ascii="Consolas" w:hAnsi="Consolas" w:cs="Consolas"/>
+                <w:color w:val="000000"/>
+                <w:sz w:val="19"/>
+                <w:szCs w:val="19"/>
+                <w:lang w:val="en-US"/>
+              </w:rPr>
+              <w:t xml:space="preserve"> </w:t>
+            </w:r>
+            <w:r>
+              <w:rPr>
+                <w:rFonts w:ascii="Consolas" w:hAnsi="Consolas" w:cs="Consolas"/>
+                <w:color w:val="FF00FF"/>
+                <w:sz w:val="19"/>
+                <w:szCs w:val="19"/>
+                <w:lang w:val="en-US"/>
+              </w:rPr>
+              <w:t>ERROR_MESSAGE</w:t>
+            </w:r>
+            <w:r>
+              <w:rPr>
+                <w:rFonts w:ascii="Consolas" w:hAnsi="Consolas" w:cs="Consolas"/>
+                <w:color w:val="808080"/>
+                <w:sz w:val="19"/>
+                <w:szCs w:val="19"/>
+                <w:lang w:val="en-US"/>
+              </w:rPr>
+              <w:t>();</w:t>
+            </w:r>
+          </w:p>
+          <w:p>
+            <w:pPr>
               <w:widowControl w:val="0"/>
               <w:pBdr>
                 <w:top w:val="nil"/>
@@ -1180,561 +4491,58 @@
               <w:rPr>
                 <w:rFonts w:ascii="Consolas" w:eastAsia="Consolas" w:hAnsi="Consolas" w:cs="Consolas"/>
                 <w:highlight w:val="white"/>
+                <w:lang w:val="en-US"/>
               </w:rPr>
             </w:pPr>
             <w:r>
               <w:rPr>
-                <w:rFonts w:ascii="Consolas" w:eastAsia="Consolas" w:hAnsi="Consolas" w:cs="Consolas"/>
-                <w:color w:val="AA0D91"/>
-                <w:highlight w:val="white"/>
-              </w:rPr>
-              <w:t>CREATE</w:t>
-            </w:r>
-            <w:r>
-              <w:rPr>
-                <w:rFonts w:ascii="Consolas" w:eastAsia="Consolas" w:hAnsi="Consolas" w:cs="Consolas"/>
-                <w:color w:val="000000"/>
-                <w:highlight w:val="white"/>
+                <w:rFonts w:ascii="Consolas" w:hAnsi="Consolas" w:cs="Consolas"/>
+                <w:color w:val="000000"/>
+                <w:sz w:val="19"/>
+                <w:szCs w:val="19"/>
+                <w:lang w:val="en-US"/>
+              </w:rPr>
+              <w:tab/>
+            </w:r>
+            <w:r>
+              <w:rPr>
+                <w:rFonts w:ascii="Consolas" w:hAnsi="Consolas" w:cs="Consolas"/>
+                <w:color w:val="000000"/>
+                <w:sz w:val="19"/>
+                <w:szCs w:val="19"/>
+                <w:lang w:val="en-US"/>
+              </w:rPr>
+              <w:tab/>
+            </w:r>
+            <w:r>
+              <w:rPr>
+                <w:rFonts w:ascii="Consolas" w:hAnsi="Consolas" w:cs="Consolas"/>
+                <w:color w:val="0000FF"/>
+                <w:sz w:val="19"/>
+                <w:szCs w:val="19"/>
+                <w:lang w:val="es-AR"/>
+              </w:rPr>
+              <w:t>END</w:t>
+            </w:r>
+            <w:r>
+              <w:rPr>
+                <w:rFonts w:ascii="Consolas" w:hAnsi="Consolas" w:cs="Consolas"/>
+                <w:color w:val="000000"/>
+                <w:sz w:val="19"/>
+                <w:szCs w:val="19"/>
+                <w:lang w:val="es-AR"/>
               </w:rPr>
               <w:t xml:space="preserve"> </w:t>
             </w:r>
             <w:r>
               <w:rPr>
-                <w:rFonts w:ascii="Consolas" w:eastAsia="Consolas" w:hAnsi="Consolas" w:cs="Consolas"/>
-                <w:color w:val="AA0D91"/>
-                <w:highlight w:val="white"/>
-              </w:rPr>
-              <w:t>PROCEDURE</w:t>
-            </w:r>
-            <w:r>
-              <w:rPr>
-                <w:rFonts w:ascii="Consolas" w:eastAsia="Consolas" w:hAnsi="Consolas" w:cs="Consolas"/>
-                <w:color w:val="000000"/>
-                <w:highlight w:val="white"/>
-              </w:rPr>
-              <w:t xml:space="preserve"> SP_NuevoEmpleado</w:t>
-            </w:r>
-            <w:r>
-              <w:rPr>
-                <w:rFonts w:ascii="Consolas" w:eastAsia="Consolas" w:hAnsi="Consolas" w:cs="Consolas"/>
-                <w:color w:val="000000"/>
-                <w:highlight w:val="white"/>
-              </w:rPr>
-              <w:br/>
-            </w:r>
-            <w:r>
-              <w:rPr>
-                <w:rFonts w:ascii="Consolas" w:eastAsia="Consolas" w:hAnsi="Consolas" w:cs="Consolas"/>
-                <w:color w:val="000000"/>
-                <w:highlight w:val="white"/>
-              </w:rPr>
-              <w:tab/>
-              <w:t xml:space="preserve">@IDArea </w:t>
-            </w:r>
-            <w:r>
-              <w:rPr>
-                <w:rFonts w:ascii="Consolas" w:eastAsia="Consolas" w:hAnsi="Consolas" w:cs="Consolas"/>
-                <w:color w:val="5C2699"/>
-                <w:highlight w:val="white"/>
-              </w:rPr>
-              <w:t>INT</w:t>
-            </w:r>
-            <w:r>
-              <w:rPr>
-                <w:rFonts w:ascii="Consolas" w:eastAsia="Consolas" w:hAnsi="Consolas" w:cs="Consolas"/>
-                <w:color w:val="000000"/>
-                <w:highlight w:val="white"/>
-              </w:rPr>
-              <w:t>,</w:t>
-            </w:r>
-            <w:r>
-              <w:rPr>
-                <w:rFonts w:ascii="Consolas" w:eastAsia="Consolas" w:hAnsi="Consolas" w:cs="Consolas"/>
-                <w:color w:val="000000"/>
-                <w:highlight w:val="white"/>
-              </w:rPr>
-              <w:br/>
-            </w:r>
-            <w:r>
-              <w:rPr>
-                <w:rFonts w:ascii="Consolas" w:eastAsia="Consolas" w:hAnsi="Consolas" w:cs="Consolas"/>
-                <w:color w:val="000000"/>
-                <w:highlight w:val="white"/>
-              </w:rPr>
-              <w:tab/>
-              <w:t xml:space="preserve">@Apellidos </w:t>
-            </w:r>
-            <w:r>
-              <w:rPr>
-                <w:rFonts w:ascii="Consolas" w:eastAsia="Consolas" w:hAnsi="Consolas" w:cs="Consolas"/>
-                <w:color w:val="AA0D91"/>
-                <w:highlight w:val="white"/>
-              </w:rPr>
-              <w:t>NVARCHAR</w:t>
-            </w:r>
-            <w:r>
-              <w:rPr>
-                <w:rFonts w:ascii="Consolas" w:eastAsia="Consolas" w:hAnsi="Consolas" w:cs="Consolas"/>
-                <w:color w:val="000000"/>
-                <w:highlight w:val="white"/>
-              </w:rPr>
-              <w:t>(</w:t>
-            </w:r>
-            <w:r>
-              <w:rPr>
-                <w:rFonts w:ascii="Consolas" w:eastAsia="Consolas" w:hAnsi="Consolas" w:cs="Consolas"/>
-                <w:color w:val="1C00CF"/>
-                <w:highlight w:val="white"/>
-              </w:rPr>
-              <w:t>100</w:t>
-            </w:r>
-            <w:r>
-              <w:rPr>
-                <w:rFonts w:ascii="Consolas" w:eastAsia="Consolas" w:hAnsi="Consolas" w:cs="Consolas"/>
-                <w:color w:val="000000"/>
-                <w:highlight w:val="white"/>
-              </w:rPr>
-              <w:t>),</w:t>
-            </w:r>
-            <w:r>
-              <w:rPr>
-                <w:rFonts w:ascii="Consolas" w:eastAsia="Consolas" w:hAnsi="Consolas" w:cs="Consolas"/>
-                <w:color w:val="000000"/>
-                <w:highlight w:val="white"/>
-              </w:rPr>
-              <w:br/>
-            </w:r>
-            <w:r>
-              <w:rPr>
-                <w:rFonts w:ascii="Consolas" w:eastAsia="Consolas" w:hAnsi="Consolas" w:cs="Consolas"/>
-                <w:color w:val="000000"/>
-                <w:highlight w:val="white"/>
-              </w:rPr>
-              <w:tab/>
-              <w:t xml:space="preserve">@Nombres </w:t>
-            </w:r>
-            <w:r>
-              <w:rPr>
-                <w:rFonts w:ascii="Consolas" w:eastAsia="Consolas" w:hAnsi="Consolas" w:cs="Consolas"/>
-                <w:color w:val="AA0D91"/>
-                <w:highlight w:val="white"/>
-              </w:rPr>
-              <w:t>NVARCHAR</w:t>
-            </w:r>
-            <w:r>
-              <w:rPr>
-                <w:rFonts w:ascii="Consolas" w:eastAsia="Consolas" w:hAnsi="Consolas" w:cs="Consolas"/>
-                <w:color w:val="000000"/>
-                <w:highlight w:val="white"/>
-              </w:rPr>
-              <w:t>(</w:t>
-            </w:r>
-            <w:r>
-              <w:rPr>
-                <w:rFonts w:ascii="Consolas" w:eastAsia="Consolas" w:hAnsi="Consolas" w:cs="Consolas"/>
-                <w:color w:val="1C00CF"/>
-                <w:highlight w:val="white"/>
-              </w:rPr>
-              <w:t>100</w:t>
-            </w:r>
-            <w:r>
-              <w:rPr>
-                <w:rFonts w:ascii="Consolas" w:eastAsia="Consolas" w:hAnsi="Consolas" w:cs="Consolas"/>
-                <w:color w:val="000000"/>
-                <w:highlight w:val="white"/>
-              </w:rPr>
-              <w:t>),</w:t>
-            </w:r>
-            <w:r>
-              <w:rPr>
-                <w:rFonts w:ascii="Consolas" w:eastAsia="Consolas" w:hAnsi="Consolas" w:cs="Consolas"/>
-                <w:color w:val="000000"/>
-                <w:highlight w:val="white"/>
-              </w:rPr>
-              <w:br/>
-            </w:r>
-            <w:r>
-              <w:rPr>
-                <w:rFonts w:ascii="Consolas" w:eastAsia="Consolas" w:hAnsi="Consolas" w:cs="Consolas"/>
-                <w:color w:val="000000"/>
-                <w:highlight w:val="white"/>
-              </w:rPr>
-              <w:tab/>
-              <w:t xml:space="preserve">@Email </w:t>
-            </w:r>
-            <w:r>
-              <w:rPr>
-                <w:rFonts w:ascii="Consolas" w:eastAsia="Consolas" w:hAnsi="Consolas" w:cs="Consolas"/>
-                <w:color w:val="AA0D91"/>
-                <w:highlight w:val="white"/>
-              </w:rPr>
-              <w:t>NVARCHAR</w:t>
-            </w:r>
-            <w:r>
-              <w:rPr>
-                <w:rFonts w:ascii="Consolas" w:eastAsia="Consolas" w:hAnsi="Consolas" w:cs="Consolas"/>
-                <w:color w:val="000000"/>
-                <w:highlight w:val="white"/>
-              </w:rPr>
-              <w:t>(</w:t>
-            </w:r>
-            <w:r>
-              <w:rPr>
-                <w:rFonts w:ascii="Consolas" w:eastAsia="Consolas" w:hAnsi="Consolas" w:cs="Consolas"/>
-                <w:color w:val="1C00CF"/>
-                <w:highlight w:val="white"/>
-              </w:rPr>
-              <w:t>100</w:t>
-            </w:r>
-            <w:r>
-              <w:rPr>
-                <w:rFonts w:ascii="Consolas" w:eastAsia="Consolas" w:hAnsi="Consolas" w:cs="Consolas"/>
-                <w:color w:val="000000"/>
-                <w:highlight w:val="white"/>
-              </w:rPr>
-              <w:t>),</w:t>
-            </w:r>
-            <w:r>
-              <w:rPr>
-                <w:rFonts w:ascii="Consolas" w:eastAsia="Consolas" w:hAnsi="Consolas" w:cs="Consolas"/>
-                <w:color w:val="000000"/>
-                <w:highlight w:val="white"/>
-              </w:rPr>
-              <w:br/>
-            </w:r>
-            <w:r>
-              <w:rPr>
-                <w:rFonts w:ascii="Consolas" w:eastAsia="Consolas" w:hAnsi="Consolas" w:cs="Consolas"/>
-                <w:color w:val="000000"/>
-                <w:highlight w:val="white"/>
-              </w:rPr>
-              <w:tab/>
-              <w:t xml:space="preserve">@Telefono </w:t>
-            </w:r>
-            <w:r>
-              <w:rPr>
-                <w:rFonts w:ascii="Consolas" w:eastAsia="Consolas" w:hAnsi="Consolas" w:cs="Consolas"/>
-                <w:color w:val="AA0D91"/>
-                <w:highlight w:val="white"/>
-              </w:rPr>
-              <w:t>NVARCHAR</w:t>
-            </w:r>
-            <w:r>
-              <w:rPr>
-                <w:rFonts w:ascii="Consolas" w:eastAsia="Consolas" w:hAnsi="Consolas" w:cs="Consolas"/>
-                <w:color w:val="000000"/>
-                <w:highlight w:val="white"/>
-              </w:rPr>
-              <w:t>(</w:t>
-            </w:r>
-            <w:r>
-              <w:rPr>
-                <w:rFonts w:ascii="Consolas" w:eastAsia="Consolas" w:hAnsi="Consolas" w:cs="Consolas"/>
-                <w:color w:val="1C00CF"/>
-                <w:highlight w:val="white"/>
-              </w:rPr>
-              <w:t>20</w:t>
-            </w:r>
-            <w:r>
-              <w:rPr>
-                <w:rFonts w:ascii="Consolas" w:eastAsia="Consolas" w:hAnsi="Consolas" w:cs="Consolas"/>
-                <w:color w:val="000000"/>
-                <w:highlight w:val="white"/>
-              </w:rPr>
-              <w:t>),</w:t>
-            </w:r>
-            <w:r>
-              <w:rPr>
-                <w:rFonts w:ascii="Consolas" w:eastAsia="Consolas" w:hAnsi="Consolas" w:cs="Consolas"/>
-                <w:color w:val="000000"/>
-                <w:highlight w:val="white"/>
-              </w:rPr>
-              <w:br/>
-            </w:r>
-            <w:r>
-              <w:rPr>
-                <w:rFonts w:ascii="Consolas" w:eastAsia="Consolas" w:hAnsi="Consolas" w:cs="Consolas"/>
-                <w:color w:val="000000"/>
-                <w:highlight w:val="white"/>
-              </w:rPr>
-              <w:tab/>
-              <w:t xml:space="preserve">@Celular </w:t>
-            </w:r>
-            <w:r>
-              <w:rPr>
-                <w:rFonts w:ascii="Consolas" w:eastAsia="Consolas" w:hAnsi="Consolas" w:cs="Consolas"/>
-                <w:color w:val="AA0D91"/>
-                <w:highlight w:val="white"/>
-              </w:rPr>
-              <w:t>NVARCHAR</w:t>
-            </w:r>
-            <w:r>
-              <w:rPr>
-                <w:rFonts w:ascii="Consolas" w:eastAsia="Consolas" w:hAnsi="Consolas" w:cs="Consolas"/>
-                <w:color w:val="000000"/>
-                <w:highlight w:val="white"/>
-              </w:rPr>
-              <w:t>(</w:t>
-            </w:r>
-            <w:r>
-              <w:rPr>
-                <w:rFonts w:ascii="Consolas" w:eastAsia="Consolas" w:hAnsi="Consolas" w:cs="Consolas"/>
-                <w:color w:val="1C00CF"/>
-                <w:highlight w:val="white"/>
-              </w:rPr>
-              <w:t>20</w:t>
-            </w:r>
-            <w:r>
-              <w:rPr>
-                <w:rFonts w:ascii="Consolas" w:eastAsia="Consolas" w:hAnsi="Consolas" w:cs="Consolas"/>
-                <w:color w:val="000000"/>
-                <w:highlight w:val="white"/>
-              </w:rPr>
-              <w:t>),</w:t>
-            </w:r>
-            <w:r>
-              <w:rPr>
-                <w:rFonts w:ascii="Consolas" w:eastAsia="Consolas" w:hAnsi="Consolas" w:cs="Consolas"/>
-                <w:color w:val="000000"/>
-                <w:highlight w:val="white"/>
-              </w:rPr>
-              <w:br/>
-            </w:r>
-            <w:r>
-              <w:rPr>
-                <w:rFonts w:ascii="Consolas" w:eastAsia="Consolas" w:hAnsi="Consolas" w:cs="Consolas"/>
-                <w:color w:val="000000"/>
-                <w:highlight w:val="white"/>
-              </w:rPr>
-              <w:tab/>
-              <w:t xml:space="preserve">@FechaNacimiento </w:t>
-            </w:r>
-            <w:r>
-              <w:rPr>
-                <w:rFonts w:ascii="Consolas" w:eastAsia="Consolas" w:hAnsi="Consolas" w:cs="Consolas"/>
-                <w:color w:val="5C2699"/>
-                <w:highlight w:val="white"/>
-              </w:rPr>
-              <w:t>DATE</w:t>
-            </w:r>
-            <w:r>
-              <w:rPr>
-                <w:rFonts w:ascii="Consolas" w:eastAsia="Consolas" w:hAnsi="Consolas" w:cs="Consolas"/>
-                <w:color w:val="000000"/>
-                <w:highlight w:val="white"/>
-              </w:rPr>
-              <w:t>,</w:t>
-            </w:r>
-            <w:r>
-              <w:rPr>
-                <w:rFonts w:ascii="Consolas" w:eastAsia="Consolas" w:hAnsi="Consolas" w:cs="Consolas"/>
-                <w:color w:val="000000"/>
-                <w:highlight w:val="white"/>
-              </w:rPr>
-              <w:br/>
-            </w:r>
-            <w:r>
-              <w:rPr>
-                <w:rFonts w:ascii="Consolas" w:eastAsia="Consolas" w:hAnsi="Consolas" w:cs="Consolas"/>
-                <w:color w:val="000000"/>
-                <w:highlight w:val="white"/>
-              </w:rPr>
-              <w:tab/>
-              <w:t xml:space="preserve">@FechaIngreso </w:t>
-            </w:r>
-            <w:r>
-              <w:rPr>
-                <w:rFonts w:ascii="Consolas" w:eastAsia="Consolas" w:hAnsi="Consolas" w:cs="Consolas"/>
-                <w:color w:val="5C2699"/>
-                <w:highlight w:val="white"/>
-              </w:rPr>
-              <w:t>DATE</w:t>
-            </w:r>
-            <w:r>
-              <w:rPr>
-                <w:rFonts w:ascii="Consolas" w:eastAsia="Consolas" w:hAnsi="Consolas" w:cs="Consolas"/>
-                <w:color w:val="000000"/>
-                <w:highlight w:val="white"/>
-              </w:rPr>
-              <w:t>,</w:t>
-            </w:r>
-            <w:r>
-              <w:rPr>
-                <w:rFonts w:ascii="Consolas" w:eastAsia="Consolas" w:hAnsi="Consolas" w:cs="Consolas"/>
-                <w:color w:val="000000"/>
-                <w:highlight w:val="white"/>
-              </w:rPr>
-              <w:br/>
-            </w:r>
-            <w:r>
-              <w:rPr>
-                <w:rFonts w:ascii="Consolas" w:eastAsia="Consolas" w:hAnsi="Consolas" w:cs="Consolas"/>
-                <w:color w:val="000000"/>
-                <w:highlight w:val="white"/>
-              </w:rPr>
-              <w:tab/>
-              <w:t xml:space="preserve">@CantidadDiasLibres </w:t>
-            </w:r>
-            <w:r>
-              <w:rPr>
-                <w:rFonts w:ascii="Consolas" w:eastAsia="Consolas" w:hAnsi="Consolas" w:cs="Consolas"/>
-                <w:color w:val="5C2699"/>
-                <w:highlight w:val="white"/>
-              </w:rPr>
-              <w:t>INT</w:t>
-            </w:r>
-            <w:r>
-              <w:rPr>
-                <w:rFonts w:ascii="Consolas" w:eastAsia="Consolas" w:hAnsi="Consolas" w:cs="Consolas"/>
-                <w:color w:val="000000"/>
-                <w:highlight w:val="white"/>
-              </w:rPr>
-              <w:t>,</w:t>
-            </w:r>
-            <w:r>
-              <w:rPr>
-                <w:rFonts w:ascii="Consolas" w:eastAsia="Consolas" w:hAnsi="Consolas" w:cs="Consolas"/>
-                <w:color w:val="000000"/>
-                <w:highlight w:val="white"/>
-              </w:rPr>
-              <w:br/>
-            </w:r>
-            <w:r>
-              <w:rPr>
-                <w:rFonts w:ascii="Consolas" w:eastAsia="Consolas" w:hAnsi="Consolas" w:cs="Consolas"/>
-                <w:color w:val="000000"/>
-                <w:highlight w:val="white"/>
-              </w:rPr>
-              <w:tab/>
-              <w:t xml:space="preserve">@Sueldo </w:t>
-            </w:r>
-            <w:r>
-              <w:rPr>
-                <w:rFonts w:ascii="Consolas" w:eastAsia="Consolas" w:hAnsi="Consolas" w:cs="Consolas"/>
-                <w:color w:val="5C2699"/>
-                <w:highlight w:val="white"/>
-              </w:rPr>
-              <w:t>DECIMAL</w:t>
-            </w:r>
-            <w:r>
-              <w:rPr>
-                <w:rFonts w:ascii="Consolas" w:eastAsia="Consolas" w:hAnsi="Consolas" w:cs="Consolas"/>
-                <w:color w:val="000000"/>
-                <w:highlight w:val="white"/>
-              </w:rPr>
-              <w:t>(</w:t>
-            </w:r>
-            <w:r>
-              <w:rPr>
-                <w:rFonts w:ascii="Consolas" w:eastAsia="Consolas" w:hAnsi="Consolas" w:cs="Consolas"/>
-                <w:color w:val="1C00CF"/>
-                <w:highlight w:val="white"/>
-              </w:rPr>
-              <w:t>10</w:t>
-            </w:r>
-            <w:r>
-              <w:rPr>
-                <w:rFonts w:ascii="Consolas" w:eastAsia="Consolas" w:hAnsi="Consolas" w:cs="Consolas"/>
-                <w:color w:val="000000"/>
-                <w:highlight w:val="white"/>
-              </w:rPr>
-              <w:t>,</w:t>
-            </w:r>
-            <w:r>
-              <w:rPr>
-                <w:rFonts w:ascii="Consolas" w:eastAsia="Consolas" w:hAnsi="Consolas" w:cs="Consolas"/>
-                <w:color w:val="1C00CF"/>
-                <w:highlight w:val="white"/>
-              </w:rPr>
-              <w:t>2</w:t>
-            </w:r>
-            <w:r>
-              <w:rPr>
-                <w:rFonts w:ascii="Consolas" w:eastAsia="Consolas" w:hAnsi="Consolas" w:cs="Consolas"/>
-                <w:color w:val="000000"/>
-                <w:highlight w:val="white"/>
-              </w:rPr>
-              <w:t>)</w:t>
-            </w:r>
-            <w:r>
-              <w:rPr>
-                <w:rFonts w:ascii="Consolas" w:eastAsia="Consolas" w:hAnsi="Consolas" w:cs="Consolas"/>
-                <w:color w:val="000000"/>
-                <w:highlight w:val="white"/>
-              </w:rPr>
-              <w:br/>
-            </w:r>
-            <w:r>
-              <w:rPr>
-                <w:rFonts w:ascii="Consolas" w:eastAsia="Consolas" w:hAnsi="Consolas" w:cs="Consolas"/>
-                <w:color w:val="AA0D91"/>
-                <w:highlight w:val="white"/>
-              </w:rPr>
-              <w:t>AS</w:t>
-            </w:r>
-            <w:r>
-              <w:rPr>
-                <w:rFonts w:ascii="Consolas" w:eastAsia="Consolas" w:hAnsi="Consolas" w:cs="Consolas"/>
-                <w:color w:val="000000"/>
-                <w:highlight w:val="white"/>
-              </w:rPr>
-              <w:br/>
-            </w:r>
-            <w:r>
-              <w:rPr>
-                <w:rFonts w:ascii="Consolas" w:eastAsia="Consolas" w:hAnsi="Consolas" w:cs="Consolas"/>
-                <w:color w:val="AA0D91"/>
-                <w:highlight w:val="white"/>
-              </w:rPr>
-              <w:t>BEGIN</w:t>
-            </w:r>
-            <w:r>
-              <w:rPr>
-                <w:rFonts w:ascii="Consolas" w:eastAsia="Consolas" w:hAnsi="Consolas" w:cs="Consolas"/>
-                <w:color w:val="000000"/>
-                <w:highlight w:val="white"/>
-              </w:rPr>
-              <w:br/>
-            </w:r>
-            <w:r>
-              <w:rPr>
-                <w:rFonts w:ascii="Consolas" w:eastAsia="Consolas" w:hAnsi="Consolas" w:cs="Consolas"/>
-                <w:color w:val="000000"/>
-                <w:highlight w:val="white"/>
-              </w:rPr>
-              <w:tab/>
-            </w:r>
-            <w:r>
-              <w:rPr>
-                <w:rFonts w:ascii="Consolas" w:eastAsia="Consolas" w:hAnsi="Consolas" w:cs="Consolas"/>
-                <w:color w:val="006A00"/>
-                <w:highlight w:val="white"/>
-              </w:rPr>
-              <w:t>--Lógica completa del script para crear un nuevo empleado utilizando un bloque try-catch para personalizar los errores que pueden generarse.</w:t>
-            </w:r>
-            <w:r>
-              <w:rPr>
-                <w:rFonts w:ascii="Consolas" w:eastAsia="Consolas" w:hAnsi="Consolas" w:cs="Consolas"/>
-                <w:color w:val="000000"/>
-                <w:highlight w:val="white"/>
-              </w:rPr>
-              <w:br/>
-            </w:r>
-            <w:r>
-              <w:rPr>
-                <w:rFonts w:ascii="Consolas" w:eastAsia="Consolas" w:hAnsi="Consolas" w:cs="Consolas"/>
-                <w:color w:val="AA0D91"/>
-                <w:highlight w:val="white"/>
-              </w:rPr>
-              <w:t>END</w:t>
-            </w:r>
-            <w:r>
-              <w:rPr>
-                <w:rFonts w:ascii="Consolas" w:eastAsia="Consolas" w:hAnsi="Consolas" w:cs="Consolas"/>
-                <w:color w:val="000000"/>
-                <w:highlight w:val="white"/>
-              </w:rPr>
-              <w:t>;</w:t>
+                <w:rFonts w:ascii="Consolas" w:hAnsi="Consolas" w:cs="Consolas"/>
+                <w:color w:val="0000FF"/>
+                <w:sz w:val="19"/>
+                <w:szCs w:val="19"/>
+                <w:lang w:val="es-AR"/>
+              </w:rPr>
+              <w:t>CATCH</w:t>
             </w:r>
           </w:p>
         </w:tc>
@@ -1748,6 +4556,7 @@
           <w:b/>
           <w:sz w:val="28"/>
           <w:szCs w:val="28"/>
+          <w:lang w:val="en-US"/>
         </w:rPr>
       </w:pPr>
     </w:p>
@@ -1755,36 +4564,36 @@
       <w:pPr>
         <w:pStyle w:val="Ttulo3"/>
       </w:pPr>
-      <w:bookmarkStart w:id="9" w:name="_egh89jb8cj62" w:colFirst="0" w:colLast="0"/>
+      <w:bookmarkStart w:id="7" w:name="_egh89jb8cj62" w:colFirst="0" w:colLast="0"/>
+      <w:bookmarkEnd w:id="7"/>
+      <w:r>
+        <w:t>Procedimiento Almacenado 2</w:t>
+      </w:r>
+    </w:p>
+    <w:p>
+      <w:pPr>
+        <w:ind w:firstLine="0"/>
+      </w:pPr>
+      <w:r>
+        <w:t>Aquí se explica el propósito del Procedimiento Almacenado 2 de la base de datos.</w:t>
+      </w:r>
+    </w:p>
+    <w:p>
+      <w:pPr>
+        <w:pStyle w:val="Ttulo3"/>
+      </w:pPr>
+      <w:bookmarkStart w:id="8" w:name="_jitetwhz643n" w:colFirst="0" w:colLast="0"/>
+      <w:bookmarkEnd w:id="8"/>
+      <w:r>
+        <w:br w:type="page"/>
+      </w:r>
+    </w:p>
+    <w:p>
+      <w:pPr>
+        <w:pStyle w:val="Ttulo3"/>
+      </w:pPr>
+      <w:bookmarkStart w:id="9" w:name="_ubxltg94wk7m" w:colFirst="0" w:colLast="0"/>
       <w:bookmarkEnd w:id="9"/>
-      <w:r>
-        <w:t>Procedimiento Almacenado 2</w:t>
-      </w:r>
-    </w:p>
-    <w:p>
-      <w:pPr>
-        <w:ind w:firstLine="0"/>
-      </w:pPr>
-      <w:r>
-        <w:t>Aquí se explica el propósito del Procedimiento Almacenado 2 de la base de datos.</w:t>
-      </w:r>
-    </w:p>
-    <w:p>
-      <w:pPr>
-        <w:pStyle w:val="Ttulo3"/>
-      </w:pPr>
-      <w:bookmarkStart w:id="10" w:name="_jitetwhz643n" w:colFirst="0" w:colLast="0"/>
-      <w:bookmarkEnd w:id="10"/>
-      <w:r>
-        <w:br w:type="page"/>
-      </w:r>
-    </w:p>
-    <w:p>
-      <w:pPr>
-        <w:pStyle w:val="Ttulo3"/>
-      </w:pPr>
-      <w:bookmarkStart w:id="11" w:name="_ubxltg94wk7m" w:colFirst="0" w:colLast="0"/>
-      <w:bookmarkEnd w:id="11"/>
       <w:r>
         <w:lastRenderedPageBreak/>
         <w:t>Trigger 1</w:t>
@@ -2240,8 +5049,8 @@
       <w:pPr>
         <w:pStyle w:val="Ttulo3"/>
       </w:pPr>
-      <w:bookmarkStart w:id="12" w:name="_m4dqyhkjo9dy" w:colFirst="0" w:colLast="0"/>
-      <w:bookmarkEnd w:id="12"/>
+      <w:bookmarkStart w:id="10" w:name="_m4dqyhkjo9dy" w:colFirst="0" w:colLast="0"/>
+      <w:bookmarkEnd w:id="10"/>
       <w:r>
         <w:t>Trigger 2</w:t>
       </w:r>
@@ -2263,8 +5072,8 @@
       <w:pPr>
         <w:pStyle w:val="Ttulo2"/>
       </w:pPr>
-      <w:bookmarkStart w:id="13" w:name="_az47cbwhao1z" w:colFirst="0" w:colLast="0"/>
-      <w:bookmarkEnd w:id="13"/>
+      <w:bookmarkStart w:id="11" w:name="_az47cbwhao1z" w:colFirst="0" w:colLast="0"/>
+      <w:bookmarkEnd w:id="11"/>
       <w:r>
         <w:t>Links a los recursos</w:t>
       </w:r>
@@ -2296,7 +5105,7 @@
         <w:spacing w:after="240"/>
         <w:ind w:firstLine="0"/>
       </w:pPr>
-      <w:hyperlink r:id="rId13" w:history="1">
+      <w:hyperlink r:id="rId10" w:history="1">
         <w:r>
           <w:rPr>
             <w:rStyle w:val="Hipervnculo"/>
@@ -2323,7 +5132,7 @@
       <w:pPr>
         <w:ind w:firstLine="0"/>
       </w:pPr>
-      <w:hyperlink r:id="rId14">
+      <w:hyperlink r:id="rId11">
         <w:r>
           <w:rPr>
             <w:color w:val="1155CC"/>
@@ -2342,8 +5151,8 @@
       </w:pPr>
     </w:p>
     <w:sectPr>
-      <w:headerReference w:type="default" r:id="rId15"/>
-      <w:footerReference w:type="default" r:id="rId16"/>
+      <w:headerReference w:type="default" r:id="rId12"/>
+      <w:footerReference w:type="default" r:id="rId13"/>
       <w:pgSz w:w="11909" w:h="16834"/>
       <w:pgMar w:top="1440" w:right="1440" w:bottom="1440" w:left="1440" w:header="720" w:footer="720" w:gutter="0"/>
       <w:pgNumType w:start="1"/>
@@ -2351,45 +5160,6 @@
     </w:sectPr>
   </w:body>
 </w:document>
-</file>
-
-<file path=word/comments.xml><?xml version="1.0" encoding="utf-8"?>
-<w:comments xmlns:wpc="http://schemas.microsoft.com/office/word/2010/wordprocessingCanvas" xmlns:cx="http://schemas.microsoft.com/office/drawing/2014/chartex" xmlns:cx1="http://schemas.microsoft.com/office/drawing/2015/9/8/chartex" xmlns:cx2="http://schemas.microsoft.com/office/drawing/2015/10/21/chartex" xmlns:cx3="http://schemas.microsoft.com/office/drawing/2016/5/9/chartex" xmlns:cx4="http://schemas.microsoft.com/office/drawing/2016/5/10/chartex" xmlns:cx5="http://schemas.microsoft.com/office/drawing/2016/5/11/chartex" xmlns:cx6="http://schemas.microsoft.com/office/drawing/2016/5/12/chartex" xmlns:cx7="http://schemas.microsoft.com/office/drawing/2016/5/13/chartex" xmlns:cx8="http://schemas.microsoft.com/office/drawing/2016/5/14/chartex" xmlns:mc="http://schemas.openxmlformats.org/markup-compatibility/2006" xmlns:aink="http://schemas.microsoft.com/office/drawing/2016/ink" xmlns:am3d="http://schemas.microsoft.com/office/drawing/2017/model3d" xmlns:o="urn:schemas-microsoft-com:office:office" xmlns:oel="http://schemas.microsoft.com/office/2019/extlst" xmlns:r="http://schemas.openxmlformats.org/officeDocument/2006/relationships" xmlns:m="http://schemas.openxmlformats.org/officeDocument/2006/math" xmlns:v="urn:schemas-microsoft-com:vml" xmlns:wp14="http://schemas.microsoft.com/office/word/2010/wordprocessingDrawing" xmlns:wp="http://schemas.openxmlformats.org/drawingml/2006/wordprocessingDrawing" xmlns:w10="urn:schemas-microsoft-com:office:word" xmlns:w="http://schemas.openxmlformats.org/wordprocessingml/2006/main" xmlns:w14="http://schemas.microsoft.com/office/word/2010/wordml" xmlns:w15="http://schemas.microsoft.com/office/word/2012/wordml" xmlns:w16cex="http://schemas.microsoft.com/office/word/2018/wordml/cex" xmlns:w16cid="http://schemas.microsoft.com/office/word/2016/wordml/cid" xmlns:w16="http://schemas.microsoft.com/office/word/2018/wordml" xmlns:w16du="http://schemas.microsoft.com/office/word/2023/wordml/word16du" xmlns:w16sdtdh="http://schemas.microsoft.com/office/word/2020/wordml/sdtdatahash" xmlns:w16sdtfl="http://schemas.microsoft.com/office/word/2024/wordml/sdtformatlock" xmlns:w16se="http://schemas.microsoft.com/office/word/2015/wordml/symex" xmlns:wpg="http://schemas.microsoft.com/office/word/2010/wordprocessingGroup" xmlns:wpi="http://schemas.microsoft.com/office/word/2010/wordprocessingInk" xmlns:wne="http://schemas.microsoft.com/office/word/2006/wordml" xmlns:wps="http://schemas.microsoft.com/office/word/2010/wordprocessingShape" mc:Ignorable="w14 w15 w16se w16cid w16 w16cex w16sdtdh w16sdtfl w16du wp14">
-  <w:comment w:id="2" w:author="Leandro Correa" w:date="2025-05-27T12:34:00Z" w:initials="LC">
-    <w:p>
-      <w:pPr>
-        <w:pStyle w:val="Textocomentario"/>
-      </w:pPr>
-      <w:r>
-        <w:rPr>
-          <w:rStyle w:val="Refdecomentario"/>
-        </w:rPr>
-        <w:annotationRef/>
-      </w:r>
-      <w:r>
-        <w:t>Actualizar luego al realizar las vistas ,procedimientos y triggers</w:t>
-      </w:r>
-    </w:p>
-  </w:comment>
-</w:comments>
-</file>
-
-<file path=word/commentsExtended.xml><?xml version="1.0" encoding="utf-8"?>
-<w15:commentsEx xmlns:wpc="http://schemas.microsoft.com/office/word/2010/wordprocessingCanvas" xmlns:cx="http://schemas.microsoft.com/office/drawing/2014/chartex" xmlns:cx1="http://schemas.microsoft.com/office/drawing/2015/9/8/chartex" xmlns:cx2="http://schemas.microsoft.com/office/drawing/2015/10/21/chartex" xmlns:cx3="http://schemas.microsoft.com/office/drawing/2016/5/9/chartex" xmlns:cx4="http://schemas.microsoft.com/office/drawing/2016/5/10/chartex" xmlns:cx5="http://schemas.microsoft.com/office/drawing/2016/5/11/chartex" xmlns:cx6="http://schemas.microsoft.com/office/drawing/2016/5/12/chartex" xmlns:cx7="http://schemas.microsoft.com/office/drawing/2016/5/13/chartex" xmlns:cx8="http://schemas.microsoft.com/office/drawing/2016/5/14/chartex" xmlns:mc="http://schemas.openxmlformats.org/markup-compatibility/2006" xmlns:aink="http://schemas.microsoft.com/office/drawing/2016/ink" xmlns:am3d="http://schemas.microsoft.com/office/drawing/2017/model3d" xmlns:o="urn:schemas-microsoft-com:office:office" xmlns:oel="http://schemas.microsoft.com/office/2019/extlst" xmlns:r="http://schemas.openxmlformats.org/officeDocument/2006/relationships" xmlns:m="http://schemas.openxmlformats.org/officeDocument/2006/math" xmlns:v="urn:schemas-microsoft-com:vml" xmlns:wp14="http://schemas.microsoft.com/office/word/2010/wordprocessingDrawing" xmlns:wp="http://schemas.openxmlformats.org/drawingml/2006/wordprocessingDrawing" xmlns:w10="urn:schemas-microsoft-com:office:word" xmlns:w="http://schemas.openxmlformats.org/wordprocessingml/2006/main" xmlns:w14="http://schemas.microsoft.com/office/word/2010/wordml" xmlns:w15="http://schemas.microsoft.com/office/word/2012/wordml" xmlns:w16cex="http://schemas.microsoft.com/office/word/2018/wordml/cex" xmlns:w16cid="http://schemas.microsoft.com/office/word/2016/wordml/cid" xmlns:w16="http://schemas.microsoft.com/office/word/2018/wordml" xmlns:w16du="http://schemas.microsoft.com/office/word/2023/wordml/word16du" xmlns:w16sdtdh="http://schemas.microsoft.com/office/word/2020/wordml/sdtdatahash" xmlns:w16sdtfl="http://schemas.microsoft.com/office/word/2024/wordml/sdtformatlock" xmlns:w16se="http://schemas.microsoft.com/office/word/2015/wordml/symex" xmlns:wpg="http://schemas.microsoft.com/office/word/2010/wordprocessingGroup" xmlns:wpi="http://schemas.microsoft.com/office/word/2010/wordprocessingInk" xmlns:wne="http://schemas.microsoft.com/office/word/2006/wordml" xmlns:wps="http://schemas.microsoft.com/office/word/2010/wordprocessingShape" mc:Ignorable="w14 w15 w16se w16cid w16 w16cex w16sdtdh w16sdtfl w16du wp14">
-  <w15:commentEx w15:paraId="203A84DA" w15:done="1"/>
-</w15:commentsEx>
-</file>
-
-<file path=word/commentsExtensible.xml><?xml version="1.0" encoding="utf-8"?>
-<w16cex:commentsExtensible xmlns:wpc="http://schemas.microsoft.com/office/word/2010/wordprocessingCanvas" xmlns:cx="http://schemas.microsoft.com/office/drawing/2014/chartex" xmlns:cx1="http://schemas.microsoft.com/office/drawing/2015/9/8/chartex" xmlns:cx2="http://schemas.microsoft.com/office/drawing/2015/10/21/chartex" xmlns:cx3="http://schemas.microsoft.com/office/drawing/2016/5/9/chartex" xmlns:cx4="http://schemas.microsoft.com/office/drawing/2016/5/10/chartex" xmlns:cx5="http://schemas.microsoft.com/office/drawing/2016/5/11/chartex" xmlns:cx6="http://schemas.microsoft.com/office/drawing/2016/5/12/chartex" xmlns:cx7="http://schemas.microsoft.com/office/drawing/2016/5/13/chartex" xmlns:cx8="http://schemas.microsoft.com/office/drawing/2016/5/14/chartex" xmlns:cr="http://schemas.microsoft.com/office/comments/2020/reactions" xmlns:mc="http://schemas.openxmlformats.org/markup-compatibility/2006" xmlns:aink="http://schemas.microsoft.com/office/drawing/2016/ink" xmlns:am3d="http://schemas.microsoft.com/office/drawing/2017/model3d" xmlns:o="urn:schemas-microsoft-com:office:office" xmlns:oel="http://schemas.microsoft.com/office/2019/extlst" xmlns:r="http://schemas.openxmlformats.org/officeDocument/2006/relationships" xmlns:m="http://schemas.openxmlformats.org/officeDocument/2006/math" xmlns:v="urn:schemas-microsoft-com:vml" xmlns:wp14="http://schemas.microsoft.com/office/word/2010/wordprocessingDrawing" xmlns:wp="http://schemas.openxmlformats.org/drawingml/2006/wordprocessingDrawing" xmlns:w10="urn:schemas-microsoft-com:office:word" xmlns:w="http://schemas.openxmlformats.org/wordprocessingml/2006/main" xmlns:w14="http://schemas.microsoft.com/office/word/2010/wordml" xmlns:w15="http://schemas.microsoft.com/office/word/2012/wordml" xmlns:w16cex="http://schemas.microsoft.com/office/word/2018/wordml/cex" xmlns:w16cid="http://schemas.microsoft.com/office/word/2016/wordml/cid" xmlns:w16="http://schemas.microsoft.com/office/word/2018/wordml" xmlns:w16du="http://schemas.microsoft.com/office/word/2023/wordml/word16du" xmlns:w16sdtdh="http://schemas.microsoft.com/office/word/2020/wordml/sdtdatahash" xmlns:w16sdtfl="http://schemas.microsoft.com/office/word/2024/wordml/sdtformatlock" xmlns:w16se="http://schemas.microsoft.com/office/word/2015/wordml/symex" xmlns:wpg="http://schemas.microsoft.com/office/word/2010/wordprocessingGroup" xmlns:wpi="http://schemas.microsoft.com/office/word/2010/wordprocessingInk" xmlns:wne="http://schemas.microsoft.com/office/word/2006/wordml" xmlns:wps="http://schemas.microsoft.com/office/word/2010/wordprocessingShape" mc:Ignorable="w14 w15 w16se w16cid w16 w16cex w16sdtdh w16sdtfl cr w16du wp14">
-  <w16cex:commentExtensible w16cex:durableId="2E7F2E64" w16cex:dateUtc="2025-05-27T15:34:00Z"/>
-</w16cex:commentsExtensible>
-</file>
-
-<file path=word/commentsIds.xml><?xml version="1.0" encoding="utf-8"?>
-<w16cid:commentsIds xmlns:wpc="http://schemas.microsoft.com/office/word/2010/wordprocessingCanvas" xmlns:cx="http://schemas.microsoft.com/office/drawing/2014/chartex" xmlns:cx1="http://schemas.microsoft.com/office/drawing/2015/9/8/chartex" xmlns:cx2="http://schemas.microsoft.com/office/drawing/2015/10/21/chartex" xmlns:cx3="http://schemas.microsoft.com/office/drawing/2016/5/9/chartex" xmlns:cx4="http://schemas.microsoft.com/office/drawing/2016/5/10/chartex" xmlns:cx5="http://schemas.microsoft.com/office/drawing/2016/5/11/chartex" xmlns:cx6="http://schemas.microsoft.com/office/drawing/2016/5/12/chartex" xmlns:cx7="http://schemas.microsoft.com/office/drawing/2016/5/13/chartex" xmlns:cx8="http://schemas.microsoft.com/office/drawing/2016/5/14/chartex" xmlns:mc="http://schemas.openxmlformats.org/markup-compatibility/2006" xmlns:aink="http://schemas.microsoft.com/office/drawing/2016/ink" xmlns:am3d="http://schemas.microsoft.com/office/drawing/2017/model3d" xmlns:o="urn:schemas-microsoft-com:office:office" xmlns:oel="http://schemas.microsoft.com/office/2019/extlst" xmlns:r="http://schemas.openxmlformats.org/officeDocument/2006/relationships" xmlns:m="http://schemas.openxmlformats.org/officeDocument/2006/math" xmlns:v="urn:schemas-microsoft-com:vml" xmlns:wp14="http://schemas.microsoft.com/office/word/2010/wordprocessingDrawing" xmlns:wp="http://schemas.openxmlformats.org/drawingml/2006/wordprocessingDrawing" xmlns:w10="urn:schemas-microsoft-com:office:word" xmlns:w="http://schemas.openxmlformats.org/wordprocessingml/2006/main" xmlns:w14="http://schemas.microsoft.com/office/word/2010/wordml" xmlns:w15="http://schemas.microsoft.com/office/word/2012/wordml" xmlns:w16cex="http://schemas.microsoft.com/office/word/2018/wordml/cex" xmlns:w16cid="http://schemas.microsoft.com/office/word/2016/wordml/cid" xmlns:w16="http://schemas.microsoft.com/office/word/2018/wordml" xmlns:w16du="http://schemas.microsoft.com/office/word/2023/wordml/word16du" xmlns:w16sdtdh="http://schemas.microsoft.com/office/word/2020/wordml/sdtdatahash" xmlns:w16sdtfl="http://schemas.microsoft.com/office/word/2024/wordml/sdtformatlock" xmlns:w16se="http://schemas.microsoft.com/office/word/2015/wordml/symex" xmlns:wpg="http://schemas.microsoft.com/office/word/2010/wordprocessingGroup" xmlns:wpi="http://schemas.microsoft.com/office/word/2010/wordprocessingInk" xmlns:wne="http://schemas.microsoft.com/office/word/2006/wordml" xmlns:wps="http://schemas.microsoft.com/office/word/2010/wordprocessingShape" mc:Ignorable="w14 w15 w16se w16cid w16 w16cex w16sdtdh w16sdtfl w16du wp14">
-  <w16cid:commentId w16cid:paraId="203A84DA" w16cid:durableId="2E7F2E64"/>
-</w16cid:commentsIds>
 </file>
 
 <file path=word/endnotes.xml><?xml version="1.0" encoding="utf-8"?>
@@ -2806,14 +5576,6 @@
     <w:abstractNumId w:val="0"/>
   </w:num>
 </w:numbering>
-</file>
-
-<file path=word/people.xml><?xml version="1.0" encoding="utf-8"?>
-<w15:people xmlns:wpc="http://schemas.microsoft.com/office/word/2010/wordprocessingCanvas" xmlns:cx="http://schemas.microsoft.com/office/drawing/2014/chartex" xmlns:cx1="http://schemas.microsoft.com/office/drawing/2015/9/8/chartex" xmlns:cx2="http://schemas.microsoft.com/office/drawing/2015/10/21/chartex" xmlns:cx3="http://schemas.microsoft.com/office/drawing/2016/5/9/chartex" xmlns:cx4="http://schemas.microsoft.com/office/drawing/2016/5/10/chartex" xmlns:cx5="http://schemas.microsoft.com/office/drawing/2016/5/11/chartex" xmlns:cx6="http://schemas.microsoft.com/office/drawing/2016/5/12/chartex" xmlns:cx7="http://schemas.microsoft.com/office/drawing/2016/5/13/chartex" xmlns:cx8="http://schemas.microsoft.com/office/drawing/2016/5/14/chartex" xmlns:mc="http://schemas.openxmlformats.org/markup-compatibility/2006" xmlns:aink="http://schemas.microsoft.com/office/drawing/2016/ink" xmlns:am3d="http://schemas.microsoft.com/office/drawing/2017/model3d" xmlns:o="urn:schemas-microsoft-com:office:office" xmlns:oel="http://schemas.microsoft.com/office/2019/extlst" xmlns:r="http://schemas.openxmlformats.org/officeDocument/2006/relationships" xmlns:m="http://schemas.openxmlformats.org/officeDocument/2006/math" xmlns:v="urn:schemas-microsoft-com:vml" xmlns:wp14="http://schemas.microsoft.com/office/word/2010/wordprocessingDrawing" xmlns:wp="http://schemas.openxmlformats.org/drawingml/2006/wordprocessingDrawing" xmlns:w10="urn:schemas-microsoft-com:office:word" xmlns:w="http://schemas.openxmlformats.org/wordprocessingml/2006/main" xmlns:w14="http://schemas.microsoft.com/office/word/2010/wordml" xmlns:w15="http://schemas.microsoft.com/office/word/2012/wordml" xmlns:w16cex="http://schemas.microsoft.com/office/word/2018/wordml/cex" xmlns:w16cid="http://schemas.microsoft.com/office/word/2016/wordml/cid" xmlns:w16="http://schemas.microsoft.com/office/word/2018/wordml" xmlns:w16du="http://schemas.microsoft.com/office/word/2023/wordml/word16du" xmlns:w16sdtdh="http://schemas.microsoft.com/office/word/2020/wordml/sdtdatahash" xmlns:w16sdtfl="http://schemas.microsoft.com/office/word/2024/wordml/sdtformatlock" xmlns:w16se="http://schemas.microsoft.com/office/word/2015/wordml/symex" xmlns:wpg="http://schemas.microsoft.com/office/word/2010/wordprocessingGroup" xmlns:wpi="http://schemas.microsoft.com/office/word/2010/wordprocessingInk" xmlns:wne="http://schemas.microsoft.com/office/word/2006/wordml" xmlns:wps="http://schemas.microsoft.com/office/word/2010/wordprocessingShape" mc:Ignorable="w14 w15 w16se w16cid w16 w16cex w16sdtdh w16sdtfl w16du wp14">
-  <w15:person w15:author="Leandro Correa">
-    <w15:presenceInfo w15:providerId="AD" w15:userId="S-1-5-21-4220430896-3798975520-1968574645-14646"/>
-  </w15:person>
-</w15:people>
 </file>
 
 <file path=word/styles.xml><?xml version="1.0" encoding="utf-8"?>
@@ -3336,7 +6098,6 @@
   <w:style w:type="character" w:default="1" w:styleId="Fuentedeprrafopredeter">
     <w:name w:val="Default Paragraph Font"/>
     <w:uiPriority w:val="1"/>
-    <w:semiHidden/>
     <w:unhideWhenUsed/>
   </w:style>
   <w:style w:type="table" w:default="1" w:styleId="Tablanormal">
@@ -3537,6 +6298,36 @@
       <w:color w:val="605E5C"/>
       <w:shd w:val="clear" w:color="auto" w:fill="E1DFDD"/>
     </w:rPr>
+  </w:style>
+  <w:style w:type="paragraph" w:styleId="Prrafodelista">
+    <w:name w:val="List Paragraph"/>
+    <w:basedOn w:val="Normal"/>
+    <w:uiPriority w:val="34"/>
+    <w:qFormat/>
+    <w:rsid w:val="001846EA"/>
+    <w:pPr>
+      <w:ind w:left="720"/>
+      <w:contextualSpacing/>
+    </w:pPr>
+  </w:style>
+  <w:style w:type="table" w:styleId="Tablaconcuadrcula">
+    <w:name w:val="Table Grid"/>
+    <w:basedOn w:val="Tablanormal"/>
+    <w:uiPriority w:val="39"/>
+    <w:rsid w:val="001846EA"/>
+    <w:pPr>
+      <w:spacing w:line="240" w:lineRule="auto"/>
+    </w:pPr>
+    <w:tblPr>
+      <w:tblBorders>
+        <w:top w:val="single" w:sz="4" w:space="0" w:color="auto"/>
+        <w:left w:val="single" w:sz="4" w:space="0" w:color="auto"/>
+        <w:bottom w:val="single" w:sz="4" w:space="0" w:color="auto"/>
+        <w:right w:val="single" w:sz="4" w:space="0" w:color="auto"/>
+        <w:insideH w:val="single" w:sz="4" w:space="0" w:color="auto"/>
+        <w:insideV w:val="single" w:sz="4" w:space="0" w:color="auto"/>
+      </w:tblBorders>
+    </w:tblPr>
   </w:style>
 </w:styles>
 </file>
@@ -3859,4 +6650,16 @@
   </a:objectDefaults>
   <a:extraClrSchemeLst/>
 </a:theme>
+</file>
+
+<file path=customXml/item1.xml><?xml version="1.0" encoding="utf-8"?>
+<b:Sources xmlns:b="http://schemas.openxmlformats.org/officeDocument/2006/bibliography" xmlns="http://schemas.openxmlformats.org/officeDocument/2006/bibliography" SelectedStyle="\APASixthEditionOfficeOnline.xsl" StyleName="APA" Version="6"/>
+</file>
+
+<file path=customXml/itemProps1.xml><?xml version="1.0" encoding="utf-8"?>
+<ds:datastoreItem xmlns:ds="http://schemas.openxmlformats.org/officeDocument/2006/customXml" ds:itemID="{5AB3F65E-905C-4702-A159-5CA04B3EDF0F}">
+  <ds:schemaRefs>
+    <ds:schemaRef ds:uri="http://schemas.openxmlformats.org/officeDocument/2006/bibliography"/>
+  </ds:schemaRefs>
+</ds:datastoreItem>
 </file>
</xml_diff>

<commit_message>
feat: :bug: word y algunas boludeces del trigger
</commit_message>
<xml_diff>
--- a/Informe TPI - BDII - Equipo 29.docx
+++ b/Informe TPI - BDII - Equipo 29.docx
@@ -515,7 +515,51 @@
           <w:sz w:val="28"/>
           <w:szCs w:val="28"/>
         </w:rPr>
-        <w:t>Correa Gimenez, Leandro Sebastian - 23908</w:t>
+        <w:t xml:space="preserve">Correa </w:t>
+      </w:r>
+      <w:proofErr w:type="spellStart"/>
+      <w:r>
+        <w:rPr>
+          <w:rFonts w:ascii="Fira Sans" w:eastAsia="Fira Sans" w:hAnsi="Fira Sans" w:cs="Fira Sans"/>
+          <w:b/>
+          <w:color w:val="434343"/>
+          <w:sz w:val="28"/>
+          <w:szCs w:val="28"/>
+        </w:rPr>
+        <w:t>Gimenez</w:t>
+      </w:r>
+      <w:proofErr w:type="spellEnd"/>
+      <w:r>
+        <w:rPr>
+          <w:rFonts w:ascii="Fira Sans" w:eastAsia="Fira Sans" w:hAnsi="Fira Sans" w:cs="Fira Sans"/>
+          <w:b/>
+          <w:color w:val="434343"/>
+          <w:sz w:val="28"/>
+          <w:szCs w:val="28"/>
+        </w:rPr>
+        <w:t xml:space="preserve">, Leandro </w:t>
+      </w:r>
+      <w:proofErr w:type="spellStart"/>
+      <w:r>
+        <w:rPr>
+          <w:rFonts w:ascii="Fira Sans" w:eastAsia="Fira Sans" w:hAnsi="Fira Sans" w:cs="Fira Sans"/>
+          <w:b/>
+          <w:color w:val="434343"/>
+          <w:sz w:val="28"/>
+          <w:szCs w:val="28"/>
+        </w:rPr>
+        <w:t>Sebastian</w:t>
+      </w:r>
+      <w:proofErr w:type="spellEnd"/>
+      <w:r>
+        <w:rPr>
+          <w:rFonts w:ascii="Fira Sans" w:eastAsia="Fira Sans" w:hAnsi="Fira Sans" w:cs="Fira Sans"/>
+          <w:b/>
+          <w:color w:val="434343"/>
+          <w:sz w:val="28"/>
+          <w:szCs w:val="28"/>
+        </w:rPr>
+        <w:t xml:space="preserve"> - 23908</w:t>
       </w:r>
     </w:p>
     <w:p>
@@ -532,6 +576,7 @@
           <w:szCs w:val="28"/>
         </w:rPr>
       </w:pPr>
+      <w:proofErr w:type="spellStart"/>
       <w:r>
         <w:rPr>
           <w:rFonts w:ascii="Fira Sans" w:eastAsia="Fira Sans" w:hAnsi="Fira Sans" w:cs="Fira Sans"/>
@@ -540,7 +585,18 @@
           <w:sz w:val="28"/>
           <w:szCs w:val="28"/>
         </w:rPr>
-        <w:t>Jesus Esteban Ballico</w:t>
+        <w:t>Jesus</w:t>
+      </w:r>
+      <w:proofErr w:type="spellEnd"/>
+      <w:r>
+        <w:rPr>
+          <w:rFonts w:ascii="Fira Sans" w:eastAsia="Fira Sans" w:hAnsi="Fira Sans" w:cs="Fira Sans"/>
+          <w:b/>
+          <w:color w:val="434343"/>
+          <w:sz w:val="28"/>
+          <w:szCs w:val="28"/>
+        </w:rPr>
+        <w:t xml:space="preserve"> Esteban Ballico</w:t>
       </w:r>
       <w:r>
         <w:rPr>
@@ -634,8 +690,13 @@
         <w:t>El sistema trata de un punto de venta de carácter general</w:t>
       </w:r>
       <w:r>
-        <w:t>, orientado a pequeños y medianos comercios como kioskos</w:t>
-      </w:r>
+        <w:t xml:space="preserve">, orientado a pequeños y medianos comercios como </w:t>
+      </w:r>
+      <w:proofErr w:type="spellStart"/>
+      <w:r>
+        <w:t>kioskos</w:t>
+      </w:r>
+      <w:proofErr w:type="spellEnd"/>
       <w:r>
         <w:t>,</w:t>
       </w:r>
@@ -743,11 +804,19 @@
         </w:numPr>
         <w:jc w:val="left"/>
       </w:pPr>
+      <w:proofErr w:type="spellStart"/>
       <w:r>
         <w:rPr>
           <w:b/>
         </w:rPr>
-        <w:t>Ordenes de compra:</w:t>
+        <w:t>Ordenes</w:t>
+      </w:r>
+      <w:proofErr w:type="spellEnd"/>
+      <w:r>
+        <w:rPr>
+          <w:b/>
+        </w:rPr>
+        <w:t xml:space="preserve"> de compra:</w:t>
       </w:r>
       <w:r>
         <w:t xml:space="preserve"> En base al stock que va resultando, permite realizar ordenes de compras de los artículos que tengan un stock por debajo del umbral normal.</w:t>
@@ -759,8 +828,13 @@
         <w:ind w:firstLine="0"/>
       </w:pPr>
       <w:r>
-        <w:t>El sistema está construido con una base de datos relacional que almacena toda la información necesaria para gestionar estas funcionalidades. Se han implementado tres vistas, dos procedimientos almacenados y dos triggers</w:t>
-      </w:r>
+        <w:t xml:space="preserve">El sistema está construido con una base de datos relacional que almacena toda la información necesaria para gestionar estas funcionalidades. Se han implementado tres vistas, dos procedimientos almacenados y dos </w:t>
+      </w:r>
+      <w:proofErr w:type="spellStart"/>
+      <w:r>
+        <w:t>triggers</w:t>
+      </w:r>
+      <w:proofErr w:type="spellEnd"/>
       <w:r>
         <w:t>.</w:t>
       </w:r>
@@ -859,7 +933,70 @@
         <w:ind w:firstLine="0"/>
       </w:pPr>
       <w:r>
-        <w:t>Explicación vista 1</w:t>
+        <w:t xml:space="preserve">La vista </w:t>
+      </w:r>
+      <w:proofErr w:type="spellStart"/>
+      <w:r>
+        <w:rPr>
+          <w:b/>
+          <w:bCs/>
+        </w:rPr>
+        <w:t>VW_</w:t>
+      </w:r>
+      <w:r>
+        <w:rPr>
+          <w:b/>
+          <w:bCs/>
+        </w:rPr>
+        <w:t>MostrarStock</w:t>
+      </w:r>
+      <w:proofErr w:type="spellEnd"/>
+      <w:r>
+        <w:t xml:space="preserve"> nos devuelve un listado de todos los ítems </w:t>
+      </w:r>
+      <w:r>
+        <w:t>de la tabla de Stock con el nombre del articulo y la cantidad del mismo.</w:t>
+      </w:r>
+    </w:p>
+    <w:p>
+      <w:pPr>
+        <w:ind w:firstLine="0"/>
+      </w:pPr>
+      <w:r>
+        <w:t>La misma nos trae las siguientes columnas:</w:t>
+      </w:r>
+      <w:r>
+        <w:t xml:space="preserve"> Articulo</w:t>
+      </w:r>
+      <w:r>
+        <w:t xml:space="preserve">, </w:t>
+      </w:r>
+      <w:r>
+        <w:t>Cantidad</w:t>
+      </w:r>
+    </w:p>
+    <w:p>
+      <w:pPr>
+        <w:ind w:firstLine="0"/>
+      </w:pPr>
+      <w:r>
+        <w:t xml:space="preserve">La vista usa un INNER JOIN para poder mostrar el Nombre del articulo junto con la cantidad filtrando emparejando el </w:t>
+      </w:r>
+      <w:proofErr w:type="spellStart"/>
+      <w:r>
+        <w:t>IDArticulo</w:t>
+      </w:r>
+      <w:proofErr w:type="spellEnd"/>
+      <w:r>
+        <w:t xml:space="preserve"> de la tabla </w:t>
+      </w:r>
+      <w:proofErr w:type="spellStart"/>
+      <w:r>
+        <w:t>Articulos</w:t>
+      </w:r>
+      <w:proofErr w:type="spellEnd"/>
+      <w:r>
+        <w:t xml:space="preserve"> y el de Stock obteniendo las propiedades de las 2 tablas.</w:t>
       </w:r>
     </w:p>
     <w:tbl>
@@ -893,20 +1030,17 @@
           </w:tcPr>
           <w:p>
             <w:pPr>
-              <w:widowControl w:val="0"/>
-              <w:pBdr>
-                <w:top w:val="nil"/>
-                <w:left w:val="nil"/>
-                <w:bottom w:val="nil"/>
-                <w:right w:val="nil"/>
-                <w:between w:val="nil"/>
-              </w:pBdr>
-              <w:spacing w:line="276" w:lineRule="auto"/>
+              <w:autoSpaceDE w:val="0"/>
+              <w:autoSpaceDN w:val="0"/>
+              <w:adjustRightInd w:val="0"/>
+              <w:spacing w:line="240" w:lineRule="auto"/>
               <w:ind w:firstLine="0"/>
               <w:jc w:val="left"/>
               <w:rPr>
-                <w:rFonts w:ascii="Consolas" w:eastAsia="Consolas" w:hAnsi="Consolas" w:cs="Consolas"/>
-                <w:highlight w:val="white"/>
+                <w:rFonts w:ascii="Consolas" w:hAnsi="Consolas" w:cs="Consolas"/>
+                <w:color w:val="000000"/>
+                <w:sz w:val="19"/>
+                <w:szCs w:val="19"/>
                 <w:lang w:val="en-US"/>
               </w:rPr>
             </w:pPr>
@@ -916,10 +1050,587 @@
                 <w:color w:val="0000FF"/>
                 <w:sz w:val="19"/>
                 <w:szCs w:val="19"/>
-                <w:lang w:val="es-AR"/>
-              </w:rPr>
-              <w:t>-- Codigo</w:t>
-            </w:r>
+                <w:lang w:val="en-US"/>
+              </w:rPr>
+              <w:t>CREATE</w:t>
+            </w:r>
+            <w:r>
+              <w:rPr>
+                <w:rFonts w:ascii="Consolas" w:hAnsi="Consolas" w:cs="Consolas"/>
+                <w:color w:val="000000"/>
+                <w:sz w:val="19"/>
+                <w:szCs w:val="19"/>
+                <w:lang w:val="en-US"/>
+              </w:rPr>
+              <w:t xml:space="preserve"> </w:t>
+            </w:r>
+            <w:r>
+              <w:rPr>
+                <w:rFonts w:ascii="Consolas" w:hAnsi="Consolas" w:cs="Consolas"/>
+                <w:color w:val="0000FF"/>
+                <w:sz w:val="19"/>
+                <w:szCs w:val="19"/>
+                <w:lang w:val="en-US"/>
+              </w:rPr>
+              <w:t>VIEW</w:t>
+            </w:r>
+            <w:r>
+              <w:rPr>
+                <w:rFonts w:ascii="Consolas" w:hAnsi="Consolas" w:cs="Consolas"/>
+                <w:color w:val="000000"/>
+                <w:sz w:val="19"/>
+                <w:szCs w:val="19"/>
+                <w:lang w:val="en-US"/>
+              </w:rPr>
+              <w:t xml:space="preserve"> </w:t>
+            </w:r>
+            <w:proofErr w:type="spellStart"/>
+            <w:r>
+              <w:rPr>
+                <w:rFonts w:ascii="Consolas" w:hAnsi="Consolas" w:cs="Consolas"/>
+                <w:color w:val="000000"/>
+                <w:sz w:val="19"/>
+                <w:szCs w:val="19"/>
+                <w:lang w:val="en-US"/>
+              </w:rPr>
+              <w:t>VW_</w:t>
+            </w:r>
+            <w:r>
+              <w:rPr>
+                <w:rFonts w:ascii="Consolas" w:hAnsi="Consolas" w:cs="Consolas"/>
+                <w:color w:val="000000"/>
+                <w:sz w:val="19"/>
+                <w:szCs w:val="19"/>
+                <w:lang w:val="en-US"/>
+              </w:rPr>
+              <w:t>MostrarStock</w:t>
+            </w:r>
+            <w:proofErr w:type="spellEnd"/>
+            <w:r>
+              <w:rPr>
+                <w:rFonts w:ascii="Consolas" w:hAnsi="Consolas" w:cs="Consolas"/>
+                <w:color w:val="000000"/>
+                <w:sz w:val="19"/>
+                <w:szCs w:val="19"/>
+                <w:lang w:val="en-US"/>
+              </w:rPr>
+              <w:t xml:space="preserve"> </w:t>
+            </w:r>
+            <w:r>
+              <w:rPr>
+                <w:rFonts w:ascii="Consolas" w:hAnsi="Consolas" w:cs="Consolas"/>
+                <w:color w:val="0000FF"/>
+                <w:sz w:val="19"/>
+                <w:szCs w:val="19"/>
+                <w:lang w:val="en-US"/>
+              </w:rPr>
+              <w:t>AS</w:t>
+            </w:r>
+          </w:p>
+          <w:p>
+            <w:pPr>
+              <w:autoSpaceDE w:val="0"/>
+              <w:autoSpaceDN w:val="0"/>
+              <w:adjustRightInd w:val="0"/>
+              <w:spacing w:line="240" w:lineRule="auto"/>
+              <w:ind w:firstLine="0"/>
+              <w:jc w:val="left"/>
+              <w:rPr>
+                <w:rFonts w:ascii="Consolas" w:hAnsi="Consolas" w:cs="Consolas"/>
+                <w:color w:val="000000"/>
+                <w:sz w:val="19"/>
+                <w:szCs w:val="19"/>
+                <w:lang w:val="en-US"/>
+              </w:rPr>
+            </w:pPr>
+            <w:r>
+              <w:rPr>
+                <w:rFonts w:ascii="Consolas" w:hAnsi="Consolas" w:cs="Consolas"/>
+                <w:color w:val="0000FF"/>
+                <w:sz w:val="19"/>
+                <w:szCs w:val="19"/>
+                <w:lang w:val="en-US"/>
+              </w:rPr>
+              <w:t>SELECT</w:t>
+            </w:r>
+            <w:r>
+              <w:rPr>
+                <w:rFonts w:ascii="Consolas" w:hAnsi="Consolas" w:cs="Consolas"/>
+                <w:color w:val="000000"/>
+                <w:sz w:val="19"/>
+                <w:szCs w:val="19"/>
+                <w:lang w:val="en-US"/>
+              </w:rPr>
+              <w:t xml:space="preserve"> </w:t>
+            </w:r>
+            <w:r>
+              <w:rPr>
+                <w:rFonts w:ascii="Consolas" w:hAnsi="Consolas" w:cs="Consolas"/>
+                <w:color w:val="0000FF"/>
+                <w:sz w:val="19"/>
+                <w:szCs w:val="19"/>
+                <w:lang w:val="en-US"/>
+              </w:rPr>
+              <w:t>as</w:t>
+            </w:r>
+            <w:r>
+              <w:rPr>
+                <w:rFonts w:ascii="Consolas" w:hAnsi="Consolas" w:cs="Consolas"/>
+                <w:color w:val="0000FF"/>
+                <w:sz w:val="19"/>
+                <w:szCs w:val="19"/>
+                <w:lang w:val="en-US"/>
+              </w:rPr>
+              <w:t xml:space="preserve"> </w:t>
+            </w:r>
+            <w:proofErr w:type="spellStart"/>
+            <w:r>
+              <w:rPr>
+                <w:rFonts w:ascii="Consolas" w:hAnsi="Consolas" w:cs="Consolas"/>
+                <w:color w:val="000000"/>
+                <w:sz w:val="19"/>
+                <w:szCs w:val="19"/>
+                <w:lang w:val="en-US"/>
+              </w:rPr>
+              <w:t>Articulos.Nombre</w:t>
+            </w:r>
+            <w:proofErr w:type="spellEnd"/>
+            <w:r>
+              <w:rPr>
+                <w:rFonts w:ascii="Consolas" w:hAnsi="Consolas" w:cs="Consolas"/>
+                <w:color w:val="000000"/>
+                <w:sz w:val="19"/>
+                <w:szCs w:val="19"/>
+                <w:lang w:val="en-US"/>
+              </w:rPr>
+              <w:t xml:space="preserve"> </w:t>
+            </w:r>
+            <w:r>
+              <w:rPr>
+                <w:rFonts w:ascii="Consolas" w:hAnsi="Consolas" w:cs="Consolas"/>
+                <w:color w:val="0000FF"/>
+                <w:sz w:val="19"/>
+                <w:szCs w:val="19"/>
+                <w:lang w:val="en-US"/>
+              </w:rPr>
+              <w:t>AS</w:t>
+            </w:r>
+            <w:r>
+              <w:rPr>
+                <w:rFonts w:ascii="Consolas" w:hAnsi="Consolas" w:cs="Consolas"/>
+                <w:color w:val="FF0000"/>
+                <w:sz w:val="19"/>
+                <w:szCs w:val="19"/>
+                <w:lang w:val="en-US"/>
+              </w:rPr>
+              <w:t xml:space="preserve"> </w:t>
+            </w:r>
+            <w:r>
+              <w:rPr>
+                <w:rFonts w:ascii="Consolas" w:hAnsi="Consolas" w:cs="Consolas"/>
+                <w:color w:val="FF0000"/>
+                <w:sz w:val="19"/>
+                <w:szCs w:val="19"/>
+                <w:lang w:val="en-US"/>
+              </w:rPr>
+              <w:t>'</w:t>
+            </w:r>
+            <w:proofErr w:type="spellStart"/>
+            <w:r>
+              <w:rPr>
+                <w:rFonts w:ascii="Consolas" w:hAnsi="Consolas" w:cs="Consolas"/>
+                <w:color w:val="FF0000"/>
+                <w:sz w:val="19"/>
+                <w:szCs w:val="19"/>
+                <w:lang w:val="en-US"/>
+              </w:rPr>
+              <w:t>Art</w:t>
+            </w:r>
+            <w:r>
+              <w:rPr>
+                <w:rFonts w:ascii="Consolas" w:hAnsi="Consolas" w:cs="Consolas"/>
+                <w:color w:val="FF0000"/>
+                <w:sz w:val="19"/>
+                <w:szCs w:val="19"/>
+                <w:lang w:val="en-US"/>
+              </w:rPr>
+              <w:t>i</w:t>
+            </w:r>
+            <w:r>
+              <w:rPr>
+                <w:rFonts w:ascii="Consolas" w:hAnsi="Consolas" w:cs="Consolas"/>
+                <w:color w:val="FF0000"/>
+                <w:sz w:val="19"/>
+                <w:szCs w:val="19"/>
+                <w:lang w:val="en-US"/>
+              </w:rPr>
+              <w:t>culo</w:t>
+            </w:r>
+            <w:proofErr w:type="spellEnd"/>
+            <w:r>
+              <w:rPr>
+                <w:rFonts w:ascii="Consolas" w:hAnsi="Consolas" w:cs="Consolas"/>
+                <w:color w:val="FF0000"/>
+                <w:sz w:val="19"/>
+                <w:szCs w:val="19"/>
+                <w:lang w:val="en-US"/>
+              </w:rPr>
+              <w:t>'</w:t>
+            </w:r>
+            <w:r>
+              <w:rPr>
+                <w:rFonts w:ascii="Consolas" w:hAnsi="Consolas" w:cs="Consolas"/>
+                <w:color w:val="808080"/>
+                <w:sz w:val="19"/>
+                <w:szCs w:val="19"/>
+                <w:lang w:val="en-US"/>
+              </w:rPr>
+              <w:t>,</w:t>
+            </w:r>
+            <w:r>
+              <w:rPr>
+                <w:rFonts w:ascii="Consolas" w:hAnsi="Consolas" w:cs="Consolas"/>
+                <w:color w:val="000000"/>
+                <w:sz w:val="19"/>
+                <w:szCs w:val="19"/>
+                <w:lang w:val="en-US"/>
+              </w:rPr>
+              <w:t xml:space="preserve"> </w:t>
+            </w:r>
+            <w:proofErr w:type="spellStart"/>
+            <w:r>
+              <w:rPr>
+                <w:rFonts w:ascii="Consolas" w:hAnsi="Consolas" w:cs="Consolas"/>
+                <w:color w:val="000000"/>
+                <w:sz w:val="19"/>
+                <w:szCs w:val="19"/>
+                <w:lang w:val="en-US"/>
+              </w:rPr>
+              <w:t>Stock</w:t>
+            </w:r>
+            <w:r>
+              <w:rPr>
+                <w:rFonts w:ascii="Consolas" w:hAnsi="Consolas" w:cs="Consolas"/>
+                <w:color w:val="808080"/>
+                <w:sz w:val="19"/>
+                <w:szCs w:val="19"/>
+                <w:lang w:val="en-US"/>
+              </w:rPr>
+              <w:t>.</w:t>
+            </w:r>
+            <w:r>
+              <w:rPr>
+                <w:rFonts w:ascii="Consolas" w:hAnsi="Consolas" w:cs="Consolas"/>
+                <w:color w:val="000000"/>
+                <w:sz w:val="19"/>
+                <w:szCs w:val="19"/>
+                <w:lang w:val="en-US"/>
+              </w:rPr>
+              <w:t>Cantidad</w:t>
+            </w:r>
+            <w:proofErr w:type="spellEnd"/>
+            <w:r>
+              <w:rPr>
+                <w:rFonts w:ascii="Consolas" w:hAnsi="Consolas" w:cs="Consolas"/>
+                <w:color w:val="000000"/>
+                <w:sz w:val="19"/>
+                <w:szCs w:val="19"/>
+                <w:lang w:val="en-US"/>
+              </w:rPr>
+              <w:t xml:space="preserve"> </w:t>
+            </w:r>
+            <w:r>
+              <w:rPr>
+                <w:rFonts w:ascii="Consolas" w:hAnsi="Consolas" w:cs="Consolas"/>
+                <w:color w:val="0000FF"/>
+                <w:sz w:val="19"/>
+                <w:szCs w:val="19"/>
+                <w:lang w:val="en-US"/>
+              </w:rPr>
+              <w:t>AS</w:t>
+            </w:r>
+            <w:r>
+              <w:rPr>
+                <w:rFonts w:ascii="Consolas" w:hAnsi="Consolas" w:cs="Consolas"/>
+                <w:color w:val="FF0000"/>
+                <w:sz w:val="19"/>
+                <w:szCs w:val="19"/>
+                <w:lang w:val="en-US"/>
+              </w:rPr>
+              <w:t xml:space="preserve"> '</w:t>
+            </w:r>
+            <w:proofErr w:type="spellStart"/>
+            <w:r>
+              <w:rPr>
+                <w:rFonts w:ascii="Consolas" w:hAnsi="Consolas" w:cs="Consolas"/>
+                <w:color w:val="FF0000"/>
+                <w:sz w:val="19"/>
+                <w:szCs w:val="19"/>
+                <w:lang w:val="en-US"/>
+              </w:rPr>
+              <w:t>Cantidad</w:t>
+            </w:r>
+            <w:proofErr w:type="spellEnd"/>
+            <w:r>
+              <w:rPr>
+                <w:rFonts w:ascii="Consolas" w:hAnsi="Consolas" w:cs="Consolas"/>
+                <w:color w:val="FF0000"/>
+                <w:sz w:val="19"/>
+                <w:szCs w:val="19"/>
+                <w:lang w:val="en-US"/>
+              </w:rPr>
+              <w:t>'</w:t>
+            </w:r>
+            <w:r>
+              <w:rPr>
+                <w:rFonts w:ascii="Consolas" w:hAnsi="Consolas" w:cs="Consolas"/>
+                <w:color w:val="000000"/>
+                <w:sz w:val="19"/>
+                <w:szCs w:val="19"/>
+                <w:lang w:val="en-US"/>
+              </w:rPr>
+              <w:t xml:space="preserve"> </w:t>
+            </w:r>
+          </w:p>
+          <w:p>
+            <w:pPr>
+              <w:autoSpaceDE w:val="0"/>
+              <w:autoSpaceDN w:val="0"/>
+              <w:adjustRightInd w:val="0"/>
+              <w:spacing w:line="240" w:lineRule="auto"/>
+              <w:ind w:firstLine="0"/>
+              <w:jc w:val="left"/>
+              <w:rPr>
+                <w:rFonts w:ascii="Consolas" w:hAnsi="Consolas" w:cs="Consolas"/>
+                <w:color w:val="000000"/>
+                <w:sz w:val="19"/>
+                <w:szCs w:val="19"/>
+                <w:lang w:val="en-US"/>
+              </w:rPr>
+            </w:pPr>
+            <w:r>
+              <w:rPr>
+                <w:rFonts w:ascii="Consolas" w:hAnsi="Consolas" w:cs="Consolas"/>
+                <w:color w:val="0000FF"/>
+                <w:sz w:val="19"/>
+                <w:szCs w:val="19"/>
+                <w:lang w:val="en-US"/>
+              </w:rPr>
+              <w:t>FROM</w:t>
+            </w:r>
+            <w:r>
+              <w:rPr>
+                <w:rFonts w:ascii="Consolas" w:hAnsi="Consolas" w:cs="Consolas"/>
+                <w:color w:val="000000"/>
+                <w:sz w:val="19"/>
+                <w:szCs w:val="19"/>
+                <w:lang w:val="en-US"/>
+              </w:rPr>
+              <w:t xml:space="preserve"> </w:t>
+            </w:r>
+            <w:proofErr w:type="spellStart"/>
+            <w:r>
+              <w:rPr>
+                <w:rFonts w:ascii="Consolas" w:hAnsi="Consolas" w:cs="Consolas"/>
+                <w:color w:val="000000"/>
+                <w:sz w:val="19"/>
+                <w:szCs w:val="19"/>
+                <w:lang w:val="en-US"/>
+              </w:rPr>
+              <w:t>Articulos</w:t>
+            </w:r>
+            <w:proofErr w:type="spellEnd"/>
+          </w:p>
+          <w:p>
+            <w:pPr>
+              <w:autoSpaceDE w:val="0"/>
+              <w:autoSpaceDN w:val="0"/>
+              <w:adjustRightInd w:val="0"/>
+              <w:spacing w:line="240" w:lineRule="auto"/>
+              <w:ind w:firstLine="0"/>
+              <w:jc w:val="left"/>
+              <w:rPr>
+                <w:rFonts w:ascii="Consolas" w:hAnsi="Consolas" w:cs="Consolas"/>
+                <w:color w:val="000000"/>
+                <w:sz w:val="19"/>
+                <w:szCs w:val="19"/>
+                <w:lang w:val="en-US"/>
+              </w:rPr>
+            </w:pPr>
+            <w:r>
+              <w:rPr>
+                <w:rFonts w:ascii="Consolas" w:hAnsi="Consolas" w:cs="Consolas"/>
+                <w:color w:val="000000"/>
+                <w:sz w:val="19"/>
+                <w:szCs w:val="19"/>
+                <w:lang w:val="en-US"/>
+              </w:rPr>
+              <w:tab/>
+            </w:r>
+            <w:r>
+              <w:rPr>
+                <w:rFonts w:ascii="Consolas" w:hAnsi="Consolas" w:cs="Consolas"/>
+                <w:color w:val="808080"/>
+                <w:sz w:val="19"/>
+                <w:szCs w:val="19"/>
+                <w:lang w:val="en-US"/>
+              </w:rPr>
+              <w:t>INNER</w:t>
+            </w:r>
+            <w:r>
+              <w:rPr>
+                <w:rFonts w:ascii="Consolas" w:hAnsi="Consolas" w:cs="Consolas"/>
+                <w:color w:val="000000"/>
+                <w:sz w:val="19"/>
+                <w:szCs w:val="19"/>
+                <w:lang w:val="en-US"/>
+              </w:rPr>
+              <w:t xml:space="preserve"> </w:t>
+            </w:r>
+            <w:r>
+              <w:rPr>
+                <w:rFonts w:ascii="Consolas" w:hAnsi="Consolas" w:cs="Consolas"/>
+                <w:color w:val="808080"/>
+                <w:sz w:val="19"/>
+                <w:szCs w:val="19"/>
+                <w:lang w:val="en-US"/>
+              </w:rPr>
+              <w:t>JOIN</w:t>
+            </w:r>
+            <w:r>
+              <w:rPr>
+                <w:rFonts w:ascii="Consolas" w:hAnsi="Consolas" w:cs="Consolas"/>
+                <w:color w:val="000000"/>
+                <w:sz w:val="19"/>
+                <w:szCs w:val="19"/>
+                <w:lang w:val="en-US"/>
+              </w:rPr>
+              <w:t xml:space="preserve"> </w:t>
+            </w:r>
+            <w:r>
+              <w:rPr>
+                <w:rFonts w:ascii="Consolas" w:hAnsi="Consolas" w:cs="Consolas"/>
+                <w:color w:val="000000"/>
+                <w:sz w:val="19"/>
+                <w:szCs w:val="19"/>
+                <w:lang w:val="en-US"/>
+              </w:rPr>
+              <w:t xml:space="preserve">Stock </w:t>
+            </w:r>
+            <w:r>
+              <w:rPr>
+                <w:rFonts w:ascii="Consolas" w:hAnsi="Consolas" w:cs="Consolas"/>
+                <w:color w:val="0000FF"/>
+                <w:sz w:val="19"/>
+                <w:szCs w:val="19"/>
+                <w:lang w:val="en-US"/>
+              </w:rPr>
+              <w:t>ON</w:t>
+            </w:r>
+            <w:r>
+              <w:rPr>
+                <w:rFonts w:ascii="Consolas" w:hAnsi="Consolas" w:cs="Consolas"/>
+                <w:color w:val="000000"/>
+                <w:sz w:val="19"/>
+                <w:szCs w:val="19"/>
+                <w:lang w:val="en-US"/>
+              </w:rPr>
+              <w:t xml:space="preserve"> </w:t>
+            </w:r>
+            <w:proofErr w:type="spellStart"/>
+            <w:r>
+              <w:rPr>
+                <w:rFonts w:ascii="Consolas" w:hAnsi="Consolas" w:cs="Consolas"/>
+                <w:color w:val="000000"/>
+                <w:sz w:val="19"/>
+                <w:szCs w:val="19"/>
+                <w:lang w:val="en-US"/>
+              </w:rPr>
+              <w:t>Articulos</w:t>
+            </w:r>
+            <w:r>
+              <w:rPr>
+                <w:rFonts w:ascii="Consolas" w:hAnsi="Consolas" w:cs="Consolas"/>
+                <w:color w:val="808080"/>
+                <w:sz w:val="19"/>
+                <w:szCs w:val="19"/>
+                <w:lang w:val="en-US"/>
+              </w:rPr>
+              <w:t>.</w:t>
+            </w:r>
+            <w:r>
+              <w:rPr>
+                <w:rFonts w:ascii="Consolas" w:hAnsi="Consolas" w:cs="Consolas"/>
+                <w:color w:val="000000"/>
+                <w:sz w:val="19"/>
+                <w:szCs w:val="19"/>
+                <w:lang w:val="en-US"/>
+              </w:rPr>
+              <w:t>IDArticulo</w:t>
+            </w:r>
+            <w:proofErr w:type="spellEnd"/>
+            <w:r>
+              <w:rPr>
+                <w:rFonts w:ascii="Consolas" w:hAnsi="Consolas" w:cs="Consolas"/>
+                <w:color w:val="000000"/>
+                <w:sz w:val="19"/>
+                <w:szCs w:val="19"/>
+                <w:lang w:val="en-US"/>
+              </w:rPr>
+              <w:t xml:space="preserve"> </w:t>
+            </w:r>
+            <w:r>
+              <w:rPr>
+                <w:rFonts w:ascii="Consolas" w:hAnsi="Consolas" w:cs="Consolas"/>
+                <w:color w:val="808080"/>
+                <w:sz w:val="19"/>
+                <w:szCs w:val="19"/>
+                <w:lang w:val="en-US"/>
+              </w:rPr>
+              <w:t>=</w:t>
+            </w:r>
+            <w:r>
+              <w:rPr>
+                <w:rFonts w:ascii="Consolas" w:hAnsi="Consolas" w:cs="Consolas"/>
+                <w:color w:val="808080"/>
+                <w:sz w:val="19"/>
+                <w:szCs w:val="19"/>
+                <w:lang w:val="en-US"/>
+              </w:rPr>
+              <w:t xml:space="preserve"> </w:t>
+            </w:r>
+            <w:proofErr w:type="spellStart"/>
+            <w:r>
+              <w:rPr>
+                <w:rFonts w:ascii="Consolas" w:hAnsi="Consolas" w:cs="Consolas"/>
+                <w:color w:val="000000"/>
+                <w:sz w:val="19"/>
+                <w:szCs w:val="19"/>
+                <w:lang w:val="en-US"/>
+              </w:rPr>
+              <w:t>Stock</w:t>
+            </w:r>
+            <w:r>
+              <w:rPr>
+                <w:rFonts w:ascii="Consolas" w:hAnsi="Consolas" w:cs="Consolas"/>
+                <w:color w:val="808080"/>
+                <w:sz w:val="19"/>
+                <w:szCs w:val="19"/>
+                <w:lang w:val="en-US"/>
+              </w:rPr>
+              <w:t>.</w:t>
+            </w:r>
+            <w:r>
+              <w:rPr>
+                <w:rFonts w:ascii="Consolas" w:hAnsi="Consolas" w:cs="Consolas"/>
+                <w:color w:val="000000"/>
+                <w:sz w:val="19"/>
+                <w:szCs w:val="19"/>
+                <w:lang w:val="en-US"/>
+              </w:rPr>
+              <w:t>IDArticulo</w:t>
+            </w:r>
+            <w:proofErr w:type="spellEnd"/>
           </w:p>
         </w:tc>
       </w:tr>
@@ -950,6 +1661,7 @@
       <w:r>
         <w:t xml:space="preserve">La vista </w:t>
       </w:r>
+      <w:proofErr w:type="spellStart"/>
       <w:r>
         <w:rPr>
           <w:b/>
@@ -957,6 +1669,7 @@
         </w:rPr>
         <w:t>VW_MostrarInformacionVentas</w:t>
       </w:r>
+      <w:proofErr w:type="spellEnd"/>
       <w:r>
         <w:t xml:space="preserve"> nos devuelve un listado de todos los ítems de todas las ventas realizadas, para luego poder aplicar más filtros sobre el resultado.</w:t>
       </w:r>
@@ -966,6 +1679,7 @@
         <w:ind w:firstLine="0"/>
       </w:pPr>
       <w:r>
+        <w:lastRenderedPageBreak/>
         <w:t>La misma nos trae las siguientes columnas:</w:t>
       </w:r>
     </w:p>
@@ -973,16 +1687,42 @@
       <w:pPr>
         <w:ind w:firstLine="0"/>
       </w:pPr>
-      <w:r>
-        <w:t>IDVenta, Fecha, Artículo, Cantidad, Precio Unitario, SubTotal, TipoFactura</w:t>
-      </w:r>
+      <w:proofErr w:type="spellStart"/>
+      <w:r>
+        <w:t>IDVenta</w:t>
+      </w:r>
+      <w:proofErr w:type="spellEnd"/>
+      <w:r>
+        <w:t xml:space="preserve">, Fecha, Artículo, Cantidad, Precio Unitario, </w:t>
+      </w:r>
+      <w:proofErr w:type="spellStart"/>
+      <w:r>
+        <w:t>SubTotal</w:t>
+      </w:r>
+      <w:proofErr w:type="spellEnd"/>
+      <w:r>
+        <w:t xml:space="preserve">, </w:t>
+      </w:r>
+      <w:proofErr w:type="spellStart"/>
+      <w:r>
+        <w:t>TipoFactura</w:t>
+      </w:r>
+      <w:proofErr w:type="spellEnd"/>
     </w:p>
     <w:p>
       <w:pPr>
         <w:ind w:firstLine="0"/>
       </w:pPr>
       <w:r>
-        <w:t>La vista simplifica los JOINS, para que podamos filtrar detalles de una venta por su ID, y ver los artículos de esa venta, ver los artículos que se vendieron en un lapso de tiempo, sacar conclusiones de negocio mediante los SubTotales, etc.</w:t>
+        <w:t xml:space="preserve">La vista simplifica los JOINS, para que podamos filtrar detalles de una venta por su ID, y ver los artículos de esa venta, ver los artículos que se vendieron en un lapso de tiempo, sacar conclusiones de negocio mediante los </w:t>
+      </w:r>
+      <w:proofErr w:type="spellStart"/>
+      <w:r>
+        <w:t>SubTotales</w:t>
+      </w:r>
+      <w:proofErr w:type="spellEnd"/>
+      <w:r>
+        <w:t>, etc.</w:t>
       </w:r>
     </w:p>
     <w:p>
@@ -1043,7 +1783,6 @@
                 <w:szCs w:val="19"/>
                 <w:lang w:val="es-AR"/>
               </w:rPr>
-              <w:lastRenderedPageBreak/>
               <w:t>CREATE</w:t>
             </w:r>
             <w:r>
@@ -1077,15 +1816,27 @@
               <w:t xml:space="preserve"> </w:t>
             </w:r>
             <w:bookmarkStart w:id="4" w:name="_Hlk201057300"/>
-            <w:r>
-              <w:rPr>
-                <w:rFonts w:ascii="Consolas" w:hAnsi="Consolas" w:cs="Consolas"/>
-                <w:color w:val="000000"/>
-                <w:sz w:val="19"/>
-                <w:szCs w:val="19"/>
-                <w:lang w:val="es-AR"/>
-              </w:rPr>
-              <w:t xml:space="preserve">VW_MostrarInformacionVentas </w:t>
+            <w:proofErr w:type="spellStart"/>
+            <w:r>
+              <w:rPr>
+                <w:rFonts w:ascii="Consolas" w:hAnsi="Consolas" w:cs="Consolas"/>
+                <w:color w:val="000000"/>
+                <w:sz w:val="19"/>
+                <w:szCs w:val="19"/>
+                <w:lang w:val="es-AR"/>
+              </w:rPr>
+              <w:t>VW_MostrarInformacionVentas</w:t>
+            </w:r>
+            <w:proofErr w:type="spellEnd"/>
+            <w:r>
+              <w:rPr>
+                <w:rFonts w:ascii="Consolas" w:hAnsi="Consolas" w:cs="Consolas"/>
+                <w:color w:val="000000"/>
+                <w:sz w:val="19"/>
+                <w:szCs w:val="19"/>
+                <w:lang w:val="es-AR"/>
+              </w:rPr>
+              <w:t xml:space="preserve"> </w:t>
             </w:r>
             <w:bookmarkEnd w:id="4"/>
             <w:r>
@@ -1171,6 +1922,16 @@
                 <w:lang w:val="es-AR"/>
               </w:rPr>
               <w:tab/>
+            </w:r>
+            <w:proofErr w:type="spellStart"/>
+            <w:r>
+              <w:rPr>
+                <w:rFonts w:ascii="Consolas" w:hAnsi="Consolas" w:cs="Consolas"/>
+                <w:color w:val="000000"/>
+                <w:sz w:val="19"/>
+                <w:szCs w:val="19"/>
+                <w:lang w:val="es-AR"/>
+              </w:rPr>
               <w:t>V</w:t>
             </w:r>
             <w:r>
@@ -1193,6 +1954,7 @@
               </w:rPr>
               <w:t>IDVenta</w:t>
             </w:r>
+            <w:proofErr w:type="spellEnd"/>
             <w:r>
               <w:rPr>
                 <w:rFonts w:ascii="Consolas" w:hAnsi="Consolas" w:cs="Consolas"/>
@@ -1211,7 +1973,18 @@
                 <w:szCs w:val="19"/>
                 <w:lang w:val="es-AR"/>
               </w:rPr>
-              <w:t xml:space="preserve"> V</w:t>
+              <w:t xml:space="preserve"> </w:t>
+            </w:r>
+            <w:proofErr w:type="spellStart"/>
+            <w:r>
+              <w:rPr>
+                <w:rFonts w:ascii="Consolas" w:hAnsi="Consolas" w:cs="Consolas"/>
+                <w:color w:val="000000"/>
+                <w:sz w:val="19"/>
+                <w:szCs w:val="19"/>
+                <w:lang w:val="es-AR"/>
+              </w:rPr>
+              <w:t>V</w:t>
             </w:r>
             <w:r>
               <w:rPr>
@@ -1233,6 +2006,7 @@
               </w:rPr>
               <w:t>Fecha</w:t>
             </w:r>
+            <w:proofErr w:type="spellEnd"/>
             <w:r>
               <w:rPr>
                 <w:rFonts w:ascii="Consolas" w:hAnsi="Consolas" w:cs="Consolas"/>
@@ -1251,7 +2025,18 @@
                 <w:szCs w:val="19"/>
                 <w:lang w:val="es-AR"/>
               </w:rPr>
-              <w:t xml:space="preserve"> A</w:t>
+              <w:t xml:space="preserve"> </w:t>
+            </w:r>
+            <w:proofErr w:type="spellStart"/>
+            <w:r>
+              <w:rPr>
+                <w:rFonts w:ascii="Consolas" w:hAnsi="Consolas" w:cs="Consolas"/>
+                <w:color w:val="000000"/>
+                <w:sz w:val="19"/>
+                <w:szCs w:val="19"/>
+                <w:lang w:val="es-AR"/>
+              </w:rPr>
+              <w:t>A</w:t>
             </w:r>
             <w:r>
               <w:rPr>
@@ -1271,7 +2056,18 @@
                 <w:szCs w:val="19"/>
                 <w:lang w:val="es-AR"/>
               </w:rPr>
-              <w:t xml:space="preserve">Nombre </w:t>
+              <w:t>Nombre</w:t>
+            </w:r>
+            <w:proofErr w:type="spellEnd"/>
+            <w:r>
+              <w:rPr>
+                <w:rFonts w:ascii="Consolas" w:hAnsi="Consolas" w:cs="Consolas"/>
+                <w:color w:val="000000"/>
+                <w:sz w:val="19"/>
+                <w:szCs w:val="19"/>
+                <w:lang w:val="es-AR"/>
+              </w:rPr>
+              <w:t xml:space="preserve"> </w:t>
             </w:r>
             <w:r>
               <w:rPr>
@@ -1321,7 +2117,18 @@
                 <w:szCs w:val="19"/>
                 <w:lang w:val="es-AR"/>
               </w:rPr>
-              <w:t xml:space="preserve"> AV</w:t>
+              <w:t xml:space="preserve"> </w:t>
+            </w:r>
+            <w:proofErr w:type="spellStart"/>
+            <w:r>
+              <w:rPr>
+                <w:rFonts w:ascii="Consolas" w:hAnsi="Consolas" w:cs="Consolas"/>
+                <w:color w:val="000000"/>
+                <w:sz w:val="19"/>
+                <w:szCs w:val="19"/>
+                <w:lang w:val="es-AR"/>
+              </w:rPr>
+              <w:t>AV</w:t>
             </w:r>
             <w:r>
               <w:rPr>
@@ -1343,6 +2150,7 @@
               </w:rPr>
               <w:t>Cantidad</w:t>
             </w:r>
+            <w:proofErr w:type="spellEnd"/>
             <w:r>
               <w:rPr>
                 <w:rFonts w:ascii="Consolas" w:hAnsi="Consolas" w:cs="Consolas"/>
@@ -1361,7 +2169,18 @@
                 <w:szCs w:val="19"/>
                 <w:lang w:val="es-AR"/>
               </w:rPr>
-              <w:t xml:space="preserve"> AV</w:t>
+              <w:t xml:space="preserve"> </w:t>
+            </w:r>
+            <w:proofErr w:type="spellStart"/>
+            <w:r>
+              <w:rPr>
+                <w:rFonts w:ascii="Consolas" w:hAnsi="Consolas" w:cs="Consolas"/>
+                <w:color w:val="000000"/>
+                <w:sz w:val="19"/>
+                <w:szCs w:val="19"/>
+                <w:lang w:val="es-AR"/>
+              </w:rPr>
+              <w:t>AV</w:t>
             </w:r>
             <w:r>
               <w:rPr>
@@ -1383,6 +2202,7 @@
               </w:rPr>
               <w:t>PrecioUnitario</w:t>
             </w:r>
+            <w:proofErr w:type="spellEnd"/>
             <w:r>
               <w:rPr>
                 <w:rFonts w:ascii="Consolas" w:hAnsi="Consolas" w:cs="Consolas"/>
@@ -1401,7 +2221,18 @@
                 <w:szCs w:val="19"/>
                 <w:lang w:val="es-AR"/>
               </w:rPr>
-              <w:t xml:space="preserve"> AV</w:t>
+              <w:t xml:space="preserve"> </w:t>
+            </w:r>
+            <w:proofErr w:type="spellStart"/>
+            <w:r>
+              <w:rPr>
+                <w:rFonts w:ascii="Consolas" w:hAnsi="Consolas" w:cs="Consolas"/>
+                <w:color w:val="000000"/>
+                <w:sz w:val="19"/>
+                <w:szCs w:val="19"/>
+                <w:lang w:val="es-AR"/>
+              </w:rPr>
+              <w:t>AV</w:t>
             </w:r>
             <w:r>
               <w:rPr>
@@ -1421,7 +2252,18 @@
                 <w:szCs w:val="19"/>
                 <w:lang w:val="es-AR"/>
               </w:rPr>
-              <w:t xml:space="preserve">Cantidad </w:t>
+              <w:t>Cantidad</w:t>
+            </w:r>
+            <w:proofErr w:type="spellEnd"/>
+            <w:r>
+              <w:rPr>
+                <w:rFonts w:ascii="Consolas" w:hAnsi="Consolas" w:cs="Consolas"/>
+                <w:color w:val="000000"/>
+                <w:sz w:val="19"/>
+                <w:szCs w:val="19"/>
+                <w:lang w:val="es-AR"/>
+              </w:rPr>
+              <w:t xml:space="preserve"> </w:t>
             </w:r>
             <w:r>
               <w:rPr>
@@ -1441,7 +2283,18 @@
                 <w:szCs w:val="19"/>
                 <w:lang w:val="es-AR"/>
               </w:rPr>
-              <w:t xml:space="preserve"> AV</w:t>
+              <w:t xml:space="preserve"> </w:t>
+            </w:r>
+            <w:proofErr w:type="spellStart"/>
+            <w:r>
+              <w:rPr>
+                <w:rFonts w:ascii="Consolas" w:hAnsi="Consolas" w:cs="Consolas"/>
+                <w:color w:val="000000"/>
+                <w:sz w:val="19"/>
+                <w:szCs w:val="19"/>
+                <w:lang w:val="es-AR"/>
+              </w:rPr>
+              <w:t>AV</w:t>
             </w:r>
             <w:r>
               <w:rPr>
@@ -1461,7 +2314,18 @@
                 <w:szCs w:val="19"/>
                 <w:lang w:val="es-AR"/>
               </w:rPr>
-              <w:t xml:space="preserve">PrecioUnitario </w:t>
+              <w:t>PrecioUnitario</w:t>
+            </w:r>
+            <w:proofErr w:type="spellEnd"/>
+            <w:r>
+              <w:rPr>
+                <w:rFonts w:ascii="Consolas" w:hAnsi="Consolas" w:cs="Consolas"/>
+                <w:color w:val="000000"/>
+                <w:sz w:val="19"/>
+                <w:szCs w:val="19"/>
+                <w:lang w:val="es-AR"/>
+              </w:rPr>
+              <w:t xml:space="preserve"> </w:t>
             </w:r>
             <w:r>
               <w:rPr>
@@ -1491,7 +2355,29 @@
                 <w:szCs w:val="19"/>
                 <w:lang w:val="es-AR"/>
               </w:rPr>
-              <w:t>'SubTotal'</w:t>
+              <w:t>'</w:t>
+            </w:r>
+            <w:proofErr w:type="spellStart"/>
+            <w:r>
+              <w:rPr>
+                <w:rFonts w:ascii="Consolas" w:hAnsi="Consolas" w:cs="Consolas"/>
+                <w:color w:val="FF0000"/>
+                <w:sz w:val="19"/>
+                <w:szCs w:val="19"/>
+                <w:lang w:val="es-AR"/>
+              </w:rPr>
+              <w:t>SubTotal</w:t>
+            </w:r>
+            <w:proofErr w:type="spellEnd"/>
+            <w:r>
+              <w:rPr>
+                <w:rFonts w:ascii="Consolas" w:hAnsi="Consolas" w:cs="Consolas"/>
+                <w:color w:val="FF0000"/>
+                <w:sz w:val="19"/>
+                <w:szCs w:val="19"/>
+                <w:lang w:val="es-AR"/>
+              </w:rPr>
+              <w:t>'</w:t>
             </w:r>
             <w:r>
               <w:rPr>
@@ -1511,7 +2397,18 @@
                 <w:szCs w:val="19"/>
                 <w:lang w:val="es-AR"/>
               </w:rPr>
-              <w:t xml:space="preserve"> V</w:t>
+              <w:t xml:space="preserve"> </w:t>
+            </w:r>
+            <w:proofErr w:type="spellStart"/>
+            <w:r>
+              <w:rPr>
+                <w:rFonts w:ascii="Consolas" w:hAnsi="Consolas" w:cs="Consolas"/>
+                <w:color w:val="000000"/>
+                <w:sz w:val="19"/>
+                <w:szCs w:val="19"/>
+                <w:lang w:val="es-AR"/>
+              </w:rPr>
+              <w:t>V</w:t>
             </w:r>
             <w:r>
               <w:rPr>
@@ -1533,6 +2430,7 @@
               </w:rPr>
               <w:t>TipoFactura</w:t>
             </w:r>
+            <w:proofErr w:type="spellEnd"/>
           </w:p>
           <w:p>
             <w:pPr>
@@ -1578,7 +2476,29 @@
                 <w:szCs w:val="19"/>
                 <w:lang w:val="en-US"/>
               </w:rPr>
-              <w:t xml:space="preserve"> ArticulosVenta </w:t>
+              <w:t xml:space="preserve"> </w:t>
+            </w:r>
+            <w:proofErr w:type="spellStart"/>
+            <w:r>
+              <w:rPr>
+                <w:rFonts w:ascii="Consolas" w:hAnsi="Consolas" w:cs="Consolas"/>
+                <w:color w:val="000000"/>
+                <w:sz w:val="19"/>
+                <w:szCs w:val="19"/>
+                <w:lang w:val="en-US"/>
+              </w:rPr>
+              <w:t>ArticulosVenta</w:t>
+            </w:r>
+            <w:proofErr w:type="spellEnd"/>
+            <w:r>
+              <w:rPr>
+                <w:rFonts w:ascii="Consolas" w:hAnsi="Consolas" w:cs="Consolas"/>
+                <w:color w:val="000000"/>
+                <w:sz w:val="19"/>
+                <w:szCs w:val="19"/>
+                <w:lang w:val="en-US"/>
+              </w:rPr>
+              <w:t xml:space="preserve"> </w:t>
             </w:r>
             <w:r>
               <w:rPr>
@@ -1665,7 +2585,29 @@
                 <w:szCs w:val="19"/>
                 <w:lang w:val="en-US"/>
               </w:rPr>
-              <w:t xml:space="preserve"> Articulos </w:t>
+              <w:t xml:space="preserve"> </w:t>
+            </w:r>
+            <w:proofErr w:type="spellStart"/>
+            <w:r>
+              <w:rPr>
+                <w:rFonts w:ascii="Consolas" w:hAnsi="Consolas" w:cs="Consolas"/>
+                <w:color w:val="000000"/>
+                <w:sz w:val="19"/>
+                <w:szCs w:val="19"/>
+                <w:lang w:val="en-US"/>
+              </w:rPr>
+              <w:t>Articulos</w:t>
+            </w:r>
+            <w:proofErr w:type="spellEnd"/>
+            <w:r>
+              <w:rPr>
+                <w:rFonts w:ascii="Consolas" w:hAnsi="Consolas" w:cs="Consolas"/>
+                <w:color w:val="000000"/>
+                <w:sz w:val="19"/>
+                <w:szCs w:val="19"/>
+                <w:lang w:val="en-US"/>
+              </w:rPr>
+              <w:t xml:space="preserve"> </w:t>
             </w:r>
             <w:r>
               <w:rPr>
@@ -1705,7 +2647,18 @@
                 <w:szCs w:val="19"/>
                 <w:lang w:val="en-US"/>
               </w:rPr>
-              <w:t xml:space="preserve"> AV</w:t>
+              <w:t xml:space="preserve"> </w:t>
+            </w:r>
+            <w:proofErr w:type="spellStart"/>
+            <w:r>
+              <w:rPr>
+                <w:rFonts w:ascii="Consolas" w:hAnsi="Consolas" w:cs="Consolas"/>
+                <w:color w:val="000000"/>
+                <w:sz w:val="19"/>
+                <w:szCs w:val="19"/>
+                <w:lang w:val="en-US"/>
+              </w:rPr>
+              <w:t>AV</w:t>
             </w:r>
             <w:r>
               <w:rPr>
@@ -1725,7 +2678,18 @@
                 <w:szCs w:val="19"/>
                 <w:lang w:val="en-US"/>
               </w:rPr>
-              <w:t xml:space="preserve">IDArticulo </w:t>
+              <w:t>IDArticulo</w:t>
+            </w:r>
+            <w:proofErr w:type="spellEnd"/>
+            <w:r>
+              <w:rPr>
+                <w:rFonts w:ascii="Consolas" w:hAnsi="Consolas" w:cs="Consolas"/>
+                <w:color w:val="000000"/>
+                <w:sz w:val="19"/>
+                <w:szCs w:val="19"/>
+                <w:lang w:val="en-US"/>
+              </w:rPr>
+              <w:t xml:space="preserve"> </w:t>
             </w:r>
             <w:r>
               <w:rPr>
@@ -1745,7 +2709,18 @@
                 <w:szCs w:val="19"/>
                 <w:lang w:val="en-US"/>
               </w:rPr>
-              <w:t xml:space="preserve"> A</w:t>
+              <w:t xml:space="preserve"> </w:t>
+            </w:r>
+            <w:proofErr w:type="spellStart"/>
+            <w:r>
+              <w:rPr>
+                <w:rFonts w:ascii="Consolas" w:hAnsi="Consolas" w:cs="Consolas"/>
+                <w:color w:val="000000"/>
+                <w:sz w:val="19"/>
+                <w:szCs w:val="19"/>
+                <w:lang w:val="en-US"/>
+              </w:rPr>
+              <w:t>A</w:t>
             </w:r>
             <w:r>
               <w:rPr>
@@ -1767,6 +2742,7 @@
               </w:rPr>
               <w:t>IDArticulo</w:t>
             </w:r>
+            <w:proofErr w:type="spellEnd"/>
           </w:p>
           <w:p>
             <w:pPr>
@@ -1875,7 +2851,18 @@
                 <w:szCs w:val="19"/>
                 <w:lang w:val="en-US"/>
               </w:rPr>
-              <w:t xml:space="preserve"> AV</w:t>
+              <w:t xml:space="preserve"> </w:t>
+            </w:r>
+            <w:proofErr w:type="spellStart"/>
+            <w:r>
+              <w:rPr>
+                <w:rFonts w:ascii="Consolas" w:hAnsi="Consolas" w:cs="Consolas"/>
+                <w:color w:val="000000"/>
+                <w:sz w:val="19"/>
+                <w:szCs w:val="19"/>
+                <w:lang w:val="en-US"/>
+              </w:rPr>
+              <w:t>AV</w:t>
             </w:r>
             <w:r>
               <w:rPr>
@@ -1895,7 +2882,18 @@
                 <w:szCs w:val="19"/>
                 <w:lang w:val="en-US"/>
               </w:rPr>
-              <w:t xml:space="preserve">IDVenta </w:t>
+              <w:t>IDVenta</w:t>
+            </w:r>
+            <w:proofErr w:type="spellEnd"/>
+            <w:r>
+              <w:rPr>
+                <w:rFonts w:ascii="Consolas" w:hAnsi="Consolas" w:cs="Consolas"/>
+                <w:color w:val="000000"/>
+                <w:sz w:val="19"/>
+                <w:szCs w:val="19"/>
+                <w:lang w:val="en-US"/>
+              </w:rPr>
+              <w:t xml:space="preserve"> </w:t>
             </w:r>
             <w:r>
               <w:rPr>
@@ -1915,7 +2913,18 @@
                 <w:szCs w:val="19"/>
                 <w:lang w:val="en-US"/>
               </w:rPr>
-              <w:t xml:space="preserve"> V</w:t>
+              <w:t xml:space="preserve"> </w:t>
+            </w:r>
+            <w:proofErr w:type="spellStart"/>
+            <w:r>
+              <w:rPr>
+                <w:rFonts w:ascii="Consolas" w:hAnsi="Consolas" w:cs="Consolas"/>
+                <w:color w:val="000000"/>
+                <w:sz w:val="19"/>
+                <w:szCs w:val="19"/>
+                <w:lang w:val="en-US"/>
+              </w:rPr>
+              <w:t>V</w:t>
             </w:r>
             <w:r>
               <w:rPr>
@@ -1937,6 +2946,7 @@
               </w:rPr>
               <w:t>IDVenta</w:t>
             </w:r>
+            <w:proofErr w:type="spellEnd"/>
             <w:r>
               <w:rPr>
                 <w:rFonts w:ascii="Consolas" w:hAnsi="Consolas" w:cs="Consolas"/>
@@ -1977,7 +2987,29 @@
         <w:ind w:firstLine="0"/>
       </w:pPr>
       <w:r>
-        <w:t>Aquí se explica el propósito de la Vista 2 del sistema.</w:t>
+        <w:t xml:space="preserve">La vista </w:t>
+      </w:r>
+      <w:proofErr w:type="spellStart"/>
+      <w:r>
+        <w:rPr>
+          <w:b/>
+          <w:bCs/>
+        </w:rPr>
+        <w:t>VW_</w:t>
+      </w:r>
+      <w:r>
+        <w:rPr>
+          <w:b/>
+          <w:bCs/>
+        </w:rPr>
+        <w:t>PromedioDeVentas</w:t>
+      </w:r>
+      <w:proofErr w:type="spellEnd"/>
+      <w:r>
+        <w:t xml:space="preserve"> nos devuelve </w:t>
+      </w:r>
+      <w:r>
+        <w:t xml:space="preserve">un solo valor que es el del valor del importe promedio entre todas las ventas. </w:t>
       </w:r>
     </w:p>
     <w:tbl>
@@ -1996,17 +3028,294 @@
           </w:tcPr>
           <w:p>
             <w:pPr>
+              <w:autoSpaceDE w:val="0"/>
+              <w:autoSpaceDN w:val="0"/>
+              <w:adjustRightInd w:val="0"/>
               <w:ind w:firstLine="0"/>
               <w:jc w:val="left"/>
               <w:rPr>
-                <w:rFonts w:ascii="Consolas" w:hAnsi="Consolas"/>
+                <w:rFonts w:ascii="Consolas" w:hAnsi="Consolas" w:cs="Consolas"/>
+                <w:color w:val="000000"/>
+                <w:sz w:val="19"/>
+                <w:szCs w:val="19"/>
+                <w:lang w:val="en-US"/>
               </w:rPr>
             </w:pPr>
             <w:r>
               <w:rPr>
-                <w:rFonts w:ascii="Consolas" w:hAnsi="Consolas"/>
-              </w:rPr>
-              <w:t>-- codigo</w:t>
+                <w:rFonts w:ascii="Consolas" w:hAnsi="Consolas" w:cs="Consolas"/>
+                <w:color w:val="0000FF"/>
+                <w:sz w:val="19"/>
+                <w:szCs w:val="19"/>
+                <w:lang w:val="en-US"/>
+              </w:rPr>
+              <w:t>CREATE</w:t>
+            </w:r>
+            <w:r>
+              <w:rPr>
+                <w:rFonts w:ascii="Consolas" w:hAnsi="Consolas" w:cs="Consolas"/>
+                <w:color w:val="000000"/>
+                <w:sz w:val="19"/>
+                <w:szCs w:val="19"/>
+                <w:lang w:val="en-US"/>
+              </w:rPr>
+              <w:t xml:space="preserve"> </w:t>
+            </w:r>
+            <w:r>
+              <w:rPr>
+                <w:rFonts w:ascii="Consolas" w:hAnsi="Consolas" w:cs="Consolas"/>
+                <w:color w:val="0000FF"/>
+                <w:sz w:val="19"/>
+                <w:szCs w:val="19"/>
+                <w:lang w:val="en-US"/>
+              </w:rPr>
+              <w:t>VIEW</w:t>
+            </w:r>
+            <w:r>
+              <w:rPr>
+                <w:rFonts w:ascii="Consolas" w:hAnsi="Consolas" w:cs="Consolas"/>
+                <w:color w:val="000000"/>
+                <w:sz w:val="19"/>
+                <w:szCs w:val="19"/>
+                <w:lang w:val="en-US"/>
+              </w:rPr>
+              <w:t xml:space="preserve"> </w:t>
+            </w:r>
+            <w:proofErr w:type="spellStart"/>
+            <w:r>
+              <w:rPr>
+                <w:rFonts w:ascii="Consolas" w:hAnsi="Consolas" w:cs="Consolas"/>
+                <w:color w:val="000000"/>
+                <w:sz w:val="19"/>
+                <w:szCs w:val="19"/>
+                <w:lang w:val="en-US"/>
+              </w:rPr>
+              <w:t>VW_</w:t>
+            </w:r>
+            <w:r>
+              <w:rPr>
+                <w:rFonts w:ascii="Consolas" w:hAnsi="Consolas" w:cs="Consolas"/>
+                <w:color w:val="000000"/>
+                <w:sz w:val="19"/>
+                <w:szCs w:val="19"/>
+                <w:lang w:val="en-US"/>
+              </w:rPr>
+              <w:t>PromedioDeVentas</w:t>
+            </w:r>
+            <w:proofErr w:type="spellEnd"/>
+            <w:r>
+              <w:rPr>
+                <w:rFonts w:ascii="Consolas" w:hAnsi="Consolas" w:cs="Consolas"/>
+                <w:color w:val="000000"/>
+                <w:sz w:val="19"/>
+                <w:szCs w:val="19"/>
+                <w:lang w:val="en-US"/>
+              </w:rPr>
+              <w:t xml:space="preserve"> </w:t>
+            </w:r>
+            <w:r>
+              <w:rPr>
+                <w:rFonts w:ascii="Consolas" w:hAnsi="Consolas" w:cs="Consolas"/>
+                <w:color w:val="0000FF"/>
+                <w:sz w:val="19"/>
+                <w:szCs w:val="19"/>
+                <w:lang w:val="en-US"/>
+              </w:rPr>
+              <w:t>AS</w:t>
+            </w:r>
+          </w:p>
+          <w:p>
+            <w:pPr>
+              <w:autoSpaceDE w:val="0"/>
+              <w:autoSpaceDN w:val="0"/>
+              <w:adjustRightInd w:val="0"/>
+              <w:ind w:firstLine="0"/>
+              <w:jc w:val="left"/>
+              <w:rPr>
+                <w:rFonts w:ascii="Consolas" w:hAnsi="Consolas" w:cs="Consolas"/>
+                <w:color w:val="0000FF"/>
+                <w:sz w:val="19"/>
+                <w:szCs w:val="19"/>
+                <w:lang w:val="en-US"/>
+              </w:rPr>
+            </w:pPr>
+            <w:r>
+              <w:rPr>
+                <w:rFonts w:ascii="Consolas" w:hAnsi="Consolas" w:cs="Consolas"/>
+                <w:color w:val="000000"/>
+                <w:sz w:val="19"/>
+                <w:szCs w:val="19"/>
+                <w:lang w:val="en-US"/>
+              </w:rPr>
+              <w:tab/>
+            </w:r>
+            <w:r>
+              <w:rPr>
+                <w:rFonts w:ascii="Consolas" w:hAnsi="Consolas" w:cs="Consolas"/>
+                <w:color w:val="0000FF"/>
+                <w:sz w:val="19"/>
+                <w:szCs w:val="19"/>
+                <w:lang w:val="en-US"/>
+              </w:rPr>
+              <w:t>SELECT</w:t>
+            </w:r>
+            <w:r>
+              <w:rPr>
+                <w:rFonts w:ascii="Consolas" w:hAnsi="Consolas" w:cs="Consolas"/>
+                <w:color w:val="0000FF"/>
+                <w:sz w:val="19"/>
+                <w:szCs w:val="19"/>
+                <w:lang w:val="en-US"/>
+              </w:rPr>
+              <w:t xml:space="preserve"> AVG</w:t>
+            </w:r>
+            <w:r>
+              <w:rPr>
+                <w:rFonts w:ascii="Consolas" w:hAnsi="Consolas" w:cs="Consolas"/>
+                <w:color w:val="808080"/>
+                <w:sz w:val="16"/>
+                <w:szCs w:val="16"/>
+                <w:lang w:val="en-US"/>
+              </w:rPr>
+              <w:t>(</w:t>
+            </w:r>
+            <w:proofErr w:type="spellStart"/>
+            <w:r>
+              <w:rPr>
+                <w:rFonts w:ascii="Consolas" w:hAnsi="Consolas" w:cs="Consolas"/>
+                <w:color w:val="000000"/>
+                <w:sz w:val="16"/>
+                <w:szCs w:val="16"/>
+                <w:lang w:val="en-US"/>
+              </w:rPr>
+              <w:t>ImporteTotal</w:t>
+            </w:r>
+            <w:proofErr w:type="spellEnd"/>
+            <w:r>
+              <w:rPr>
+                <w:rFonts w:ascii="Consolas" w:hAnsi="Consolas" w:cs="Consolas"/>
+                <w:color w:val="808080"/>
+                <w:sz w:val="16"/>
+                <w:szCs w:val="16"/>
+                <w:lang w:val="en-US"/>
+              </w:rPr>
+              <w:t>)</w:t>
+            </w:r>
+            <w:r>
+              <w:rPr>
+                <w:rFonts w:ascii="Consolas" w:hAnsi="Consolas" w:cs="Consolas"/>
+                <w:color w:val="808080"/>
+                <w:sz w:val="16"/>
+                <w:szCs w:val="16"/>
+                <w:lang w:val="en-US"/>
+              </w:rPr>
+              <w:t xml:space="preserve"> </w:t>
+            </w:r>
+            <w:r>
+              <w:rPr>
+                <w:rFonts w:ascii="Consolas" w:hAnsi="Consolas" w:cs="Consolas"/>
+                <w:color w:val="0000FF"/>
+                <w:sz w:val="19"/>
+                <w:szCs w:val="19"/>
+                <w:lang w:val="en-US"/>
+              </w:rPr>
+              <w:t>AS</w:t>
+            </w:r>
+            <w:r>
+              <w:rPr>
+                <w:rFonts w:ascii="Consolas" w:hAnsi="Consolas" w:cs="Consolas"/>
+                <w:color w:val="0000FF"/>
+                <w:sz w:val="19"/>
+                <w:szCs w:val="19"/>
+                <w:lang w:val="en-US"/>
+              </w:rPr>
+              <w:t xml:space="preserve"> </w:t>
+            </w:r>
+            <w:r>
+              <w:rPr>
+                <w:rFonts w:ascii="Consolas" w:hAnsi="Consolas" w:cs="Consolas"/>
+                <w:color w:val="000000"/>
+                <w:sz w:val="19"/>
+                <w:szCs w:val="19"/>
+                <w:lang w:val="en-US"/>
+              </w:rPr>
+              <w:t>P</w:t>
+            </w:r>
+            <w:r>
+              <w:rPr>
+                <w:rFonts w:ascii="Consolas" w:hAnsi="Consolas" w:cs="Consolas"/>
+                <w:color w:val="000000"/>
+                <w:sz w:val="19"/>
+                <w:szCs w:val="19"/>
+                <w:lang w:val="en-US"/>
+              </w:rPr>
+              <w:t>r</w:t>
+            </w:r>
+            <w:r>
+              <w:rPr>
+                <w:rFonts w:ascii="Consolas" w:hAnsi="Consolas" w:cs="Consolas"/>
+                <w:color w:val="000000"/>
+                <w:sz w:val="19"/>
+                <w:szCs w:val="19"/>
+                <w:lang w:val="en-US"/>
+              </w:rPr>
+              <w:t>omedioImporteTotal</w:t>
+            </w:r>
+          </w:p>
+          <w:p>
+            <w:pPr>
+              <w:autoSpaceDE w:val="0"/>
+              <w:autoSpaceDN w:val="0"/>
+              <w:adjustRightInd w:val="0"/>
+              <w:ind w:firstLine="0"/>
+              <w:jc w:val="left"/>
+              <w:rPr>
+                <w:rFonts w:ascii="Consolas" w:hAnsi="Consolas" w:cs="Consolas"/>
+                <w:color w:val="000000"/>
+                <w:sz w:val="19"/>
+                <w:szCs w:val="19"/>
+                <w:lang w:val="en-US"/>
+              </w:rPr>
+            </w:pPr>
+            <w:r>
+              <w:rPr>
+                <w:rFonts w:ascii="Consolas" w:hAnsi="Consolas" w:cs="Consolas"/>
+                <w:color w:val="0000FF"/>
+                <w:sz w:val="19"/>
+                <w:szCs w:val="19"/>
+                <w:lang w:val="en-US"/>
+              </w:rPr>
+              <w:t xml:space="preserve">       </w:t>
+            </w:r>
+            <w:r>
+              <w:rPr>
+                <w:rFonts w:ascii="Consolas" w:hAnsi="Consolas" w:cs="Consolas"/>
+                <w:color w:val="0000FF"/>
+                <w:sz w:val="19"/>
+                <w:szCs w:val="19"/>
+                <w:lang w:val="en-US"/>
+              </w:rPr>
+              <w:t>FROM</w:t>
+            </w:r>
+            <w:r>
+              <w:rPr>
+                <w:rFonts w:ascii="Consolas" w:hAnsi="Consolas" w:cs="Consolas"/>
+                <w:color w:val="000000"/>
+                <w:sz w:val="19"/>
+                <w:szCs w:val="19"/>
+                <w:lang w:val="en-US"/>
+              </w:rPr>
+              <w:t xml:space="preserve"> </w:t>
+            </w:r>
+            <w:r>
+              <w:rPr>
+                <w:rFonts w:ascii="Consolas" w:hAnsi="Consolas" w:cs="Consolas"/>
+                <w:color w:val="000000"/>
+                <w:sz w:val="19"/>
+                <w:szCs w:val="19"/>
+                <w:lang w:val="en-US"/>
+              </w:rPr>
+              <w:t>Ventas;</w:t>
             </w:r>
           </w:p>
         </w:tc>
@@ -2015,6 +3324,9 @@
     <w:p>
       <w:pPr>
         <w:ind w:firstLine="0"/>
+        <w:rPr>
+          <w:lang w:val="en-US"/>
+        </w:rPr>
       </w:pPr>
     </w:p>
     <w:p>
@@ -2041,6 +3353,7 @@
         </w:rPr>
         <w:t>SP_</w:t>
       </w:r>
+      <w:proofErr w:type="spellStart"/>
       <w:r>
         <w:rPr>
           <w:b/>
@@ -2049,6 +3362,7 @@
         </w:rPr>
         <w:t>AgregarArticulo</w:t>
       </w:r>
+      <w:proofErr w:type="spellEnd"/>
       <w:r>
         <w:t xml:space="preserve"> </w:t>
       </w:r>
@@ -2153,8 +3467,20 @@
                 <w:szCs w:val="16"/>
                 <w:lang w:val="en-US"/>
               </w:rPr>
-              <w:t xml:space="preserve"> SP_registrarArticulo</w:t>
-            </w:r>
+              <w:t xml:space="preserve"> </w:t>
+            </w:r>
+            <w:proofErr w:type="spellStart"/>
+            <w:r>
+              <w:rPr>
+                <w:rFonts w:ascii="Consolas" w:hAnsi="Consolas" w:cs="Consolas"/>
+                <w:color w:val="000000"/>
+                <w:sz w:val="16"/>
+                <w:szCs w:val="16"/>
+                <w:lang w:val="en-US"/>
+              </w:rPr>
+              <w:t>SP_registrarArticulo</w:t>
+            </w:r>
+            <w:proofErr w:type="spellEnd"/>
             <w:r>
               <w:rPr>
                 <w:rFonts w:ascii="Consolas" w:hAnsi="Consolas" w:cs="Consolas"/>
@@ -2203,6 +3529,7 @@
               <w:tab/>
               <w:t xml:space="preserve">@nombreArticulo </w:t>
             </w:r>
+            <w:proofErr w:type="spellStart"/>
             <w:r>
               <w:rPr>
                 <w:rFonts w:ascii="Consolas" w:hAnsi="Consolas" w:cs="Consolas"/>
@@ -2213,6 +3540,7 @@
               </w:rPr>
               <w:t>nvarchar</w:t>
             </w:r>
+            <w:proofErr w:type="spellEnd"/>
             <w:r>
               <w:rPr>
                 <w:rFonts w:ascii="Consolas" w:hAnsi="Consolas" w:cs="Consolas"/>
@@ -3198,7 +4526,29 @@
                 <w:szCs w:val="16"/>
                 <w:lang w:val="en-US"/>
               </w:rPr>
-              <w:t xml:space="preserve"> IDMarca </w:t>
+              <w:t xml:space="preserve"> </w:t>
+            </w:r>
+            <w:proofErr w:type="spellStart"/>
+            <w:r>
+              <w:rPr>
+                <w:rFonts w:ascii="Consolas" w:hAnsi="Consolas" w:cs="Consolas"/>
+                <w:color w:val="000000"/>
+                <w:sz w:val="16"/>
+                <w:szCs w:val="16"/>
+                <w:lang w:val="en-US"/>
+              </w:rPr>
+              <w:t>IDMarca</w:t>
+            </w:r>
+            <w:proofErr w:type="spellEnd"/>
+            <w:r>
+              <w:rPr>
+                <w:rFonts w:ascii="Consolas" w:hAnsi="Consolas" w:cs="Consolas"/>
+                <w:color w:val="000000"/>
+                <w:sz w:val="16"/>
+                <w:szCs w:val="16"/>
+                <w:lang w:val="en-US"/>
+              </w:rPr>
+              <w:t xml:space="preserve"> </w:t>
             </w:r>
             <w:r>
               <w:rPr>
@@ -3238,7 +4588,29 @@
                 <w:szCs w:val="16"/>
                 <w:lang w:val="en-US"/>
               </w:rPr>
-              <w:t xml:space="preserve"> IDMarca </w:t>
+              <w:t xml:space="preserve"> </w:t>
+            </w:r>
+            <w:proofErr w:type="spellStart"/>
+            <w:r>
+              <w:rPr>
+                <w:rFonts w:ascii="Consolas" w:hAnsi="Consolas" w:cs="Consolas"/>
+                <w:color w:val="000000"/>
+                <w:sz w:val="16"/>
+                <w:szCs w:val="16"/>
+                <w:lang w:val="en-US"/>
+              </w:rPr>
+              <w:t>IDMarca</w:t>
+            </w:r>
+            <w:proofErr w:type="spellEnd"/>
+            <w:r>
+              <w:rPr>
+                <w:rFonts w:ascii="Consolas" w:hAnsi="Consolas" w:cs="Consolas"/>
+                <w:color w:val="000000"/>
+                <w:sz w:val="16"/>
+                <w:szCs w:val="16"/>
+                <w:lang w:val="en-US"/>
+              </w:rPr>
+              <w:t xml:space="preserve"> </w:t>
             </w:r>
             <w:r>
               <w:rPr>
@@ -3312,6 +4684,7 @@
                 <w:szCs w:val="16"/>
                 <w:lang w:val="en-US"/>
               </w:rPr>
+              <w:lastRenderedPageBreak/>
               <w:tab/>
             </w:r>
             <w:r>
@@ -3693,18 +5066,30 @@
                 <w:szCs w:val="16"/>
                 <w:lang w:val="en-US"/>
               </w:rPr>
-              <w:t xml:space="preserve"> Articulos</w:t>
-            </w:r>
-            <w:r>
-              <w:rPr>
-                <w:rFonts w:ascii="Consolas" w:hAnsi="Consolas" w:cs="Consolas"/>
-                <w:color w:val="0000FF"/>
-                <w:sz w:val="16"/>
-                <w:szCs w:val="16"/>
-                <w:lang w:val="en-US"/>
-              </w:rPr>
               <w:t xml:space="preserve"> </w:t>
             </w:r>
+            <w:proofErr w:type="spellStart"/>
+            <w:r>
+              <w:rPr>
+                <w:rFonts w:ascii="Consolas" w:hAnsi="Consolas" w:cs="Consolas"/>
+                <w:color w:val="000000"/>
+                <w:sz w:val="16"/>
+                <w:szCs w:val="16"/>
+                <w:lang w:val="en-US"/>
+              </w:rPr>
+              <w:t>Articulos</w:t>
+            </w:r>
+            <w:proofErr w:type="spellEnd"/>
+            <w:r>
+              <w:rPr>
+                <w:rFonts w:ascii="Consolas" w:hAnsi="Consolas" w:cs="Consolas"/>
+                <w:color w:val="0000FF"/>
+                <w:sz w:val="16"/>
+                <w:szCs w:val="16"/>
+                <w:lang w:val="en-US"/>
+              </w:rPr>
+              <w:t xml:space="preserve"> </w:t>
+            </w:r>
             <w:r>
               <w:rPr>
                 <w:rFonts w:ascii="Consolas" w:hAnsi="Consolas" w:cs="Consolas"/>
@@ -3743,8 +5128,20 @@
                 <w:szCs w:val="16"/>
                 <w:lang w:val="en-US"/>
               </w:rPr>
-              <w:t xml:space="preserve"> IDMarca</w:t>
-            </w:r>
+              <w:t xml:space="preserve"> </w:t>
+            </w:r>
+            <w:proofErr w:type="spellStart"/>
+            <w:r>
+              <w:rPr>
+                <w:rFonts w:ascii="Consolas" w:hAnsi="Consolas" w:cs="Consolas"/>
+                <w:color w:val="000000"/>
+                <w:sz w:val="16"/>
+                <w:szCs w:val="16"/>
+                <w:lang w:val="en-US"/>
+              </w:rPr>
+              <w:t>IDMarca</w:t>
+            </w:r>
+            <w:proofErr w:type="spellEnd"/>
             <w:r>
               <w:rPr>
                 <w:rFonts w:ascii="Consolas" w:hAnsi="Consolas" w:cs="Consolas"/>
@@ -3763,8 +5160,20 @@
                 <w:szCs w:val="16"/>
                 <w:lang w:val="en-US"/>
               </w:rPr>
-              <w:t xml:space="preserve"> Precio</w:t>
-            </w:r>
+              <w:t xml:space="preserve"> </w:t>
+            </w:r>
+            <w:proofErr w:type="spellStart"/>
+            <w:r>
+              <w:rPr>
+                <w:rFonts w:ascii="Consolas" w:hAnsi="Consolas" w:cs="Consolas"/>
+                <w:color w:val="000000"/>
+                <w:sz w:val="16"/>
+                <w:szCs w:val="16"/>
+                <w:lang w:val="en-US"/>
+              </w:rPr>
+              <w:t>Precio</w:t>
+            </w:r>
+            <w:proofErr w:type="spellEnd"/>
             <w:r>
               <w:rPr>
                 <w:rFonts w:ascii="Consolas" w:hAnsi="Consolas" w:cs="Consolas"/>
@@ -4544,6 +5953,7 @@
       <w:r>
         <w:t xml:space="preserve">El procedimiento </w:t>
       </w:r>
+      <w:proofErr w:type="spellStart"/>
       <w:r>
         <w:rPr>
           <w:rFonts w:ascii="Consolas" w:hAnsi="Consolas" w:cs="Consolas"/>
@@ -4554,7 +5964,20 @@
           <w:szCs w:val="16"/>
           <w:lang w:val="es-AR"/>
         </w:rPr>
-        <w:t xml:space="preserve">SP_RegistrarVentaArticulo </w:t>
+        <w:t>SP_RegistrarVentaArticulo</w:t>
+      </w:r>
+      <w:proofErr w:type="spellEnd"/>
+      <w:r>
+        <w:rPr>
+          <w:rFonts w:ascii="Consolas" w:hAnsi="Consolas" w:cs="Consolas"/>
+          <w:b/>
+          <w:bCs/>
+          <w:color w:val="000000"/>
+          <w:sz w:val="16"/>
+          <w:szCs w:val="16"/>
+          <w:lang w:val="es-AR"/>
+        </w:rPr>
+        <w:t xml:space="preserve"> </w:t>
       </w:r>
       <w:r>
         <w:rPr>
@@ -4562,7 +5985,25 @@
           <w:color w:val="000000"/>
           <w:lang w:val="es-AR"/>
         </w:rPr>
-        <w:t>realiza un registro de inserión de un artículo que forma parte de una venta en cuestión. Se le deberá proporcionar el ID de Venta al cual se va a agregar el artículo, el ID del artículo que forma parte de esa venta, y la cantidad que forma parte de la misma.</w:t>
+        <w:t xml:space="preserve">realiza un registro de </w:t>
+      </w:r>
+      <w:proofErr w:type="spellStart"/>
+      <w:r>
+        <w:rPr>
+          <w:rFonts w:cs="Consolas"/>
+          <w:color w:val="000000"/>
+          <w:lang w:val="es-AR"/>
+        </w:rPr>
+        <w:t>inserión</w:t>
+      </w:r>
+      <w:proofErr w:type="spellEnd"/>
+      <w:r>
+        <w:rPr>
+          <w:rFonts w:cs="Consolas"/>
+          <w:color w:val="000000"/>
+          <w:lang w:val="es-AR"/>
+        </w:rPr>
+        <w:t xml:space="preserve"> de un artículo que forma parte de una venta en cuestión. Se le deberá proporcionar el ID de Venta al cual se va a agregar el artículo, el ID del artículo que forma parte de esa venta, y la cantidad que forma parte de la misma.</w:t>
       </w:r>
     </w:p>
     <w:p>
@@ -4604,7 +6045,21 @@
         <w:rPr>
           <w:lang w:val="es-AR"/>
         </w:rPr>
-        <w:t>También valida que haya stock disponible para realizar dicha venta, además de las evidentes validaciones como números negativos, en ids, y cantidades.</w:t>
+        <w:t xml:space="preserve">También valida que haya stock disponible para realizar dicha venta, además de las evidentes validaciones como números negativos, en </w:t>
+      </w:r>
+      <w:proofErr w:type="spellStart"/>
+      <w:r>
+        <w:rPr>
+          <w:lang w:val="es-AR"/>
+        </w:rPr>
+        <w:t>ids</w:t>
+      </w:r>
+      <w:proofErr w:type="spellEnd"/>
+      <w:r>
+        <w:rPr>
+          <w:lang w:val="es-AR"/>
+        </w:rPr>
+        <w:t>, y cantidades.</w:t>
       </w:r>
     </w:p>
     <w:p>
@@ -4632,7 +6087,21 @@
         <w:rPr>
           <w:lang w:val="es-AR"/>
         </w:rPr>
-        <w:t>El procedimiento, guarda en la tabla ‘ArticulosVentas’ el precio unitario del artículo en el momento de ejecución del procedimiento, porque puede que el precio del artículo cambie, sin embargo, el precio del artículo en el momento de la venta, era otro, por eso se guarda este último.</w:t>
+        <w:t>El procedimiento, guarda en la tabla ‘</w:t>
+      </w:r>
+      <w:proofErr w:type="spellStart"/>
+      <w:r>
+        <w:rPr>
+          <w:lang w:val="es-AR"/>
+        </w:rPr>
+        <w:t>ArticulosVentas</w:t>
+      </w:r>
+      <w:proofErr w:type="spellEnd"/>
+      <w:r>
+        <w:rPr>
+          <w:lang w:val="es-AR"/>
+        </w:rPr>
+        <w:t>’ el precio unitario del artículo en el momento de ejecución del procedimiento, porque puede que el precio del artículo cambie, sin embargo, el precio del artículo en el momento de la venta, era otro, por eso se guarda este último.</w:t>
       </w:r>
     </w:p>
     <w:tbl>
@@ -4702,8 +6171,20 @@
                 <w:szCs w:val="16"/>
                 <w:lang w:val="en-US"/>
               </w:rPr>
-              <w:t xml:space="preserve"> SP_RegistrarVentaArticulo</w:t>
-            </w:r>
+              <w:t xml:space="preserve"> </w:t>
+            </w:r>
+            <w:proofErr w:type="spellStart"/>
+            <w:r>
+              <w:rPr>
+                <w:rFonts w:ascii="Consolas" w:hAnsi="Consolas" w:cs="Consolas"/>
+                <w:color w:val="000000"/>
+                <w:sz w:val="16"/>
+                <w:szCs w:val="16"/>
+                <w:lang w:val="en-US"/>
+              </w:rPr>
+              <w:t>SP_RegistrarVentaArticulo</w:t>
+            </w:r>
+            <w:proofErr w:type="spellEnd"/>
             <w:r>
               <w:rPr>
                 <w:rFonts w:ascii="Consolas" w:hAnsi="Consolas" w:cs="Consolas"/>
@@ -5145,8 +6626,42 @@
                 <w:szCs w:val="16"/>
                 <w:lang w:val="en-US"/>
               </w:rPr>
-              <w:t>-- Validación de idVenta</w:t>
-            </w:r>
+              <w:t xml:space="preserve">-- </w:t>
+            </w:r>
+            <w:proofErr w:type="spellStart"/>
+            <w:r>
+              <w:rPr>
+                <w:rFonts w:ascii="Consolas" w:hAnsi="Consolas" w:cs="Consolas"/>
+                <w:color w:val="008000"/>
+                <w:sz w:val="16"/>
+                <w:szCs w:val="16"/>
+                <w:lang w:val="en-US"/>
+              </w:rPr>
+              <w:t>Validación</w:t>
+            </w:r>
+            <w:proofErr w:type="spellEnd"/>
+            <w:r>
+              <w:rPr>
+                <w:rFonts w:ascii="Consolas" w:hAnsi="Consolas" w:cs="Consolas"/>
+                <w:color w:val="008000"/>
+                <w:sz w:val="16"/>
+                <w:szCs w:val="16"/>
+                <w:lang w:val="en-US"/>
+              </w:rPr>
+              <w:t xml:space="preserve"> de </w:t>
+            </w:r>
+            <w:proofErr w:type="spellStart"/>
+            <w:r>
+              <w:rPr>
+                <w:rFonts w:ascii="Consolas" w:hAnsi="Consolas" w:cs="Consolas"/>
+                <w:color w:val="008000"/>
+                <w:sz w:val="16"/>
+                <w:szCs w:val="16"/>
+                <w:lang w:val="en-US"/>
+              </w:rPr>
+              <w:t>idVenta</w:t>
+            </w:r>
+            <w:proofErr w:type="spellEnd"/>
           </w:p>
           <w:p>
             <w:pPr>
@@ -5571,6 +7086,7 @@
               </w:rPr>
               <w:t>(</w:t>
             </w:r>
+            <w:proofErr w:type="spellStart"/>
             <w:r>
               <w:rPr>
                 <w:rFonts w:ascii="Consolas" w:hAnsi="Consolas" w:cs="Consolas"/>
@@ -5581,6 +7097,7 @@
               </w:rPr>
               <w:t>IDVenta</w:t>
             </w:r>
+            <w:proofErr w:type="spellEnd"/>
             <w:r>
               <w:rPr>
                 <w:rFonts w:ascii="Consolas" w:hAnsi="Consolas" w:cs="Consolas"/>
@@ -5639,7 +7156,29 @@
                 <w:szCs w:val="16"/>
                 <w:lang w:val="en-US"/>
               </w:rPr>
-              <w:t xml:space="preserve"> IDVenta </w:t>
+              <w:t xml:space="preserve"> </w:t>
+            </w:r>
+            <w:proofErr w:type="spellStart"/>
+            <w:r>
+              <w:rPr>
+                <w:rFonts w:ascii="Consolas" w:hAnsi="Consolas" w:cs="Consolas"/>
+                <w:color w:val="000000"/>
+                <w:sz w:val="16"/>
+                <w:szCs w:val="16"/>
+                <w:lang w:val="en-US"/>
+              </w:rPr>
+              <w:t>IDVenta</w:t>
+            </w:r>
+            <w:proofErr w:type="spellEnd"/>
+            <w:r>
+              <w:rPr>
+                <w:rFonts w:ascii="Consolas" w:hAnsi="Consolas" w:cs="Consolas"/>
+                <w:color w:val="000000"/>
+                <w:sz w:val="16"/>
+                <w:szCs w:val="16"/>
+                <w:lang w:val="en-US"/>
+              </w:rPr>
+              <w:t xml:space="preserve"> </w:t>
             </w:r>
             <w:r>
               <w:rPr>
@@ -5973,8 +7512,20 @@
                 <w:szCs w:val="16"/>
                 <w:lang w:val="es-AR"/>
               </w:rPr>
-              <w:t>-- Validación de idArticulo</w:t>
-            </w:r>
+              <w:t xml:space="preserve">-- Validación de </w:t>
+            </w:r>
+            <w:proofErr w:type="spellStart"/>
+            <w:r>
+              <w:rPr>
+                <w:rFonts w:ascii="Consolas" w:hAnsi="Consolas" w:cs="Consolas"/>
+                <w:color w:val="008000"/>
+                <w:sz w:val="16"/>
+                <w:szCs w:val="16"/>
+                <w:lang w:val="es-AR"/>
+              </w:rPr>
+              <w:t>idArticulo</w:t>
+            </w:r>
+            <w:proofErr w:type="spellEnd"/>
           </w:p>
           <w:p>
             <w:pPr>
@@ -6079,8 +7630,20 @@
                 <w:szCs w:val="16"/>
                 <w:lang w:val="es-AR"/>
               </w:rPr>
-              <w:t>-- Para guardar el precio unitario, para después multiplicarlo por la cantidad, y guardar el subtotal en la db</w:t>
-            </w:r>
+              <w:t xml:space="preserve">-- Para guardar el precio unitario, para después multiplicarlo por la cantidad, y guardar el subtotal en la </w:t>
+            </w:r>
+            <w:proofErr w:type="spellStart"/>
+            <w:r>
+              <w:rPr>
+                <w:rFonts w:ascii="Consolas" w:hAnsi="Consolas" w:cs="Consolas"/>
+                <w:color w:val="008000"/>
+                <w:sz w:val="16"/>
+                <w:szCs w:val="16"/>
+                <w:lang w:val="es-AR"/>
+              </w:rPr>
+              <w:t>db</w:t>
+            </w:r>
+            <w:proofErr w:type="spellEnd"/>
           </w:p>
           <w:p>
             <w:pPr>
@@ -6377,6 +7940,7 @@
                 <w:szCs w:val="16"/>
                 <w:lang w:val="es-AR"/>
               </w:rPr>
+              <w:lastRenderedPageBreak/>
               <w:tab/>
             </w:r>
             <w:r>
@@ -6463,7 +8027,73 @@
                 <w:szCs w:val="16"/>
                 <w:lang w:val="en-US"/>
               </w:rPr>
-              <w:t>--IF (SELECT count(IDArticulo) FROM Articulos WHERE IDArticulo = @idArticulo) = 0 BEGIN</w:t>
+              <w:t>--IF (SELECT count(</w:t>
+            </w:r>
+            <w:proofErr w:type="spellStart"/>
+            <w:r>
+              <w:rPr>
+                <w:rFonts w:ascii="Consolas" w:hAnsi="Consolas" w:cs="Consolas"/>
+                <w:color w:val="008000"/>
+                <w:sz w:val="16"/>
+                <w:szCs w:val="16"/>
+                <w:lang w:val="en-US"/>
+              </w:rPr>
+              <w:t>IDArticulo</w:t>
+            </w:r>
+            <w:proofErr w:type="spellEnd"/>
+            <w:r>
+              <w:rPr>
+                <w:rFonts w:ascii="Consolas" w:hAnsi="Consolas" w:cs="Consolas"/>
+                <w:color w:val="008000"/>
+                <w:sz w:val="16"/>
+                <w:szCs w:val="16"/>
+                <w:lang w:val="en-US"/>
+              </w:rPr>
+              <w:t xml:space="preserve">) FROM </w:t>
+            </w:r>
+            <w:proofErr w:type="spellStart"/>
+            <w:r>
+              <w:rPr>
+                <w:rFonts w:ascii="Consolas" w:hAnsi="Consolas" w:cs="Consolas"/>
+                <w:color w:val="008000"/>
+                <w:sz w:val="16"/>
+                <w:szCs w:val="16"/>
+                <w:lang w:val="en-US"/>
+              </w:rPr>
+              <w:t>Articulos</w:t>
+            </w:r>
+            <w:proofErr w:type="spellEnd"/>
+            <w:r>
+              <w:rPr>
+                <w:rFonts w:ascii="Consolas" w:hAnsi="Consolas" w:cs="Consolas"/>
+                <w:color w:val="008000"/>
+                <w:sz w:val="16"/>
+                <w:szCs w:val="16"/>
+                <w:lang w:val="en-US"/>
+              </w:rPr>
+              <w:t xml:space="preserve"> WHERE </w:t>
+            </w:r>
+            <w:proofErr w:type="spellStart"/>
+            <w:r>
+              <w:rPr>
+                <w:rFonts w:ascii="Consolas" w:hAnsi="Consolas" w:cs="Consolas"/>
+                <w:color w:val="008000"/>
+                <w:sz w:val="16"/>
+                <w:szCs w:val="16"/>
+                <w:lang w:val="en-US"/>
+              </w:rPr>
+              <w:t>IDArticulo</w:t>
+            </w:r>
+            <w:proofErr w:type="spellEnd"/>
+            <w:r>
+              <w:rPr>
+                <w:rFonts w:ascii="Consolas" w:hAnsi="Consolas" w:cs="Consolas"/>
+                <w:color w:val="008000"/>
+                <w:sz w:val="16"/>
+                <w:szCs w:val="16"/>
+                <w:lang w:val="en-US"/>
+              </w:rPr>
+              <w:t xml:space="preserve"> = @idArticulo) = 0 BEGIN</w:t>
             </w:r>
           </w:p>
           <w:p>
@@ -6549,7 +8179,29 @@
                 <w:szCs w:val="16"/>
                 <w:lang w:val="en-US"/>
               </w:rPr>
-              <w:t xml:space="preserve"> Precio </w:t>
+              <w:t xml:space="preserve"> </w:t>
+            </w:r>
+            <w:proofErr w:type="spellStart"/>
+            <w:r>
+              <w:rPr>
+                <w:rFonts w:ascii="Consolas" w:hAnsi="Consolas" w:cs="Consolas"/>
+                <w:color w:val="000000"/>
+                <w:sz w:val="16"/>
+                <w:szCs w:val="16"/>
+                <w:lang w:val="en-US"/>
+              </w:rPr>
+              <w:t>Precio</w:t>
+            </w:r>
+            <w:proofErr w:type="spellEnd"/>
+            <w:r>
+              <w:rPr>
+                <w:rFonts w:ascii="Consolas" w:hAnsi="Consolas" w:cs="Consolas"/>
+                <w:color w:val="000000"/>
+                <w:sz w:val="16"/>
+                <w:szCs w:val="16"/>
+                <w:lang w:val="en-US"/>
+              </w:rPr>
+              <w:t xml:space="preserve"> </w:t>
             </w:r>
             <w:r>
               <w:rPr>
@@ -6569,7 +8221,29 @@
                 <w:szCs w:val="16"/>
                 <w:lang w:val="en-US"/>
               </w:rPr>
-              <w:t xml:space="preserve"> Articulos </w:t>
+              <w:t xml:space="preserve"> </w:t>
+            </w:r>
+            <w:proofErr w:type="spellStart"/>
+            <w:r>
+              <w:rPr>
+                <w:rFonts w:ascii="Consolas" w:hAnsi="Consolas" w:cs="Consolas"/>
+                <w:color w:val="000000"/>
+                <w:sz w:val="16"/>
+                <w:szCs w:val="16"/>
+                <w:lang w:val="en-US"/>
+              </w:rPr>
+              <w:t>Articulos</w:t>
+            </w:r>
+            <w:proofErr w:type="spellEnd"/>
+            <w:r>
+              <w:rPr>
+                <w:rFonts w:ascii="Consolas" w:hAnsi="Consolas" w:cs="Consolas"/>
+                <w:color w:val="000000"/>
+                <w:sz w:val="16"/>
+                <w:szCs w:val="16"/>
+                <w:lang w:val="en-US"/>
+              </w:rPr>
+              <w:t xml:space="preserve"> </w:t>
             </w:r>
             <w:r>
               <w:rPr>
@@ -6589,7 +8263,29 @@
                 <w:szCs w:val="16"/>
                 <w:lang w:val="en-US"/>
               </w:rPr>
-              <w:t xml:space="preserve"> IDArticulo </w:t>
+              <w:t xml:space="preserve"> </w:t>
+            </w:r>
+            <w:proofErr w:type="spellStart"/>
+            <w:r>
+              <w:rPr>
+                <w:rFonts w:ascii="Consolas" w:hAnsi="Consolas" w:cs="Consolas"/>
+                <w:color w:val="000000"/>
+                <w:sz w:val="16"/>
+                <w:szCs w:val="16"/>
+                <w:lang w:val="en-US"/>
+              </w:rPr>
+              <w:t>IDArticulo</w:t>
+            </w:r>
+            <w:proofErr w:type="spellEnd"/>
+            <w:r>
+              <w:rPr>
+                <w:rFonts w:ascii="Consolas" w:hAnsi="Consolas" w:cs="Consolas"/>
+                <w:color w:val="000000"/>
+                <w:sz w:val="16"/>
+                <w:szCs w:val="16"/>
+                <w:lang w:val="en-US"/>
+              </w:rPr>
+              <w:t xml:space="preserve"> </w:t>
             </w:r>
             <w:r>
               <w:rPr>
@@ -6831,7 +8527,29 @@
                 <w:szCs w:val="16"/>
                 <w:lang w:val="es-AR"/>
               </w:rPr>
-              <w:t>'No existe este id de artítuclo'</w:t>
+              <w:t xml:space="preserve">'No existe este id de </w:t>
+            </w:r>
+            <w:proofErr w:type="spellStart"/>
+            <w:r>
+              <w:rPr>
+                <w:rFonts w:ascii="Consolas" w:hAnsi="Consolas" w:cs="Consolas"/>
+                <w:color w:val="FF0000"/>
+                <w:sz w:val="16"/>
+                <w:szCs w:val="16"/>
+                <w:lang w:val="es-AR"/>
+              </w:rPr>
+              <w:t>artítuclo</w:t>
+            </w:r>
+            <w:proofErr w:type="spellEnd"/>
+            <w:r>
+              <w:rPr>
+                <w:rFonts w:ascii="Consolas" w:hAnsi="Consolas" w:cs="Consolas"/>
+                <w:color w:val="FF0000"/>
+                <w:sz w:val="16"/>
+                <w:szCs w:val="16"/>
+                <w:lang w:val="es-AR"/>
+              </w:rPr>
+              <w:t>'</w:t>
             </w:r>
             <w:r>
               <w:rPr>
@@ -7009,8 +8727,42 @@
                 <w:szCs w:val="16"/>
                 <w:lang w:val="en-US"/>
               </w:rPr>
-              <w:t>-- Validación cantidad</w:t>
-            </w:r>
+              <w:t xml:space="preserve">-- </w:t>
+            </w:r>
+            <w:proofErr w:type="spellStart"/>
+            <w:r>
+              <w:rPr>
+                <w:rFonts w:ascii="Consolas" w:hAnsi="Consolas" w:cs="Consolas"/>
+                <w:color w:val="008000"/>
+                <w:sz w:val="16"/>
+                <w:szCs w:val="16"/>
+                <w:lang w:val="en-US"/>
+              </w:rPr>
+              <w:t>Validación</w:t>
+            </w:r>
+            <w:proofErr w:type="spellEnd"/>
+            <w:r>
+              <w:rPr>
+                <w:rFonts w:ascii="Consolas" w:hAnsi="Consolas" w:cs="Consolas"/>
+                <w:color w:val="008000"/>
+                <w:sz w:val="16"/>
+                <w:szCs w:val="16"/>
+                <w:lang w:val="en-US"/>
+              </w:rPr>
+              <w:t xml:space="preserve"> </w:t>
+            </w:r>
+            <w:proofErr w:type="spellStart"/>
+            <w:r>
+              <w:rPr>
+                <w:rFonts w:ascii="Consolas" w:hAnsi="Consolas" w:cs="Consolas"/>
+                <w:color w:val="008000"/>
+                <w:sz w:val="16"/>
+                <w:szCs w:val="16"/>
+                <w:lang w:val="en-US"/>
+              </w:rPr>
+              <w:t>cantidad</w:t>
+            </w:r>
+            <w:proofErr w:type="spellEnd"/>
           </w:p>
           <w:p>
             <w:pPr>
@@ -7429,7 +9181,29 @@
                 <w:szCs w:val="16"/>
                 <w:lang w:val="en-US"/>
               </w:rPr>
-              <w:t>-- Validación de stock</w:t>
+              <w:t xml:space="preserve">-- </w:t>
+            </w:r>
+            <w:proofErr w:type="spellStart"/>
+            <w:r>
+              <w:rPr>
+                <w:rFonts w:ascii="Consolas" w:hAnsi="Consolas" w:cs="Consolas"/>
+                <w:color w:val="008000"/>
+                <w:sz w:val="16"/>
+                <w:szCs w:val="16"/>
+                <w:lang w:val="en-US"/>
+              </w:rPr>
+              <w:t>Validación</w:t>
+            </w:r>
+            <w:proofErr w:type="spellEnd"/>
+            <w:r>
+              <w:rPr>
+                <w:rFonts w:ascii="Consolas" w:hAnsi="Consolas" w:cs="Consolas"/>
+                <w:color w:val="008000"/>
+                <w:sz w:val="16"/>
+                <w:szCs w:val="16"/>
+                <w:lang w:val="en-US"/>
+              </w:rPr>
+              <w:t xml:space="preserve"> de stock</w:t>
             </w:r>
           </w:p>
           <w:p>
@@ -7601,7 +9375,29 @@
                 <w:szCs w:val="16"/>
                 <w:lang w:val="en-US"/>
               </w:rPr>
-              <w:t xml:space="preserve"> Cantidad </w:t>
+              <w:t xml:space="preserve"> </w:t>
+            </w:r>
+            <w:proofErr w:type="spellStart"/>
+            <w:r>
+              <w:rPr>
+                <w:rFonts w:ascii="Consolas" w:hAnsi="Consolas" w:cs="Consolas"/>
+                <w:color w:val="000000"/>
+                <w:sz w:val="16"/>
+                <w:szCs w:val="16"/>
+                <w:lang w:val="en-US"/>
+              </w:rPr>
+              <w:t>Cantidad</w:t>
+            </w:r>
+            <w:proofErr w:type="spellEnd"/>
+            <w:r>
+              <w:rPr>
+                <w:rFonts w:ascii="Consolas" w:hAnsi="Consolas" w:cs="Consolas"/>
+                <w:color w:val="000000"/>
+                <w:sz w:val="16"/>
+                <w:szCs w:val="16"/>
+                <w:lang w:val="en-US"/>
+              </w:rPr>
+              <w:t xml:space="preserve"> </w:t>
             </w:r>
             <w:r>
               <w:rPr>
@@ -7641,7 +9437,29 @@
                 <w:szCs w:val="16"/>
                 <w:lang w:val="en-US"/>
               </w:rPr>
-              <w:t xml:space="preserve"> IDArticulo </w:t>
+              <w:t xml:space="preserve"> </w:t>
+            </w:r>
+            <w:proofErr w:type="spellStart"/>
+            <w:r>
+              <w:rPr>
+                <w:rFonts w:ascii="Consolas" w:hAnsi="Consolas" w:cs="Consolas"/>
+                <w:color w:val="000000"/>
+                <w:sz w:val="16"/>
+                <w:szCs w:val="16"/>
+                <w:lang w:val="en-US"/>
+              </w:rPr>
+              <w:t>IDArticulo</w:t>
+            </w:r>
+            <w:proofErr w:type="spellEnd"/>
+            <w:r>
+              <w:rPr>
+                <w:rFonts w:ascii="Consolas" w:hAnsi="Consolas" w:cs="Consolas"/>
+                <w:color w:val="000000"/>
+                <w:sz w:val="16"/>
+                <w:szCs w:val="16"/>
+                <w:lang w:val="en-US"/>
+              </w:rPr>
+              <w:t xml:space="preserve"> </w:t>
             </w:r>
             <w:r>
               <w:rPr>
@@ -7823,7 +9641,6 @@
                 <w:szCs w:val="16"/>
                 <w:lang w:val="es-AR"/>
               </w:rPr>
-              <w:lastRenderedPageBreak/>
               <w:tab/>
             </w:r>
             <w:r>
@@ -7884,7 +9701,29 @@
                 <w:szCs w:val="16"/>
                 <w:lang w:val="es-AR"/>
               </w:rPr>
-              <w:t>'Stock insuficiente para efectuar esta transaccion'</w:t>
+              <w:t xml:space="preserve">'Stock insuficiente para efectuar esta </w:t>
+            </w:r>
+            <w:proofErr w:type="spellStart"/>
+            <w:r>
+              <w:rPr>
+                <w:rFonts w:ascii="Consolas" w:hAnsi="Consolas" w:cs="Consolas"/>
+                <w:color w:val="FF0000"/>
+                <w:sz w:val="16"/>
+                <w:szCs w:val="16"/>
+                <w:lang w:val="es-AR"/>
+              </w:rPr>
+              <w:t>transaccion</w:t>
+            </w:r>
+            <w:proofErr w:type="spellEnd"/>
+            <w:r>
+              <w:rPr>
+                <w:rFonts w:ascii="Consolas" w:hAnsi="Consolas" w:cs="Consolas"/>
+                <w:color w:val="FF0000"/>
+                <w:sz w:val="16"/>
+                <w:szCs w:val="16"/>
+                <w:lang w:val="es-AR"/>
+              </w:rPr>
+              <w:t>'</w:t>
             </w:r>
             <w:r>
               <w:rPr>
@@ -8062,7 +9901,51 @@
                 <w:szCs w:val="16"/>
                 <w:lang w:val="en-US"/>
               </w:rPr>
-              <w:t>-- Actualizar el stock</w:t>
+              <w:t xml:space="preserve">-- </w:t>
+            </w:r>
+            <w:proofErr w:type="spellStart"/>
+            <w:r>
+              <w:rPr>
+                <w:rFonts w:ascii="Consolas" w:hAnsi="Consolas" w:cs="Consolas"/>
+                <w:color w:val="008000"/>
+                <w:sz w:val="16"/>
+                <w:szCs w:val="16"/>
+                <w:lang w:val="en-US"/>
+              </w:rPr>
+              <w:t>Actualizar</w:t>
+            </w:r>
+            <w:proofErr w:type="spellEnd"/>
+            <w:r>
+              <w:rPr>
+                <w:rFonts w:ascii="Consolas" w:hAnsi="Consolas" w:cs="Consolas"/>
+                <w:color w:val="008000"/>
+                <w:sz w:val="16"/>
+                <w:szCs w:val="16"/>
+                <w:lang w:val="en-US"/>
+              </w:rPr>
+              <w:t xml:space="preserve"> </w:t>
+            </w:r>
+            <w:proofErr w:type="spellStart"/>
+            <w:r>
+              <w:rPr>
+                <w:rFonts w:ascii="Consolas" w:hAnsi="Consolas" w:cs="Consolas"/>
+                <w:color w:val="008000"/>
+                <w:sz w:val="16"/>
+                <w:szCs w:val="16"/>
+                <w:lang w:val="en-US"/>
+              </w:rPr>
+              <w:t>el</w:t>
+            </w:r>
+            <w:proofErr w:type="spellEnd"/>
+            <w:r>
+              <w:rPr>
+                <w:rFonts w:ascii="Consolas" w:hAnsi="Consolas" w:cs="Consolas"/>
+                <w:color w:val="008000"/>
+                <w:sz w:val="16"/>
+                <w:szCs w:val="16"/>
+                <w:lang w:val="en-US"/>
+              </w:rPr>
+              <w:t xml:space="preserve"> stock</w:t>
             </w:r>
           </w:p>
           <w:p>
@@ -8148,7 +10031,29 @@
                 <w:szCs w:val="16"/>
                 <w:lang w:val="en-US"/>
               </w:rPr>
-              <w:t xml:space="preserve"> Cantidad </w:t>
+              <w:t xml:space="preserve"> </w:t>
+            </w:r>
+            <w:proofErr w:type="spellStart"/>
+            <w:r>
+              <w:rPr>
+                <w:rFonts w:ascii="Consolas" w:hAnsi="Consolas" w:cs="Consolas"/>
+                <w:color w:val="000000"/>
+                <w:sz w:val="16"/>
+                <w:szCs w:val="16"/>
+                <w:lang w:val="en-US"/>
+              </w:rPr>
+              <w:t>Cantidad</w:t>
+            </w:r>
+            <w:proofErr w:type="spellEnd"/>
+            <w:r>
+              <w:rPr>
+                <w:rFonts w:ascii="Consolas" w:hAnsi="Consolas" w:cs="Consolas"/>
+                <w:color w:val="000000"/>
+                <w:sz w:val="16"/>
+                <w:szCs w:val="16"/>
+                <w:lang w:val="en-US"/>
+              </w:rPr>
+              <w:t xml:space="preserve"> </w:t>
             </w:r>
             <w:r>
               <w:rPr>
@@ -8208,7 +10113,29 @@
                 <w:szCs w:val="16"/>
                 <w:lang w:val="en-US"/>
               </w:rPr>
-              <w:t xml:space="preserve"> IDArticulo </w:t>
+              <w:t xml:space="preserve"> </w:t>
+            </w:r>
+            <w:proofErr w:type="spellStart"/>
+            <w:r>
+              <w:rPr>
+                <w:rFonts w:ascii="Consolas" w:hAnsi="Consolas" w:cs="Consolas"/>
+                <w:color w:val="000000"/>
+                <w:sz w:val="16"/>
+                <w:szCs w:val="16"/>
+                <w:lang w:val="en-US"/>
+              </w:rPr>
+              <w:t>IDArticulo</w:t>
+            </w:r>
+            <w:proofErr w:type="spellEnd"/>
+            <w:r>
+              <w:rPr>
+                <w:rFonts w:ascii="Consolas" w:hAnsi="Consolas" w:cs="Consolas"/>
+                <w:color w:val="000000"/>
+                <w:sz w:val="16"/>
+                <w:szCs w:val="16"/>
+                <w:lang w:val="en-US"/>
+              </w:rPr>
+              <w:t xml:space="preserve"> </w:t>
             </w:r>
             <w:r>
               <w:rPr>
@@ -8396,7 +10323,29 @@
                 <w:szCs w:val="16"/>
                 <w:lang w:val="en-US"/>
               </w:rPr>
-              <w:t xml:space="preserve"> ArticulosVenta </w:t>
+              <w:t xml:space="preserve"> </w:t>
+            </w:r>
+            <w:proofErr w:type="spellStart"/>
+            <w:r>
+              <w:rPr>
+                <w:rFonts w:ascii="Consolas" w:hAnsi="Consolas" w:cs="Consolas"/>
+                <w:color w:val="000000"/>
+                <w:sz w:val="16"/>
+                <w:szCs w:val="16"/>
+                <w:lang w:val="en-US"/>
+              </w:rPr>
+              <w:t>ArticulosVenta</w:t>
+            </w:r>
+            <w:proofErr w:type="spellEnd"/>
+            <w:r>
+              <w:rPr>
+                <w:rFonts w:ascii="Consolas" w:hAnsi="Consolas" w:cs="Consolas"/>
+                <w:color w:val="000000"/>
+                <w:sz w:val="16"/>
+                <w:szCs w:val="16"/>
+                <w:lang w:val="en-US"/>
+              </w:rPr>
+              <w:t xml:space="preserve"> </w:t>
             </w:r>
             <w:r>
               <w:rPr>
@@ -8952,23 +10901,228 @@
       </w:pPr>
       <w:bookmarkStart w:id="9" w:name="_ubxltg94wk7m" w:colFirst="0" w:colLast="0"/>
       <w:bookmarkEnd w:id="9"/>
+      <w:proofErr w:type="spellStart"/>
       <w:r>
         <w:lastRenderedPageBreak/>
-        <w:t>Trigger 1</w:t>
+        <w:t>Trigger</w:t>
+      </w:r>
+      <w:proofErr w:type="spellEnd"/>
+      <w:r>
+        <w:t xml:space="preserve"> 1</w:t>
       </w:r>
     </w:p>
     <w:p>
       <w:pPr>
         <w:ind w:firstLine="0"/>
+        <w:rPr>
+          <w:rFonts w:cs="Consolas"/>
+          <w:color w:val="000000"/>
+          <w:lang w:val="es-AR"/>
+        </w:rPr>
       </w:pPr>
       <w:r>
-        <w:t>Explicacion trigger 1</w:t>
-      </w:r>
-    </w:p>
-    <w:p>
-      <w:pPr>
-        <w:ind w:firstLine="0"/>
-      </w:pPr>
+        <w:t xml:space="preserve">El </w:t>
+      </w:r>
+      <w:proofErr w:type="spellStart"/>
+      <w:r>
+        <w:t>trigger</w:t>
+      </w:r>
+      <w:proofErr w:type="spellEnd"/>
+      <w:r>
+        <w:t xml:space="preserve"> </w:t>
+      </w:r>
+      <w:proofErr w:type="spellStart"/>
+      <w:r>
+        <w:rPr>
+          <w:rFonts w:ascii="Consolas" w:hAnsi="Consolas" w:cs="Consolas"/>
+          <w:b/>
+          <w:bCs/>
+          <w:color w:val="000000"/>
+          <w:sz w:val="16"/>
+          <w:szCs w:val="16"/>
+          <w:lang w:val="es-AR"/>
+        </w:rPr>
+        <w:t>trg</w:t>
+      </w:r>
+      <w:r>
+        <w:rPr>
+          <w:rFonts w:ascii="Consolas" w:hAnsi="Consolas" w:cs="Consolas"/>
+          <w:b/>
+          <w:bCs/>
+          <w:color w:val="000000"/>
+          <w:sz w:val="16"/>
+          <w:szCs w:val="16"/>
+          <w:lang w:val="es-AR"/>
+        </w:rPr>
+        <w:t>_</w:t>
+      </w:r>
+      <w:r>
+        <w:rPr>
+          <w:rFonts w:ascii="Consolas" w:hAnsi="Consolas" w:cs="Consolas"/>
+          <w:b/>
+          <w:bCs/>
+          <w:color w:val="000000"/>
+          <w:sz w:val="16"/>
+          <w:szCs w:val="16"/>
+          <w:lang w:val="es-AR"/>
+        </w:rPr>
+        <w:t>AlertaCantidadStockCero</w:t>
+      </w:r>
+      <w:proofErr w:type="spellEnd"/>
+      <w:r>
+        <w:rPr>
+          <w:rFonts w:ascii="Consolas" w:hAnsi="Consolas" w:cs="Consolas"/>
+          <w:b/>
+          <w:bCs/>
+          <w:color w:val="000000"/>
+          <w:sz w:val="16"/>
+          <w:szCs w:val="16"/>
+          <w:lang w:val="es-AR"/>
+        </w:rPr>
+        <w:t xml:space="preserve"> </w:t>
+      </w:r>
+      <w:r>
+        <w:rPr>
+          <w:rFonts w:cs="Consolas"/>
+          <w:color w:val="000000"/>
+          <w:lang w:val="es-AR"/>
+        </w:rPr>
+        <w:t>observa la tabla stock en búsqueda de si algún articulo queda con un stock igual a 0, si esto se cumple muestra una alerta diciendo “</w:t>
+      </w:r>
+      <w:proofErr w:type="spellStart"/>
+      <w:r>
+        <w:rPr>
+          <w:rFonts w:cs="Consolas"/>
+          <w:color w:val="000000"/>
+          <w:lang w:val="es-AR"/>
+        </w:rPr>
+        <w:t>Atencion</w:t>
+      </w:r>
+      <w:proofErr w:type="spellEnd"/>
+      <w:r>
+        <w:rPr>
+          <w:rFonts w:cs="Consolas"/>
+          <w:color w:val="000000"/>
+          <w:lang w:val="es-AR"/>
+        </w:rPr>
+        <w:t xml:space="preserve">, uno o </w:t>
+      </w:r>
+      <w:proofErr w:type="spellStart"/>
+      <w:r>
+        <w:rPr>
+          <w:rFonts w:cs="Consolas"/>
+          <w:color w:val="000000"/>
+          <w:lang w:val="es-AR"/>
+        </w:rPr>
+        <w:t>mas</w:t>
+      </w:r>
+      <w:proofErr w:type="spellEnd"/>
+      <w:r>
+        <w:rPr>
+          <w:rFonts w:cs="Consolas"/>
+          <w:color w:val="000000"/>
+          <w:lang w:val="es-AR"/>
+        </w:rPr>
+        <w:t xml:space="preserve"> productos están actualmente sin stock, así que se les dará una baja lógica del mismo”. Entonces </w:t>
+      </w:r>
+      <w:r>
+        <w:rPr>
+          <w:rFonts w:cs="Consolas"/>
+          <w:color w:val="000000"/>
+          <w:lang w:val="es-AR"/>
+        </w:rPr>
+        <w:t xml:space="preserve">entra en la tabla </w:t>
+      </w:r>
+      <w:proofErr w:type="spellStart"/>
+      <w:r>
+        <w:rPr>
+          <w:rFonts w:cs="Consolas"/>
+          <w:color w:val="000000"/>
+          <w:lang w:val="es-AR"/>
+        </w:rPr>
+        <w:t>Articulos</w:t>
+      </w:r>
+      <w:proofErr w:type="spellEnd"/>
+      <w:r>
+        <w:rPr>
+          <w:rFonts w:cs="Consolas"/>
+          <w:color w:val="000000"/>
+          <w:lang w:val="es-AR"/>
+        </w:rPr>
+        <w:t xml:space="preserve"> y cambia la casilla Eliminado que es de tipo bit </w:t>
+      </w:r>
+      <w:proofErr w:type="spellStart"/>
+      <w:r>
+        <w:rPr>
+          <w:rFonts w:cs="Consolas"/>
+          <w:color w:val="000000"/>
+          <w:lang w:val="es-AR"/>
+        </w:rPr>
+        <w:t>not</w:t>
+      </w:r>
+      <w:proofErr w:type="spellEnd"/>
+      <w:r>
+        <w:rPr>
+          <w:rFonts w:cs="Consolas"/>
+          <w:color w:val="000000"/>
+          <w:lang w:val="es-AR"/>
+        </w:rPr>
+        <w:t xml:space="preserve"> </w:t>
+      </w:r>
+      <w:proofErr w:type="spellStart"/>
+      <w:r>
+        <w:rPr>
+          <w:rFonts w:cs="Consolas"/>
+          <w:color w:val="000000"/>
+          <w:lang w:val="es-AR"/>
+        </w:rPr>
+        <w:t>null</w:t>
+      </w:r>
+      <w:proofErr w:type="spellEnd"/>
+      <w:r>
+        <w:rPr>
+          <w:rFonts w:cs="Consolas"/>
+          <w:color w:val="000000"/>
+          <w:lang w:val="es-AR"/>
+        </w:rPr>
+        <w:t xml:space="preserve"> default 0, poniendo su valor en 1 </w:t>
+      </w:r>
+      <w:proofErr w:type="spellStart"/>
+      <w:r>
+        <w:rPr>
+          <w:rFonts w:cs="Consolas"/>
+          <w:color w:val="000000"/>
+          <w:lang w:val="es-AR"/>
+        </w:rPr>
+        <w:t>refiriendose</w:t>
+      </w:r>
+      <w:proofErr w:type="spellEnd"/>
+      <w:r>
+        <w:rPr>
+          <w:rFonts w:cs="Consolas"/>
+          <w:color w:val="000000"/>
+          <w:lang w:val="es-AR"/>
+        </w:rPr>
+        <w:t xml:space="preserve"> a eliminado. Busca el articulo correcto usando el insertado con la palabra reservada INSERTED refiriéndose al articulo con cantidad cero y buscando su id en la tabla artículos con la propiedad </w:t>
+      </w:r>
+      <w:proofErr w:type="spellStart"/>
+      <w:r>
+        <w:rPr>
+          <w:rFonts w:cs="Consolas"/>
+          <w:color w:val="000000"/>
+          <w:lang w:val="es-AR"/>
+        </w:rPr>
+        <w:t>IDArticulo</w:t>
+      </w:r>
+      <w:proofErr w:type="spellEnd"/>
+      <w:r>
+        <w:rPr>
+          <w:rFonts w:cs="Consolas"/>
+          <w:color w:val="000000"/>
+          <w:lang w:val="es-AR"/>
+        </w:rPr>
+        <w:t>.</w:t>
+      </w:r>
     </w:p>
     <w:tbl>
       <w:tblPr>
@@ -9013,16 +11167,812 @@
               <w:ind w:firstLine="0"/>
               <w:jc w:val="left"/>
               <w:rPr>
-                <w:rFonts w:ascii="Consolas" w:hAnsi="Consolas"/>
-                <w:lang w:val="en-US"/>
+                <w:rFonts w:ascii="Consolas" w:hAnsi="Consolas" w:cs="Consolas"/>
+                <w:color w:val="000000"/>
+                <w:sz w:val="16"/>
+                <w:szCs w:val="16"/>
+                <w:lang w:val="es-MX"/>
               </w:rPr>
             </w:pPr>
             <w:r>
               <w:rPr>
-                <w:rFonts w:ascii="Consolas" w:hAnsi="Consolas"/>
-                <w:lang w:val="en-US"/>
-              </w:rPr>
-              <w:t>-- trigger 1</w:t>
+                <w:rFonts w:ascii="Consolas" w:hAnsi="Consolas" w:cs="Consolas"/>
+                <w:color w:val="0000FF"/>
+                <w:sz w:val="16"/>
+                <w:szCs w:val="16"/>
+                <w:lang w:val="es-MX"/>
+              </w:rPr>
+              <w:t>CREATE</w:t>
+            </w:r>
+            <w:r>
+              <w:rPr>
+                <w:rFonts w:ascii="Consolas" w:hAnsi="Consolas" w:cs="Consolas"/>
+                <w:color w:val="000000"/>
+                <w:sz w:val="16"/>
+                <w:szCs w:val="16"/>
+                <w:lang w:val="es-MX"/>
+              </w:rPr>
+              <w:t xml:space="preserve"> </w:t>
+            </w:r>
+            <w:r>
+              <w:rPr>
+                <w:rFonts w:ascii="Consolas" w:hAnsi="Consolas" w:cs="Consolas"/>
+                <w:color w:val="0000FF"/>
+                <w:sz w:val="16"/>
+                <w:szCs w:val="16"/>
+                <w:lang w:val="es-MX"/>
+              </w:rPr>
+              <w:t>PROCEDURE</w:t>
+            </w:r>
+            <w:r>
+              <w:rPr>
+                <w:rFonts w:ascii="Consolas" w:hAnsi="Consolas" w:cs="Consolas"/>
+                <w:color w:val="000000"/>
+                <w:sz w:val="16"/>
+                <w:szCs w:val="16"/>
+                <w:lang w:val="es-MX"/>
+              </w:rPr>
+              <w:t xml:space="preserve"> </w:t>
+            </w:r>
+            <w:proofErr w:type="spellStart"/>
+            <w:r>
+              <w:rPr>
+                <w:rFonts w:ascii="Consolas" w:hAnsi="Consolas" w:cs="Consolas"/>
+                <w:color w:val="000000"/>
+                <w:sz w:val="16"/>
+                <w:szCs w:val="16"/>
+                <w:lang w:val="es-MX"/>
+              </w:rPr>
+              <w:t>trg_AlertaCantidadStockCero</w:t>
+            </w:r>
+            <w:proofErr w:type="spellEnd"/>
+          </w:p>
+          <w:p>
+            <w:pPr>
+              <w:widowControl w:val="0"/>
+              <w:pBdr>
+                <w:top w:val="nil"/>
+                <w:left w:val="nil"/>
+                <w:bottom w:val="nil"/>
+                <w:right w:val="nil"/>
+                <w:between w:val="nil"/>
+              </w:pBdr>
+              <w:spacing w:line="276" w:lineRule="auto"/>
+              <w:ind w:firstLine="0"/>
+              <w:jc w:val="left"/>
+              <w:rPr>
+                <w:rFonts w:ascii="Consolas" w:hAnsi="Consolas" w:cs="Consolas"/>
+                <w:color w:val="000000"/>
+                <w:sz w:val="16"/>
+                <w:szCs w:val="16"/>
+                <w:lang w:val="en-US"/>
+              </w:rPr>
+            </w:pPr>
+            <w:r>
+              <w:rPr>
+                <w:rFonts w:ascii="Consolas" w:hAnsi="Consolas" w:cs="Consolas"/>
+                <w:color w:val="0000FF"/>
+                <w:sz w:val="16"/>
+                <w:szCs w:val="16"/>
+                <w:lang w:val="en-US"/>
+              </w:rPr>
+              <w:t xml:space="preserve">ON </w:t>
+            </w:r>
+            <w:r>
+              <w:rPr>
+                <w:rFonts w:ascii="Consolas" w:hAnsi="Consolas" w:cs="Consolas"/>
+                <w:color w:val="000000"/>
+                <w:sz w:val="16"/>
+                <w:szCs w:val="16"/>
+                <w:lang w:val="en-US"/>
+              </w:rPr>
+              <w:t>Stock</w:t>
+            </w:r>
+          </w:p>
+          <w:p>
+            <w:pPr>
+              <w:widowControl w:val="0"/>
+              <w:pBdr>
+                <w:top w:val="nil"/>
+                <w:left w:val="nil"/>
+                <w:bottom w:val="nil"/>
+                <w:right w:val="nil"/>
+                <w:between w:val="nil"/>
+              </w:pBdr>
+              <w:spacing w:line="276" w:lineRule="auto"/>
+              <w:ind w:firstLine="0"/>
+              <w:jc w:val="left"/>
+              <w:rPr>
+                <w:rFonts w:ascii="Consolas" w:hAnsi="Consolas" w:cs="Consolas"/>
+                <w:color w:val="0000FF"/>
+                <w:sz w:val="16"/>
+                <w:szCs w:val="16"/>
+                <w:lang w:val="en-US"/>
+              </w:rPr>
+            </w:pPr>
+            <w:r>
+              <w:rPr>
+                <w:rFonts w:ascii="Consolas" w:hAnsi="Consolas" w:cs="Consolas"/>
+                <w:color w:val="0000FF"/>
+                <w:sz w:val="16"/>
+                <w:szCs w:val="16"/>
+                <w:lang w:val="en-US"/>
+              </w:rPr>
+              <w:t>AFTER UPDATE</w:t>
+            </w:r>
+          </w:p>
+          <w:p>
+            <w:pPr>
+              <w:widowControl w:val="0"/>
+              <w:pBdr>
+                <w:top w:val="nil"/>
+                <w:left w:val="nil"/>
+                <w:bottom w:val="nil"/>
+                <w:right w:val="nil"/>
+                <w:between w:val="nil"/>
+              </w:pBdr>
+              <w:spacing w:line="276" w:lineRule="auto"/>
+              <w:ind w:firstLine="0"/>
+              <w:jc w:val="left"/>
+              <w:rPr>
+                <w:rFonts w:ascii="Consolas" w:hAnsi="Consolas" w:cs="Consolas"/>
+                <w:color w:val="0000FF"/>
+                <w:sz w:val="16"/>
+                <w:szCs w:val="16"/>
+                <w:lang w:val="en-US"/>
+              </w:rPr>
+            </w:pPr>
+            <w:r>
+              <w:rPr>
+                <w:rFonts w:ascii="Consolas" w:hAnsi="Consolas" w:cs="Consolas"/>
+                <w:color w:val="0000FF"/>
+                <w:sz w:val="16"/>
+                <w:szCs w:val="16"/>
+                <w:lang w:val="en-US"/>
+              </w:rPr>
+              <w:t>A</w:t>
+            </w:r>
+            <w:r>
+              <w:rPr>
+                <w:rFonts w:ascii="Consolas" w:hAnsi="Consolas" w:cs="Consolas"/>
+                <w:color w:val="0000FF"/>
+                <w:sz w:val="16"/>
+                <w:szCs w:val="16"/>
+                <w:lang w:val="en-US"/>
+              </w:rPr>
+              <w:t>S</w:t>
+            </w:r>
+          </w:p>
+          <w:p>
+            <w:pPr>
+              <w:widowControl w:val="0"/>
+              <w:pBdr>
+                <w:top w:val="nil"/>
+                <w:left w:val="nil"/>
+                <w:bottom w:val="nil"/>
+                <w:right w:val="nil"/>
+                <w:between w:val="nil"/>
+              </w:pBdr>
+              <w:spacing w:line="276" w:lineRule="auto"/>
+              <w:ind w:firstLine="0"/>
+              <w:jc w:val="left"/>
+              <w:rPr>
+                <w:rFonts w:ascii="Consolas" w:hAnsi="Consolas" w:cs="Consolas"/>
+                <w:color w:val="0000FF"/>
+                <w:sz w:val="16"/>
+                <w:szCs w:val="16"/>
+                <w:lang w:val="en-US"/>
+              </w:rPr>
+            </w:pPr>
+            <w:r>
+              <w:rPr>
+                <w:rFonts w:ascii="Consolas" w:hAnsi="Consolas" w:cs="Consolas"/>
+                <w:color w:val="0000FF"/>
+                <w:sz w:val="16"/>
+                <w:szCs w:val="16"/>
+                <w:lang w:val="en-US"/>
+              </w:rPr>
+              <w:t>BEGIN</w:t>
+            </w:r>
+          </w:p>
+          <w:p>
+            <w:pPr>
+              <w:widowControl w:val="0"/>
+              <w:pBdr>
+                <w:top w:val="nil"/>
+                <w:left w:val="nil"/>
+                <w:bottom w:val="nil"/>
+                <w:right w:val="nil"/>
+                <w:between w:val="nil"/>
+              </w:pBdr>
+              <w:spacing w:line="276" w:lineRule="auto"/>
+              <w:ind w:firstLine="0"/>
+              <w:jc w:val="left"/>
+              <w:rPr>
+                <w:rFonts w:ascii="Consolas" w:hAnsi="Consolas" w:cs="Consolas"/>
+                <w:color w:val="808080"/>
+                <w:sz w:val="16"/>
+                <w:szCs w:val="16"/>
+                <w:lang w:val="en-US"/>
+              </w:rPr>
+            </w:pPr>
+            <w:r>
+              <w:rPr>
+                <w:rFonts w:ascii="Consolas" w:hAnsi="Consolas" w:cs="Consolas"/>
+                <w:color w:val="0000FF"/>
+                <w:sz w:val="16"/>
+                <w:szCs w:val="16"/>
+                <w:lang w:val="en-US"/>
+              </w:rPr>
+              <w:t xml:space="preserve">     IF EXISTS </w:t>
+            </w:r>
+            <w:r>
+              <w:rPr>
+                <w:rFonts w:ascii="Consolas" w:hAnsi="Consolas" w:cs="Consolas"/>
+                <w:color w:val="808080"/>
+                <w:sz w:val="16"/>
+                <w:szCs w:val="16"/>
+                <w:lang w:val="en-US"/>
+              </w:rPr>
+              <w:t>(</w:t>
+            </w:r>
+            <w:r>
+              <w:rPr>
+                <w:rFonts w:ascii="Consolas" w:hAnsi="Consolas" w:cs="Consolas"/>
+                <w:color w:val="0000FF"/>
+                <w:sz w:val="16"/>
+                <w:szCs w:val="16"/>
+                <w:lang w:val="en-US"/>
+              </w:rPr>
+              <w:t xml:space="preserve">SELECT </w:t>
+            </w:r>
+            <w:r>
+              <w:rPr>
+                <w:rFonts w:ascii="Consolas" w:hAnsi="Consolas" w:cs="Consolas"/>
+                <w:sz w:val="16"/>
+                <w:szCs w:val="16"/>
+                <w:lang w:val="en-US"/>
+              </w:rPr>
+              <w:t>1</w:t>
+            </w:r>
+            <w:r>
+              <w:rPr>
+                <w:rFonts w:ascii="Consolas" w:hAnsi="Consolas" w:cs="Consolas"/>
+                <w:color w:val="0000FF"/>
+                <w:sz w:val="16"/>
+                <w:szCs w:val="16"/>
+                <w:lang w:val="en-US"/>
+              </w:rPr>
+              <w:t xml:space="preserve"> FROM </w:t>
+            </w:r>
+            <w:r>
+              <w:rPr>
+                <w:rFonts w:ascii="Consolas" w:hAnsi="Consolas" w:cs="Consolas"/>
+                <w:sz w:val="16"/>
+                <w:szCs w:val="16"/>
+                <w:lang w:val="en-US"/>
+              </w:rPr>
+              <w:t xml:space="preserve">INSERTED I </w:t>
+            </w:r>
+            <w:r>
+              <w:rPr>
+                <w:rFonts w:ascii="Consolas" w:hAnsi="Consolas" w:cs="Consolas"/>
+                <w:color w:val="0000FF"/>
+                <w:sz w:val="16"/>
+                <w:szCs w:val="16"/>
+                <w:lang w:val="en-US"/>
+              </w:rPr>
+              <w:t xml:space="preserve">WHERE </w:t>
+            </w:r>
+            <w:proofErr w:type="spellStart"/>
+            <w:r>
+              <w:rPr>
+                <w:rFonts w:ascii="Consolas" w:hAnsi="Consolas" w:cs="Consolas"/>
+                <w:sz w:val="16"/>
+                <w:szCs w:val="16"/>
+                <w:lang w:val="en-US"/>
+              </w:rPr>
+              <w:t>I.cantidad</w:t>
+            </w:r>
+            <w:proofErr w:type="spellEnd"/>
+            <w:r>
+              <w:rPr>
+                <w:rFonts w:ascii="Consolas" w:hAnsi="Consolas" w:cs="Consolas"/>
+                <w:sz w:val="16"/>
+                <w:szCs w:val="16"/>
+                <w:lang w:val="en-US"/>
+              </w:rPr>
+              <w:t xml:space="preserve"> = 0</w:t>
+            </w:r>
+            <w:r>
+              <w:rPr>
+                <w:rFonts w:ascii="Consolas" w:hAnsi="Consolas" w:cs="Consolas"/>
+                <w:color w:val="808080"/>
+                <w:sz w:val="16"/>
+                <w:szCs w:val="16"/>
+                <w:lang w:val="en-US"/>
+              </w:rPr>
+              <w:t>)</w:t>
+            </w:r>
+          </w:p>
+          <w:p>
+            <w:pPr>
+              <w:widowControl w:val="0"/>
+              <w:pBdr>
+                <w:top w:val="nil"/>
+                <w:left w:val="nil"/>
+                <w:bottom w:val="nil"/>
+                <w:right w:val="nil"/>
+                <w:between w:val="nil"/>
+              </w:pBdr>
+              <w:spacing w:line="276" w:lineRule="auto"/>
+              <w:ind w:firstLine="0"/>
+              <w:jc w:val="left"/>
+              <w:rPr>
+                <w:rFonts w:ascii="Consolas" w:hAnsi="Consolas" w:cs="Consolas"/>
+                <w:color w:val="0000FF"/>
+                <w:sz w:val="16"/>
+                <w:szCs w:val="16"/>
+                <w:lang w:val="en-US"/>
+              </w:rPr>
+            </w:pPr>
+            <w:r>
+              <w:rPr>
+                <w:rFonts w:ascii="Consolas" w:hAnsi="Consolas" w:cs="Consolas"/>
+                <w:color w:val="808080"/>
+                <w:sz w:val="16"/>
+                <w:szCs w:val="16"/>
+                <w:lang w:val="en-US"/>
+              </w:rPr>
+              <w:t xml:space="preserve">     </w:t>
+            </w:r>
+            <w:r>
+              <w:rPr>
+                <w:rFonts w:ascii="Consolas" w:hAnsi="Consolas" w:cs="Consolas"/>
+                <w:color w:val="0000FF"/>
+                <w:sz w:val="16"/>
+                <w:szCs w:val="16"/>
+                <w:lang w:val="en-US"/>
+              </w:rPr>
+              <w:t>BEGIN</w:t>
+            </w:r>
+          </w:p>
+          <w:p>
+            <w:pPr>
+              <w:widowControl w:val="0"/>
+              <w:pBdr>
+                <w:top w:val="nil"/>
+                <w:left w:val="nil"/>
+                <w:bottom w:val="nil"/>
+                <w:right w:val="nil"/>
+                <w:between w:val="nil"/>
+              </w:pBdr>
+              <w:spacing w:line="276" w:lineRule="auto"/>
+              <w:ind w:firstLine="0"/>
+              <w:jc w:val="left"/>
+              <w:rPr>
+                <w:rFonts w:ascii="Consolas" w:hAnsi="Consolas" w:cs="Consolas"/>
+                <w:color w:val="FF0000"/>
+                <w:sz w:val="16"/>
+                <w:szCs w:val="16"/>
+                <w:lang w:val="es-MX"/>
+              </w:rPr>
+            </w:pPr>
+            <w:r>
+              <w:rPr>
+                <w:rFonts w:ascii="Consolas" w:hAnsi="Consolas" w:cs="Consolas"/>
+                <w:color w:val="0000FF"/>
+                <w:sz w:val="16"/>
+                <w:szCs w:val="16"/>
+                <w:lang w:val="es-MX"/>
+              </w:rPr>
+              <w:t xml:space="preserve">     PRINT</w:t>
+            </w:r>
+            <w:r>
+              <w:rPr>
+                <w:rFonts w:ascii="Consolas" w:hAnsi="Consolas" w:cs="Consolas"/>
+                <w:color w:val="0000FF"/>
+                <w:sz w:val="16"/>
+                <w:szCs w:val="16"/>
+                <w:lang w:val="es-MX"/>
+              </w:rPr>
+              <w:t xml:space="preserve"> </w:t>
+            </w:r>
+            <w:r>
+              <w:rPr>
+                <w:rFonts w:ascii="Consolas" w:hAnsi="Consolas" w:cs="Consolas"/>
+                <w:color w:val="FF0000"/>
+                <w:sz w:val="16"/>
+                <w:szCs w:val="16"/>
+                <w:lang w:val="es-MX"/>
+              </w:rPr>
+              <w:t>’</w:t>
+            </w:r>
+            <w:proofErr w:type="spellStart"/>
+            <w:r>
+              <w:rPr>
+                <w:rFonts w:ascii="Consolas" w:hAnsi="Consolas" w:cs="Consolas"/>
+                <w:color w:val="FF0000"/>
+                <w:sz w:val="16"/>
+                <w:szCs w:val="16"/>
+                <w:lang w:val="es-MX"/>
+              </w:rPr>
+              <w:t>Atencion</w:t>
+            </w:r>
+            <w:proofErr w:type="spellEnd"/>
+            <w:r>
+              <w:rPr>
+                <w:rFonts w:ascii="Consolas" w:hAnsi="Consolas" w:cs="Consolas"/>
+                <w:color w:val="FF0000"/>
+                <w:sz w:val="16"/>
+                <w:szCs w:val="16"/>
+                <w:lang w:val="es-MX"/>
+              </w:rPr>
+              <w:t xml:space="preserve">, uno o </w:t>
+            </w:r>
+            <w:proofErr w:type="spellStart"/>
+            <w:r>
+              <w:rPr>
+                <w:rFonts w:ascii="Consolas" w:hAnsi="Consolas" w:cs="Consolas"/>
+                <w:color w:val="FF0000"/>
+                <w:sz w:val="16"/>
+                <w:szCs w:val="16"/>
+                <w:lang w:val="es-MX"/>
+              </w:rPr>
+              <w:t>mas</w:t>
+            </w:r>
+            <w:proofErr w:type="spellEnd"/>
+            <w:r>
+              <w:rPr>
+                <w:rFonts w:ascii="Consolas" w:hAnsi="Consolas" w:cs="Consolas"/>
+                <w:color w:val="FF0000"/>
+                <w:sz w:val="16"/>
+                <w:szCs w:val="16"/>
+                <w:lang w:val="es-MX"/>
+              </w:rPr>
+              <w:t xml:space="preserve"> productos </w:t>
+            </w:r>
+            <w:proofErr w:type="spellStart"/>
+            <w:r>
+              <w:rPr>
+                <w:rFonts w:ascii="Consolas" w:hAnsi="Consolas" w:cs="Consolas"/>
+                <w:color w:val="FF0000"/>
+                <w:sz w:val="16"/>
+                <w:szCs w:val="16"/>
+                <w:lang w:val="es-MX"/>
+              </w:rPr>
+              <w:t>estan</w:t>
+            </w:r>
+            <w:proofErr w:type="spellEnd"/>
+            <w:r>
+              <w:rPr>
+                <w:rFonts w:ascii="Consolas" w:hAnsi="Consolas" w:cs="Consolas"/>
+                <w:color w:val="FF0000"/>
+                <w:sz w:val="16"/>
+                <w:szCs w:val="16"/>
+                <w:lang w:val="es-MX"/>
+              </w:rPr>
+              <w:t xml:space="preserve"> actualmente sin stock, </w:t>
+            </w:r>
+            <w:proofErr w:type="spellStart"/>
+            <w:r>
+              <w:rPr>
+                <w:rFonts w:ascii="Consolas" w:hAnsi="Consolas" w:cs="Consolas"/>
+                <w:color w:val="FF0000"/>
+                <w:sz w:val="16"/>
+                <w:szCs w:val="16"/>
+                <w:lang w:val="es-MX"/>
+              </w:rPr>
+              <w:t>asi</w:t>
+            </w:r>
+            <w:proofErr w:type="spellEnd"/>
+            <w:r>
+              <w:rPr>
+                <w:rFonts w:ascii="Consolas" w:hAnsi="Consolas" w:cs="Consolas"/>
+                <w:color w:val="FF0000"/>
+                <w:sz w:val="16"/>
+                <w:szCs w:val="16"/>
+                <w:lang w:val="es-MX"/>
+              </w:rPr>
+              <w:t xml:space="preserve"> que se les </w:t>
+            </w:r>
+            <w:proofErr w:type="spellStart"/>
+            <w:r>
+              <w:rPr>
+                <w:rFonts w:ascii="Consolas" w:hAnsi="Consolas" w:cs="Consolas"/>
+                <w:color w:val="FF0000"/>
+                <w:sz w:val="16"/>
+                <w:szCs w:val="16"/>
+                <w:lang w:val="es-MX"/>
+              </w:rPr>
+              <w:t>dara</w:t>
+            </w:r>
+            <w:proofErr w:type="spellEnd"/>
+            <w:r>
+              <w:rPr>
+                <w:rFonts w:ascii="Consolas" w:hAnsi="Consolas" w:cs="Consolas"/>
+                <w:color w:val="FF0000"/>
+                <w:sz w:val="16"/>
+                <w:szCs w:val="16"/>
+                <w:lang w:val="es-MX"/>
+              </w:rPr>
+              <w:t xml:space="preserve"> una baja </w:t>
+            </w:r>
+            <w:proofErr w:type="spellStart"/>
+            <w:r>
+              <w:rPr>
+                <w:rFonts w:ascii="Consolas" w:hAnsi="Consolas" w:cs="Consolas"/>
+                <w:color w:val="FF0000"/>
+                <w:sz w:val="16"/>
+                <w:szCs w:val="16"/>
+                <w:lang w:val="es-MX"/>
+              </w:rPr>
+              <w:t>logica</w:t>
+            </w:r>
+            <w:proofErr w:type="spellEnd"/>
+            <w:r>
+              <w:rPr>
+                <w:rFonts w:ascii="Consolas" w:hAnsi="Consolas" w:cs="Consolas"/>
+                <w:color w:val="FF0000"/>
+                <w:sz w:val="16"/>
+                <w:szCs w:val="16"/>
+                <w:lang w:val="es-MX"/>
+              </w:rPr>
+              <w:t xml:space="preserve"> del mismo</w:t>
+            </w:r>
+            <w:r>
+              <w:rPr>
+                <w:rFonts w:ascii="Consolas" w:hAnsi="Consolas" w:cs="Consolas"/>
+                <w:color w:val="FF0000"/>
+                <w:sz w:val="16"/>
+                <w:szCs w:val="16"/>
+                <w:lang w:val="es-MX"/>
+              </w:rPr>
+              <w:t>’</w:t>
+            </w:r>
+          </w:p>
+          <w:p>
+            <w:pPr>
+              <w:widowControl w:val="0"/>
+              <w:pBdr>
+                <w:top w:val="nil"/>
+                <w:left w:val="nil"/>
+                <w:bottom w:val="nil"/>
+                <w:right w:val="nil"/>
+                <w:between w:val="nil"/>
+              </w:pBdr>
+              <w:spacing w:line="276" w:lineRule="auto"/>
+              <w:ind w:firstLine="0"/>
+              <w:jc w:val="left"/>
+              <w:rPr>
+                <w:rFonts w:ascii="Consolas" w:hAnsi="Consolas" w:cs="Consolas"/>
+                <w:sz w:val="16"/>
+                <w:szCs w:val="16"/>
+                <w:lang w:val="en-US"/>
+              </w:rPr>
+            </w:pPr>
+            <w:r>
+              <w:rPr>
+                <w:rFonts w:ascii="Consolas" w:hAnsi="Consolas" w:cs="Consolas"/>
+                <w:color w:val="0000FF"/>
+                <w:sz w:val="16"/>
+                <w:szCs w:val="16"/>
+                <w:lang w:val="en-US"/>
+              </w:rPr>
+              <w:t xml:space="preserve">     UPDATE </w:t>
+            </w:r>
+            <w:proofErr w:type="spellStart"/>
+            <w:r>
+              <w:rPr>
+                <w:rFonts w:ascii="Consolas" w:hAnsi="Consolas" w:cs="Consolas"/>
+                <w:sz w:val="16"/>
+                <w:szCs w:val="16"/>
+                <w:lang w:val="en-US"/>
+              </w:rPr>
+              <w:t>Articulos</w:t>
+            </w:r>
+            <w:proofErr w:type="spellEnd"/>
+            <w:r>
+              <w:rPr>
+                <w:rFonts w:ascii="Consolas" w:hAnsi="Consolas" w:cs="Consolas"/>
+                <w:sz w:val="16"/>
+                <w:szCs w:val="16"/>
+                <w:lang w:val="en-US"/>
+              </w:rPr>
+              <w:t xml:space="preserve"> </w:t>
+            </w:r>
+            <w:r>
+              <w:rPr>
+                <w:rFonts w:ascii="Consolas" w:hAnsi="Consolas" w:cs="Consolas"/>
+                <w:color w:val="0000FF"/>
+                <w:sz w:val="16"/>
+                <w:szCs w:val="16"/>
+                <w:lang w:val="en-US"/>
+              </w:rPr>
+              <w:t xml:space="preserve">set </w:t>
+            </w:r>
+            <w:proofErr w:type="spellStart"/>
+            <w:r>
+              <w:rPr>
+                <w:rFonts w:ascii="Consolas" w:hAnsi="Consolas" w:cs="Consolas"/>
+                <w:sz w:val="16"/>
+                <w:szCs w:val="16"/>
+                <w:lang w:val="en-US"/>
+              </w:rPr>
+              <w:t>eliminado</w:t>
+            </w:r>
+            <w:proofErr w:type="spellEnd"/>
+            <w:r>
+              <w:rPr>
+                <w:rFonts w:ascii="Consolas" w:hAnsi="Consolas" w:cs="Consolas"/>
+                <w:sz w:val="16"/>
+                <w:szCs w:val="16"/>
+                <w:lang w:val="en-US"/>
+              </w:rPr>
+              <w:t xml:space="preserve"> = 1 </w:t>
+            </w:r>
+            <w:r>
+              <w:rPr>
+                <w:rFonts w:ascii="Consolas" w:hAnsi="Consolas" w:cs="Consolas"/>
+                <w:color w:val="0000FF"/>
+                <w:sz w:val="16"/>
+                <w:szCs w:val="16"/>
+                <w:lang w:val="en-US"/>
+              </w:rPr>
+              <w:t xml:space="preserve">from </w:t>
+            </w:r>
+            <w:r>
+              <w:rPr>
+                <w:rFonts w:ascii="Consolas" w:hAnsi="Consolas" w:cs="Consolas"/>
+                <w:sz w:val="16"/>
+                <w:szCs w:val="16"/>
+                <w:lang w:val="en-US"/>
+              </w:rPr>
+              <w:t>INSERTED</w:t>
+            </w:r>
+            <w:r>
+              <w:rPr>
+                <w:rFonts w:ascii="Consolas" w:hAnsi="Consolas" w:cs="Consolas"/>
+                <w:color w:val="0000FF"/>
+                <w:sz w:val="16"/>
+                <w:szCs w:val="16"/>
+                <w:lang w:val="en-US"/>
+              </w:rPr>
+              <w:t xml:space="preserve"> where </w:t>
+            </w:r>
+            <w:proofErr w:type="spellStart"/>
+            <w:r>
+              <w:rPr>
+                <w:rFonts w:ascii="Consolas" w:hAnsi="Consolas" w:cs="Consolas"/>
+                <w:sz w:val="16"/>
+                <w:szCs w:val="16"/>
+                <w:lang w:val="en-US"/>
+              </w:rPr>
+              <w:t>Articulos.IDArticulo</w:t>
+            </w:r>
+            <w:proofErr w:type="spellEnd"/>
+            <w:r>
+              <w:rPr>
+                <w:rFonts w:ascii="Consolas" w:hAnsi="Consolas" w:cs="Consolas"/>
+                <w:sz w:val="16"/>
+                <w:szCs w:val="16"/>
+                <w:lang w:val="en-US"/>
+              </w:rPr>
+              <w:t xml:space="preserve"> = </w:t>
+            </w:r>
+            <w:proofErr w:type="spellStart"/>
+            <w:r>
+              <w:rPr>
+                <w:rFonts w:ascii="Consolas" w:hAnsi="Consolas" w:cs="Consolas"/>
+                <w:sz w:val="16"/>
+                <w:szCs w:val="16"/>
+                <w:lang w:val="en-US"/>
+              </w:rPr>
+              <w:t>INSERTED.IDArticulo</w:t>
+            </w:r>
+            <w:proofErr w:type="spellEnd"/>
+            <w:r>
+              <w:rPr>
+                <w:rFonts w:ascii="Consolas" w:hAnsi="Consolas" w:cs="Consolas"/>
+                <w:sz w:val="16"/>
+                <w:szCs w:val="16"/>
+                <w:lang w:val="en-US"/>
+              </w:rPr>
+              <w:t>;</w:t>
+            </w:r>
+          </w:p>
+          <w:p>
+            <w:pPr>
+              <w:widowControl w:val="0"/>
+              <w:pBdr>
+                <w:top w:val="nil"/>
+                <w:left w:val="nil"/>
+                <w:bottom w:val="nil"/>
+                <w:right w:val="nil"/>
+                <w:between w:val="nil"/>
+              </w:pBdr>
+              <w:spacing w:line="276" w:lineRule="auto"/>
+              <w:ind w:firstLine="0"/>
+              <w:jc w:val="left"/>
+              <w:rPr>
+                <w:rFonts w:ascii="Consolas" w:hAnsi="Consolas" w:cs="Consolas"/>
+                <w:color w:val="0000FF"/>
+                <w:sz w:val="16"/>
+                <w:szCs w:val="16"/>
+                <w:lang w:val="en-US"/>
+              </w:rPr>
+            </w:pPr>
+            <w:r>
+              <w:rPr>
+                <w:rFonts w:ascii="Consolas" w:hAnsi="Consolas" w:cs="Consolas"/>
+                <w:color w:val="0000FF"/>
+                <w:sz w:val="16"/>
+                <w:szCs w:val="16"/>
+                <w:lang w:val="en-US"/>
+              </w:rPr>
+              <w:t xml:space="preserve">     </w:t>
+            </w:r>
+            <w:r>
+              <w:rPr>
+                <w:rFonts w:ascii="Consolas" w:hAnsi="Consolas" w:cs="Consolas"/>
+                <w:color w:val="0000FF"/>
+                <w:sz w:val="16"/>
+                <w:szCs w:val="16"/>
+                <w:lang w:val="en-US"/>
+              </w:rPr>
+              <w:t>E</w:t>
+            </w:r>
+            <w:r>
+              <w:rPr>
+                <w:rFonts w:ascii="Consolas" w:hAnsi="Consolas" w:cs="Consolas"/>
+                <w:color w:val="0000FF"/>
+                <w:sz w:val="16"/>
+                <w:szCs w:val="16"/>
+                <w:lang w:val="en-US"/>
+              </w:rPr>
+              <w:t>ND</w:t>
+            </w:r>
+          </w:p>
+          <w:p>
+            <w:pPr>
+              <w:widowControl w:val="0"/>
+              <w:pBdr>
+                <w:top w:val="nil"/>
+                <w:left w:val="nil"/>
+                <w:bottom w:val="nil"/>
+                <w:right w:val="nil"/>
+                <w:between w:val="nil"/>
+              </w:pBdr>
+              <w:spacing w:line="276" w:lineRule="auto"/>
+              <w:ind w:firstLine="0"/>
+              <w:jc w:val="left"/>
+              <w:rPr>
+                <w:rFonts w:ascii="Consolas" w:hAnsi="Consolas" w:cs="Consolas"/>
+                <w:color w:val="FF0000"/>
+                <w:sz w:val="16"/>
+                <w:szCs w:val="16"/>
+                <w:lang w:val="en-US"/>
+              </w:rPr>
+            </w:pPr>
+            <w:r>
+              <w:rPr>
+                <w:rFonts w:ascii="Consolas" w:hAnsi="Consolas" w:cs="Consolas"/>
+                <w:color w:val="0000FF"/>
+                <w:sz w:val="16"/>
+                <w:szCs w:val="16"/>
+                <w:lang w:val="en-US"/>
+              </w:rPr>
+              <w:t>E</w:t>
+            </w:r>
+            <w:r>
+              <w:rPr>
+                <w:rFonts w:ascii="Consolas" w:hAnsi="Consolas" w:cs="Consolas"/>
+                <w:color w:val="0000FF"/>
+                <w:sz w:val="16"/>
+                <w:szCs w:val="16"/>
+                <w:lang w:val="en-US"/>
+              </w:rPr>
+              <w:t>ND</w:t>
             </w:r>
           </w:p>
         </w:tc>
@@ -9031,6 +11981,9 @@
     <w:p>
       <w:pPr>
         <w:ind w:firstLine="0"/>
+        <w:rPr>
+          <w:lang w:val="en-US"/>
+        </w:rPr>
       </w:pPr>
     </w:p>
     <w:p>
@@ -9039,8 +11992,13 @@
       </w:pPr>
       <w:bookmarkStart w:id="10" w:name="_m4dqyhkjo9dy" w:colFirst="0" w:colLast="0"/>
       <w:bookmarkEnd w:id="10"/>
-      <w:r>
-        <w:t>Trigger 2</w:t>
+      <w:proofErr w:type="spellStart"/>
+      <w:r>
+        <w:t>Trigger</w:t>
+      </w:r>
+      <w:proofErr w:type="spellEnd"/>
+      <w:r>
+        <w:t xml:space="preserve"> 2</w:t>
       </w:r>
     </w:p>
     <w:p>
@@ -9048,7 +12006,15 @@
         <w:ind w:firstLine="0"/>
       </w:pPr>
       <w:r>
-        <w:t>Aquí se explica el propósito del Trigger 2 de la base de datos.</w:t>
+        <w:t xml:space="preserve">Aquí se explica el propósito del </w:t>
+      </w:r>
+      <w:proofErr w:type="spellStart"/>
+      <w:r>
+        <w:t>Trigger</w:t>
+      </w:r>
+      <w:proofErr w:type="spellEnd"/>
+      <w:r>
+        <w:t xml:space="preserve"> 2 de la base de datos.</w:t>
       </w:r>
     </w:p>
     <w:tbl>
@@ -9076,7 +12042,21 @@
               <w:rPr>
                 <w:rFonts w:ascii="Consolas" w:hAnsi="Consolas"/>
               </w:rPr>
-              <w:t>-- Trigger 2</w:t>
+              <w:t xml:space="preserve">-- </w:t>
+            </w:r>
+            <w:proofErr w:type="spellStart"/>
+            <w:r>
+              <w:rPr>
+                <w:rFonts w:ascii="Consolas" w:hAnsi="Consolas"/>
+              </w:rPr>
+              <w:t>Trigger</w:t>
+            </w:r>
+            <w:proofErr w:type="spellEnd"/>
+            <w:r>
+              <w:rPr>
+                <w:rFonts w:ascii="Consolas" w:hAnsi="Consolas"/>
+              </w:rPr>
+              <w:t xml:space="preserve"> 2</w:t>
             </w:r>
           </w:p>
         </w:tc>
@@ -10002,6 +12982,7 @@
   <w:style w:type="paragraph" w:default="1" w:styleId="Normal">
     <w:name w:val="Normal"/>
     <w:qFormat/>
+    <w:rsid w:val="00DD14B5"/>
   </w:style>
   <w:style w:type="paragraph" w:styleId="Ttulo1">
     <w:name w:val="heading 1"/>
@@ -10122,7 +13103,6 @@
   <w:style w:type="character" w:default="1" w:styleId="Fuentedeprrafopredeter">
     <w:name w:val="Default Paragraph Font"/>
     <w:uiPriority w:val="1"/>
-    <w:semiHidden/>
     <w:unhideWhenUsed/>
   </w:style>
   <w:style w:type="table" w:default="1" w:styleId="Tablanormal">

</xml_diff>